<commit_message>
Minor format changes to COMPADRE protocol
</commit_message>
<xml_diff>
--- a/Protocol/COMPADRE_COMADRE_Data_Digitisation_Protocol.docx
+++ b/Protocol/COMPADRE_COMADRE_Data_Digitisation_Protocol.docx
@@ -40,12 +40,12 @@
     </w:p>
     <w:p>
       <w:r>
-        <w:t xml:space="preserve">The COMPADRE and COMADRE databases are compiled from (mostly) published literature. The majority of this literature was published as peer-reviewed articles in academic journals, with a smaller number of data obtained from books, conference presentations etc.</w:t>
-      </w:r>
-    </w:p>
-    <w:p>
-      <w:r>
-        <w:t xml:space="preserve">The data digitization team (The COMPADRINOs) read the literature and extract information in order to reconstruct the matrix analysed by the original researchers. The extracted data are entered into Excel spreadsheets in a structured way. Wherever there are doubts about aspects of the data the team attempts to contact the researchers to resolve them. There are two types of Excel file in COMPADRE/COMADRE: (1) The DESCRIPTOR FILE(s) which contain metadata allowing the interpretation of the matrix data; and (2) the STACKED MATRIX FILE(s) which contain the matrices themselves, plus some additional matrix-specific information.</w:t>
+        <w:t xml:space="preserve">The COMPADRE Plant Matrix Database (COMPADRE hereafter) and the COMADRE Animal Matrix Database (COMADRE hereafter) are compiled from (mostly) published literature. The majority of this literature was published as peer-reviewed articles in academic journals, with a smaller number of data obtained from books, conference presentations, etc.</w:t>
+      </w:r>
+    </w:p>
+    <w:p>
+      <w:r>
+        <w:t xml:space="preserve">The data digitisation team (The COMPADRinos) carefully examine the literature and extract information in order to reconstruct the matrix population models analysed by the original researchers. The extracted data are entered into Excel spreadsheets in a structured way. Wherever there are doubts about aspects of the data source, the team attempts to contact the researchers to resolve them. There are two types of Excel file in COMPADRE/COMADRE: (1) The DESCRIPTOR FILE(s) which contain metadata allowing the interpretation of the matrix data, and it pertains to information at the species/study level; and (2) the STACKED MATRIX FILE(s) which contain the matrix population models themselves, as well as information that is matrix-specific.</w:t>
       </w:r>
     </w:p>
     <w:p>
@@ -55,14 +55,23 @@
     </w:p>
     <w:p>
       <w:r>
-        <w:t xml:space="preserve">This document outlines the way that the digitization team should enter data into the Excel sheets. It is primarily intended for internal use and as such includes information on some variables which are not released into the public domain. Nevertheless, in the interests of transparency we provide open access to the document here.</w:t>
-      </w:r>
-    </w:p>
-    <w:p>
-      <w:r>
-        <w:t xml:space="preserve">Questions or comments about this protocol should be addressed to Rob Salguero-Gómez (</w:t>
+        <w:t xml:space="preserve">This document outlines the way that the digitisation team enters data into the Excel sheets. It is primarily intended for internal use and, as such, it includes information on some variables which are not released into the public domain. Nevertheless, following our philosophy on open access, replicability and transparency, we provide open access to the document here. Users external to our team with questions can direct them at</w:t>
+      </w:r>
+      <w:r>
+        <w:t xml:space="preserve"> </w:t>
       </w:r>
       <w:hyperlink r:id="rId22">
+        <w:r>
+          <w:rPr>
+            <w:rStyle w:val="Link"/>
+          </w:rPr>
+          <w:t xml:space="preserve">compadre-contact@demogr.mpg.de</w:t>
+        </w:r>
+      </w:hyperlink>
+      <w:r>
+        <w:t xml:space="preserve">. Specific questions can also be directed to Rob Salguero-Gómez (</w:t>
+      </w:r>
+      <w:hyperlink r:id="rId23">
         <w:r>
           <w:rPr>
             <w:rStyle w:val="Link"/>
@@ -73,7 +82,7 @@
       <w:r>
         <w:t xml:space="preserve">) or Owen Jones (</w:t>
       </w:r>
-      <w:hyperlink r:id="rId23">
+      <w:hyperlink r:id="rId24">
         <w:r>
           <w:rPr>
             <w:rStyle w:val="Link"/>
@@ -89,8 +98,8 @@
       <w:pPr>
         <w:pStyle w:val="Heading2"/>
       </w:pPr>
-      <w:bookmarkStart w:id="24" w:name="general-information"/>
-      <w:bookmarkEnd w:id="24"/>
+      <w:bookmarkStart w:id="25" w:name="general-information"/>
+      <w:bookmarkEnd w:id="25"/>
       <w:r>
         <w:t xml:space="preserve">General information</w:t>
       </w:r>
@@ -103,7 +112,7 @@
         </w:numPr>
       </w:pPr>
       <w:r>
-        <w:t xml:space="preserve">This protocol is intended for both the COMPADRE Plant Matrix Database and the COMADRE Animal Matrix Database. Some variables pertain to</w:t>
+        <w:t xml:space="preserve">This protocol is intended for both COMPADRE and COMADRE. Some variables pertain to</w:t>
       </w:r>
       <w:r>
         <w:t xml:space="preserve"> </w:t>
@@ -118,7 +127,7 @@
         <w:t xml:space="preserve"> </w:t>
       </w:r>
       <w:r>
-        <w:t xml:space="preserve">one or the other database and are indicated as such in the text.</w:t>
+        <w:t xml:space="preserve">one or the other database and are indicated as such in the text. Specifically "P" pertains only to plants (COMPADRE; e.g. growth form), whereas "A" pertains only to animals (COMADRE; e.g. class).</w:t>
       </w:r>
     </w:p>
     <w:p>
@@ -129,7 +138,7 @@
         </w:numPr>
       </w:pPr>
       <w:r>
-        <w:t xml:space="preserve">PDFs of new publications emailed to the COMPADRinos are to be saved under the “Literature” sub-folder of COMPADRE or COMADRE in the N://COMPADRE &amp; COMADRE directory of the MPIDR server. Immediately after saving the PDF, a new entry must be opened with the “Species”, “Author”, “Journal”, and “Year” in the descriptor and stacked file.</w:t>
+        <w:t xml:space="preserve">PDFs of new publications emailed to the COMPADRinos are to be saved under the “Literature” sub-folder of COMPADRE or COMADRE in the N://COMPADRE &amp; COMADRE directory of the Max Placnk Institute for Demographic Research (MPIDR) server. Immediately after saving the PDF, a new entry must be opened with the “SpeciesAuthor”, “Authors”, “Journal”, and “YearPublication” in both the descriptor and stacked file.</w:t>
       </w:r>
     </w:p>
     <w:p>
@@ -155,7 +164,7 @@
         <w:t xml:space="preserve"> </w:t>
       </w:r>
       <w:r>
-        <w:t xml:space="preserve">save them and note them in additional sources. All pieces of information extracted from PDFs must be highlighted directly on the PDF in yellow.</w:t>
+        <w:t xml:space="preserve">save them and note them in "AdditionalSource". All pieces of information extracted from PDFs must be highlighted directly on the PDF in yellow.</w:t>
       </w:r>
     </w:p>
     <w:p>
@@ -166,7 +175,7 @@
         </w:numPr>
       </w:pPr>
       <w:r>
-        <w:t xml:space="preserve">If a PDF contains matrices/data from other papers and/or studies, this must be noted as “Not Primary Source” in the notes column of the species descriptors file.</w:t>
+        <w:t xml:space="preserve">If a PDF contains matrices/data from other papers and/or studies, this must be noted as “Not primary source” in the notes variable of the Species Descriptors file.</w:t>
       </w:r>
     </w:p>
     <w:p>
@@ -177,7 +186,7 @@
         </w:numPr>
       </w:pPr>
       <w:r>
-        <w:t xml:space="preserve">If additional PDFs are found with respect to a given species [population?], these must be inspected for any additional matrices with different model assumptions (e.g. different stages) and/or different study years, populations and/or treatments. If the paper provides new information, it must be included in the database as an additional species entry.</w:t>
+        <w:t xml:space="preserve">If additional publications are found with respect to a given species, these must be inspected for any additional matrix population models with different model assumptions (e.g. different stages) and/or different study years, populations and/or treatments. If the paper provides new information, it must be included in the database as an additional species entry, followed with a numeric subindex following "SpeciesAuthor" (e.g. "Pinus_nigra" and "Pinus_nigra_2").</w:t>
       </w:r>
     </w:p>
     <w:p>
@@ -193,7 +202,7 @@
       <w:r>
         <w:t xml:space="preserve"> </w:t>
       </w:r>
-      <w:hyperlink r:id="rId25">
+      <w:hyperlink r:id="rId22">
         <w:r>
           <w:rPr>
             <w:rStyle w:val="Link"/>
@@ -213,7 +222,7 @@
         </w:numPr>
       </w:pPr>
       <w:r>
-        <w:t xml:space="preserve">Latin names of species must be checked using reliable sources (e.g. Catalogue of Life [</w:t>
+        <w:t xml:space="preserve">Latin names of species for variable "SpeciesAccepted" must be checked using reliable sources (e.g. Catalogue of Life [</w:t>
       </w:r>
       <w:hyperlink r:id="rId26">
         <w:r>
@@ -246,7 +255,7 @@
         </w:r>
       </w:hyperlink>
       <w:r>
-        <w:t xml:space="preserve">]) for spelling mistakes.</w:t>
+        <w:t xml:space="preserve">]) for spelling mistakes. If an author uses a Latin name with a typo, please leave it as is, as the variable "SpeciesAuthor" (below) represents the name as used by the authors.</w:t>
       </w:r>
     </w:p>
     <w:p>
@@ -257,7 +266,7 @@
         </w:numPr>
       </w:pPr>
       <w:r>
-        <w:t xml:space="preserve">The element-by-element mean values of unmanipulated (control) and treatment matrices are to be kept separate (i.e. never calculate mean matrices from a mixture of unmanipulated and treated matrices). Furthermore, mean matrices should never mix different treatments (e.g. do not calculate mean matrices for matrices with different grazing regimes). However, mean matrices</w:t>
+        <w:t xml:space="preserve">The element-by-element mean values of unmanipulated (control) and treatment matrix population models are to be kept separate (i.e. never calculate mean matrices from a mixture of unmanipulated and treated matrices). Furthermore, mean matrices should never mix different treatments (e.g. do not calculate mean matrices for matrices with different grazing regimes). However, mean matrices</w:t>
       </w:r>
       <w:r>
         <w:t xml:space="preserve"> </w:t>
@@ -283,7 +292,7 @@
         </w:numPr>
       </w:pPr>
       <w:r>
-        <w:t xml:space="preserve">When digitizing matrices, only colors from the color palette, which is given inside the Excel file, can be used in the stacked matrix file. Where matrices can be split, please always include an “A” matrix as well as “U”, “F” &amp; “C” matrices (for explanation see here in the stacked matrix file. Present matrices from left-to-right in the order A, U, F, C.</w:t>
+        <w:t xml:space="preserve">When digitising matrices, only colors from the color palette, which is given inside the Excel file under the tab "Color palette", can be used in the Stacked Matrix file. Where matrices can be split, please always include an “A” matrix as well as “U”, “F” &amp; “C” matrices (for explanation see here in the stacked matrix file. Present matrices from left-to-right in the order A, U, F, C.</w:t>
       </w:r>
       <w:r>
         <w:t xml:space="preserve"> </w:t>
@@ -298,7 +307,7 @@
         <w:t xml:space="preserve"> </w:t>
       </w:r>
       <w:r>
-        <w:t xml:space="preserve">split matrices if possible.</w:t>
+        <w:t xml:space="preserve">split matrices when possible.</w:t>
       </w:r>
     </w:p>
     <w:p>
@@ -334,7 +343,7 @@
         <w:t xml:space="preserve"> </w:t>
       </w:r>
       <w:r>
-        <w:t xml:space="preserve">- Not available - The information is not available either because the author does not have it or because the information is not recognized as “priority” (see below)</w:t>
+        <w:t xml:space="preserve">- Not available - The information is not available either because the author does not have it or because the information is not recognized as “priority” (see below) for the digitalisation.</w:t>
       </w:r>
     </w:p>
     <w:p>
@@ -348,7 +357,7 @@
         <w:t xml:space="preserve"> </w:t>
       </w:r>
       <w:r>
-        <w:t xml:space="preserve">- Asked for it - The information is not yet in the database, but the COMPADRino has already contacted the author requesting it (i.e. the author has not yet replied)</w:t>
+        <w:t xml:space="preserve">- Asked for it - The information is not yet in the database, but the COMPADRino has already contacted the author requesting it (i.e. the author has not yet replied).</w:t>
       </w:r>
     </w:p>
     <w:p>
@@ -362,7 +371,7 @@
         <w:t xml:space="preserve"> </w:t>
       </w:r>
       <w:r>
-        <w:t xml:space="preserve">- Not digitized yet - The information has not yet been digitized. This is likely to occur when some priority information has been digitized for a given species, and the COMPADRino has moved onto another species without contacting an author for the missing information</w:t>
+        <w:t xml:space="preserve">- Not digitised yet - The information has not yet been digitised. This is likely to occur when some priority information has been digitised for a given species, and the COMPADRino has moved onto another species without contacting an author for the missing information.</w:t>
       </w:r>
     </w:p>
     <w:p>
@@ -390,7 +399,7 @@
         <w:t xml:space="preserve"> </w:t>
       </w:r>
       <w:r>
-        <w:t xml:space="preserve">- Laboratory - The author collected demographic data for the studied species in a laboratory or under greenhouse conditions – controlled, usually indoor, conditions that mean the study species is not affected by the environment conditions typical of the actual geographic location of the study</w:t>
+        <w:t xml:space="preserve">- Laboratory - The author collected demographic data for the studied species in a laboratory or under greenhouse conditions – controlled, usually indoor, conditions that mean the study species is not affected by the environment conditions typical of the actual geographic location of the study.</w:t>
       </w:r>
     </w:p>
     <w:p>
@@ -419,7 +428,7 @@
         <w:t xml:space="preserve"> </w:t>
       </w:r>
       <w:r>
-        <w:t xml:space="preserve">matrix out of that data. In those cases we typically have different study sites and years of study. For these data we do not calculate averages or ranges but instead enter</w:t>
+        <w:t xml:space="preserve">matrix population model out of tose data. In those cases, we typically have different study sites and years of study. For these data we do not calculate averages or ranges but instead enter</w:t>
       </w:r>
       <w:r>
         <w:t xml:space="preserve"> </w:t>
@@ -453,7 +462,7 @@
     </w:p>
     <w:p>
       <w:r>
-        <w:t xml:space="preserve">The following is a list of variables that the COMPADRino team digitizes to the best of its effort, contacting the author when the information is not available in the manuscript when necessary.</w:t>
+        <w:t xml:space="preserve">The following is a list of variables that the COMPADRino team digitises to the best of its effort, contacting the author when the information is not available in the manuscript when necessary.</w:t>
       </w:r>
     </w:p>
     <w:p>
@@ -477,7 +486,7 @@
         </w:numPr>
       </w:pPr>
       <w:r>
-        <w:t xml:space="preserve">Author</w:t>
+        <w:t xml:space="preserve">Authors</w:t>
       </w:r>
     </w:p>
     <w:p>
@@ -513,7 +522,7 @@
         </w:numPr>
       </w:pPr>
       <w:r>
-        <w:t xml:space="preserve">Year</w:t>
+        <w:t xml:space="preserve">YearPublication</w:t>
       </w:r>
     </w:p>
     <w:p>
@@ -785,6 +794,18 @@
         </w:numPr>
       </w:pPr>
       <w:r>
+        <w:t xml:space="preserve">Elisa</w:t>
+      </w:r>
+    </w:p>
+    <w:p>
+      <w:pPr>
+        <w:pStyle w:val="Compact"/>
+        <w:numPr>
+          <w:numId w:val="1004"/>
+          <w:ilvl w:val="0"/>
+        </w:numPr>
+      </w:pPr>
+      <w:r>
         <w:t xml:space="preserve">Erik</w:t>
       </w:r>
     </w:p>
@@ -857,6 +878,18 @@
         </w:numPr>
       </w:pPr>
       <w:r>
+        <w:t xml:space="preserve">Janek</w:t>
+      </w:r>
+    </w:p>
+    <w:p>
+      <w:pPr>
+        <w:pStyle w:val="Compact"/>
+        <w:numPr>
+          <w:numId w:val="1004"/>
+          <w:ilvl w:val="0"/>
+        </w:numPr>
+      </w:pPr>
+      <w:r>
         <w:t xml:space="preserve">Julia</w:t>
       </w:r>
     </w:p>
@@ -869,6 +902,18 @@
         </w:numPr>
       </w:pPr>
       <w:r>
+        <w:t xml:space="preserve">Sandra</w:t>
+      </w:r>
+    </w:p>
+    <w:p>
+      <w:pPr>
+        <w:pStyle w:val="Compact"/>
+        <w:numPr>
+          <w:numId w:val="1004"/>
+          <w:ilvl w:val="0"/>
+        </w:numPr>
+      </w:pPr>
+      <w:r>
         <w:t xml:space="preserve">Stefan</w:t>
       </w:r>
     </w:p>
@@ -915,7 +960,7 @@
     </w:p>
     <w:p>
       <w:r>
-        <w:t xml:space="preserve">The fill color of the Student-column in the Species descriptors means the following:</w:t>
+        <w:t xml:space="preserve">The fill color of the variable Student in the Species descriptors means the following:</w:t>
       </w:r>
     </w:p>
     <w:p>
@@ -927,7 +972,7 @@
         </w:numPr>
       </w:pPr>
       <w:r>
-        <w:t xml:space="preserve">LIGHT ORANGE The Transferred Column has been checked. The entry in that column is correct. If something was missing (see MissingData) author has been contacted again by Gesa or Fränce (in late 2014 / early 2015). Everything else is fine.</w:t>
+        <w:t xml:space="preserve">LIGHT ORANGE The Transferred column has been checked. The entry in that column is correct. If something was missing (see MissingData) author has been contacted again by Gesa or Fränce (in late 2014 / early 2015). Everything else is fine.</w:t>
       </w:r>
     </w:p>
     <w:p>
@@ -939,7 +984,7 @@
         </w:numPr>
       </w:pPr>
       <w:r>
-        <w:t xml:space="preserve">DARK ORANGE The Transferred Column has been checked. The entry in that column is correct but a problem occurred which is explained in the Notes (e.g. no mail address of author(s) found).</w:t>
+        <w:t xml:space="preserve">DARK ORANGE The Transferred column has been checked. The entry in that column is correct but a problem occurred which is explained in the Notes column (e.g. no mail address of author(s) found/functional/outdated).</w:t>
       </w:r>
     </w:p>
     <w:p>
@@ -949,12 +994,23 @@
     </w:p>
     <w:p>
       <w:r>
-        <w:t xml:space="preserve">Information for the Stacked File:</w:t>
-      </w:r>
-    </w:p>
-    <w:p>
-      <w:r>
-        <w:t xml:space="preserve">The color coding in the EnteredBy-column of the Stacked File means the following:</w:t>
+        <w:t xml:space="preserve">__Information for the Stacked</w:t>
+      </w:r>
+      <w:r>
+        <w:t xml:space="preserve"> </w:t>
+      </w:r>
+      <w:hyperlink r:id="rId34">
+        <w:r>
+          <w:rPr>
+            <w:rStyle w:val="Link"/>
+          </w:rPr>
+          <w:t xml:space="preserve">File:__</w:t>
+        </w:r>
+      </w:hyperlink>
+    </w:p>
+    <w:p>
+      <w:r>
+        <w:t xml:space="preserve">The color coding in the EnteredBy column of the Stacked File means the following:</w:t>
       </w:r>
     </w:p>
     <w:p>
@@ -966,7 +1022,7 @@
         </w:numPr>
       </w:pPr>
       <w:r>
-        <w:t xml:space="preserve">RED There is some problem with this entry, the student who entered the species is informed and works on the plant again</w:t>
+        <w:t xml:space="preserve">RED There is some problem with this entry, the student who entered the species is informed and works on the species/species again</w:t>
       </w:r>
     </w:p>
     <w:p>
@@ -990,7 +1046,7 @@
         </w:numPr>
       </w:pPr>
       <w:r>
-        <w:t xml:space="preserve">GREEN The entry has been checked twice. No faults have been found. Plant is ready to go online.</w:t>
+        <w:t xml:space="preserve">GREEN The entry has been checked twice. No faults have been found. Species/study is ready to go online.</w:t>
       </w:r>
     </w:p>
     <w:p>
@@ -1009,15 +1065,15 @@
       <w:pPr>
         <w:pStyle w:val="Heading2"/>
       </w:pPr>
-      <w:bookmarkStart w:id="34" w:name="notes"/>
-      <w:bookmarkEnd w:id="34"/>
+      <w:bookmarkStart w:id="35" w:name="notes"/>
+      <w:bookmarkEnd w:id="35"/>
       <w:r>
         <w:t xml:space="preserve">Notes</w:t>
       </w:r>
     </w:p>
     <w:p>
       <w:r>
-        <w:t xml:space="preserve">This column is intended to record any important issues or general notes about the data for the use of the COMPADRE/COMADRE team. It should be ensured that these entries include only sensible informative key points/sentences that also others can understand. Use</w:t>
+        <w:t xml:space="preserve">This column is intended to record any important issues or general notes about the data for the use of the COMPADRE/COMADRE team. It should be ensured that these entries include only sensible informative key points/sentences that also others can understand. As with all variables in the database, use</w:t>
       </w:r>
       <w:r>
         <w:t xml:space="preserve"> </w:t>
@@ -1046,15 +1102,15 @@
       <w:pPr>
         <w:pStyle w:val="Heading2"/>
       </w:pPr>
-      <w:bookmarkStart w:id="35" w:name="versionrelease"/>
-      <w:bookmarkEnd w:id="35"/>
+      <w:bookmarkStart w:id="36" w:name="versionrelease"/>
+      <w:bookmarkEnd w:id="36"/>
       <w:r>
         <w:t xml:space="preserve">VersionRelease</w:t>
       </w:r>
     </w:p>
     <w:p>
       <w:r>
-        <w:t xml:space="preserve">The Version number of the database where the data is/will be released. e.g. 3.0, 3.1. Where the data are not yet to be released (for example, because the data are incomplete) an "X" is used in place of a version number. For all future digitization, an "X" should be placed in the version record. These will be replaced with an appropriate version number by Owen or Rob at a later date.</w:t>
+        <w:t xml:space="preserve">The Version number of the database where the data is/will be released. e.g. 3.0.0, 3.1.0. Where the data are not yet to be released (for example, because the data are incomplete) an "X" is used in place of a version number. For all future digitization, an "X" should be placed in the version record. These will be replaced with an appropriate version number by Owen or Rob only at a later date when a final check is done to release more data periodically.</w:t>
       </w:r>
     </w:p>
     <w:p>
@@ -1068,8 +1124,8 @@
       <w:pPr>
         <w:pStyle w:val="Heading2"/>
       </w:pPr>
-      <w:bookmarkStart w:id="36" w:name="transferred"/>
-      <w:bookmarkEnd w:id="36"/>
+      <w:bookmarkStart w:id="37" w:name="transferred"/>
+      <w:bookmarkEnd w:id="37"/>
       <w:r>
         <w:t xml:space="preserve">Transferred</w:t>
       </w:r>
@@ -1095,7 +1151,7 @@
     </w:p>
     <w:p>
       <w:r>
-        <w:t xml:space="preserve">If there is no email address for an author of a paper, but that paper has a matrix that can be digitized – enter the matrix to the stacked file and enter all information that is available from the paper into the descriptor, all missing information get an NA and we list the species as “transferred-Yes”</w:t>
+        <w:t xml:space="preserve">If there is no email address for an author of a paper, but that paper has a matrix population model that can be digitized – enter the matrix population model to the stacked file and enter all information that is available from the paper into the descriptor, all missing information get an NA and we list the species as “transferred-Yes”</w:t>
       </w:r>
     </w:p>
     <w:p>
@@ -1128,7 +1184,7 @@
     </w:p>
     <w:p>
       <w:r>
-        <w:t xml:space="preserve">If the matrix cannot be digitized, that paper reference should be deleted from both the species descriptor file</w:t>
+        <w:t xml:space="preserve">If the matrix population model(s) cannot be digitized, that paper reference should be deleted from both the species descriptor file</w:t>
       </w:r>
       <w:r>
         <w:t xml:space="preserve"> </w:t>
@@ -1143,7 +1199,7 @@
         <w:t xml:space="preserve"> </w:t>
       </w:r>
       <w:r>
-        <w:t xml:space="preserve">the stacked matrix file. Make a note of this deleted paper, using the normal format, in a NEW PAGE of the species descriptor file, called “deleted papers”, make a short note why it was deleted (for example no matrix).</w:t>
+        <w:t xml:space="preserve">the stacked matrix file. Make a note of this deleted paper, using the normal format, in a NEW PAGE of the species descriptor file, called “deleted papers”, make a short note why it was deleted (for example no actual matrix population model was used).</w:t>
       </w:r>
     </w:p>
     <w:p>
@@ -1157,8 +1213,8 @@
       <w:pPr>
         <w:pStyle w:val="Heading2"/>
       </w:pPr>
-      <w:bookmarkStart w:id="37" w:name="missingdata"/>
-      <w:bookmarkEnd w:id="37"/>
+      <w:bookmarkStart w:id="38" w:name="missingdata"/>
+      <w:bookmarkEnd w:id="38"/>
       <w:r>
         <w:t xml:space="preserve">MissingData</w:t>
       </w:r>
@@ -1291,7 +1347,7 @@
         <w:t xml:space="preserve"> </w:t>
       </w:r>
       <w:r>
-        <w:t xml:space="preserve">- Everything is digitized</w:t>
+        <w:t xml:space="preserve">- Everything is digitised</w:t>
       </w:r>
     </w:p>
     <w:p>
@@ -1310,15 +1366,15 @@
       <w:pPr>
         <w:pStyle w:val="Heading2"/>
       </w:pPr>
-      <w:bookmarkStart w:id="38" w:name="datedigitalization"/>
-      <w:bookmarkEnd w:id="38"/>
+      <w:bookmarkStart w:id="39" w:name="datedigitalization"/>
+      <w:bookmarkEnd w:id="39"/>
       <w:r>
         <w:t xml:space="preserve">DateDigitalization</w:t>
       </w:r>
     </w:p>
     <w:p>
       <w:r>
-        <w:t xml:space="preserve">Records the date when COMPADRino started working on this species resp. when Matrix was digitized in stacked file. Dates should be recorded in US date format: mm.dd.yyyy, e.g. 12.25.2015 for 25th Dec 2015.</w:t>
+        <w:t xml:space="preserve">Records the date when COMPADRino started working on this species resp. when the first matrix population model of that study was digitised in stacked file. Dates should be recorded in US date format: mm.dd.yyyy, e.g. 12.25.2015 for 25th Dec 2015.</w:t>
       </w:r>
     </w:p>
     <w:p>
@@ -1332,8 +1388,8 @@
       <w:pPr>
         <w:pStyle w:val="Heading2"/>
       </w:pPr>
-      <w:bookmarkStart w:id="39" w:name="embargo"/>
-      <w:bookmarkEnd w:id="39"/>
+      <w:bookmarkStart w:id="40" w:name="embargo"/>
+      <w:bookmarkEnd w:id="40"/>
       <w:r>
         <w:t xml:space="preserve">Embargo</w:t>
       </w:r>
@@ -1354,15 +1410,15 @@
       <w:pPr>
         <w:pStyle w:val="Heading2"/>
       </w:pPr>
-      <w:bookmarkStart w:id="40" w:name="growthtype-p"/>
-      <w:bookmarkEnd w:id="40"/>
+      <w:bookmarkStart w:id="41" w:name="growthtype-p"/>
+      <w:bookmarkEnd w:id="41"/>
       <w:r>
         <w:t xml:space="preserve">GrowthType (P)</w:t>
       </w:r>
     </w:p>
     <w:p>
       <w:r>
-        <w:t xml:space="preserve">This entry applies only to plants and records the plant/algae type, based mainly on architectural organization.</w:t>
+        <w:t xml:space="preserve">This entry applies only to plants and records the plant/algae type, based mainly on architectural organisation. This information is intended mostly for internal use and reflects how our PDF library is organized on our servers, as well as the tab in the Matrix Stacked file where the matrices are stored.</w:t>
       </w:r>
     </w:p>
     <w:p>
@@ -1509,7 +1565,7 @@
     </w:p>
     <w:p>
       <w:r>
-        <w:t xml:space="preserve">Note about the Annual category: Typically plant ecologists also refer to pseudo-annual species as being "biennials". The main difference between the annuals and biennials is that annual species complete their life cycle (are born, grow, reproduce and die) within a single year, whereas biennials have the WHAT HAPPENED HERE???</w:t>
+        <w:t xml:space="preserve">Note about the Annual category: Typically plant ecologists also refer to pseudo-annual species as being "biennials". The main difference between the annuals and biennials is that annual species complete their life cycle (are born, grow, reproduce and die) within a single year, whereas biennials have the possibility to forgot of reproduction in the first year and expanding their life cycle to their second year, when reproduction is fatal.</w:t>
       </w:r>
     </w:p>
     <w:p>
@@ -1523,15 +1579,15 @@
       <w:pPr>
         <w:pStyle w:val="Heading2"/>
       </w:pPr>
-      <w:bookmarkStart w:id="41" w:name="class-a"/>
-      <w:bookmarkEnd w:id="41"/>
+      <w:bookmarkStart w:id="42" w:name="class-a"/>
+      <w:bookmarkEnd w:id="42"/>
       <w:r>
         <w:t xml:space="preserve">Class (A)</w:t>
       </w:r>
     </w:p>
     <w:p>
       <w:r>
-        <w:t xml:space="preserve">This entry only applies to animals. For animals, taxonomic class is recorded in both the Descriptors file and the Stacked Matrix file. This information is intended for internal use and reflects how our PDF library is organized on our servers.</w:t>
+        <w:t xml:space="preserve">This entry only applies to animals. For animals, taxonomic class is recorded in both the Descriptors file and the Stacked Matrix file. This information is intended for internal use and reflects how our PDF library is organised on our servers, as well as the tab in the Matrix Stacked file where the matrices are stored.</w:t>
       </w:r>
     </w:p>
     <w:p>
@@ -1886,8 +1942,8 @@
       <w:pPr>
         <w:pStyle w:val="Heading2"/>
       </w:pPr>
-      <w:bookmarkStart w:id="42" w:name="speciesauthor"/>
-      <w:bookmarkEnd w:id="42"/>
+      <w:bookmarkStart w:id="43" w:name="speciesauthor"/>
+      <w:bookmarkEnd w:id="43"/>
       <w:r>
         <w:t xml:space="preserve">SpeciesAuthor</w:t>
       </w:r>
@@ -1943,17 +1999,17 @@
     </w:p>
     <w:p>
       <w:r>
-        <w:t xml:space="preserve">The word following “var.”, “subsp.” or “cf.” must not be capitalized. Excel will try to capitalize it via auto-correct because it follows a period punctuation.</w:t>
-      </w:r>
-    </w:p>
-    <w:p>
-      <w:r>
-        <w:t xml:space="preserve">Always use an underscore "_" to substitute spaces (e.g. write "Cryptantha_flava"" instead of "Cryptantha flava").</w:t>
-      </w:r>
-    </w:p>
-    <w:p>
-      <w:r>
-        <w:t xml:space="preserve">If two or more different demographic studies exist for a particular species, these should be digitized with concatenated numbers after the genus_species starting with “2” (e.g. “Rosa_sempervirens”, “Rosa_sempervirens_2”, “Rosa_sempervirens_3”).</w:t>
+        <w:t xml:space="preserve">The word following “var.”, “subsp.” or “cf.” must not be capitalised. Excel will try to capitalise it via auto-correct because it follows a period punctuation.</w:t>
+      </w:r>
+    </w:p>
+    <w:p>
+      <w:r>
+        <w:t xml:space="preserve">Always use an underscore "_" to substitute spaces (e.g. write "Cryptantha_flava" instead of "Cryptantha flava").</w:t>
+      </w:r>
+    </w:p>
+    <w:p>
+      <w:r>
+        <w:t xml:space="preserve">If two or more different demographic studies exist for a particular species, these should be digitised with concatenated numbers after the genus_species starting with “2” onwards (e.g. “Rosa_sempervirens”, “Rosa_sempervirens_2”, “Rosa_sempervirens_3”). Note that the first hit does not get a "1" (e.g. "Rosa_sempervirens" instead of "Rosa_sempervirens_1")</w:t>
       </w:r>
     </w:p>
     <w:p>
@@ -1987,8 +2043,8 @@
       <w:pPr>
         <w:pStyle w:val="Heading2"/>
       </w:pPr>
-      <w:bookmarkStart w:id="43" w:name="commonname"/>
-      <w:bookmarkEnd w:id="43"/>
+      <w:bookmarkStart w:id="44" w:name="commonname"/>
+      <w:bookmarkEnd w:id="44"/>
       <w:r>
         <w:t xml:space="preserve">CommonName</w:t>
       </w:r>
@@ -2009,8 +2065,8 @@
       <w:pPr>
         <w:pStyle w:val="Heading2"/>
       </w:pPr>
-      <w:bookmarkStart w:id="44" w:name="authors"/>
-      <w:bookmarkEnd w:id="44"/>
+      <w:bookmarkStart w:id="45" w:name="authors"/>
+      <w:bookmarkEnd w:id="45"/>
       <w:r>
         <w:t xml:space="preserve">Authors</w:t>
       </w:r>
@@ -2046,8 +2102,8 @@
       <w:pPr>
         <w:pStyle w:val="Heading2"/>
       </w:pPr>
-      <w:bookmarkStart w:id="45" w:name="journal"/>
-      <w:bookmarkEnd w:id="45"/>
+      <w:bookmarkStart w:id="46" w:name="journal"/>
+      <w:bookmarkEnd w:id="46"/>
       <w:r>
         <w:t xml:space="preserve">Journal</w:t>
       </w:r>
@@ -2059,7 +2115,7 @@
       <w:r>
         <w:t xml:space="preserve"> </w:t>
       </w:r>
-      <w:hyperlink r:id="rId46">
+      <w:hyperlink r:id="rId47">
         <w:r>
           <w:rPr>
             <w:rStyle w:val="Link"/>
@@ -2085,7 +2141,7 @@
         </w:numPr>
       </w:pPr>
       <w:r>
-        <w:t xml:space="preserve">Journal Abbreviation (e.g. J. Ecol.) - Where the data come from a scientific journal article, the abbreviated journal name is given. We use the standard abbreviation of the journal using the BIOSIS Format.</w:t>
+        <w:t xml:space="preserve">Journal Abbreviation (e.g. J. Ecol. for Journal of Ecology) - Where the data come from a scientific journal article, the abbreviated journal name is given. We use the standard abbreviation of the journal using the BIOSIS Format.</w:t>
       </w:r>
     </w:p>
     <w:p>
@@ -2145,7 +2201,7 @@
         </w:numPr>
       </w:pPr>
       <w:r>
-        <w:t xml:space="preserve">Conference Talk - Matrices reported in a conference talk.</w:t>
+        <w:t xml:space="preserve">Conference talk - Matrices reported in a conference talk.</w:t>
       </w:r>
     </w:p>
     <w:p>
@@ -2157,7 +2213,7 @@
         </w:numPr>
       </w:pPr>
       <w:r>
-        <w:t xml:space="preserve">Conference Poster - Matrices reported in a conference poster.</w:t>
+        <w:t xml:space="preserve">Conference poster - Matrices reported in a conference poster.</w:t>
       </w:r>
     </w:p>
     <w:p>
@@ -2171,15 +2227,15 @@
       <w:pPr>
         <w:pStyle w:val="Heading2"/>
       </w:pPr>
-      <w:bookmarkStart w:id="47" w:name="yearpublication"/>
-      <w:bookmarkEnd w:id="47"/>
+      <w:bookmarkStart w:id="48" w:name="yearpublication"/>
+      <w:bookmarkEnd w:id="48"/>
       <w:r>
         <w:t xml:space="preserve">YearPublication</w:t>
       </w:r>
     </w:p>
     <w:p>
       <w:r>
-        <w:t xml:space="preserve">Year of publication of the source publication. This should be recorded as YYYY e.g. 2002.</w:t>
+        <w:t xml:space="preserve">Year of publication of the source publication. This should be recorded as YYYY (e.g. 2002).</w:t>
       </w:r>
     </w:p>
     <w:p>
@@ -2193,8 +2249,8 @@
       <w:pPr>
         <w:pStyle w:val="Heading2"/>
       </w:pPr>
-      <w:bookmarkStart w:id="48" w:name="correspondingauthor"/>
-      <w:bookmarkEnd w:id="48"/>
+      <w:bookmarkStart w:id="49" w:name="correspondingauthor"/>
+      <w:bookmarkEnd w:id="49"/>
       <w:r>
         <w:t xml:space="preserve">CorrespondingAuthor</w:t>
       </w:r>
@@ -2215,8 +2271,8 @@
       <w:pPr>
         <w:pStyle w:val="Heading2"/>
       </w:pPr>
-      <w:bookmarkStart w:id="49" w:name="email"/>
-      <w:bookmarkEnd w:id="49"/>
+      <w:bookmarkStart w:id="50" w:name="email"/>
+      <w:bookmarkEnd w:id="50"/>
       <w:r>
         <w:t xml:space="preserve">Email</w:t>
       </w:r>
@@ -2233,7 +2289,7 @@
       <w:r>
         <w:t xml:space="preserve"> </w:t>
       </w:r>
-      <w:hyperlink r:id="rId23">
+      <w:hyperlink r:id="rId24">
         <w:r>
           <w:rPr>
             <w:rStyle w:val="Link"/>
@@ -2259,8 +2315,8 @@
       <w:pPr>
         <w:pStyle w:val="Heading2"/>
       </w:pPr>
-      <w:bookmarkStart w:id="50" w:name="contacted"/>
-      <w:bookmarkEnd w:id="50"/>
+      <w:bookmarkStart w:id="51" w:name="contacted"/>
+      <w:bookmarkEnd w:id="51"/>
       <w:r>
         <w:t xml:space="preserve">Contacted</w:t>
       </w:r>
@@ -2272,7 +2328,7 @@
       <w:r>
         <w:t xml:space="preserve"> </w:t>
       </w:r>
-      <w:hyperlink r:id="rId25">
+      <w:hyperlink r:id="rId22">
         <w:r>
           <w:rPr>
             <w:rStyle w:val="Link"/>
@@ -2289,7 +2345,7 @@
     </w:p>
     <w:p>
       <w:r>
-        <w:t xml:space="preserve">Procedure for lack of response depends on the age of the paper:</w:t>
+        <w:t xml:space="preserve">Procedure for lack of response depends on the YearPublication of the source:</w:t>
       </w:r>
     </w:p>
     <w:p>
@@ -2311,12 +2367,12 @@
         </w:numPr>
       </w:pPr>
       <w:r>
-        <w:t xml:space="preserve">For more recent papers (published after 1990): If the authors (and coauthors) do not reply after the third time you have contacted them, please pass the email that you have sent them to Owen and Rob. If they cannot make contact, they will change “Partly” to “Yes” in Transferred column.</w:t>
-      </w:r>
-    </w:p>
-    <w:p>
-      <w:r>
-        <w:t xml:space="preserve">If you were not able to find an email address of any of the authors of a paper (and also Rob and Owen don't know one), but that paper has a matrix that can be digitized – enter the matrix to the stacked file and enter all information that are available from the paper into the descriptor, all missing information get an NA and we list the species as “transferred-Yes”, still enter the missing information into MissingData</w:t>
+        <w:t xml:space="preserve">For more recent papers (published after 1990): If the authors (and coauthors) do not reply after the third time you have contacted them, please pass the email address that you have sent them, together with a brief summary of the information you are after and the attached PDF to Owen and Rob. If they do not make successful contact with the authors, they will change “Partly” to “Yes” in Transferred column.</w:t>
+      </w:r>
+    </w:p>
+    <w:p>
+      <w:r>
+        <w:t xml:space="preserve">If you were not able to find an email address of any of the authors of a paper (and also Rob and Owen don't know one), but that paper has a matrix population model that can be digitised – enter the matrix to the Matrix Stacked file and enter all information that are available from the paper into the Species Descriptor file, all missing information get an NA and we list the species as “transferred-Yes”, still enter the missing information into MissingData</w:t>
       </w:r>
     </w:p>
     <w:p>
@@ -2330,8 +2386,8 @@
       <w:pPr>
         <w:pStyle w:val="Heading2"/>
       </w:pPr>
-      <w:bookmarkStart w:id="51" w:name="contentemail"/>
-      <w:bookmarkEnd w:id="51"/>
+      <w:bookmarkStart w:id="52" w:name="contentemail"/>
+      <w:bookmarkEnd w:id="52"/>
       <w:r>
         <w:t xml:space="preserve">ContentEmail</w:t>
       </w:r>
@@ -2352,8 +2408,8 @@
       <w:pPr>
         <w:pStyle w:val="Heading2"/>
       </w:pPr>
-      <w:bookmarkStart w:id="52" w:name="reply"/>
-      <w:bookmarkEnd w:id="52"/>
+      <w:bookmarkStart w:id="53" w:name="reply"/>
+      <w:bookmarkEnd w:id="53"/>
       <w:r>
         <w:t xml:space="preserve">Reply</w:t>
       </w:r>
@@ -2375,7 +2431,7 @@
         <w:t xml:space="preserve"> </w:t>
       </w:r>
       <w:r>
-        <w:t xml:space="preserve">from "NA"" / "nothing" to "No" when author has been contacted, and update the entry as soon as a reply is received.</w:t>
+        <w:t xml:space="preserve">from "NA"" / "Nothing" to "No" when author has been contacted, and update the entry as soon as a reply is received. Always reply to the author with a short thank-you note when a reply is received.</w:t>
       </w:r>
     </w:p>
     <w:p>
@@ -2389,15 +2445,15 @@
       <w:pPr>
         <w:pStyle w:val="Heading2"/>
       </w:pPr>
-      <w:bookmarkStart w:id="53" w:name="doiisbn"/>
-      <w:bookmarkEnd w:id="53"/>
+      <w:bookmarkStart w:id="54" w:name="doiisbn"/>
+      <w:bookmarkEnd w:id="54"/>
       <w:r>
         <w:t xml:space="preserve">DOI/ISBN</w:t>
       </w:r>
     </w:p>
     <w:p>
       <w:r>
-        <w:t xml:space="preserve">Records Digital Object Identifier (DOI) or International Standard Book Number (ISBN) codes that identifies the source material. In more recent papers you may find the DOI somewhere at the beginning of the paper. You may also search for it in the Web of Knowledge.</w:t>
+        <w:t xml:space="preserve">Records Digital Object Identifier (DOI) or International Standard Book Number (ISBN) codes that identifies the source material. In more recent papers you may find the DOI somewhere at the beginning of the paper. You may also search for it in the Web of Knowledge. Always make sure that the DOI or ISBN you have just digitised corresponds to the actual source by copy-pasting it in google.</w:t>
       </w:r>
     </w:p>
     <w:p>
@@ -2411,8 +2467,8 @@
       <w:pPr>
         <w:pStyle w:val="Heading2"/>
       </w:pPr>
-      <w:bookmarkStart w:id="54" w:name="additionalsource"/>
-      <w:bookmarkEnd w:id="54"/>
+      <w:bookmarkStart w:id="55" w:name="additionalsource"/>
+      <w:bookmarkEnd w:id="55"/>
       <w:r>
         <w:t xml:space="preserve">AdditionalSource</w:t>
       </w:r>
@@ -2433,8 +2489,8 @@
       <w:pPr>
         <w:pStyle w:val="Heading2"/>
       </w:pPr>
-      <w:bookmarkStart w:id="55" w:name="database"/>
-      <w:bookmarkEnd w:id="55"/>
+      <w:bookmarkStart w:id="56" w:name="database"/>
+      <w:bookmarkEnd w:id="56"/>
       <w:r>
         <w:t xml:space="preserve">Database</w:t>
       </w:r>
@@ -2515,8 +2571,8 @@
       <w:pPr>
         <w:pStyle w:val="Heading2"/>
       </w:pPr>
-      <w:bookmarkStart w:id="56" w:name="ecoregion"/>
-      <w:bookmarkEnd w:id="56"/>
+      <w:bookmarkStart w:id="57" w:name="ecoregion"/>
+      <w:bookmarkEnd w:id="57"/>
       <w:r>
         <w:t xml:space="preserve">Ecoregion</w:t>
       </w:r>
@@ -2869,7 +2925,7 @@
       <w:r>
         <w:t xml:space="preserve"> </w:t>
       </w:r>
-      <w:hyperlink r:id="rId57">
+      <w:hyperlink r:id="rId58">
         <w:r>
           <w:rPr>
             <w:rStyle w:val="Link"/>
@@ -2905,7 +2961,7 @@
                     </pic:cNvPicPr>
                   </pic:nvPicPr>
                   <pic:blipFill>
-                    <a:blip r:embed="rId58"/>
+                    <a:blip r:embed="rId59"/>
                     <a:stretch>
                       <a:fillRect/>
                     </a:stretch>
@@ -2943,8 +2999,8 @@
       <w:pPr>
         <w:pStyle w:val="Heading2"/>
       </w:pPr>
-      <w:bookmarkStart w:id="59" w:name="growthformraunkiaer-p"/>
-      <w:bookmarkEnd w:id="59"/>
+      <w:bookmarkStart w:id="60" w:name="growthformraunkiaer-p"/>
+      <w:bookmarkEnd w:id="60"/>
       <w:r>
         <w:t xml:space="preserve">GrowthFormRaunkiaer (P)</w:t>
       </w:r>
@@ -2968,7 +3024,7 @@
         </w:numPr>
       </w:pPr>
       <w:r>
-        <w:t xml:space="preserve">Megaphanerophyte e.g. Big trees (&gt;30 m height)</w:t>
+        <w:t xml:space="preserve">Megaphanerophyte Overwintering buds positioned at &gt;30 m height (e.g. large trees)</w:t>
       </w:r>
     </w:p>
     <w:p>
@@ -2980,7 +3036,7 @@
         </w:numPr>
       </w:pPr>
       <w:r>
-        <w:t xml:space="preserve">Mesophanerophyte e.g. medium trees (8-30 m height)</w:t>
+        <w:t xml:space="preserve">Mesophanerophyte Overwintering buds positioned at 8-30 m height (e.g. medium trees)</w:t>
       </w:r>
     </w:p>
     <w:p>
@@ -2992,7 +3048,7 @@
         </w:numPr>
       </w:pPr>
       <w:r>
-        <w:t xml:space="preserve">Nanophanerophyte e.g. small trees (0.25-8 m height)</w:t>
+        <w:t xml:space="preserve">Nanophanerophyte Overwintering buds positioned at0.25-8 m max height (e.g. small trees and all shrubs)</w:t>
       </w:r>
     </w:p>
     <w:p>
@@ -3016,7 +3072,7 @@
         </w:numPr>
       </w:pPr>
       <w:r>
-        <w:t xml:space="preserve">Hemicryptophyte Buds at or near the soil surface, e.g. daisy, dandelion</w:t>
+        <w:t xml:space="preserve">Hemicryptophyte Buds at or near the soil surface (e.g. daisy, dandelion)</w:t>
       </w:r>
     </w:p>
     <w:p>
@@ -3028,7 +3084,7 @@
         </w:numPr>
       </w:pPr>
       <w:r>
-        <w:t xml:space="preserve">Geophyte Buds resting under dry ground, e.g. crocus, tulip</w:t>
+        <w:t xml:space="preserve">Geophyte Buds resting under dry ground (e.g. crocus, tulip)</w:t>
       </w:r>
     </w:p>
     <w:p>
@@ -3040,7 +3096,7 @@
         </w:numPr>
       </w:pPr>
       <w:r>
-        <w:t xml:space="preserve">Helophyte Buds resting in marshy ground, e.g. reedmace, marsh-marigold</w:t>
+        <w:t xml:space="preserve">Helophyte Buds resting in marshy ground (e.g. reedmace, marsh-marigold)</w:t>
       </w:r>
     </w:p>
     <w:p>
@@ -3052,7 +3108,7 @@
         </w:numPr>
       </w:pPr>
       <w:r>
-        <w:t xml:space="preserve">Hydrophyte Resting by being submerged under water, e.g. water-lily, frogbit</w:t>
+        <w:t xml:space="preserve">Hydrophyte Resting by being submerged under water (e.g. water-lily, frogbit)</w:t>
       </w:r>
     </w:p>
     <w:p>
@@ -3064,7 +3120,7 @@
         </w:numPr>
       </w:pPr>
       <w:r>
-        <w:t xml:space="preserve">Therophyte Mostly annual plants</w:t>
+        <w:t xml:space="preserve">Therophyte Mostly annual and biennial plants</w:t>
       </w:r>
     </w:p>
     <w:p>
@@ -3076,7 +3132,7 @@
         </w:numPr>
       </w:pPr>
       <w:r>
-        <w:t xml:space="preserve">Epiphyte E.g. Epiphytes</w:t>
+        <w:t xml:space="preserve">Epiphyte Plants living on to of other plants</w:t>
       </w:r>
     </w:p>
     <w:p>
@@ -3101,7 +3157,7 @@
                     </pic:cNvPicPr>
                   </pic:nvPicPr>
                   <pic:blipFill>
-                    <a:blip r:embed="rId60"/>
+                    <a:blip r:embed="rId61"/>
                     <a:stretch>
                       <a:fillRect/>
                     </a:stretch>
@@ -3250,7 +3306,7 @@
     </w:p>
     <w:p>
       <w:r>
-        <w:t xml:space="preserve">The description offered here is at the subsection level (e.g. “Cryptophytes” are classified as “Hydrophyte”, “Helophyte” or “Geophyte”; “Phanerophytes” are classified as “Nanophanerophytes”, “Mesophanerophytes” or “Megaphanerophytes”). When in doubt, information is to be retrieved from the internet (e.g. Wikipedia, Google photos) or the author is to be contacted. However, the variable “Plant type” typically relates to the variable “Growth form Raunkiaer” as it follows</w:t>
+        <w:t xml:space="preserve">The description offered here is at the subsection level (e.g. “Cryptophytes” are classified as “Hydrophyte”, “Helophyte” or “Geophyte”; “Phanerophytes” are classified as “Nanophanerophytes”, “Mesophanerophytes” or “Megaphanerophytes”). When in doubt, information is to be retrieved from the internet (e.g. Wikipedia, Google photos) or the author is to be contacted or ask Ro. However, the variable “Plant type” typically relates to the variable “Growth form Raunkiaer” as it follows</w:t>
       </w:r>
     </w:p>
     <w:p>
@@ -3396,8 +3452,8 @@
       <w:pPr>
         <w:pStyle w:val="Heading2"/>
       </w:pPr>
-      <w:bookmarkStart w:id="61" w:name="iucnstatus"/>
-      <w:bookmarkEnd w:id="61"/>
+      <w:bookmarkStart w:id="62" w:name="iucnstatus"/>
+      <w:bookmarkEnd w:id="62"/>
       <w:r>
         <w:t xml:space="preserve">IUCNStatus</w:t>
       </w:r>
@@ -3428,7 +3484,7 @@
         </w:numPr>
       </w:pPr>
       <w:r>
-        <w:t xml:space="preserve">EW - Extinct in Wild - known only to survive in captivity, or as a naturalized population outside its historic range.</w:t>
+        <w:t xml:space="preserve">EW - Extinct in Wild - known only to survive in captivity, or as a naturalised population outside its historic range.</w:t>
       </w:r>
     </w:p>
     <w:p>
@@ -3572,8 +3628,8 @@
       <w:pPr>
         <w:pStyle w:val="Heading2"/>
       </w:pPr>
-      <w:bookmarkStart w:id="62" w:name="invasivestatus"/>
-      <w:bookmarkEnd w:id="62"/>
+      <w:bookmarkStart w:id="63" w:name="invasivestatus"/>
+      <w:bookmarkEnd w:id="63"/>
       <w:r>
         <w:t xml:space="preserve">InvasiveStatus</w:t>
       </w:r>
@@ -3618,8 +3674,8 @@
       <w:pPr>
         <w:pStyle w:val="Heading2"/>
       </w:pPr>
-      <w:bookmarkStart w:id="63" w:name="conservationstatusus"/>
-      <w:bookmarkEnd w:id="63"/>
+      <w:bookmarkStart w:id="64" w:name="conservationstatusus"/>
+      <w:bookmarkEnd w:id="64"/>
       <w:r>
         <w:t xml:space="preserve">ConservationStatusUS</w:t>
       </w:r>
@@ -3628,7 +3684,7 @@
       <w:r>
         <w:t xml:space="preserve">Records the conservation status under the U.S. Endangered Species Act, according to the United States Fisheries and Wildlife Service (</w:t>
       </w:r>
-      <w:hyperlink r:id="rId64">
+      <w:hyperlink r:id="rId65">
         <w:r>
           <w:rPr>
             <w:rStyle w:val="Link"/>
@@ -3687,8 +3743,8 @@
       <w:pPr>
         <w:pStyle w:val="Heading2"/>
       </w:pPr>
-      <w:bookmarkStart w:id="65" w:name="purposes"/>
-      <w:bookmarkEnd w:id="65"/>
+      <w:bookmarkStart w:id="66" w:name="purposes"/>
+      <w:bookmarkEnd w:id="66"/>
       <w:r>
         <w:t xml:space="preserve">Purposes</w:t>
       </w:r>
@@ -3715,7 +3771,7 @@
     </w:p>
     <w:p>
       <w:r>
-        <w:t xml:space="preserve">We have categorized the purposes as follows:</w:t>
+        <w:t xml:space="preserve">We have categorised the purposes as follows:</w:t>
       </w:r>
     </w:p>
     <w:p>
@@ -3751,7 +3807,7 @@
         </w:numPr>
       </w:pPr>
       <w:r>
-        <w:t xml:space="preserve">Abiotic impacts - When the authors studied the effects of abiotic factors (e.g fire, hurricanes, rain, fertilizers, droughts, etc)</w:t>
+        <w:t xml:space="preserve">Abiotic impacts - When the authors studied the effects of abiotic factors (e.g fire, hurricanes, rain, fertilisers, droughts, etc)</w:t>
       </w:r>
     </w:p>
     <w:p>
@@ -3825,8 +3881,8 @@
       <w:pPr>
         <w:pStyle w:val="Heading2"/>
       </w:pPr>
-      <w:bookmarkStart w:id="66" w:name="treatment"/>
-      <w:bookmarkEnd w:id="66"/>
+      <w:bookmarkStart w:id="67" w:name="treatment"/>
+      <w:bookmarkEnd w:id="67"/>
       <w:r>
         <w:t xml:space="preserve">Treatment</w:t>
       </w:r>
@@ -3847,8 +3903,8 @@
       <w:pPr>
         <w:pStyle w:val="Heading2"/>
       </w:pPr>
-      <w:bookmarkStart w:id="67" w:name="studystart"/>
-      <w:bookmarkEnd w:id="67"/>
+      <w:bookmarkStart w:id="68" w:name="studystart"/>
+      <w:bookmarkEnd w:id="68"/>
       <w:r>
         <w:t xml:space="preserve">StudyStart</w:t>
       </w:r>
@@ -3869,8 +3925,8 @@
       <w:pPr>
         <w:pStyle w:val="Heading2"/>
       </w:pPr>
-      <w:bookmarkStart w:id="68" w:name="studyend"/>
-      <w:bookmarkEnd w:id="68"/>
+      <w:bookmarkStart w:id="69" w:name="studyend"/>
+      <w:bookmarkEnd w:id="69"/>
       <w:r>
         <w:t xml:space="preserve">StudyEnd</w:t>
       </w:r>
@@ -3891,8 +3947,8 @@
       <w:pPr>
         <w:pStyle w:val="Heading2"/>
       </w:pPr>
-      <w:bookmarkStart w:id="69" w:name="studyduration"/>
-      <w:bookmarkEnd w:id="69"/>
+      <w:bookmarkStart w:id="70" w:name="studyduration"/>
+      <w:bookmarkEnd w:id="70"/>
       <w:r>
         <w:t xml:space="preserve">StudyDuration</w:t>
       </w:r>
@@ -3913,8 +3969,8 @@
       <w:pPr>
         <w:pStyle w:val="Heading2"/>
       </w:pPr>
-      <w:bookmarkStart w:id="70" w:name="annualperiodicity"/>
-      <w:bookmarkEnd w:id="70"/>
+      <w:bookmarkStart w:id="71" w:name="annualperiodicity"/>
+      <w:bookmarkEnd w:id="71"/>
       <w:r>
         <w:t xml:space="preserve">AnnualPeriodicity</w:t>
       </w:r>
@@ -4128,8 +4184,8 @@
       <w:pPr>
         <w:pStyle w:val="Heading2"/>
       </w:pPr>
-      <w:bookmarkStart w:id="71" w:name="numberpopulations"/>
-      <w:bookmarkEnd w:id="71"/>
+      <w:bookmarkStart w:id="72" w:name="numberpopulations"/>
+      <w:bookmarkEnd w:id="72"/>
       <w:r>
         <w:t xml:space="preserve">NumberPopulations</w:t>
       </w:r>
@@ -4150,8 +4206,8 @@
       <w:pPr>
         <w:pStyle w:val="Heading2"/>
       </w:pPr>
-      <w:bookmarkStart w:id="72" w:name="withinsitereplication"/>
-      <w:bookmarkEnd w:id="72"/>
+      <w:bookmarkStart w:id="73" w:name="withinsitereplication"/>
+      <w:bookmarkEnd w:id="73"/>
       <w:r>
         <w:t xml:space="preserve">WithinSiteReplication</w:t>
       </w:r>
@@ -4190,8 +4246,8 @@
       <w:pPr>
         <w:pStyle w:val="Heading2"/>
       </w:pPr>
-      <w:bookmarkStart w:id="73" w:name="matrixcriteriasize"/>
-      <w:bookmarkEnd w:id="73"/>
+      <w:bookmarkStart w:id="74" w:name="matrixcriteriasize"/>
+      <w:bookmarkEnd w:id="74"/>
       <w:r>
         <w:t xml:space="preserve">MatrixCriteriaSize</w:t>
       </w:r>
@@ -4236,8 +4292,8 @@
       <w:pPr>
         <w:pStyle w:val="Heading2"/>
       </w:pPr>
-      <w:bookmarkStart w:id="74" w:name="matrixcriteriaontogeny"/>
-      <w:bookmarkEnd w:id="74"/>
+      <w:bookmarkStart w:id="75" w:name="matrixcriteriaontogeny"/>
+      <w:bookmarkEnd w:id="75"/>
       <w:r>
         <w:t xml:space="preserve">MatrixCriteriaOntogeny</w:t>
       </w:r>
@@ -4294,8 +4350,8 @@
       <w:pPr>
         <w:pStyle w:val="Heading2"/>
       </w:pPr>
-      <w:bookmarkStart w:id="75" w:name="matrixcriteriaage"/>
-      <w:bookmarkEnd w:id="75"/>
+      <w:bookmarkStart w:id="76" w:name="matrixcriteriaage"/>
+      <w:bookmarkEnd w:id="76"/>
       <w:r>
         <w:t xml:space="preserve">MatrixCriteriaAge</w:t>
       </w:r>
@@ -4352,8 +4408,8 @@
       <w:pPr>
         <w:pStyle w:val="Heading2"/>
       </w:pPr>
-      <w:bookmarkStart w:id="76" w:name="taxonomy-columns"/>
-      <w:bookmarkEnd w:id="76"/>
+      <w:bookmarkStart w:id="77" w:name="taxonomy-columns"/>
+      <w:bookmarkEnd w:id="77"/>
       <w:r>
         <w:t xml:space="preserve">Taxonomy columns</w:t>
       </w:r>
@@ -4605,7 +4661,7 @@
     </w:p>
     <w:p>
       <w:r>
-        <w:t xml:space="preserve">Those variables will be digitized and checked frequently by the database curators.</w:t>
+        <w:t xml:space="preserve">Those variables will be digitised and checked frequently by the database curators.</w:t>
       </w:r>
     </w:p>
     <w:p>
@@ -4630,7 +4686,7 @@
                     </pic:cNvPicPr>
                   </pic:nvPicPr>
                   <pic:blipFill>
-                    <a:blip r:embed="rId77"/>
+                    <a:blip r:embed="rId78"/>
                     <a:stretch>
                       <a:fillRect/>
                     </a:stretch>
@@ -4668,8 +4724,8 @@
       <w:pPr>
         <w:pStyle w:val="Heading1"/>
       </w:pPr>
-      <w:bookmarkStart w:id="78" w:name="stacked-matrix-files"/>
-      <w:bookmarkEnd w:id="78"/>
+      <w:bookmarkStart w:id="79" w:name="stacked-matrix-files"/>
+      <w:bookmarkEnd w:id="79"/>
       <w:r>
         <w:t xml:space="preserve">STACKED MATRIX FILES</w:t>
       </w:r>
@@ -4685,8 +4741,8 @@
       <w:pPr>
         <w:pStyle w:val="Heading2"/>
       </w:pPr>
-      <w:bookmarkStart w:id="79" w:name="enteredby"/>
-      <w:bookmarkEnd w:id="79"/>
+      <w:bookmarkStart w:id="80" w:name="enteredby"/>
+      <w:bookmarkEnd w:id="80"/>
       <w:r>
         <w:t xml:space="preserve">EnteredBy</w:t>
       </w:r>
@@ -4722,8 +4778,8 @@
       <w:pPr>
         <w:pStyle w:val="Heading2"/>
       </w:pPr>
-      <w:bookmarkStart w:id="80" w:name="entereddate"/>
-      <w:bookmarkEnd w:id="80"/>
+      <w:bookmarkStart w:id="81" w:name="entereddate"/>
+      <w:bookmarkEnd w:id="81"/>
       <w:r>
         <w:t xml:space="preserve">EnteredDate</w:t>
       </w:r>
@@ -4759,8 +4815,8 @@
       <w:pPr>
         <w:pStyle w:val="Heading2"/>
       </w:pPr>
-      <w:bookmarkStart w:id="81" w:name="source"/>
-      <w:bookmarkEnd w:id="81"/>
+      <w:bookmarkStart w:id="82" w:name="source"/>
+      <w:bookmarkEnd w:id="82"/>
       <w:r>
         <w:t xml:space="preserve">Source</w:t>
       </w:r>
@@ -4889,8 +4945,8 @@
       <w:pPr>
         <w:pStyle w:val="Heading2"/>
       </w:pPr>
-      <w:bookmarkStart w:id="82" w:name="speciesauthor-1"/>
-      <w:bookmarkEnd w:id="82"/>
+      <w:bookmarkStart w:id="83" w:name="speciesauthor-1"/>
+      <w:bookmarkEnd w:id="83"/>
       <w:r>
         <w:t xml:space="preserve">SpeciesAuthor</w:t>
       </w:r>
@@ -4926,8 +4982,8 @@
       <w:pPr>
         <w:pStyle w:val="Heading2"/>
       </w:pPr>
-      <w:bookmarkStart w:id="83" w:name="studiedsex"/>
-      <w:bookmarkEnd w:id="83"/>
+      <w:bookmarkStart w:id="84" w:name="studiedsex"/>
+      <w:bookmarkEnd w:id="84"/>
       <w:r>
         <w:t xml:space="preserve">StudiedSex</w:t>
       </w:r>
@@ -5008,8 +5064,8 @@
       <w:pPr>
         <w:pStyle w:val="Heading2"/>
       </w:pPr>
-      <w:bookmarkStart w:id="84" w:name="matrixcomposite"/>
-      <w:bookmarkEnd w:id="84"/>
+      <w:bookmarkStart w:id="85" w:name="matrixcomposite"/>
+      <w:bookmarkEnd w:id="85"/>
       <w:r>
         <w:t xml:space="preserve">MatrixComposite</w:t>
       </w:r>
@@ -5054,7 +5110,7 @@
         <w:t xml:space="preserve"> </w:t>
       </w:r>
       <w:r>
-        <w:t xml:space="preserve">Generally, the mean values of unmanipulated and treatment matrices are to be kept independent of each other (i.e. never calculate mean matrices across both unmanipulated and treatment matrices), and a mean matrix for different treatments should not to be calculated/digitized in the database.</w:t>
+        <w:t xml:space="preserve">Generally, the mean values of unmanipulated and treatment matrices are to be kept independent of each other (i.e. never calculate mean matrices across both unmanipulated and treatment matrices), and a mean matrix for different treatments should not to be calculated/digitised in the database.</w:t>
       </w:r>
     </w:p>
     <w:p>
@@ -5101,7 +5157,7 @@
                     </pic:cNvPicPr>
                   </pic:nvPicPr>
                   <pic:blipFill>
-                    <a:blip r:embed="rId85"/>
+                    <a:blip r:embed="rId86"/>
                     <a:stretch>
                       <a:fillRect/>
                     </a:stretch>
@@ -5155,8 +5211,8 @@
       <w:pPr>
         <w:pStyle w:val="Heading2"/>
       </w:pPr>
-      <w:bookmarkStart w:id="86" w:name="matrixtreatment"/>
-      <w:bookmarkEnd w:id="86"/>
+      <w:bookmarkStart w:id="87" w:name="matrixtreatment"/>
+      <w:bookmarkEnd w:id="87"/>
       <w:r>
         <w:t xml:space="preserve">MatrixTreatment</w:t>
       </w:r>
@@ -5223,8 +5279,8 @@
       <w:pPr>
         <w:pStyle w:val="Heading2"/>
       </w:pPr>
-      <w:bookmarkStart w:id="87" w:name="matrixcaptivity"/>
-      <w:bookmarkEnd w:id="87"/>
+      <w:bookmarkStart w:id="88" w:name="matrixcaptivity"/>
+      <w:bookmarkEnd w:id="88"/>
       <w:r>
         <w:t xml:space="preserve">MatrixCaptivity</w:t>
       </w:r>
@@ -5329,8 +5385,8 @@
       <w:pPr>
         <w:pStyle w:val="Heading2"/>
       </w:pPr>
-      <w:bookmarkStart w:id="88" w:name="yearseasonmonth"/>
-      <w:bookmarkEnd w:id="88"/>
+      <w:bookmarkStart w:id="89" w:name="yearseasonmonth"/>
+      <w:bookmarkEnd w:id="89"/>
       <w:r>
         <w:t xml:space="preserve">YEAR/SEASON/MONTH</w:t>
       </w:r>
@@ -5344,8 +5400,8 @@
       <w:pPr>
         <w:pStyle w:val="Heading3"/>
       </w:pPr>
-      <w:bookmarkStart w:id="89" w:name="matrixstartyear"/>
-      <w:bookmarkEnd w:id="89"/>
+      <w:bookmarkStart w:id="90" w:name="matrixstartyear"/>
+      <w:bookmarkEnd w:id="90"/>
       <w:r>
         <w:t xml:space="preserve">MatrixStartYear</w:t>
       </w:r>
@@ -5426,8 +5482,8 @@
       <w:pPr>
         <w:pStyle w:val="Heading2"/>
       </w:pPr>
-      <w:bookmarkStart w:id="90" w:name="matrixstartseason"/>
-      <w:bookmarkEnd w:id="90"/>
+      <w:bookmarkStart w:id="91" w:name="matrixstartseason"/>
+      <w:bookmarkEnd w:id="91"/>
       <w:r>
         <w:t xml:space="preserve">MatrixStartSeason</w:t>
       </w:r>
@@ -5583,8 +5639,8 @@
       <w:pPr>
         <w:pStyle w:val="Heading2"/>
       </w:pPr>
-      <w:bookmarkStart w:id="91" w:name="matrixstartmonth"/>
-      <w:bookmarkEnd w:id="91"/>
+      <w:bookmarkStart w:id="92" w:name="matrixstartmonth"/>
+      <w:bookmarkEnd w:id="92"/>
       <w:r>
         <w:t xml:space="preserve">MatrixStartMonth</w:t>
       </w:r>
@@ -5806,8 +5862,8 @@
       <w:pPr>
         <w:pStyle w:val="Heading2"/>
       </w:pPr>
-      <w:bookmarkStart w:id="92" w:name="matrixendyear"/>
-      <w:bookmarkEnd w:id="92"/>
+      <w:bookmarkStart w:id="93" w:name="matrixendyear"/>
+      <w:bookmarkEnd w:id="93"/>
       <w:r>
         <w:t xml:space="preserve">MatrixEndYear</w:t>
       </w:r>
@@ -5900,8 +5956,8 @@
       <w:pPr>
         <w:pStyle w:val="Heading2"/>
       </w:pPr>
-      <w:bookmarkStart w:id="93" w:name="matrixendseason"/>
-      <w:bookmarkEnd w:id="93"/>
+      <w:bookmarkStart w:id="94" w:name="matrixendseason"/>
+      <w:bookmarkEnd w:id="94"/>
       <w:r>
         <w:t xml:space="preserve">MatrixEndSeason</w:t>
       </w:r>
@@ -5970,8 +6026,8 @@
       <w:pPr>
         <w:pStyle w:val="Heading2"/>
       </w:pPr>
-      <w:bookmarkStart w:id="94" w:name="matrixendmonth"/>
-      <w:bookmarkEnd w:id="94"/>
+      <w:bookmarkStart w:id="95" w:name="matrixendmonth"/>
+      <w:bookmarkEnd w:id="95"/>
       <w:r>
         <w:t xml:space="preserve">MatrixEndMonth</w:t>
       </w:r>
@@ -6253,7 +6309,7 @@
                     </pic:cNvPicPr>
                   </pic:nvPicPr>
                   <pic:blipFill>
-                    <a:blip r:embed="rId95"/>
+                    <a:blip r:embed="rId96"/>
                     <a:stretch>
                       <a:fillRect/>
                     </a:stretch>
@@ -6291,8 +6347,8 @@
       <w:pPr>
         <w:pStyle w:val="Heading2"/>
       </w:pPr>
-      <w:bookmarkStart w:id="96" w:name="matrixpopulation"/>
-      <w:bookmarkEnd w:id="96"/>
+      <w:bookmarkStart w:id="97" w:name="matrixpopulation"/>
+      <w:bookmarkEnd w:id="97"/>
       <w:r>
         <w:t xml:space="preserve">MatrixPopulation</w:t>
       </w:r>
@@ -6313,8 +6369,8 @@
       <w:pPr>
         <w:pStyle w:val="Heading2"/>
       </w:pPr>
-      <w:bookmarkStart w:id="97" w:name="geolocation-columns"/>
-      <w:bookmarkEnd w:id="97"/>
+      <w:bookmarkStart w:id="98" w:name="geolocation-columns"/>
+      <w:bookmarkEnd w:id="98"/>
       <w:r>
         <w:t xml:space="preserve">Geolocation columns</w:t>
       </w:r>
@@ -6354,8 +6410,8 @@
       <w:pPr>
         <w:pStyle w:val="Heading3"/>
       </w:pPr>
-      <w:bookmarkStart w:id="98" w:name="latdeg-latmin-latsec"/>
-      <w:bookmarkEnd w:id="98"/>
+      <w:bookmarkStart w:id="99" w:name="latdeg-latmin-latsec"/>
+      <w:bookmarkEnd w:id="99"/>
       <w:r>
         <w:t xml:space="preserve">LatDeg / LatMin / LatSec</w:t>
       </w:r>
@@ -6369,8 +6425,8 @@
       <w:pPr>
         <w:pStyle w:val="Heading3"/>
       </w:pPr>
-      <w:bookmarkStart w:id="99" w:name="latns"/>
-      <w:bookmarkEnd w:id="99"/>
+      <w:bookmarkStart w:id="100" w:name="latns"/>
+      <w:bookmarkEnd w:id="100"/>
       <w:r>
         <w:t xml:space="preserve">LatNS</w:t>
       </w:r>
@@ -6422,8 +6478,8 @@
       <w:pPr>
         <w:pStyle w:val="Heading3"/>
       </w:pPr>
-      <w:bookmarkStart w:id="100" w:name="londeg-lonmin-lonsec"/>
-      <w:bookmarkEnd w:id="100"/>
+      <w:bookmarkStart w:id="101" w:name="londeg-lonmin-lonsec"/>
+      <w:bookmarkEnd w:id="101"/>
       <w:r>
         <w:t xml:space="preserve">LonDeg / LonMin / LonSec</w:t>
       </w:r>
@@ -6437,8 +6493,8 @@
       <w:pPr>
         <w:pStyle w:val="Heading3"/>
       </w:pPr>
-      <w:bookmarkStart w:id="101" w:name="lonwe"/>
-      <w:bookmarkEnd w:id="101"/>
+      <w:bookmarkStart w:id="102" w:name="lonwe"/>
+      <w:bookmarkEnd w:id="102"/>
       <w:r>
         <w:t xml:space="preserve">LonWE</w:t>
       </w:r>
@@ -6490,8 +6546,8 @@
       <w:pPr>
         <w:pStyle w:val="Heading3"/>
       </w:pPr>
-      <w:bookmarkStart w:id="102" w:name="altitude"/>
-      <w:bookmarkEnd w:id="102"/>
+      <w:bookmarkStart w:id="103" w:name="altitude"/>
+      <w:bookmarkEnd w:id="103"/>
       <w:r>
         <w:t xml:space="preserve">Altitude</w:t>
       </w:r>
@@ -6532,7 +6588,7 @@
                     </pic:cNvPicPr>
                   </pic:nvPicPr>
                   <pic:blipFill>
-                    <a:blip r:embed="rId103"/>
+                    <a:blip r:embed="rId104"/>
                     <a:stretch>
                       <a:fillRect/>
                     </a:stretch>
@@ -6563,8 +6619,8 @@
       <w:pPr>
         <w:pStyle w:val="Heading3"/>
       </w:pPr>
-      <w:bookmarkStart w:id="104" w:name="country"/>
-      <w:bookmarkEnd w:id="104"/>
+      <w:bookmarkStart w:id="105" w:name="country"/>
+      <w:bookmarkEnd w:id="105"/>
       <w:r>
         <w:t xml:space="preserve">Country</w:t>
       </w:r>
@@ -6576,7 +6632,7 @@
       <w:r>
         <w:t xml:space="preserve"> </w:t>
       </w:r>
-      <w:hyperlink r:id="rId105">
+      <w:hyperlink r:id="rId106">
         <w:r>
           <w:rPr>
             <w:rStyle w:val="Link"/>
@@ -6597,8 +6653,8 @@
       <w:pPr>
         <w:pStyle w:val="Heading3"/>
       </w:pPr>
-      <w:bookmarkStart w:id="106" w:name="continent"/>
-      <w:bookmarkEnd w:id="106"/>
+      <w:bookmarkStart w:id="107" w:name="continent"/>
+      <w:bookmarkEnd w:id="107"/>
       <w:r>
         <w:t xml:space="preserve">Continent</w:t>
       </w:r>
@@ -6665,7 +6721,7 @@
         </w:numPr>
       </w:pPr>
       <w:r>
-        <w:t xml:space="preserve">S America (the rest of the countries in the Americas)</w:t>
+        <w:t xml:space="preserve">S America (incluces the rest of the countries in the Americas not outlined in "N America")</w:t>
       </w:r>
     </w:p>
     <w:p>
@@ -6694,7 +6750,7 @@
       <w:r>
         <w:t xml:space="preserve"> </w:t>
       </w:r>
-      <w:hyperlink r:id="rId107">
+      <w:hyperlink r:id="rId108">
         <w:r>
           <w:rPr>
             <w:rStyle w:val="Link"/>
@@ -6710,8 +6766,8 @@
       <w:pPr>
         <w:pStyle w:val="Heading3"/>
       </w:pPr>
-      <w:bookmarkStart w:id="108" w:name="general-notes-on-location-information"/>
-      <w:bookmarkEnd w:id="108"/>
+      <w:bookmarkStart w:id="109" w:name="general-notes-on-location-information"/>
+      <w:bookmarkEnd w:id="109"/>
       <w:r>
         <w:t xml:space="preserve">General notes on location information</w:t>
       </w:r>
@@ -6781,7 +6837,7 @@
                     </pic:cNvPicPr>
                   </pic:nvPicPr>
                   <pic:blipFill>
-                    <a:blip r:embed="rId109"/>
+                    <a:blip r:embed="rId110"/>
                     <a:stretch>
                       <a:fillRect/>
                     </a:stretch>
@@ -6819,8 +6875,8 @@
       <w:pPr>
         <w:pStyle w:val="Heading2"/>
       </w:pPr>
-      <w:bookmarkStart w:id="110" w:name="matrixsplit"/>
-      <w:bookmarkEnd w:id="110"/>
+      <w:bookmarkStart w:id="111" w:name="matrixsplit"/>
+      <w:bookmarkEnd w:id="111"/>
       <w:r>
         <w:t xml:space="preserve">MatrixSplit</w:t>
       </w:r>
@@ -6888,7 +6944,7 @@
                     </pic:cNvPicPr>
                   </pic:nvPicPr>
                   <pic:blipFill>
-                    <a:blip r:embed="rId111"/>
+                    <a:blip r:embed="rId112"/>
                     <a:stretch>
                       <a:fillRect/>
                     </a:stretch>
@@ -6949,7 +7005,7 @@
                     </pic:cNvPicPr>
                   </pic:nvPicPr>
                   <pic:blipFill>
-                    <a:blip r:embed="rId112"/>
+                    <a:blip r:embed="rId113"/>
                     <a:stretch>
                       <a:fillRect/>
                     </a:stretch>
@@ -6998,7 +7054,7 @@
                     </pic:cNvPicPr>
                   </pic:nvPicPr>
                   <pic:blipFill>
-                    <a:blip r:embed="rId113"/>
+                    <a:blip r:embed="rId114"/>
                     <a:stretch>
                       <a:fillRect/>
                     </a:stretch>
@@ -7036,8 +7092,8 @@
       <w:pPr>
         <w:pStyle w:val="Heading2"/>
       </w:pPr>
-      <w:bookmarkStart w:id="114" w:name="observation"/>
-      <w:bookmarkEnd w:id="114"/>
+      <w:bookmarkStart w:id="115" w:name="observation"/>
+      <w:bookmarkEnd w:id="115"/>
       <w:r>
         <w:t xml:space="preserve">Observation</w:t>
       </w:r>
@@ -7049,7 +7105,7 @@
     </w:p>
     <w:p>
       <w:r>
-        <w:t xml:space="preserve">Some standardized sentences:</w:t>
+        <w:t xml:space="preserve">Some standardised sentences:</w:t>
       </w:r>
     </w:p>
     <w:p>
@@ -7176,15 +7232,15 @@
       <w:pPr>
         <w:pStyle w:val="Heading2"/>
       </w:pPr>
-      <w:bookmarkStart w:id="115" w:name="matrixclassorganized"/>
-      <w:bookmarkEnd w:id="115"/>
+      <w:bookmarkStart w:id="116" w:name="matrixclassorganized"/>
+      <w:bookmarkEnd w:id="116"/>
       <w:r>
         <w:t xml:space="preserve">MatrixClassOrganized</w:t>
       </w:r>
     </w:p>
     <w:p>
       <w:r>
-        <w:t xml:space="preserve">We standardize all stages in a given population matrix model to one of three stages (prop, active, dorm) to facilitate analyses.</w:t>
+        <w:t xml:space="preserve">We standardise all stages in a given population matrix model to one of three stages (prop, active, dorm) to facilitate analyses.</w:t>
       </w:r>
     </w:p>
     <w:p>
@@ -7234,8 +7290,8 @@
       <w:pPr>
         <w:pStyle w:val="Heading2"/>
       </w:pPr>
-      <w:bookmarkStart w:id="116" w:name="matrixclassauthor"/>
-      <w:bookmarkEnd w:id="116"/>
+      <w:bookmarkStart w:id="117" w:name="matrixclassauthor"/>
+      <w:bookmarkEnd w:id="117"/>
       <w:r>
         <w:t xml:space="preserve">MatrixClassAuthor</w:t>
       </w:r>
@@ -7378,8 +7434,8 @@
       <w:pPr>
         <w:pStyle w:val="Heading2"/>
       </w:pPr>
-      <w:bookmarkStart w:id="117" w:name="matrixclassnumber"/>
-      <w:bookmarkEnd w:id="117"/>
+      <w:bookmarkStart w:id="118" w:name="matrixclassnumber"/>
+      <w:bookmarkEnd w:id="118"/>
       <w:r>
         <w:t xml:space="preserve">MatrixClassNumber</w:t>
       </w:r>
@@ -7440,8 +7496,8 @@
       <w:pPr>
         <w:pStyle w:val="Heading2"/>
       </w:pPr>
-      <w:bookmarkStart w:id="118" w:name="matumatfmatc"/>
-      <w:bookmarkEnd w:id="118"/>
+      <w:bookmarkStart w:id="119" w:name="matumatfmatc"/>
+      <w:bookmarkEnd w:id="119"/>
       <w:r>
         <w:t xml:space="preserve">matU/matF/matC/</w:t>
       </w:r>
@@ -7497,7 +7553,7 @@
     </w:p>
     <w:p>
       <w:r>
-        <w:t xml:space="preserve">The values for the U, F and C matrices are only digitized for “Divided” matrices (indicated by variable</w:t>
+        <w:t xml:space="preserve">The values for the U, F and C matrices are only digitised for “Divided” matrices (indicated by variable</w:t>
       </w:r>
       <w:r>
         <w:t xml:space="preserve"> </w:t>
@@ -7540,15 +7596,15 @@
       <w:pPr>
         <w:pStyle w:val="Heading2"/>
       </w:pPr>
-      <w:bookmarkStart w:id="119" w:name="color-coding"/>
-      <w:bookmarkEnd w:id="119"/>
+      <w:bookmarkStart w:id="120" w:name="color-coding"/>
+      <w:bookmarkEnd w:id="120"/>
       <w:r>
         <w:t xml:space="preserve">Color coding</w:t>
       </w:r>
     </w:p>
     <w:p>
       <w:r>
-        <w:t xml:space="preserve">Within the Excel sheets we color code all matrices in the same standardized way. The “color palette” can easily be found in (and copy pasted from) all stacked files (last tab).</w:t>
+        <w:t xml:space="preserve">Within the Excel sheets we color code all matrices in the same standardised way. The “color palette” can easily be found in (and copy pasted from) all stacked files (last tab).</w:t>
       </w:r>
     </w:p>
     <w:p>
@@ -7582,7 +7638,7 @@
                     </pic:cNvPicPr>
                   </pic:nvPicPr>
                   <pic:blipFill>
-                    <a:blip r:embed="rId120"/>
+                    <a:blip r:embed="rId121"/>
                     <a:stretch>
                       <a:fillRect/>
                     </a:stretch>
@@ -7640,7 +7696,7 @@
                     </pic:cNvPicPr>
                   </pic:nvPicPr>
                   <pic:blipFill>
-                    <a:blip r:embed="rId121"/>
+                    <a:blip r:embed="rId122"/>
                     <a:stretch>
                       <a:fillRect/>
                     </a:stretch>
@@ -7692,7 +7748,7 @@
                     </pic:cNvPicPr>
                   </pic:nvPicPr>
                   <pic:blipFill>
-                    <a:blip r:embed="rId122"/>
+                    <a:blip r:embed="rId123"/>
                     <a:stretch>
                       <a:fillRect/>
                     </a:stretch>
@@ -7721,7 +7777,7 @@
     </w:p>
     <w:p>
       <w:r>
-        <w:t xml:space="preserve">All matrices are to be digitized using color-codes for the matrix elements</w:t>
+        <w:t xml:space="preserve">All matrices are to be digitised using color-codes for the matrix elements</w:t>
       </w:r>
       <w:r>
         <w:t xml:space="preserve"> </w:t>
@@ -7782,7 +7838,7 @@
         <w:rPr>
           <w:i/>
         </w:rPr>
-        <w:t xml:space="preserve">Use only this colors for each of the different demographic processes. Our automatized matrix splitting procedure will not recognize the process otherwise and you will have to end up doing it by hand yourself otherwise.</w:t>
+        <w:t xml:space="preserve">Use only this colors for each of the different demographic processes. Our automatised matrix splitting procedure will not recognise the process otherwise and you will have to end up doing it by hand yourself otherwise.</w:t>
       </w:r>
     </w:p>
     <w:p>
@@ -7816,7 +7872,7 @@
                     </pic:cNvPicPr>
                   </pic:nvPicPr>
                   <pic:blipFill>
-                    <a:blip r:embed="rId123"/>
+                    <a:blip r:embed="rId124"/>
                     <a:stretch>
                       <a:fillRect/>
                     </a:stretch>
@@ -7943,7 +7999,7 @@
     </w:lvl>
   </w:abstractNum>
   <w:abstractNum w:abstractNumId="990">
-    <w:nsid w:val="181a9f61"/>
+    <w:nsid w:val="54682d17"/>
     <w:multiLevelType w:val="multilevel"/>
     <w:lvl w:ilvl="0">
       <w:numFmt w:val="bullet"/>
@@ -8024,7 +8080,7 @@
     </w:lvl>
   </w:abstractNum>
   <w:abstractNum w:abstractNumId="991">
-    <w:nsid w:val="45fad913"/>
+    <w:nsid w:val="78e18b7d"/>
     <w:multiLevelType w:val="multilevel"/>
     <w:lvl w:ilvl="0">
       <w:numFmt w:val="bullet"/>
@@ -8105,7 +8161,7 @@
     </w:lvl>
   </w:abstractNum>
   <w:abstractNum w:abstractNumId="99411">
-    <w:nsid w:val="fd7600c3"/>
+    <w:nsid w:val="ee0c5d1a"/>
     <w:multiLevelType w:val="multilevel"/>
     <w:lvl w:ilvl="0">
       <w:start w:val="1"/>

</xml_diff>

<commit_message>
Compiled PDF, HTML and Doc files.
</commit_message>
<xml_diff>
--- a/Protocol/COMPADRE_COMADRE_Data_Digitisation_Protocol.docx
+++ b/Protocol/COMPADRE_COMADRE_Data_Digitisation_Protocol.docx
@@ -2453,7 +2453,54 @@
     </w:p>
     <w:p>
       <w:r>
-        <w:t xml:space="preserve">Records Digital Object Identifier (DOI) or International Standard Book Number (ISBN) codes that identifies the source material. In more recent papers you may find the DOI somewhere at the beginning of the paper. You may also search for it in the Web of Knowledge. Always make sure that the DOI or ISBN you have just digitised corresponds to the actual source by copy-pasting it in google.</w:t>
+        <w:t xml:space="preserve">This entry records the Digital Object Identifier (DOI) or International Standard Book Number (ISBN) codes that identify the source material. In more recent papers you may find the DOI somewhere at the beginning of the paper. You may also search for it in the Web of Knowledge.</w:t>
+      </w:r>
+    </w:p>
+    <w:p>
+      <w:r>
+        <w:t xml:space="preserve">Use the DOI resolution service at</w:t>
+      </w:r>
+      <w:r>
+        <w:t xml:space="preserve"> </w:t>
+      </w:r>
+      <w:hyperlink r:id="rId55">
+        <w:r>
+          <w:rPr>
+            <w:rStyle w:val="Link"/>
+          </w:rPr>
+          <w:t xml:space="preserve">http://dx.doi.org/</w:t>
+        </w:r>
+      </w:hyperlink>
+      <w:r>
+        <w:t xml:space="preserve"> </w:t>
+      </w:r>
+      <w:r>
+        <w:t xml:space="preserve">to confirm the DOI. Do this by appending the DOI after this web page. For example, for the DOI "10.1111/1365-2745.12334" --</w:t>
+      </w:r>
+    </w:p>
+    <w:p>
+      <w:hyperlink r:id="rId56">
+        <w:r>
+          <w:rPr>
+            <w:rStyle w:val="Link"/>
+          </w:rPr>
+          <w:t xml:space="preserve">http://dx.doi.org/10.1111/1365-2745.12334</w:t>
+        </w:r>
+      </w:hyperlink>
+    </w:p>
+    <w:p>
+      <w:r>
+        <w:t xml:space="preserve">This should take you to the journal page for the article.</w:t>
+      </w:r>
+    </w:p>
+    <w:p>
+      <w:r>
+        <w:t xml:space="preserve">Only enter the DOI itself into this field do not add additional text like the full web-link, or "DOI:" or other text.</w:t>
+      </w:r>
+    </w:p>
+    <w:p>
+      <w:r>
+        <w:t xml:space="preserve">Note that older references may not actually have a DOI. In these cases, use "NA".</w:t>
       </w:r>
     </w:p>
     <w:p>
@@ -2467,8 +2514,8 @@
       <w:pPr>
         <w:pStyle w:val="Heading2"/>
       </w:pPr>
-      <w:bookmarkStart w:id="55" w:name="additionalsource"/>
-      <w:bookmarkEnd w:id="55"/>
+      <w:bookmarkStart w:id="57" w:name="additionalsource"/>
+      <w:bookmarkEnd w:id="57"/>
       <w:r>
         <w:t xml:space="preserve">AdditionalSource</w:t>
       </w:r>
@@ -2489,8 +2536,8 @@
       <w:pPr>
         <w:pStyle w:val="Heading2"/>
       </w:pPr>
-      <w:bookmarkStart w:id="56" w:name="database"/>
-      <w:bookmarkEnd w:id="56"/>
+      <w:bookmarkStart w:id="58" w:name="database"/>
+      <w:bookmarkEnd w:id="58"/>
       <w:r>
         <w:t xml:space="preserve">Database</w:t>
       </w:r>
@@ -2571,8 +2618,8 @@
       <w:pPr>
         <w:pStyle w:val="Heading2"/>
       </w:pPr>
-      <w:bookmarkStart w:id="57" w:name="ecoregion"/>
-      <w:bookmarkEnd w:id="57"/>
+      <w:bookmarkStart w:id="59" w:name="ecoregion"/>
+      <w:bookmarkEnd w:id="59"/>
       <w:r>
         <w:t xml:space="preserve">Ecoregion</w:t>
       </w:r>
@@ -2811,7 +2858,7 @@
         </w:numPr>
       </w:pPr>
       <w:r>
-        <w:t xml:space="preserve">SRD small river delta ecosystems</w:t>
+        <w:t xml:space="preserve">SRE small river ecosystems</w:t>
       </w:r>
     </w:p>
     <w:p>
@@ -2925,7 +2972,7 @@
       <w:r>
         <w:t xml:space="preserve"> </w:t>
       </w:r>
-      <w:hyperlink r:id="rId58">
+      <w:hyperlink r:id="rId60">
         <w:r>
           <w:rPr>
             <w:rStyle w:val="Link"/>
@@ -2961,7 +3008,7 @@
                     </pic:cNvPicPr>
                   </pic:nvPicPr>
                   <pic:blipFill>
-                    <a:blip r:embed="rId59"/>
+                    <a:blip r:embed="rId61"/>
                     <a:stretch>
                       <a:fillRect/>
                     </a:stretch>
@@ -2999,8 +3046,8 @@
       <w:pPr>
         <w:pStyle w:val="Heading2"/>
       </w:pPr>
-      <w:bookmarkStart w:id="60" w:name="growthformraunkiaer-p"/>
-      <w:bookmarkEnd w:id="60"/>
+      <w:bookmarkStart w:id="62" w:name="growthformraunkiaer-p"/>
+      <w:bookmarkEnd w:id="62"/>
       <w:r>
         <w:t xml:space="preserve">GrowthFormRaunkiaer (P)</w:t>
       </w:r>
@@ -3157,7 +3204,7 @@
                     </pic:cNvPicPr>
                   </pic:nvPicPr>
                   <pic:blipFill>
-                    <a:blip r:embed="rId61"/>
+                    <a:blip r:embed="rId63"/>
                     <a:stretch>
                       <a:fillRect/>
                     </a:stretch>
@@ -3452,8 +3499,8 @@
       <w:pPr>
         <w:pStyle w:val="Heading2"/>
       </w:pPr>
-      <w:bookmarkStart w:id="62" w:name="iucnstatus"/>
-      <w:bookmarkEnd w:id="62"/>
+      <w:bookmarkStart w:id="64" w:name="iucnstatus"/>
+      <w:bookmarkEnd w:id="64"/>
       <w:r>
         <w:t xml:space="preserve">IUCNStatus</w:t>
       </w:r>
@@ -3628,8 +3675,8 @@
       <w:pPr>
         <w:pStyle w:val="Heading2"/>
       </w:pPr>
-      <w:bookmarkStart w:id="63" w:name="invasivestatus"/>
-      <w:bookmarkEnd w:id="63"/>
+      <w:bookmarkStart w:id="65" w:name="invasivestatus"/>
+      <w:bookmarkEnd w:id="65"/>
       <w:r>
         <w:t xml:space="preserve">InvasiveStatus</w:t>
       </w:r>
@@ -3674,8 +3721,8 @@
       <w:pPr>
         <w:pStyle w:val="Heading2"/>
       </w:pPr>
-      <w:bookmarkStart w:id="64" w:name="conservationstatusus"/>
-      <w:bookmarkEnd w:id="64"/>
+      <w:bookmarkStart w:id="66" w:name="conservationstatusus"/>
+      <w:bookmarkEnd w:id="66"/>
       <w:r>
         <w:t xml:space="preserve">ConservationStatusUS</w:t>
       </w:r>
@@ -3684,7 +3731,7 @@
       <w:r>
         <w:t xml:space="preserve">Records the conservation status under the U.S. Endangered Species Act, according to the United States Fisheries and Wildlife Service (</w:t>
       </w:r>
-      <w:hyperlink r:id="rId65">
+      <w:hyperlink r:id="rId67">
         <w:r>
           <w:rPr>
             <w:rStyle w:val="Link"/>
@@ -3743,8 +3790,8 @@
       <w:pPr>
         <w:pStyle w:val="Heading2"/>
       </w:pPr>
-      <w:bookmarkStart w:id="66" w:name="purposes"/>
-      <w:bookmarkEnd w:id="66"/>
+      <w:bookmarkStart w:id="68" w:name="purposes"/>
+      <w:bookmarkEnd w:id="68"/>
       <w:r>
         <w:t xml:space="preserve">Purposes</w:t>
       </w:r>
@@ -3881,8 +3928,8 @@
       <w:pPr>
         <w:pStyle w:val="Heading2"/>
       </w:pPr>
-      <w:bookmarkStart w:id="67" w:name="treatment"/>
-      <w:bookmarkEnd w:id="67"/>
+      <w:bookmarkStart w:id="69" w:name="treatment"/>
+      <w:bookmarkEnd w:id="69"/>
       <w:r>
         <w:t xml:space="preserve">Treatment</w:t>
       </w:r>
@@ -3903,8 +3950,8 @@
       <w:pPr>
         <w:pStyle w:val="Heading2"/>
       </w:pPr>
-      <w:bookmarkStart w:id="68" w:name="studystart"/>
-      <w:bookmarkEnd w:id="68"/>
+      <w:bookmarkStart w:id="70" w:name="studystart"/>
+      <w:bookmarkEnd w:id="70"/>
       <w:r>
         <w:t xml:space="preserve">StudyStart</w:t>
       </w:r>
@@ -3925,8 +3972,8 @@
       <w:pPr>
         <w:pStyle w:val="Heading2"/>
       </w:pPr>
-      <w:bookmarkStart w:id="69" w:name="studyend"/>
-      <w:bookmarkEnd w:id="69"/>
+      <w:bookmarkStart w:id="71" w:name="studyend"/>
+      <w:bookmarkEnd w:id="71"/>
       <w:r>
         <w:t xml:space="preserve">StudyEnd</w:t>
       </w:r>
@@ -3947,8 +3994,8 @@
       <w:pPr>
         <w:pStyle w:val="Heading2"/>
       </w:pPr>
-      <w:bookmarkStart w:id="70" w:name="studyduration"/>
-      <w:bookmarkEnd w:id="70"/>
+      <w:bookmarkStart w:id="72" w:name="studyduration"/>
+      <w:bookmarkEnd w:id="72"/>
       <w:r>
         <w:t xml:space="preserve">StudyDuration</w:t>
       </w:r>
@@ -3969,8 +4016,8 @@
       <w:pPr>
         <w:pStyle w:val="Heading2"/>
       </w:pPr>
-      <w:bookmarkStart w:id="71" w:name="annualperiodicity"/>
-      <w:bookmarkEnd w:id="71"/>
+      <w:bookmarkStart w:id="73" w:name="annualperiodicity"/>
+      <w:bookmarkEnd w:id="73"/>
       <w:r>
         <w:t xml:space="preserve">AnnualPeriodicity</w:t>
       </w:r>
@@ -4184,8 +4231,8 @@
       <w:pPr>
         <w:pStyle w:val="Heading2"/>
       </w:pPr>
-      <w:bookmarkStart w:id="72" w:name="numberpopulations"/>
-      <w:bookmarkEnd w:id="72"/>
+      <w:bookmarkStart w:id="74" w:name="numberpopulations"/>
+      <w:bookmarkEnd w:id="74"/>
       <w:r>
         <w:t xml:space="preserve">NumberPopulations</w:t>
       </w:r>
@@ -4206,8 +4253,8 @@
       <w:pPr>
         <w:pStyle w:val="Heading2"/>
       </w:pPr>
-      <w:bookmarkStart w:id="73" w:name="withinsitereplication"/>
-      <w:bookmarkEnd w:id="73"/>
+      <w:bookmarkStart w:id="75" w:name="withinsitereplication"/>
+      <w:bookmarkEnd w:id="75"/>
       <w:r>
         <w:t xml:space="preserve">WithinSiteReplication</w:t>
       </w:r>
@@ -4246,8 +4293,8 @@
       <w:pPr>
         <w:pStyle w:val="Heading2"/>
       </w:pPr>
-      <w:bookmarkStart w:id="74" w:name="matrixcriteriasize"/>
-      <w:bookmarkEnd w:id="74"/>
+      <w:bookmarkStart w:id="76" w:name="matrixcriteriasize"/>
+      <w:bookmarkEnd w:id="76"/>
       <w:r>
         <w:t xml:space="preserve">MatrixCriteriaSize</w:t>
       </w:r>
@@ -4292,8 +4339,8 @@
       <w:pPr>
         <w:pStyle w:val="Heading2"/>
       </w:pPr>
-      <w:bookmarkStart w:id="75" w:name="matrixcriteriaontogeny"/>
-      <w:bookmarkEnd w:id="75"/>
+      <w:bookmarkStart w:id="77" w:name="matrixcriteriaontogeny"/>
+      <w:bookmarkEnd w:id="77"/>
       <w:r>
         <w:t xml:space="preserve">MatrixCriteriaOntogeny</w:t>
       </w:r>
@@ -4350,8 +4397,8 @@
       <w:pPr>
         <w:pStyle w:val="Heading2"/>
       </w:pPr>
-      <w:bookmarkStart w:id="76" w:name="matrixcriteriaage"/>
-      <w:bookmarkEnd w:id="76"/>
+      <w:bookmarkStart w:id="78" w:name="matrixcriteriaage"/>
+      <w:bookmarkEnd w:id="78"/>
       <w:r>
         <w:t xml:space="preserve">MatrixCriteriaAge</w:t>
       </w:r>
@@ -4408,8 +4455,8 @@
       <w:pPr>
         <w:pStyle w:val="Heading2"/>
       </w:pPr>
-      <w:bookmarkStart w:id="77" w:name="taxonomy-columns"/>
-      <w:bookmarkEnd w:id="77"/>
+      <w:bookmarkStart w:id="79" w:name="taxonomy-columns"/>
+      <w:bookmarkEnd w:id="79"/>
       <w:r>
         <w:t xml:space="preserve">Taxonomy columns</w:t>
       </w:r>
@@ -4686,7 +4733,7 @@
                     </pic:cNvPicPr>
                   </pic:nvPicPr>
                   <pic:blipFill>
-                    <a:blip r:embed="rId78"/>
+                    <a:blip r:embed="rId80"/>
                     <a:stretch>
                       <a:fillRect/>
                     </a:stretch>
@@ -4724,8 +4771,8 @@
       <w:pPr>
         <w:pStyle w:val="Heading1"/>
       </w:pPr>
-      <w:bookmarkStart w:id="79" w:name="stacked-matrix-files"/>
-      <w:bookmarkEnd w:id="79"/>
+      <w:bookmarkStart w:id="81" w:name="stacked-matrix-files"/>
+      <w:bookmarkEnd w:id="81"/>
       <w:r>
         <w:t xml:space="preserve">STACKED MATRIX FILES</w:t>
       </w:r>
@@ -4741,8 +4788,8 @@
       <w:pPr>
         <w:pStyle w:val="Heading2"/>
       </w:pPr>
-      <w:bookmarkStart w:id="80" w:name="enteredby"/>
-      <w:bookmarkEnd w:id="80"/>
+      <w:bookmarkStart w:id="82" w:name="enteredby"/>
+      <w:bookmarkEnd w:id="82"/>
       <w:r>
         <w:t xml:space="preserve">EnteredBy</w:t>
       </w:r>
@@ -4778,8 +4825,8 @@
       <w:pPr>
         <w:pStyle w:val="Heading2"/>
       </w:pPr>
-      <w:bookmarkStart w:id="81" w:name="entereddate"/>
-      <w:bookmarkEnd w:id="81"/>
+      <w:bookmarkStart w:id="83" w:name="entereddate"/>
+      <w:bookmarkEnd w:id="83"/>
       <w:r>
         <w:t xml:space="preserve">EnteredDate</w:t>
       </w:r>
@@ -4815,8 +4862,8 @@
       <w:pPr>
         <w:pStyle w:val="Heading2"/>
       </w:pPr>
-      <w:bookmarkStart w:id="82" w:name="source"/>
-      <w:bookmarkEnd w:id="82"/>
+      <w:bookmarkStart w:id="84" w:name="source"/>
+      <w:bookmarkEnd w:id="84"/>
       <w:r>
         <w:t xml:space="preserve">Source</w:t>
       </w:r>
@@ -4945,8 +4992,8 @@
       <w:pPr>
         <w:pStyle w:val="Heading2"/>
       </w:pPr>
-      <w:bookmarkStart w:id="83" w:name="speciesauthor-1"/>
-      <w:bookmarkEnd w:id="83"/>
+      <w:bookmarkStart w:id="85" w:name="speciesauthor-1"/>
+      <w:bookmarkEnd w:id="85"/>
       <w:r>
         <w:t xml:space="preserve">SpeciesAuthor</w:t>
       </w:r>
@@ -4982,8 +5029,8 @@
       <w:pPr>
         <w:pStyle w:val="Heading2"/>
       </w:pPr>
-      <w:bookmarkStart w:id="84" w:name="studiedsex"/>
-      <w:bookmarkEnd w:id="84"/>
+      <w:bookmarkStart w:id="86" w:name="studiedsex"/>
+      <w:bookmarkEnd w:id="86"/>
       <w:r>
         <w:t xml:space="preserve">StudiedSex</w:t>
       </w:r>
@@ -5064,8 +5111,8 @@
       <w:pPr>
         <w:pStyle w:val="Heading2"/>
       </w:pPr>
-      <w:bookmarkStart w:id="85" w:name="matrixcomposite"/>
-      <w:bookmarkEnd w:id="85"/>
+      <w:bookmarkStart w:id="87" w:name="matrixcomposite"/>
+      <w:bookmarkEnd w:id="87"/>
       <w:r>
         <w:t xml:space="preserve">MatrixComposite</w:t>
       </w:r>
@@ -5157,7 +5204,7 @@
                     </pic:cNvPicPr>
                   </pic:nvPicPr>
                   <pic:blipFill>
-                    <a:blip r:embed="rId86"/>
+                    <a:blip r:embed="rId88"/>
                     <a:stretch>
                       <a:fillRect/>
                     </a:stretch>
@@ -5211,8 +5258,8 @@
       <w:pPr>
         <w:pStyle w:val="Heading2"/>
       </w:pPr>
-      <w:bookmarkStart w:id="87" w:name="matrixtreatment"/>
-      <w:bookmarkEnd w:id="87"/>
+      <w:bookmarkStart w:id="89" w:name="matrixtreatment"/>
+      <w:bookmarkEnd w:id="89"/>
       <w:r>
         <w:t xml:space="preserve">MatrixTreatment</w:t>
       </w:r>
@@ -5279,8 +5326,8 @@
       <w:pPr>
         <w:pStyle w:val="Heading2"/>
       </w:pPr>
-      <w:bookmarkStart w:id="88" w:name="matrixcaptivity"/>
-      <w:bookmarkEnd w:id="88"/>
+      <w:bookmarkStart w:id="90" w:name="matrixcaptivity"/>
+      <w:bookmarkEnd w:id="90"/>
       <w:r>
         <w:t xml:space="preserve">MatrixCaptivity</w:t>
       </w:r>
@@ -5385,8 +5432,8 @@
       <w:pPr>
         <w:pStyle w:val="Heading2"/>
       </w:pPr>
-      <w:bookmarkStart w:id="89" w:name="yearseasonmonth"/>
-      <w:bookmarkEnd w:id="89"/>
+      <w:bookmarkStart w:id="91" w:name="yearseasonmonth"/>
+      <w:bookmarkEnd w:id="91"/>
       <w:r>
         <w:t xml:space="preserve">YEAR/SEASON/MONTH</w:t>
       </w:r>
@@ -5400,8 +5447,8 @@
       <w:pPr>
         <w:pStyle w:val="Heading3"/>
       </w:pPr>
-      <w:bookmarkStart w:id="90" w:name="matrixstartyear"/>
-      <w:bookmarkEnd w:id="90"/>
+      <w:bookmarkStart w:id="92" w:name="matrixstartyear"/>
+      <w:bookmarkEnd w:id="92"/>
       <w:r>
         <w:t xml:space="preserve">MatrixStartYear</w:t>
       </w:r>
@@ -5482,8 +5529,8 @@
       <w:pPr>
         <w:pStyle w:val="Heading2"/>
       </w:pPr>
-      <w:bookmarkStart w:id="91" w:name="matrixstartseason"/>
-      <w:bookmarkEnd w:id="91"/>
+      <w:bookmarkStart w:id="93" w:name="matrixstartseason"/>
+      <w:bookmarkEnd w:id="93"/>
       <w:r>
         <w:t xml:space="preserve">MatrixStartSeason</w:t>
       </w:r>
@@ -5639,8 +5686,8 @@
       <w:pPr>
         <w:pStyle w:val="Heading2"/>
       </w:pPr>
-      <w:bookmarkStart w:id="92" w:name="matrixstartmonth"/>
-      <w:bookmarkEnd w:id="92"/>
+      <w:bookmarkStart w:id="94" w:name="matrixstartmonth"/>
+      <w:bookmarkEnd w:id="94"/>
       <w:r>
         <w:t xml:space="preserve">MatrixStartMonth</w:t>
       </w:r>
@@ -5862,8 +5909,8 @@
       <w:pPr>
         <w:pStyle w:val="Heading2"/>
       </w:pPr>
-      <w:bookmarkStart w:id="93" w:name="matrixendyear"/>
-      <w:bookmarkEnd w:id="93"/>
+      <w:bookmarkStart w:id="95" w:name="matrixendyear"/>
+      <w:bookmarkEnd w:id="95"/>
       <w:r>
         <w:t xml:space="preserve">MatrixEndYear</w:t>
       </w:r>
@@ -5956,8 +6003,8 @@
       <w:pPr>
         <w:pStyle w:val="Heading2"/>
       </w:pPr>
-      <w:bookmarkStart w:id="94" w:name="matrixendseason"/>
-      <w:bookmarkEnd w:id="94"/>
+      <w:bookmarkStart w:id="96" w:name="matrixendseason"/>
+      <w:bookmarkEnd w:id="96"/>
       <w:r>
         <w:t xml:space="preserve">MatrixEndSeason</w:t>
       </w:r>
@@ -6026,8 +6073,8 @@
       <w:pPr>
         <w:pStyle w:val="Heading2"/>
       </w:pPr>
-      <w:bookmarkStart w:id="95" w:name="matrixendmonth"/>
-      <w:bookmarkEnd w:id="95"/>
+      <w:bookmarkStart w:id="97" w:name="matrixendmonth"/>
+      <w:bookmarkEnd w:id="97"/>
       <w:r>
         <w:t xml:space="preserve">MatrixEndMonth</w:t>
       </w:r>
@@ -6309,7 +6356,7 @@
                     </pic:cNvPicPr>
                   </pic:nvPicPr>
                   <pic:blipFill>
-                    <a:blip r:embed="rId96"/>
+                    <a:blip r:embed="rId98"/>
                     <a:stretch>
                       <a:fillRect/>
                     </a:stretch>
@@ -6347,8 +6394,8 @@
       <w:pPr>
         <w:pStyle w:val="Heading2"/>
       </w:pPr>
-      <w:bookmarkStart w:id="97" w:name="matrixpopulation"/>
-      <w:bookmarkEnd w:id="97"/>
+      <w:bookmarkStart w:id="99" w:name="matrixpopulation"/>
+      <w:bookmarkEnd w:id="99"/>
       <w:r>
         <w:t xml:space="preserve">MatrixPopulation</w:t>
       </w:r>
@@ -6369,8 +6416,8 @@
       <w:pPr>
         <w:pStyle w:val="Heading2"/>
       </w:pPr>
-      <w:bookmarkStart w:id="98" w:name="geolocation-columns"/>
-      <w:bookmarkEnd w:id="98"/>
+      <w:bookmarkStart w:id="100" w:name="geolocation-columns"/>
+      <w:bookmarkEnd w:id="100"/>
       <w:r>
         <w:t xml:space="preserve">Geolocation columns</w:t>
       </w:r>
@@ -6410,8 +6457,8 @@
       <w:pPr>
         <w:pStyle w:val="Heading3"/>
       </w:pPr>
-      <w:bookmarkStart w:id="99" w:name="latdeg-latmin-latsec"/>
-      <w:bookmarkEnd w:id="99"/>
+      <w:bookmarkStart w:id="101" w:name="latdeg-latmin-latsec"/>
+      <w:bookmarkEnd w:id="101"/>
       <w:r>
         <w:t xml:space="preserve">LatDeg / LatMin / LatSec</w:t>
       </w:r>
@@ -6425,8 +6472,8 @@
       <w:pPr>
         <w:pStyle w:val="Heading3"/>
       </w:pPr>
-      <w:bookmarkStart w:id="100" w:name="latns"/>
-      <w:bookmarkEnd w:id="100"/>
+      <w:bookmarkStart w:id="102" w:name="latns"/>
+      <w:bookmarkEnd w:id="102"/>
       <w:r>
         <w:t xml:space="preserve">LatNS</w:t>
       </w:r>
@@ -6478,8 +6525,8 @@
       <w:pPr>
         <w:pStyle w:val="Heading3"/>
       </w:pPr>
-      <w:bookmarkStart w:id="101" w:name="londeg-lonmin-lonsec"/>
-      <w:bookmarkEnd w:id="101"/>
+      <w:bookmarkStart w:id="103" w:name="londeg-lonmin-lonsec"/>
+      <w:bookmarkEnd w:id="103"/>
       <w:r>
         <w:t xml:space="preserve">LonDeg / LonMin / LonSec</w:t>
       </w:r>
@@ -6493,8 +6540,8 @@
       <w:pPr>
         <w:pStyle w:val="Heading3"/>
       </w:pPr>
-      <w:bookmarkStart w:id="102" w:name="lonwe"/>
-      <w:bookmarkEnd w:id="102"/>
+      <w:bookmarkStart w:id="104" w:name="lonwe"/>
+      <w:bookmarkEnd w:id="104"/>
       <w:r>
         <w:t xml:space="preserve">LonWE</w:t>
       </w:r>
@@ -6546,8 +6593,8 @@
       <w:pPr>
         <w:pStyle w:val="Heading3"/>
       </w:pPr>
-      <w:bookmarkStart w:id="103" w:name="altitude"/>
-      <w:bookmarkEnd w:id="103"/>
+      <w:bookmarkStart w:id="105" w:name="altitude"/>
+      <w:bookmarkEnd w:id="105"/>
       <w:r>
         <w:t xml:space="preserve">Altitude</w:t>
       </w:r>
@@ -6588,7 +6635,7 @@
                     </pic:cNvPicPr>
                   </pic:nvPicPr>
                   <pic:blipFill>
-                    <a:blip r:embed="rId104"/>
+                    <a:blip r:embed="rId106"/>
                     <a:stretch>
                       <a:fillRect/>
                     </a:stretch>
@@ -6619,8 +6666,8 @@
       <w:pPr>
         <w:pStyle w:val="Heading3"/>
       </w:pPr>
-      <w:bookmarkStart w:id="105" w:name="country"/>
-      <w:bookmarkEnd w:id="105"/>
+      <w:bookmarkStart w:id="107" w:name="country"/>
+      <w:bookmarkEnd w:id="107"/>
       <w:r>
         <w:t xml:space="preserve">Country</w:t>
       </w:r>
@@ -6632,7 +6679,7 @@
       <w:r>
         <w:t xml:space="preserve"> </w:t>
       </w:r>
-      <w:hyperlink r:id="rId106">
+      <w:hyperlink r:id="rId108">
         <w:r>
           <w:rPr>
             <w:rStyle w:val="Link"/>
@@ -6653,8 +6700,8 @@
       <w:pPr>
         <w:pStyle w:val="Heading3"/>
       </w:pPr>
-      <w:bookmarkStart w:id="107" w:name="continent"/>
-      <w:bookmarkEnd w:id="107"/>
+      <w:bookmarkStart w:id="109" w:name="continent"/>
+      <w:bookmarkEnd w:id="109"/>
       <w:r>
         <w:t xml:space="preserve">Continent</w:t>
       </w:r>
@@ -6750,7 +6797,7 @@
       <w:r>
         <w:t xml:space="preserve"> </w:t>
       </w:r>
-      <w:hyperlink r:id="rId108">
+      <w:hyperlink r:id="rId110">
         <w:r>
           <w:rPr>
             <w:rStyle w:val="Link"/>
@@ -6766,8 +6813,8 @@
       <w:pPr>
         <w:pStyle w:val="Heading3"/>
       </w:pPr>
-      <w:bookmarkStart w:id="109" w:name="general-notes-on-location-information"/>
-      <w:bookmarkEnd w:id="109"/>
+      <w:bookmarkStart w:id="111" w:name="general-notes-on-location-information"/>
+      <w:bookmarkEnd w:id="111"/>
       <w:r>
         <w:t xml:space="preserve">General notes on location information</w:t>
       </w:r>
@@ -6837,7 +6884,7 @@
                     </pic:cNvPicPr>
                   </pic:nvPicPr>
                   <pic:blipFill>
-                    <a:blip r:embed="rId110"/>
+                    <a:blip r:embed="rId112"/>
                     <a:stretch>
                       <a:fillRect/>
                     </a:stretch>
@@ -6875,8 +6922,8 @@
       <w:pPr>
         <w:pStyle w:val="Heading2"/>
       </w:pPr>
-      <w:bookmarkStart w:id="111" w:name="matrixsplit"/>
-      <w:bookmarkEnd w:id="111"/>
+      <w:bookmarkStart w:id="113" w:name="matrixsplit"/>
+      <w:bookmarkEnd w:id="113"/>
       <w:r>
         <w:t xml:space="preserve">MatrixSplit</w:t>
       </w:r>
@@ -6944,7 +6991,7 @@
                     </pic:cNvPicPr>
                   </pic:nvPicPr>
                   <pic:blipFill>
-                    <a:blip r:embed="rId112"/>
+                    <a:blip r:embed="rId114"/>
                     <a:stretch>
                       <a:fillRect/>
                     </a:stretch>
@@ -7005,7 +7052,7 @@
                     </pic:cNvPicPr>
                   </pic:nvPicPr>
                   <pic:blipFill>
-                    <a:blip r:embed="rId113"/>
+                    <a:blip r:embed="rId115"/>
                     <a:stretch>
                       <a:fillRect/>
                     </a:stretch>
@@ -7054,7 +7101,7 @@
                     </pic:cNvPicPr>
                   </pic:nvPicPr>
                   <pic:blipFill>
-                    <a:blip r:embed="rId114"/>
+                    <a:blip r:embed="rId116"/>
                     <a:stretch>
                       <a:fillRect/>
                     </a:stretch>
@@ -7092,8 +7139,8 @@
       <w:pPr>
         <w:pStyle w:val="Heading2"/>
       </w:pPr>
-      <w:bookmarkStart w:id="115" w:name="observation"/>
-      <w:bookmarkEnd w:id="115"/>
+      <w:bookmarkStart w:id="117" w:name="observation"/>
+      <w:bookmarkEnd w:id="117"/>
       <w:r>
         <w:t xml:space="preserve">Observation</w:t>
       </w:r>
@@ -7232,8 +7279,8 @@
       <w:pPr>
         <w:pStyle w:val="Heading2"/>
       </w:pPr>
-      <w:bookmarkStart w:id="116" w:name="matrixclassorganized"/>
-      <w:bookmarkEnd w:id="116"/>
+      <w:bookmarkStart w:id="118" w:name="matrixclassorganized"/>
+      <w:bookmarkEnd w:id="118"/>
       <w:r>
         <w:t xml:space="preserve">MatrixClassOrganized</w:t>
       </w:r>
@@ -7290,8 +7337,8 @@
       <w:pPr>
         <w:pStyle w:val="Heading2"/>
       </w:pPr>
-      <w:bookmarkStart w:id="117" w:name="matrixclassauthor"/>
-      <w:bookmarkEnd w:id="117"/>
+      <w:bookmarkStart w:id="119" w:name="matrixclassauthor"/>
+      <w:bookmarkEnd w:id="119"/>
       <w:r>
         <w:t xml:space="preserve">MatrixClassAuthor</w:t>
       </w:r>
@@ -7434,8 +7481,8 @@
       <w:pPr>
         <w:pStyle w:val="Heading2"/>
       </w:pPr>
-      <w:bookmarkStart w:id="118" w:name="matrixclassnumber"/>
-      <w:bookmarkEnd w:id="118"/>
+      <w:bookmarkStart w:id="120" w:name="matrixclassnumber"/>
+      <w:bookmarkEnd w:id="120"/>
       <w:r>
         <w:t xml:space="preserve">MatrixClassNumber</w:t>
       </w:r>
@@ -7496,8 +7543,8 @@
       <w:pPr>
         <w:pStyle w:val="Heading2"/>
       </w:pPr>
-      <w:bookmarkStart w:id="119" w:name="matumatfmatc"/>
-      <w:bookmarkEnd w:id="119"/>
+      <w:bookmarkStart w:id="121" w:name="matumatfmatc"/>
+      <w:bookmarkEnd w:id="121"/>
       <w:r>
         <w:t xml:space="preserve">matU/matF/matC/</w:t>
       </w:r>
@@ -7596,8 +7643,8 @@
       <w:pPr>
         <w:pStyle w:val="Heading2"/>
       </w:pPr>
-      <w:bookmarkStart w:id="120" w:name="color-coding"/>
-      <w:bookmarkEnd w:id="120"/>
+      <w:bookmarkStart w:id="122" w:name="color-coding"/>
+      <w:bookmarkEnd w:id="122"/>
       <w:r>
         <w:t xml:space="preserve">Color coding</w:t>
       </w:r>
@@ -7638,7 +7685,7 @@
                     </pic:cNvPicPr>
                   </pic:nvPicPr>
                   <pic:blipFill>
-                    <a:blip r:embed="rId121"/>
+                    <a:blip r:embed="rId123"/>
                     <a:stretch>
                       <a:fillRect/>
                     </a:stretch>
@@ -7696,7 +7743,7 @@
                     </pic:cNvPicPr>
                   </pic:nvPicPr>
                   <pic:blipFill>
-                    <a:blip r:embed="rId122"/>
+                    <a:blip r:embed="rId124"/>
                     <a:stretch>
                       <a:fillRect/>
                     </a:stretch>
@@ -7748,7 +7795,7 @@
                     </pic:cNvPicPr>
                   </pic:nvPicPr>
                   <pic:blipFill>
-                    <a:blip r:embed="rId123"/>
+                    <a:blip r:embed="rId125"/>
                     <a:stretch>
                       <a:fillRect/>
                     </a:stretch>
@@ -7872,7 +7919,7 @@
                     </pic:cNvPicPr>
                   </pic:nvPicPr>
                   <pic:blipFill>
-                    <a:blip r:embed="rId124"/>
+                    <a:blip r:embed="rId126"/>
                     <a:stretch>
                       <a:fillRect/>
                     </a:stretch>
@@ -7999,7 +8046,7 @@
     </w:lvl>
   </w:abstractNum>
   <w:abstractNum w:abstractNumId="990">
-    <w:nsid w:val="54682d17"/>
+    <w:nsid w:val="18e0b81e"/>
     <w:multiLevelType w:val="multilevel"/>
     <w:lvl w:ilvl="0">
       <w:numFmt w:val="bullet"/>
@@ -8080,7 +8127,7 @@
     </w:lvl>
   </w:abstractNum>
   <w:abstractNum w:abstractNumId="991">
-    <w:nsid w:val="78e18b7d"/>
+    <w:nsid w:val="80d2b2ef"/>
     <w:multiLevelType w:val="multilevel"/>
     <w:lvl w:ilvl="0">
       <w:numFmt w:val="bullet"/>
@@ -8161,7 +8208,7 @@
     </w:lvl>
   </w:abstractNum>
   <w:abstractNum w:abstractNumId="99411">
-    <w:nsid w:val="ee0c5d1a"/>
+    <w:nsid w:val="3f244890"/>
     <w:multiLevelType w:val="multilevel"/>
     <w:lvl w:ilvl="0">
       <w:start w:val="1"/>

</xml_diff>

<commit_message>
Compiled the Protocol documents as docx, html and pdf
</commit_message>
<xml_diff>
--- a/Protocol/COMPADRE_COMADRE_Data_Digitisation_Protocol.docx
+++ b/Protocol/COMPADRE_COMADRE_Data_Digitisation_Protocol.docx
@@ -26,6 +26,26 @@
       </w:r>
       <w:r>
         <w:t xml:space="preserve">Protocol</w:t>
+      </w:r>
+    </w:p>
+    <w:p>
+      <w:pPr>
+        <w:pStyle w:val="Date"/>
+      </w:pPr>
+      <w:r>
+        <w:t xml:space="preserve">October</w:t>
+      </w:r>
+      <w:r>
+        <w:t xml:space="preserve"> </w:t>
+      </w:r>
+      <w:r>
+        <w:t xml:space="preserve">21</w:t>
+      </w:r>
+      <w:r>
+        <w:t xml:space="preserve"> </w:t>
+      </w:r>
+      <w:r>
+        <w:t xml:space="preserve">2015</w:t>
       </w:r>
     </w:p>
     <w:p>
@@ -311,6 +331,51 @@
       </w:r>
     </w:p>
     <w:p>
+      <w:pPr>
+        <w:numPr>
+          <w:numId w:val="1001"/>
+          <w:ilvl w:val="0"/>
+        </w:numPr>
+      </w:pPr>
+      <w:r>
+        <w:t xml:space="preserve">The COMPADRINOs have writtenguides to plant growth types and animal classes which we categorise species to. They are</w:t>
+      </w:r>
+      <w:r>
+        <w:t xml:space="preserve"> </w:t>
+      </w:r>
+      <w:hyperlink r:id="rId29">
+        <w:r>
+          <w:rPr>
+            <w:rStyle w:val="Link"/>
+          </w:rPr>
+          <w:t xml:space="preserve">here</w:t>
+        </w:r>
+      </w:hyperlink>
+      <w:r>
+        <w:t xml:space="preserve"> </w:t>
+      </w:r>
+      <w:r>
+        <w:t xml:space="preserve">(plant growth type) and</w:t>
+      </w:r>
+      <w:r>
+        <w:t xml:space="preserve"> </w:t>
+      </w:r>
+      <w:hyperlink r:id="rId30">
+        <w:r>
+          <w:rPr>
+            <w:rStyle w:val="Link"/>
+          </w:rPr>
+          <w:t xml:space="preserve">here</w:t>
+        </w:r>
+      </w:hyperlink>
+      <w:r>
+        <w:t xml:space="preserve"> </w:t>
+      </w:r>
+      <w:r>
+        <w:t xml:space="preserve">(animal classes).</w:t>
+      </w:r>
+    </w:p>
+    <w:p>
       <w:r>
         <w:pict>
           <v:rect style="width:0;height:1.5pt" o:hralign="center" o:hrstd="t" o:hr="t"/>
@@ -321,8 +386,8 @@
       <w:pPr>
         <w:pStyle w:val="Heading1"/>
       </w:pPr>
-      <w:bookmarkStart w:id="29" w:name="values-used-throughout-the-database"/>
-      <w:bookmarkEnd w:id="29"/>
+      <w:bookmarkStart w:id="31" w:name="values-used-throughout-the-database"/>
+      <w:bookmarkEnd w:id="31"/>
       <w:r>
         <w:t xml:space="preserve">Values used throughout the database</w:t>
       </w:r>
@@ -454,8 +519,8 @@
       <w:pPr>
         <w:pStyle w:val="Heading1"/>
       </w:pPr>
-      <w:bookmarkStart w:id="30" w:name="priority-variables"/>
-      <w:bookmarkEnd w:id="30"/>
+      <w:bookmarkStart w:id="32" w:name="priority-variables"/>
+      <w:bookmarkEnd w:id="32"/>
       <w:r>
         <w:t xml:space="preserve">Priority variables</w:t>
       </w:r>
@@ -661,8 +726,8 @@
       <w:pPr>
         <w:pStyle w:val="Heading2"/>
       </w:pPr>
-      <w:bookmarkStart w:id="31" w:name="references"/>
-      <w:bookmarkEnd w:id="31"/>
+      <w:bookmarkStart w:id="33" w:name="references"/>
+      <w:bookmarkEnd w:id="33"/>
       <w:r>
         <w:t xml:space="preserve">References</w:t>
       </w:r>
@@ -711,8 +776,8 @@
       <w:pPr>
         <w:pStyle w:val="Heading1"/>
       </w:pPr>
-      <w:bookmarkStart w:id="32" w:name="descriptor-file"/>
-      <w:bookmarkEnd w:id="32"/>
+      <w:bookmarkStart w:id="34" w:name="descriptor-file"/>
+      <w:bookmarkEnd w:id="34"/>
       <w:r>
         <w:t xml:space="preserve">DESCRIPTOR FILE</w:t>
       </w:r>
@@ -721,8 +786,8 @@
       <w:pPr>
         <w:pStyle w:val="Heading2"/>
       </w:pPr>
-      <w:bookmarkStart w:id="33" w:name="student"/>
-      <w:bookmarkEnd w:id="33"/>
+      <w:bookmarkStart w:id="35" w:name="student"/>
+      <w:bookmarkEnd w:id="35"/>
       <w:r>
         <w:t xml:space="preserve">Student</w:t>
       </w:r>
@@ -999,7 +1064,7 @@
       <w:r>
         <w:t xml:space="preserve"> </w:t>
       </w:r>
-      <w:hyperlink r:id="rId34">
+      <w:hyperlink r:id="rId36">
         <w:r>
           <w:rPr>
             <w:rStyle w:val="Link"/>
@@ -1065,8 +1130,8 @@
       <w:pPr>
         <w:pStyle w:val="Heading2"/>
       </w:pPr>
-      <w:bookmarkStart w:id="35" w:name="notes"/>
-      <w:bookmarkEnd w:id="35"/>
+      <w:bookmarkStart w:id="37" w:name="notes"/>
+      <w:bookmarkEnd w:id="37"/>
       <w:r>
         <w:t xml:space="preserve">Notes</w:t>
       </w:r>
@@ -1102,8 +1167,8 @@
       <w:pPr>
         <w:pStyle w:val="Heading2"/>
       </w:pPr>
-      <w:bookmarkStart w:id="36" w:name="versionrelease"/>
-      <w:bookmarkEnd w:id="36"/>
+      <w:bookmarkStart w:id="38" w:name="versionrelease"/>
+      <w:bookmarkEnd w:id="38"/>
       <w:r>
         <w:t xml:space="preserve">VersionRelease</w:t>
       </w:r>
@@ -1124,8 +1189,8 @@
       <w:pPr>
         <w:pStyle w:val="Heading2"/>
       </w:pPr>
-      <w:bookmarkStart w:id="37" w:name="transferred"/>
-      <w:bookmarkEnd w:id="37"/>
+      <w:bookmarkStart w:id="39" w:name="transferred"/>
+      <w:bookmarkEnd w:id="39"/>
       <w:r>
         <w:t xml:space="preserve">Transferred</w:t>
       </w:r>
@@ -1213,8 +1278,8 @@
       <w:pPr>
         <w:pStyle w:val="Heading2"/>
       </w:pPr>
-      <w:bookmarkStart w:id="38" w:name="missingdata"/>
-      <w:bookmarkEnd w:id="38"/>
+      <w:bookmarkStart w:id="40" w:name="missingdata"/>
+      <w:bookmarkEnd w:id="40"/>
       <w:r>
         <w:t xml:space="preserve">MissingData</w:t>
       </w:r>
@@ -1366,8 +1431,8 @@
       <w:pPr>
         <w:pStyle w:val="Heading2"/>
       </w:pPr>
-      <w:bookmarkStart w:id="39" w:name="datedigitalization"/>
-      <w:bookmarkEnd w:id="39"/>
+      <w:bookmarkStart w:id="41" w:name="datedigitalization"/>
+      <w:bookmarkEnd w:id="41"/>
       <w:r>
         <w:t xml:space="preserve">DateDigitalization</w:t>
       </w:r>
@@ -1388,8 +1453,8 @@
       <w:pPr>
         <w:pStyle w:val="Heading2"/>
       </w:pPr>
-      <w:bookmarkStart w:id="40" w:name="embargo"/>
-      <w:bookmarkEnd w:id="40"/>
+      <w:bookmarkStart w:id="42" w:name="embargo"/>
+      <w:bookmarkEnd w:id="42"/>
       <w:r>
         <w:t xml:space="preserve">Embargo</w:t>
       </w:r>
@@ -1410,8 +1475,8 @@
       <w:pPr>
         <w:pStyle w:val="Heading2"/>
       </w:pPr>
-      <w:bookmarkStart w:id="41" w:name="growthtype-p"/>
-      <w:bookmarkEnd w:id="41"/>
+      <w:bookmarkStart w:id="43" w:name="growthtype-p"/>
+      <w:bookmarkEnd w:id="43"/>
       <w:r>
         <w:t xml:space="preserve">GrowthType (P)</w:t>
       </w:r>
@@ -1579,8 +1644,8 @@
       <w:pPr>
         <w:pStyle w:val="Heading2"/>
       </w:pPr>
-      <w:bookmarkStart w:id="42" w:name="class-a"/>
-      <w:bookmarkEnd w:id="42"/>
+      <w:bookmarkStart w:id="44" w:name="class-a"/>
+      <w:bookmarkEnd w:id="44"/>
       <w:r>
         <w:t xml:space="preserve">Class (A)</w:t>
       </w:r>
@@ -1942,8 +2007,8 @@
       <w:pPr>
         <w:pStyle w:val="Heading2"/>
       </w:pPr>
-      <w:bookmarkStart w:id="43" w:name="speciesauthor"/>
-      <w:bookmarkEnd w:id="43"/>
+      <w:bookmarkStart w:id="45" w:name="speciesauthor"/>
+      <w:bookmarkEnd w:id="45"/>
       <w:r>
         <w:t xml:space="preserve">SpeciesAuthor</w:t>
       </w:r>
@@ -2043,8 +2108,8 @@
       <w:pPr>
         <w:pStyle w:val="Heading2"/>
       </w:pPr>
-      <w:bookmarkStart w:id="44" w:name="commonname"/>
-      <w:bookmarkEnd w:id="44"/>
+      <w:bookmarkStart w:id="46" w:name="commonname"/>
+      <w:bookmarkEnd w:id="46"/>
       <w:r>
         <w:t xml:space="preserve">CommonName</w:t>
       </w:r>
@@ -2065,8 +2130,8 @@
       <w:pPr>
         <w:pStyle w:val="Heading2"/>
       </w:pPr>
-      <w:bookmarkStart w:id="45" w:name="authors"/>
-      <w:bookmarkEnd w:id="45"/>
+      <w:bookmarkStart w:id="47" w:name="authors"/>
+      <w:bookmarkEnd w:id="47"/>
       <w:r>
         <w:t xml:space="preserve">Authors</w:t>
       </w:r>
@@ -2102,8 +2167,8 @@
       <w:pPr>
         <w:pStyle w:val="Heading2"/>
       </w:pPr>
-      <w:bookmarkStart w:id="46" w:name="journal"/>
-      <w:bookmarkEnd w:id="46"/>
+      <w:bookmarkStart w:id="48" w:name="journal"/>
+      <w:bookmarkEnd w:id="48"/>
       <w:r>
         <w:t xml:space="preserve">Journal</w:t>
       </w:r>
@@ -2115,7 +2180,7 @@
       <w:r>
         <w:t xml:space="preserve"> </w:t>
       </w:r>
-      <w:hyperlink r:id="rId47">
+      <w:hyperlink r:id="rId49">
         <w:r>
           <w:rPr>
             <w:rStyle w:val="Link"/>
@@ -2227,8 +2292,8 @@
       <w:pPr>
         <w:pStyle w:val="Heading2"/>
       </w:pPr>
-      <w:bookmarkStart w:id="48" w:name="yearpublication"/>
-      <w:bookmarkEnd w:id="48"/>
+      <w:bookmarkStart w:id="50" w:name="yearpublication"/>
+      <w:bookmarkEnd w:id="50"/>
       <w:r>
         <w:t xml:space="preserve">YearPublication</w:t>
       </w:r>
@@ -2249,8 +2314,8 @@
       <w:pPr>
         <w:pStyle w:val="Heading2"/>
       </w:pPr>
-      <w:bookmarkStart w:id="49" w:name="correspondingauthor"/>
-      <w:bookmarkEnd w:id="49"/>
+      <w:bookmarkStart w:id="51" w:name="correspondingauthor"/>
+      <w:bookmarkEnd w:id="51"/>
       <w:r>
         <w:t xml:space="preserve">CorrespondingAuthor</w:t>
       </w:r>
@@ -2271,8 +2336,8 @@
       <w:pPr>
         <w:pStyle w:val="Heading2"/>
       </w:pPr>
-      <w:bookmarkStart w:id="50" w:name="email"/>
-      <w:bookmarkEnd w:id="50"/>
+      <w:bookmarkStart w:id="52" w:name="email"/>
+      <w:bookmarkEnd w:id="52"/>
       <w:r>
         <w:t xml:space="preserve">Email</w:t>
       </w:r>
@@ -2315,8 +2380,8 @@
       <w:pPr>
         <w:pStyle w:val="Heading2"/>
       </w:pPr>
-      <w:bookmarkStart w:id="51" w:name="contacted"/>
-      <w:bookmarkEnd w:id="51"/>
+      <w:bookmarkStart w:id="53" w:name="contacted"/>
+      <w:bookmarkEnd w:id="53"/>
       <w:r>
         <w:t xml:space="preserve">Contacted</w:t>
       </w:r>
@@ -2386,8 +2451,8 @@
       <w:pPr>
         <w:pStyle w:val="Heading2"/>
       </w:pPr>
-      <w:bookmarkStart w:id="52" w:name="contentemail"/>
-      <w:bookmarkEnd w:id="52"/>
+      <w:bookmarkStart w:id="54" w:name="contentemail"/>
+      <w:bookmarkEnd w:id="54"/>
       <w:r>
         <w:t xml:space="preserve">ContentEmail</w:t>
       </w:r>
@@ -2408,8 +2473,8 @@
       <w:pPr>
         <w:pStyle w:val="Heading2"/>
       </w:pPr>
-      <w:bookmarkStart w:id="53" w:name="reply"/>
-      <w:bookmarkEnd w:id="53"/>
+      <w:bookmarkStart w:id="55" w:name="reply"/>
+      <w:bookmarkEnd w:id="55"/>
       <w:r>
         <w:t xml:space="preserve">Reply</w:t>
       </w:r>
@@ -2445,8 +2510,8 @@
       <w:pPr>
         <w:pStyle w:val="Heading2"/>
       </w:pPr>
-      <w:bookmarkStart w:id="54" w:name="doiisbn"/>
-      <w:bookmarkEnd w:id="54"/>
+      <w:bookmarkStart w:id="56" w:name="doiisbn"/>
+      <w:bookmarkEnd w:id="56"/>
       <w:r>
         <w:t xml:space="preserve">DOI/ISBN</w:t>
       </w:r>
@@ -2463,7 +2528,7 @@
       <w:r>
         <w:t xml:space="preserve"> </w:t>
       </w:r>
-      <w:hyperlink r:id="rId55">
+      <w:hyperlink r:id="rId57">
         <w:r>
           <w:rPr>
             <w:rStyle w:val="Link"/>
@@ -2479,7 +2544,7 @@
       </w:r>
     </w:p>
     <w:p>
-      <w:hyperlink r:id="rId56">
+      <w:hyperlink r:id="rId58">
         <w:r>
           <w:rPr>
             <w:rStyle w:val="Link"/>
@@ -2514,8 +2579,8 @@
       <w:pPr>
         <w:pStyle w:val="Heading2"/>
       </w:pPr>
-      <w:bookmarkStart w:id="57" w:name="additionalsource"/>
-      <w:bookmarkEnd w:id="57"/>
+      <w:bookmarkStart w:id="59" w:name="additionalsource"/>
+      <w:bookmarkEnd w:id="59"/>
       <w:r>
         <w:t xml:space="preserve">AdditionalSource</w:t>
       </w:r>
@@ -2536,8 +2601,8 @@
       <w:pPr>
         <w:pStyle w:val="Heading2"/>
       </w:pPr>
-      <w:bookmarkStart w:id="58" w:name="database"/>
-      <w:bookmarkEnd w:id="58"/>
+      <w:bookmarkStart w:id="60" w:name="database"/>
+      <w:bookmarkEnd w:id="60"/>
       <w:r>
         <w:t xml:space="preserve">Database</w:t>
       </w:r>
@@ -2618,8 +2683,8 @@
       <w:pPr>
         <w:pStyle w:val="Heading2"/>
       </w:pPr>
-      <w:bookmarkStart w:id="59" w:name="ecoregion"/>
-      <w:bookmarkEnd w:id="59"/>
+      <w:bookmarkStart w:id="61" w:name="ecoregion"/>
+      <w:bookmarkEnd w:id="61"/>
       <w:r>
         <w:t xml:space="preserve">Ecoregion</w:t>
       </w:r>
@@ -2972,7 +3037,7 @@
       <w:r>
         <w:t xml:space="preserve"> </w:t>
       </w:r>
-      <w:hyperlink r:id="rId60">
+      <w:hyperlink r:id="rId62">
         <w:r>
           <w:rPr>
             <w:rStyle w:val="Link"/>
@@ -3008,7 +3073,7 @@
                     </pic:cNvPicPr>
                   </pic:nvPicPr>
                   <pic:blipFill>
-                    <a:blip r:embed="rId61"/>
+                    <a:blip r:embed="rId63"/>
                     <a:stretch>
                       <a:fillRect/>
                     </a:stretch>
@@ -3046,8 +3111,8 @@
       <w:pPr>
         <w:pStyle w:val="Heading2"/>
       </w:pPr>
-      <w:bookmarkStart w:id="62" w:name="growthformraunkiaer-p"/>
-      <w:bookmarkEnd w:id="62"/>
+      <w:bookmarkStart w:id="64" w:name="growthformraunkiaer-p"/>
+      <w:bookmarkEnd w:id="64"/>
       <w:r>
         <w:t xml:space="preserve">GrowthFormRaunkiaer (P)</w:t>
       </w:r>
@@ -3204,7 +3269,7 @@
                     </pic:cNvPicPr>
                   </pic:nvPicPr>
                   <pic:blipFill>
-                    <a:blip r:embed="rId63"/>
+                    <a:blip r:embed="rId65"/>
                     <a:stretch>
                       <a:fillRect/>
                     </a:stretch>
@@ -3499,8 +3564,8 @@
       <w:pPr>
         <w:pStyle w:val="Heading2"/>
       </w:pPr>
-      <w:bookmarkStart w:id="64" w:name="iucnstatus"/>
-      <w:bookmarkEnd w:id="64"/>
+      <w:bookmarkStart w:id="66" w:name="iucnstatus"/>
+      <w:bookmarkEnd w:id="66"/>
       <w:r>
         <w:t xml:space="preserve">IUCNStatus</w:t>
       </w:r>
@@ -3675,8 +3740,8 @@
       <w:pPr>
         <w:pStyle w:val="Heading2"/>
       </w:pPr>
-      <w:bookmarkStart w:id="65" w:name="invasivestatus"/>
-      <w:bookmarkEnd w:id="65"/>
+      <w:bookmarkStart w:id="67" w:name="invasivestatus"/>
+      <w:bookmarkEnd w:id="67"/>
       <w:r>
         <w:t xml:space="preserve">InvasiveStatus</w:t>
       </w:r>
@@ -3721,8 +3786,8 @@
       <w:pPr>
         <w:pStyle w:val="Heading2"/>
       </w:pPr>
-      <w:bookmarkStart w:id="66" w:name="conservationstatusus"/>
-      <w:bookmarkEnd w:id="66"/>
+      <w:bookmarkStart w:id="68" w:name="conservationstatusus"/>
+      <w:bookmarkEnd w:id="68"/>
       <w:r>
         <w:t xml:space="preserve">ConservationStatusUS</w:t>
       </w:r>
@@ -3731,7 +3796,7 @@
       <w:r>
         <w:t xml:space="preserve">Records the conservation status under the U.S. Endangered Species Act, according to the United States Fisheries and Wildlife Service (</w:t>
       </w:r>
-      <w:hyperlink r:id="rId67">
+      <w:hyperlink r:id="rId69">
         <w:r>
           <w:rPr>
             <w:rStyle w:val="Link"/>
@@ -3790,8 +3855,8 @@
       <w:pPr>
         <w:pStyle w:val="Heading2"/>
       </w:pPr>
-      <w:bookmarkStart w:id="68" w:name="purposes"/>
-      <w:bookmarkEnd w:id="68"/>
+      <w:bookmarkStart w:id="70" w:name="purposes"/>
+      <w:bookmarkEnd w:id="70"/>
       <w:r>
         <w:t xml:space="preserve">Purposes</w:t>
       </w:r>
@@ -3928,8 +3993,8 @@
       <w:pPr>
         <w:pStyle w:val="Heading2"/>
       </w:pPr>
-      <w:bookmarkStart w:id="69" w:name="treatment"/>
-      <w:bookmarkEnd w:id="69"/>
+      <w:bookmarkStart w:id="71" w:name="treatment"/>
+      <w:bookmarkEnd w:id="71"/>
       <w:r>
         <w:t xml:space="preserve">Treatment</w:t>
       </w:r>
@@ -3950,8 +4015,8 @@
       <w:pPr>
         <w:pStyle w:val="Heading2"/>
       </w:pPr>
-      <w:bookmarkStart w:id="70" w:name="studystart"/>
-      <w:bookmarkEnd w:id="70"/>
+      <w:bookmarkStart w:id="72" w:name="studystart"/>
+      <w:bookmarkEnd w:id="72"/>
       <w:r>
         <w:t xml:space="preserve">StudyStart</w:t>
       </w:r>
@@ -3972,8 +4037,8 @@
       <w:pPr>
         <w:pStyle w:val="Heading2"/>
       </w:pPr>
-      <w:bookmarkStart w:id="71" w:name="studyend"/>
-      <w:bookmarkEnd w:id="71"/>
+      <w:bookmarkStart w:id="73" w:name="studyend"/>
+      <w:bookmarkEnd w:id="73"/>
       <w:r>
         <w:t xml:space="preserve">StudyEnd</w:t>
       </w:r>
@@ -3994,8 +4059,8 @@
       <w:pPr>
         <w:pStyle w:val="Heading2"/>
       </w:pPr>
-      <w:bookmarkStart w:id="72" w:name="studyduration"/>
-      <w:bookmarkEnd w:id="72"/>
+      <w:bookmarkStart w:id="74" w:name="studyduration"/>
+      <w:bookmarkEnd w:id="74"/>
       <w:r>
         <w:t xml:space="preserve">StudyDuration</w:t>
       </w:r>
@@ -4016,8 +4081,8 @@
       <w:pPr>
         <w:pStyle w:val="Heading2"/>
       </w:pPr>
-      <w:bookmarkStart w:id="73" w:name="annualperiodicity"/>
-      <w:bookmarkEnd w:id="73"/>
+      <w:bookmarkStart w:id="75" w:name="annualperiodicity"/>
+      <w:bookmarkEnd w:id="75"/>
       <w:r>
         <w:t xml:space="preserve">AnnualPeriodicity</w:t>
       </w:r>
@@ -4231,8 +4296,8 @@
       <w:pPr>
         <w:pStyle w:val="Heading2"/>
       </w:pPr>
-      <w:bookmarkStart w:id="74" w:name="numberpopulations"/>
-      <w:bookmarkEnd w:id="74"/>
+      <w:bookmarkStart w:id="76" w:name="numberpopulations"/>
+      <w:bookmarkEnd w:id="76"/>
       <w:r>
         <w:t xml:space="preserve">NumberPopulations</w:t>
       </w:r>
@@ -4253,8 +4318,8 @@
       <w:pPr>
         <w:pStyle w:val="Heading2"/>
       </w:pPr>
-      <w:bookmarkStart w:id="75" w:name="withinsitereplication"/>
-      <w:bookmarkEnd w:id="75"/>
+      <w:bookmarkStart w:id="77" w:name="withinsitereplication"/>
+      <w:bookmarkEnd w:id="77"/>
       <w:r>
         <w:t xml:space="preserve">WithinSiteReplication</w:t>
       </w:r>
@@ -4293,8 +4358,8 @@
       <w:pPr>
         <w:pStyle w:val="Heading2"/>
       </w:pPr>
-      <w:bookmarkStart w:id="76" w:name="matrixcriteriasize"/>
-      <w:bookmarkEnd w:id="76"/>
+      <w:bookmarkStart w:id="78" w:name="matrixcriteriasize"/>
+      <w:bookmarkEnd w:id="78"/>
       <w:r>
         <w:t xml:space="preserve">MatrixCriteriaSize</w:t>
       </w:r>
@@ -4339,8 +4404,8 @@
       <w:pPr>
         <w:pStyle w:val="Heading2"/>
       </w:pPr>
-      <w:bookmarkStart w:id="77" w:name="matrixcriteriaontogeny"/>
-      <w:bookmarkEnd w:id="77"/>
+      <w:bookmarkStart w:id="79" w:name="matrixcriteriaontogeny"/>
+      <w:bookmarkEnd w:id="79"/>
       <w:r>
         <w:t xml:space="preserve">MatrixCriteriaOntogeny</w:t>
       </w:r>
@@ -4397,8 +4462,8 @@
       <w:pPr>
         <w:pStyle w:val="Heading2"/>
       </w:pPr>
-      <w:bookmarkStart w:id="78" w:name="matrixcriteriaage"/>
-      <w:bookmarkEnd w:id="78"/>
+      <w:bookmarkStart w:id="80" w:name="matrixcriteriaage"/>
+      <w:bookmarkEnd w:id="80"/>
       <w:r>
         <w:t xml:space="preserve">MatrixCriteriaAge</w:t>
       </w:r>
@@ -4455,8 +4520,8 @@
       <w:pPr>
         <w:pStyle w:val="Heading2"/>
       </w:pPr>
-      <w:bookmarkStart w:id="79" w:name="taxonomy-columns"/>
-      <w:bookmarkEnd w:id="79"/>
+      <w:bookmarkStart w:id="81" w:name="taxonomy-columns"/>
+      <w:bookmarkEnd w:id="81"/>
       <w:r>
         <w:t xml:space="preserve">Taxonomy columns</w:t>
       </w:r>
@@ -4733,7 +4798,7 @@
                     </pic:cNvPicPr>
                   </pic:nvPicPr>
                   <pic:blipFill>
-                    <a:blip r:embed="rId80"/>
+                    <a:blip r:embed="rId82"/>
                     <a:stretch>
                       <a:fillRect/>
                     </a:stretch>
@@ -4771,8 +4836,8 @@
       <w:pPr>
         <w:pStyle w:val="Heading1"/>
       </w:pPr>
-      <w:bookmarkStart w:id="81" w:name="stacked-matrix-files"/>
-      <w:bookmarkEnd w:id="81"/>
+      <w:bookmarkStart w:id="83" w:name="stacked-matrix-files"/>
+      <w:bookmarkEnd w:id="83"/>
       <w:r>
         <w:t xml:space="preserve">STACKED MATRIX FILES</w:t>
       </w:r>
@@ -4788,8 +4853,8 @@
       <w:pPr>
         <w:pStyle w:val="Heading2"/>
       </w:pPr>
-      <w:bookmarkStart w:id="82" w:name="enteredby"/>
-      <w:bookmarkEnd w:id="82"/>
+      <w:bookmarkStart w:id="84" w:name="enteredby"/>
+      <w:bookmarkEnd w:id="84"/>
       <w:r>
         <w:t xml:space="preserve">EnteredBy</w:t>
       </w:r>
@@ -4825,8 +4890,8 @@
       <w:pPr>
         <w:pStyle w:val="Heading2"/>
       </w:pPr>
-      <w:bookmarkStart w:id="83" w:name="entereddate"/>
-      <w:bookmarkEnd w:id="83"/>
+      <w:bookmarkStart w:id="85" w:name="entereddate"/>
+      <w:bookmarkEnd w:id="85"/>
       <w:r>
         <w:t xml:space="preserve">EnteredDate</w:t>
       </w:r>
@@ -4862,8 +4927,8 @@
       <w:pPr>
         <w:pStyle w:val="Heading2"/>
       </w:pPr>
-      <w:bookmarkStart w:id="84" w:name="source"/>
-      <w:bookmarkEnd w:id="84"/>
+      <w:bookmarkStart w:id="86" w:name="source"/>
+      <w:bookmarkEnd w:id="86"/>
       <w:r>
         <w:t xml:space="preserve">Source</w:t>
       </w:r>
@@ -4992,8 +5057,8 @@
       <w:pPr>
         <w:pStyle w:val="Heading2"/>
       </w:pPr>
-      <w:bookmarkStart w:id="85" w:name="speciesauthor-1"/>
-      <w:bookmarkEnd w:id="85"/>
+      <w:bookmarkStart w:id="87" w:name="speciesauthor-1"/>
+      <w:bookmarkEnd w:id="87"/>
       <w:r>
         <w:t xml:space="preserve">SpeciesAuthor</w:t>
       </w:r>
@@ -5029,8 +5094,8 @@
       <w:pPr>
         <w:pStyle w:val="Heading2"/>
       </w:pPr>
-      <w:bookmarkStart w:id="86" w:name="studiedsex"/>
-      <w:bookmarkEnd w:id="86"/>
+      <w:bookmarkStart w:id="88" w:name="studiedsex"/>
+      <w:bookmarkEnd w:id="88"/>
       <w:r>
         <w:t xml:space="preserve">StudiedSex</w:t>
       </w:r>
@@ -5111,8 +5176,8 @@
       <w:pPr>
         <w:pStyle w:val="Heading2"/>
       </w:pPr>
-      <w:bookmarkStart w:id="87" w:name="matrixcomposite"/>
-      <w:bookmarkEnd w:id="87"/>
+      <w:bookmarkStart w:id="89" w:name="matrixcomposite"/>
+      <w:bookmarkEnd w:id="89"/>
       <w:r>
         <w:t xml:space="preserve">MatrixComposite</w:t>
       </w:r>
@@ -5191,7 +5256,7 @@
       <w:r>
         <w:drawing>
           <wp:inline>
-            <wp:extent cx="5440680" cy="3848436"/>
+            <wp:extent cx="5440680" cy="4609465"/>
             <wp:effectExtent b="0" l="0" r="0" t="0"/>
             <wp:docPr descr="" id="1" name="Picture"/>
             <a:graphic>
@@ -5204,7 +5269,7 @@
                     </pic:cNvPicPr>
                   </pic:nvPicPr>
                   <pic:blipFill>
-                    <a:blip r:embed="rId88"/>
+                    <a:blip r:embed="rId90"/>
                     <a:stretch>
                       <a:fillRect/>
                     </a:stretch>
@@ -5212,7 +5277,7 @@
                   <pic:spPr bwMode="auto">
                     <a:xfrm>
                       <a:off x="0" y="0"/>
-                      <a:ext cx="5440680" cy="3848436"/>
+                      <a:ext cx="5440680" cy="4609465"/>
                     </a:xfrm>
                     <a:prstGeom prst="rect">
                       <a:avLst/>
@@ -5258,8 +5323,8 @@
       <w:pPr>
         <w:pStyle w:val="Heading2"/>
       </w:pPr>
-      <w:bookmarkStart w:id="89" w:name="matrixtreatment"/>
-      <w:bookmarkEnd w:id="89"/>
+      <w:bookmarkStart w:id="91" w:name="matrixtreatment"/>
+      <w:bookmarkEnd w:id="91"/>
       <w:r>
         <w:t xml:space="preserve">MatrixTreatment</w:t>
       </w:r>
@@ -5326,8 +5391,8 @@
       <w:pPr>
         <w:pStyle w:val="Heading2"/>
       </w:pPr>
-      <w:bookmarkStart w:id="90" w:name="matrixcaptivity"/>
-      <w:bookmarkEnd w:id="90"/>
+      <w:bookmarkStart w:id="92" w:name="matrixcaptivity"/>
+      <w:bookmarkEnd w:id="92"/>
       <w:r>
         <w:t xml:space="preserve">MatrixCaptivity</w:t>
       </w:r>
@@ -5432,8 +5497,8 @@
       <w:pPr>
         <w:pStyle w:val="Heading2"/>
       </w:pPr>
-      <w:bookmarkStart w:id="91" w:name="yearseasonmonth"/>
-      <w:bookmarkEnd w:id="91"/>
+      <w:bookmarkStart w:id="93" w:name="yearseasonmonth"/>
+      <w:bookmarkEnd w:id="93"/>
       <w:r>
         <w:t xml:space="preserve">YEAR/SEASON/MONTH</w:t>
       </w:r>
@@ -5447,8 +5512,8 @@
       <w:pPr>
         <w:pStyle w:val="Heading3"/>
       </w:pPr>
-      <w:bookmarkStart w:id="92" w:name="matrixstartyear"/>
-      <w:bookmarkEnd w:id="92"/>
+      <w:bookmarkStart w:id="94" w:name="matrixstartyear"/>
+      <w:bookmarkEnd w:id="94"/>
       <w:r>
         <w:t xml:space="preserve">MatrixStartYear</w:t>
       </w:r>
@@ -5529,8 +5594,8 @@
       <w:pPr>
         <w:pStyle w:val="Heading2"/>
       </w:pPr>
-      <w:bookmarkStart w:id="93" w:name="matrixstartseason"/>
-      <w:bookmarkEnd w:id="93"/>
+      <w:bookmarkStart w:id="95" w:name="matrixstartseason"/>
+      <w:bookmarkEnd w:id="95"/>
       <w:r>
         <w:t xml:space="preserve">MatrixStartSeason</w:t>
       </w:r>
@@ -5686,8 +5751,8 @@
       <w:pPr>
         <w:pStyle w:val="Heading2"/>
       </w:pPr>
-      <w:bookmarkStart w:id="94" w:name="matrixstartmonth"/>
-      <w:bookmarkEnd w:id="94"/>
+      <w:bookmarkStart w:id="96" w:name="matrixstartmonth"/>
+      <w:bookmarkEnd w:id="96"/>
       <w:r>
         <w:t xml:space="preserve">MatrixStartMonth</w:t>
       </w:r>
@@ -5909,8 +5974,8 @@
       <w:pPr>
         <w:pStyle w:val="Heading2"/>
       </w:pPr>
-      <w:bookmarkStart w:id="95" w:name="matrixendyear"/>
-      <w:bookmarkEnd w:id="95"/>
+      <w:bookmarkStart w:id="97" w:name="matrixendyear"/>
+      <w:bookmarkEnd w:id="97"/>
       <w:r>
         <w:t xml:space="preserve">MatrixEndYear</w:t>
       </w:r>
@@ -6003,8 +6068,8 @@
       <w:pPr>
         <w:pStyle w:val="Heading2"/>
       </w:pPr>
-      <w:bookmarkStart w:id="96" w:name="matrixendseason"/>
-      <w:bookmarkEnd w:id="96"/>
+      <w:bookmarkStart w:id="98" w:name="matrixendseason"/>
+      <w:bookmarkEnd w:id="98"/>
       <w:r>
         <w:t xml:space="preserve">MatrixEndSeason</w:t>
       </w:r>
@@ -6073,8 +6138,8 @@
       <w:pPr>
         <w:pStyle w:val="Heading2"/>
       </w:pPr>
-      <w:bookmarkStart w:id="97" w:name="matrixendmonth"/>
-      <w:bookmarkEnd w:id="97"/>
+      <w:bookmarkStart w:id="99" w:name="matrixendmonth"/>
+      <w:bookmarkEnd w:id="99"/>
       <w:r>
         <w:t xml:space="preserve">MatrixEndMonth</w:t>
       </w:r>
@@ -6356,7 +6421,7 @@
                     </pic:cNvPicPr>
                   </pic:nvPicPr>
                   <pic:blipFill>
-                    <a:blip r:embed="rId98"/>
+                    <a:blip r:embed="rId100"/>
                     <a:stretch>
                       <a:fillRect/>
                     </a:stretch>
@@ -6394,8 +6459,8 @@
       <w:pPr>
         <w:pStyle w:val="Heading2"/>
       </w:pPr>
-      <w:bookmarkStart w:id="99" w:name="matrixpopulation"/>
-      <w:bookmarkEnd w:id="99"/>
+      <w:bookmarkStart w:id="101" w:name="matrixpopulation"/>
+      <w:bookmarkEnd w:id="101"/>
       <w:r>
         <w:t xml:space="preserve">MatrixPopulation</w:t>
       </w:r>
@@ -6416,8 +6481,8 @@
       <w:pPr>
         <w:pStyle w:val="Heading2"/>
       </w:pPr>
-      <w:bookmarkStart w:id="100" w:name="geolocation-columns"/>
-      <w:bookmarkEnd w:id="100"/>
+      <w:bookmarkStart w:id="102" w:name="geolocation-columns"/>
+      <w:bookmarkEnd w:id="102"/>
       <w:r>
         <w:t xml:space="preserve">Geolocation columns</w:t>
       </w:r>
@@ -6457,8 +6522,8 @@
       <w:pPr>
         <w:pStyle w:val="Heading3"/>
       </w:pPr>
-      <w:bookmarkStart w:id="101" w:name="latdeg-latmin-latsec"/>
-      <w:bookmarkEnd w:id="101"/>
+      <w:bookmarkStart w:id="103" w:name="latdeg-latmin-latsec"/>
+      <w:bookmarkEnd w:id="103"/>
       <w:r>
         <w:t xml:space="preserve">LatDeg / LatMin / LatSec</w:t>
       </w:r>
@@ -6472,8 +6537,8 @@
       <w:pPr>
         <w:pStyle w:val="Heading3"/>
       </w:pPr>
-      <w:bookmarkStart w:id="102" w:name="latns"/>
-      <w:bookmarkEnd w:id="102"/>
+      <w:bookmarkStart w:id="104" w:name="latns"/>
+      <w:bookmarkEnd w:id="104"/>
       <w:r>
         <w:t xml:space="preserve">LatNS</w:t>
       </w:r>
@@ -6525,8 +6590,8 @@
       <w:pPr>
         <w:pStyle w:val="Heading3"/>
       </w:pPr>
-      <w:bookmarkStart w:id="103" w:name="londeg-lonmin-lonsec"/>
-      <w:bookmarkEnd w:id="103"/>
+      <w:bookmarkStart w:id="105" w:name="londeg-lonmin-lonsec"/>
+      <w:bookmarkEnd w:id="105"/>
       <w:r>
         <w:t xml:space="preserve">LonDeg / LonMin / LonSec</w:t>
       </w:r>
@@ -6540,8 +6605,8 @@
       <w:pPr>
         <w:pStyle w:val="Heading3"/>
       </w:pPr>
-      <w:bookmarkStart w:id="104" w:name="lonwe"/>
-      <w:bookmarkEnd w:id="104"/>
+      <w:bookmarkStart w:id="106" w:name="lonwe"/>
+      <w:bookmarkEnd w:id="106"/>
       <w:r>
         <w:t xml:space="preserve">LonWE</w:t>
       </w:r>
@@ -6593,8 +6658,8 @@
       <w:pPr>
         <w:pStyle w:val="Heading3"/>
       </w:pPr>
-      <w:bookmarkStart w:id="105" w:name="altitude"/>
-      <w:bookmarkEnd w:id="105"/>
+      <w:bookmarkStart w:id="107" w:name="altitude"/>
+      <w:bookmarkEnd w:id="107"/>
       <w:r>
         <w:t xml:space="preserve">Altitude</w:t>
       </w:r>
@@ -6635,7 +6700,7 @@
                     </pic:cNvPicPr>
                   </pic:nvPicPr>
                   <pic:blipFill>
-                    <a:blip r:embed="rId106"/>
+                    <a:blip r:embed="rId108"/>
                     <a:stretch>
                       <a:fillRect/>
                     </a:stretch>
@@ -6666,8 +6731,8 @@
       <w:pPr>
         <w:pStyle w:val="Heading3"/>
       </w:pPr>
-      <w:bookmarkStart w:id="107" w:name="country"/>
-      <w:bookmarkEnd w:id="107"/>
+      <w:bookmarkStart w:id="109" w:name="country"/>
+      <w:bookmarkEnd w:id="109"/>
       <w:r>
         <w:t xml:space="preserve">Country</w:t>
       </w:r>
@@ -6679,7 +6744,7 @@
       <w:r>
         <w:t xml:space="preserve"> </w:t>
       </w:r>
-      <w:hyperlink r:id="rId108">
+      <w:hyperlink r:id="rId110">
         <w:r>
           <w:rPr>
             <w:rStyle w:val="Link"/>
@@ -6700,8 +6765,8 @@
       <w:pPr>
         <w:pStyle w:val="Heading3"/>
       </w:pPr>
-      <w:bookmarkStart w:id="109" w:name="continent"/>
-      <w:bookmarkEnd w:id="109"/>
+      <w:bookmarkStart w:id="111" w:name="continent"/>
+      <w:bookmarkEnd w:id="111"/>
       <w:r>
         <w:t xml:space="preserve">Continent</w:t>
       </w:r>
@@ -6797,7 +6862,7 @@
       <w:r>
         <w:t xml:space="preserve"> </w:t>
       </w:r>
-      <w:hyperlink r:id="rId110">
+      <w:hyperlink r:id="rId112">
         <w:r>
           <w:rPr>
             <w:rStyle w:val="Link"/>
@@ -6813,8 +6878,8 @@
       <w:pPr>
         <w:pStyle w:val="Heading3"/>
       </w:pPr>
-      <w:bookmarkStart w:id="111" w:name="general-notes-on-location-information"/>
-      <w:bookmarkEnd w:id="111"/>
+      <w:bookmarkStart w:id="113" w:name="general-notes-on-location-information"/>
+      <w:bookmarkEnd w:id="113"/>
       <w:r>
         <w:t xml:space="preserve">General notes on location information</w:t>
       </w:r>
@@ -6884,7 +6949,7 @@
                     </pic:cNvPicPr>
                   </pic:nvPicPr>
                   <pic:blipFill>
-                    <a:blip r:embed="rId112"/>
+                    <a:blip r:embed="rId114"/>
                     <a:stretch>
                       <a:fillRect/>
                     </a:stretch>
@@ -6922,8 +6987,8 @@
       <w:pPr>
         <w:pStyle w:val="Heading2"/>
       </w:pPr>
-      <w:bookmarkStart w:id="113" w:name="matrixsplit"/>
-      <w:bookmarkEnd w:id="113"/>
+      <w:bookmarkStart w:id="115" w:name="matrixsplit"/>
+      <w:bookmarkEnd w:id="115"/>
       <w:r>
         <w:t xml:space="preserve">MatrixSplit</w:t>
       </w:r>
@@ -6991,7 +7056,7 @@
                     </pic:cNvPicPr>
                   </pic:nvPicPr>
                   <pic:blipFill>
-                    <a:blip r:embed="rId114"/>
+                    <a:blip r:embed="rId116"/>
                     <a:stretch>
                       <a:fillRect/>
                     </a:stretch>
@@ -7052,7 +7117,7 @@
                     </pic:cNvPicPr>
                   </pic:nvPicPr>
                   <pic:blipFill>
-                    <a:blip r:embed="rId115"/>
+                    <a:blip r:embed="rId117"/>
                     <a:stretch>
                       <a:fillRect/>
                     </a:stretch>
@@ -7101,7 +7166,7 @@
                     </pic:cNvPicPr>
                   </pic:nvPicPr>
                   <pic:blipFill>
-                    <a:blip r:embed="rId116"/>
+                    <a:blip r:embed="rId118"/>
                     <a:stretch>
                       <a:fillRect/>
                     </a:stretch>
@@ -7139,8 +7204,8 @@
       <w:pPr>
         <w:pStyle w:val="Heading2"/>
       </w:pPr>
-      <w:bookmarkStart w:id="117" w:name="observation"/>
-      <w:bookmarkEnd w:id="117"/>
+      <w:bookmarkStart w:id="119" w:name="observation"/>
+      <w:bookmarkEnd w:id="119"/>
       <w:r>
         <w:t xml:space="preserve">Observation</w:t>
       </w:r>
@@ -7279,8 +7344,8 @@
       <w:pPr>
         <w:pStyle w:val="Heading2"/>
       </w:pPr>
-      <w:bookmarkStart w:id="118" w:name="matrixclassorganized"/>
-      <w:bookmarkEnd w:id="118"/>
+      <w:bookmarkStart w:id="120" w:name="matrixclassorganized"/>
+      <w:bookmarkEnd w:id="120"/>
       <w:r>
         <w:t xml:space="preserve">MatrixClassOrganized</w:t>
       </w:r>
@@ -7337,8 +7402,8 @@
       <w:pPr>
         <w:pStyle w:val="Heading2"/>
       </w:pPr>
-      <w:bookmarkStart w:id="119" w:name="matrixclassauthor"/>
-      <w:bookmarkEnd w:id="119"/>
+      <w:bookmarkStart w:id="121" w:name="matrixclassauthor"/>
+      <w:bookmarkEnd w:id="121"/>
       <w:r>
         <w:t xml:space="preserve">MatrixClassAuthor</w:t>
       </w:r>
@@ -7481,8 +7546,8 @@
       <w:pPr>
         <w:pStyle w:val="Heading2"/>
       </w:pPr>
-      <w:bookmarkStart w:id="120" w:name="matrixclassnumber"/>
-      <w:bookmarkEnd w:id="120"/>
+      <w:bookmarkStart w:id="122" w:name="matrixclassnumber"/>
+      <w:bookmarkEnd w:id="122"/>
       <w:r>
         <w:t xml:space="preserve">MatrixClassNumber</w:t>
       </w:r>
@@ -7543,8 +7608,8 @@
       <w:pPr>
         <w:pStyle w:val="Heading2"/>
       </w:pPr>
-      <w:bookmarkStart w:id="121" w:name="matumatfmatc"/>
-      <w:bookmarkEnd w:id="121"/>
+      <w:bookmarkStart w:id="123" w:name="matumatfmatc"/>
+      <w:bookmarkEnd w:id="123"/>
       <w:r>
         <w:t xml:space="preserve">matU/matF/matC/</w:t>
       </w:r>
@@ -7643,8 +7708,8 @@
       <w:pPr>
         <w:pStyle w:val="Heading2"/>
       </w:pPr>
-      <w:bookmarkStart w:id="122" w:name="color-coding"/>
-      <w:bookmarkEnd w:id="122"/>
+      <w:bookmarkStart w:id="124" w:name="color-coding"/>
+      <w:bookmarkEnd w:id="124"/>
       <w:r>
         <w:t xml:space="preserve">Color coding</w:t>
       </w:r>
@@ -7685,7 +7750,7 @@
                     </pic:cNvPicPr>
                   </pic:nvPicPr>
                   <pic:blipFill>
-                    <a:blip r:embed="rId123"/>
+                    <a:blip r:embed="rId125"/>
                     <a:stretch>
                       <a:fillRect/>
                     </a:stretch>
@@ -7743,7 +7808,7 @@
                     </pic:cNvPicPr>
                   </pic:nvPicPr>
                   <pic:blipFill>
-                    <a:blip r:embed="rId124"/>
+                    <a:blip r:embed="rId126"/>
                     <a:stretch>
                       <a:fillRect/>
                     </a:stretch>
@@ -7795,7 +7860,7 @@
                     </pic:cNvPicPr>
                   </pic:nvPicPr>
                   <pic:blipFill>
-                    <a:blip r:embed="rId125"/>
+                    <a:blip r:embed="rId127"/>
                     <a:stretch>
                       <a:fillRect/>
                     </a:stretch>
@@ -7919,7 +7984,7 @@
                     </pic:cNvPicPr>
                   </pic:nvPicPr>
                   <pic:blipFill>
-                    <a:blip r:embed="rId126"/>
+                    <a:blip r:embed="rId128"/>
                     <a:stretch>
                       <a:fillRect/>
                     </a:stretch>
@@ -8046,7 +8111,7 @@
     </w:lvl>
   </w:abstractNum>
   <w:abstractNum w:abstractNumId="990">
-    <w:nsid w:val="18e0b81e"/>
+    <w:nsid w:val="878fc0b7"/>
     <w:multiLevelType w:val="multilevel"/>
     <w:lvl w:ilvl="0">
       <w:numFmt w:val="bullet"/>
@@ -8127,7 +8192,7 @@
     </w:lvl>
   </w:abstractNum>
   <w:abstractNum w:abstractNumId="991">
-    <w:nsid w:val="80d2b2ef"/>
+    <w:nsid w:val="c5d743cb"/>
     <w:multiLevelType w:val="multilevel"/>
     <w:lvl w:ilvl="0">
       <w:numFmt w:val="bullet"/>
@@ -8208,7 +8273,7 @@
     </w:lvl>
   </w:abstractNum>
   <w:abstractNum w:abstractNumId="99411">
-    <w:nsid w:val="3f244890"/>
+    <w:nsid w:val="c1a1a4d0"/>
     <w:multiLevelType w:val="multilevel"/>
     <w:lvl w:ilvl="0">
       <w:start w:val="1"/>

</xml_diff>

<commit_message>
Compiled PDF/HTML/DOCX files of protocol
</commit_message>
<xml_diff>
--- a/Protocol/COMPADRE_COMADRE_Data_Digitisation_Protocol.docx
+++ b/Protocol/COMPADRE_COMADRE_Data_Digitisation_Protocol.docx
@@ -1615,7 +1615,7 @@
         <w:pStyle w:val="FirstParagraph"/>
       </w:pPr>
       <w:r>
-        <w:t xml:space="preserve">This column records the date when the COMPADRINO started working on this species. Specifically when the first matrix population model of that study was digitised in stacked file. Dates should be recorded in the following (US) date format: mm/dd/yyyy, e.g. 12/25/2015 for 25th Dec 2015.</w:t>
+        <w:t xml:space="preserve">This column records the date when the COMPADRINO started working on this species. Specifically when the first matrix population model of that study was digitised in stacked file. Dates should be recorded in the following (US) date format: mm.dd.yyyy, e.g. 12.25.2015 for 25th Dec 2015.</w:t>
       </w:r>
     </w:p>
     <w:p>
@@ -2953,7 +2953,7 @@
         <w:pStyle w:val="FirstParagraph"/>
       </w:pPr>
       <w:r>
-        <w:t xml:space="preserve">Record the date(s) when the publication author was contacted asking for information in US date format (mm.dd.yyyy). Authors should always be contacted from the</w:t>
+        <w:t xml:space="preserve">Record the date(s) when the publication author was contacted asking for information in US date format (mm/dd/yyyy). Authors should always be contacted from the</w:t>
       </w:r>
       <w:r>
         <w:t xml:space="preserve"> </w:t>
@@ -8434,7 +8434,7 @@
     </w:lvl>
   </w:abstractNum>
   <w:abstractNum w:abstractNumId="990">
-    <w:nsid w:val="6079d36f"/>
+    <w:nsid w:val="b90511e6"/>
     <w:multiLevelType w:val="multilevel"/>
     <w:lvl w:ilvl="0">
       <w:numFmt w:val="bullet"/>
@@ -8515,7 +8515,7 @@
     </w:lvl>
   </w:abstractNum>
   <w:abstractNum w:abstractNumId="991">
-    <w:nsid w:val="e81a65c0"/>
+    <w:nsid w:val="c5b0c453"/>
     <w:multiLevelType w:val="multilevel"/>
     <w:lvl w:ilvl="0">
       <w:numFmt w:val="bullet"/>
@@ -8596,7 +8596,7 @@
     </w:lvl>
   </w:abstractNum>
   <w:abstractNum w:abstractNumId="99411">
-    <w:nsid w:val="7de6e244"/>
+    <w:nsid w:val="24a9db05"/>
     <w:multiLevelType w:val="multilevel"/>
     <w:lvl w:ilvl="0">
       <w:start w:val="1"/>

</xml_diff>

<commit_message>
Compiled Word Doc of protocol
</commit_message>
<xml_diff>
--- a/Protocol/COMPADRE_COMADRE_Data_Digitisation_Protocol.docx
+++ b/Protocol/COMPADRE_COMADRE_Data_Digitisation_Protocol.docx
@@ -33,13 +33,13 @@
         <w:pStyle w:val="Date"/>
       </w:pPr>
       <w:r>
-        <w:t xml:space="preserve">August</w:t>
-      </w:r>
-      <w:r>
-        <w:t xml:space="preserve"> </w:t>
-      </w:r>
-      <w:r>
-        <w:t xml:space="preserve">12</w:t>
+        <w:t xml:space="preserve">September</w:t>
+      </w:r>
+      <w:r>
+        <w:t xml:space="preserve"> </w:t>
+      </w:r>
+      <w:r>
+        <w:t xml:space="preserve">29</w:t>
       </w:r>
       <w:r>
         <w:t xml:space="preserve"> </w:t>
@@ -948,6 +948,18 @@
         </w:numPr>
       </w:pPr>
       <w:r>
+        <w:t xml:space="preserve">AlexNH</w:t>
+      </w:r>
+    </w:p>
+    <w:p>
+      <w:pPr>
+        <w:pStyle w:val="Compact"/>
+        <w:numPr>
+          <w:numId w:val="1004"/>
+          <w:ilvl w:val="0"/>
+        </w:numPr>
+      </w:pPr>
+      <w:r>
         <w:t xml:space="preserve">Anne</w:t>
       </w:r>
     </w:p>
@@ -960,6 +972,18 @@
         </w:numPr>
       </w:pPr>
       <w:r>
+        <w:t xml:space="preserve">Christoph</w:t>
+      </w:r>
+    </w:p>
+    <w:p>
+      <w:pPr>
+        <w:pStyle w:val="Compact"/>
+        <w:numPr>
+          <w:numId w:val="1004"/>
+          <w:ilvl w:val="0"/>
+        </w:numPr>
+      </w:pPr>
+      <w:r>
         <w:t xml:space="preserve">Claudia</w:t>
       </w:r>
     </w:p>
@@ -972,7 +996,7 @@
         </w:numPr>
       </w:pPr>
       <w:r>
-        <w:t xml:space="preserve">Christoph</w:t>
+        <w:t xml:space="preserve">Elisa</w:t>
       </w:r>
     </w:p>
     <w:p>
@@ -984,7 +1008,7 @@
         </w:numPr>
       </w:pPr>
       <w:r>
-        <w:t xml:space="preserve">Elisa</w:t>
+        <w:t xml:space="preserve">Erik</w:t>
       </w:r>
     </w:p>
     <w:p>
@@ -996,7 +1020,7 @@
         </w:numPr>
       </w:pPr>
       <w:r>
-        <w:t xml:space="preserve">Erik</w:t>
+        <w:t xml:space="preserve">Fränce</w:t>
       </w:r>
     </w:p>
     <w:p>
@@ -1008,7 +1032,7 @@
         </w:numPr>
       </w:pPr>
       <w:r>
-        <w:t xml:space="preserve">Fränce</w:t>
+        <w:t xml:space="preserve">Gabriel</w:t>
       </w:r>
     </w:p>
     <w:p>
@@ -1032,7 +1056,7 @@
         </w:numPr>
       </w:pPr>
       <w:r>
-        <w:t xml:space="preserve">Gabriel</w:t>
+        <w:t xml:space="preserve">Hendrik</w:t>
       </w:r>
     </w:p>
     <w:p>
@@ -1044,7 +1068,7 @@
         </w:numPr>
       </w:pPr>
       <w:r>
-        <w:t xml:space="preserve">Hendrik</w:t>
+        <w:t xml:space="preserve">Jakob</w:t>
       </w:r>
     </w:p>
     <w:p>
@@ -1056,7 +1080,7 @@
         </w:numPr>
       </w:pPr>
       <w:r>
-        <w:t xml:space="preserve">Jakob</w:t>
+        <w:t xml:space="preserve">Janek</w:t>
       </w:r>
     </w:p>
     <w:p>
@@ -1068,7 +1092,7 @@
         </w:numPr>
       </w:pPr>
       <w:r>
-        <w:t xml:space="preserve">Janek</w:t>
+        <w:t xml:space="preserve">Julia</w:t>
       </w:r>
     </w:p>
     <w:p>
@@ -1080,7 +1104,7 @@
         </w:numPr>
       </w:pPr>
       <w:r>
-        <w:t xml:space="preserve">Julia</w:t>
+        <w:t xml:space="preserve">Rob</w:t>
       </w:r>
     </w:p>
     <w:p>
@@ -1116,31 +1140,19 @@
         </w:numPr>
       </w:pPr>
       <w:r>
+        <w:t xml:space="preserve">Tara</w:t>
+      </w:r>
+    </w:p>
+    <w:p>
+      <w:pPr>
+        <w:pStyle w:val="Compact"/>
+        <w:numPr>
+          <w:numId w:val="1004"/>
+          <w:ilvl w:val="0"/>
+        </w:numPr>
+      </w:pPr>
+      <w:r>
         <w:t xml:space="preserve">Veronika</w:t>
-      </w:r>
-    </w:p>
-    <w:p>
-      <w:pPr>
-        <w:pStyle w:val="Compact"/>
-        <w:numPr>
-          <w:numId w:val="1004"/>
-          <w:ilvl w:val="0"/>
-        </w:numPr>
-      </w:pPr>
-      <w:r>
-        <w:t xml:space="preserve">Rob</w:t>
-      </w:r>
-    </w:p>
-    <w:p>
-      <w:pPr>
-        <w:pStyle w:val="Compact"/>
-        <w:numPr>
-          <w:numId w:val="1004"/>
-          <w:ilvl w:val="0"/>
-        </w:numPr>
-      </w:pPr>
-      <w:r>
-        <w:t xml:space="preserve">Tara</w:t>
       </w:r>
     </w:p>
     <w:p>
@@ -8446,7 +8458,7 @@
     </w:lvl>
   </w:abstractNum>
   <w:abstractNum w:abstractNumId="990">
-    <w:nsid w:val="79379750"/>
+    <w:nsid w:val="19d7ea34"/>
     <w:multiLevelType w:val="multilevel"/>
     <w:lvl w:ilvl="0">
       <w:numFmt w:val="bullet"/>
@@ -8527,7 +8539,7 @@
     </w:lvl>
   </w:abstractNum>
   <w:abstractNum w:abstractNumId="991">
-    <w:nsid w:val="e96c2d63"/>
+    <w:nsid w:val="c7e694ab"/>
     <w:multiLevelType w:val="multilevel"/>
     <w:lvl w:ilvl="0">
       <w:numFmt w:val="bullet"/>
@@ -8608,7 +8620,7 @@
     </w:lvl>
   </w:abstractNum>
   <w:abstractNum w:abstractNumId="99411">
-    <w:nsid w:val="b384577c"/>
+    <w:nsid w:val="476ec699"/>
     <w:multiLevelType w:val="multilevel"/>
     <w:lvl w:ilvl="0">
       <w:start w:val="1"/>

</xml_diff>

<commit_message>
Added StudyChecked and StudyDifficulty to protocol.
Added StudyChecked and StudyDifficulty to protocol. Also got rid of
some duplicated info about colour coding the Transferred column (and
clarified it). Recompiled pdf/html/word documents.
</commit_message>
<xml_diff>
--- a/Protocol/COMPADRE_COMADRE_Data_Digitisation_Protocol.docx
+++ b/Protocol/COMPADRE_COMADRE_Data_Digitisation_Protocol.docx
@@ -33,19 +33,19 @@
         <w:pStyle w:val="Date"/>
       </w:pPr>
       <w:r>
-        <w:t xml:space="preserve">December</w:t>
-      </w:r>
-      <w:r>
-        <w:t xml:space="preserve"> </w:t>
-      </w:r>
-      <w:r>
-        <w:t xml:space="preserve">07</w:t>
-      </w:r>
-      <w:r>
-        <w:t xml:space="preserve"> </w:t>
-      </w:r>
-      <w:r>
-        <w:t xml:space="preserve">2016</w:t>
+        <w:t xml:space="preserve">January</w:t>
+      </w:r>
+      <w:r>
+        <w:t xml:space="preserve"> </w:t>
+      </w:r>
+      <w:r>
+        <w:t xml:space="preserve">10</w:t>
+      </w:r>
+      <w:r>
+        <w:t xml:space="preserve"> </w:t>
+      </w:r>
+      <w:r>
+        <w:t xml:space="preserve">2017</w:t>
       </w:r>
     </w:p>
     <w:p>
@@ -196,7 +196,13 @@
         <w:t xml:space="preserve"> </w:t>
       </w:r>
       <w:r>
-        <w:t xml:space="preserve">save them and note them in "AdditionalSource". All pieces of information extracted from PDFs must be highlighted directly on the PDF in yellow.</w:t>
+        <w:t xml:space="preserve">save them and note them in "AdditionalSource".</w:t>
+      </w:r>
+      <w:r>
+        <w:t xml:space="preserve"> </w:t>
+      </w:r>
+      <w:r>
+        <w:t xml:space="preserve">All pieces of information extracted from PDFs must be highlighted directly on the PDF in yellow.</w:t>
       </w:r>
     </w:p>
     <w:p>
@@ -1160,54 +1166,6 @@
         <w:pStyle w:val="FirstParagraph"/>
       </w:pPr>
       <w:r>
-        <w:t xml:space="preserve">Information for Species Descriptors file:</w:t>
-      </w:r>
-    </w:p>
-    <w:p>
-      <w:pPr>
-        <w:pStyle w:val="BodyText"/>
-      </w:pPr>
-      <w:r>
-        <w:t xml:space="preserve">The fill color of the variable Student in the Species descriptors means the following:</w:t>
-      </w:r>
-    </w:p>
-    <w:p>
-      <w:pPr>
-        <w:pStyle w:val="Compact"/>
-        <w:numPr>
-          <w:numId w:val="1005"/>
-          <w:ilvl w:val="0"/>
-        </w:numPr>
-      </w:pPr>
-      <w:r>
-        <w:t xml:space="preserve">LIGHT ORANGE The Transferred column has been checked. The entry in that column is correct. If something was missing (see MissingData) author has been contacted again by Gesa or Fränce (in late 2014 / early 2015). Everything else is fine.</w:t>
-      </w:r>
-    </w:p>
-    <w:p>
-      <w:pPr>
-        <w:pStyle w:val="Compact"/>
-        <w:numPr>
-          <w:numId w:val="1005"/>
-          <w:ilvl w:val="0"/>
-        </w:numPr>
-      </w:pPr>
-      <w:r>
-        <w:t xml:space="preserve">DARK ORANGE The Transferred column has been checked. The entry in that column is correct but a problem occurred which is explained in the Notes column (e.g. no mail address of author(s) found/functional/outdated).</w:t>
-      </w:r>
-    </w:p>
-    <w:p>
-      <w:pPr>
-        <w:pStyle w:val="FirstParagraph"/>
-      </w:pPr>
-      <w:r>
-        <w:t xml:space="preserve">Note: Excel might color the cell (in green or orange) automatically when entering a new species. Please always change the fill color for all new entries into "no fill". The students who do the error-checking will change into orange/red/green when necessary.</w:t>
-      </w:r>
-    </w:p>
-    <w:p>
-      <w:pPr>
-        <w:pStyle w:val="BodyText"/>
-      </w:pPr>
-      <w:r>
         <w:t xml:space="preserve">__Information for the Stacked</w:t>
       </w:r>
       <w:r>
@@ -1227,14 +1185,14 @@
         <w:pStyle w:val="BodyText"/>
       </w:pPr>
       <w:r>
-        <w:t xml:space="preserve">The color coding in the EnteredBy column of the Stacked File means the following:</w:t>
-      </w:r>
-    </w:p>
-    <w:p>
-      <w:pPr>
-        <w:pStyle w:val="Compact"/>
-        <w:numPr>
-          <w:numId w:val="1006"/>
+        <w:t xml:space="preserve">The color coding in the Student column of the Stacked File means the following:</w:t>
+      </w:r>
+    </w:p>
+    <w:p>
+      <w:pPr>
+        <w:pStyle w:val="Compact"/>
+        <w:numPr>
+          <w:numId w:val="1005"/>
           <w:ilvl w:val="0"/>
         </w:numPr>
       </w:pPr>
@@ -1246,19 +1204,88 @@
       <w:pPr>
         <w:pStyle w:val="Compact"/>
         <w:numPr>
-          <w:numId w:val="1006"/>
-          <w:ilvl w:val="0"/>
-        </w:numPr>
-      </w:pPr>
-      <w:r>
-        <w:t xml:space="preserve">ORANGE The entry is checked once (e.g. by Gesa). No faults have been found.</w:t>
-      </w:r>
-    </w:p>
-    <w:p>
-      <w:pPr>
-        <w:pStyle w:val="Compact"/>
-        <w:numPr>
-          <w:numId w:val="1006"/>
+          <w:numId w:val="1005"/>
+          <w:ilvl w:val="0"/>
+        </w:numPr>
+      </w:pPr>
+      <w:r>
+        <w:t xml:space="preserve">LIGHT ORANGE The</w:t>
+      </w:r>
+      <w:r>
+        <w:t xml:space="preserve"> </w:t>
+      </w:r>
+      <w:r>
+        <w:rPr>
+          <w:i/>
+        </w:rPr>
+        <w:t xml:space="preserve">Transferred</w:t>
+      </w:r>
+      <w:r>
+        <w:t xml:space="preserve"> </w:t>
+      </w:r>
+      <w:r>
+        <w:t xml:space="preserve">column has been checked. The entry in that column is correct. If something was missing (see</w:t>
+      </w:r>
+      <w:r>
+        <w:t xml:space="preserve"> </w:t>
+      </w:r>
+      <w:r>
+        <w:rPr>
+          <w:i/>
+        </w:rPr>
+        <w:t xml:space="preserve">MissingData</w:t>
+      </w:r>
+      <w:r>
+        <w:t xml:space="preserve">) author has been contacted again. Everything else is fine.</w:t>
+      </w:r>
+    </w:p>
+    <w:p>
+      <w:pPr>
+        <w:pStyle w:val="Compact"/>
+        <w:numPr>
+          <w:numId w:val="1005"/>
+          <w:ilvl w:val="0"/>
+        </w:numPr>
+      </w:pPr>
+      <w:r>
+        <w:t xml:space="preserve">DARK ORANGE The</w:t>
+      </w:r>
+      <w:r>
+        <w:t xml:space="preserve"> </w:t>
+      </w:r>
+      <w:r>
+        <w:rPr>
+          <w:i/>
+        </w:rPr>
+        <w:t xml:space="preserve">Transferred</w:t>
+      </w:r>
+      <w:r>
+        <w:t xml:space="preserve"> </w:t>
+      </w:r>
+      <w:r>
+        <w:t xml:space="preserve">column has been checked. The entry in that column is correct but a problem occurred which is explained in the</w:t>
+      </w:r>
+      <w:r>
+        <w:t xml:space="preserve"> </w:t>
+      </w:r>
+      <w:r>
+        <w:rPr>
+          <w:i/>
+        </w:rPr>
+        <w:t xml:space="preserve">Notes</w:t>
+      </w:r>
+      <w:r>
+        <w:t xml:space="preserve"> </w:t>
+      </w:r>
+      <w:r>
+        <w:t xml:space="preserve">column (e.g. no mail address of author found).</w:t>
+      </w:r>
+    </w:p>
+    <w:p>
+      <w:pPr>
+        <w:pStyle w:val="Compact"/>
+        <w:numPr>
+          <w:numId w:val="1005"/>
           <w:ilvl w:val="0"/>
         </w:numPr>
       </w:pPr>
@@ -1271,7 +1298,7 @@
         <w:pStyle w:val="FirstParagraph"/>
       </w:pPr>
       <w:r>
-        <w:t xml:space="preserve">Excel might color the cell (in green or orange) automatically when entering a new species. Please always change the fill color for all new entries into "no fill". The students who do the error-checking will change into orange/red/green when necessary.</w:t>
+        <w:t xml:space="preserve">Note: Excel might color the cell (in green or orange etc.) automatically when entering a new species. Please always change the fill color for all new entries into "no fill". The students who do the error-checking will change into orange/red/green when necessary.</w:t>
       </w:r>
     </w:p>
     <w:p>
@@ -1336,7 +1363,13 @@
         <w:pStyle w:val="FirstParagraph"/>
       </w:pPr>
       <w:r>
-        <w:t xml:space="preserve">The Version number of the database where the data is/will be released. e.g. 3.0.0, 3.1.0. Where the data are not yet to be released (for example, because the data are incomplete) an "X" is used in place of a version number. For all future digitization, an "X" should be placed in the version record. These will be replaced with an appropriate version number by Owen or Rob only at a later date when a final check is done to release more data periodically.</w:t>
+        <w:t xml:space="preserve">The Version number of the database where the data is/will be released. e.g. 3.0.0, 3.1.0.</w:t>
+      </w:r>
+      <w:r>
+        <w:t xml:space="preserve"> </w:t>
+      </w:r>
+      <w:r>
+        <w:t xml:space="preserve">Where the data are not yet to be released (for example, because the data are incomplete) an "X" is used in place of a version number. For all future digitization, an "X" should be placed in the version record. These will be replaced with an appropriate version number by Owen or Rob only at a later date when a final check is done to release more data periodically.</w:t>
       </w:r>
     </w:p>
     <w:p>
@@ -1403,7 +1436,13 @@
         <w:t xml:space="preserve"> </w:t>
       </w:r>
       <w:r>
-        <w:t xml:space="preserve">- Only sections have been transferred. Some information is missing, which is reported in the column “Missing data” below. At least one matrix is transferred into the stacked file. Check out E-Mail - Reply under "Contacted" to find out what to do when author does not answer.</w:t>
+        <w:t xml:space="preserve">- Only sections have been transferred. Some information is missing, which is reported in the column “Missing data” below. At least one matrix is transferred into the stacked file.</w:t>
+      </w:r>
+      <w:r>
+        <w:t xml:space="preserve"> </w:t>
+      </w:r>
+      <w:r>
+        <w:t xml:space="preserve">Check out E-Mail - Reply under "Contacted" to find out what to do when author does not answer.</w:t>
       </w:r>
     </w:p>
     <w:p>
@@ -1475,7 +1514,7 @@
       <w:pPr>
         <w:pStyle w:val="Compact"/>
         <w:numPr>
-          <w:numId w:val="1007"/>
+          <w:numId w:val="1006"/>
           <w:ilvl w:val="0"/>
         </w:numPr>
       </w:pPr>
@@ -1496,7 +1535,7 @@
       <w:pPr>
         <w:pStyle w:val="Compact"/>
         <w:numPr>
-          <w:numId w:val="1007"/>
+          <w:numId w:val="1006"/>
           <w:ilvl w:val="0"/>
         </w:numPr>
       </w:pPr>
@@ -1517,7 +1556,7 @@
       <w:pPr>
         <w:pStyle w:val="Compact"/>
         <w:numPr>
-          <w:numId w:val="1007"/>
+          <w:numId w:val="1006"/>
           <w:ilvl w:val="0"/>
         </w:numPr>
       </w:pPr>
@@ -1538,7 +1577,7 @@
       <w:pPr>
         <w:pStyle w:val="Compact"/>
         <w:numPr>
-          <w:numId w:val="1007"/>
+          <w:numId w:val="1006"/>
           <w:ilvl w:val="0"/>
         </w:numPr>
       </w:pPr>
@@ -1559,7 +1598,7 @@
       <w:pPr>
         <w:pStyle w:val="Compact"/>
         <w:numPr>
-          <w:numId w:val="1007"/>
+          <w:numId w:val="1006"/>
           <w:ilvl w:val="0"/>
         </w:numPr>
       </w:pPr>
@@ -1580,7 +1619,7 @@
       <w:pPr>
         <w:pStyle w:val="Compact"/>
         <w:numPr>
-          <w:numId w:val="1007"/>
+          <w:numId w:val="1006"/>
           <w:ilvl w:val="0"/>
         </w:numPr>
       </w:pPr>
@@ -1666,9 +1705,544 @@
       <w:pPr>
         <w:pStyle w:val="Heading2"/>
       </w:pPr>
-      <w:bookmarkStart w:id="43" w:name="organismtype"/>
+      <w:bookmarkStart w:id="43" w:name="studychecked"/>
       <w:bookmarkEnd w:id="43"/>
       <w:r>
+        <w:t xml:space="preserve">StudyChecked</w:t>
+      </w:r>
+    </w:p>
+    <w:p>
+      <w:pPr>
+        <w:pStyle w:val="FirstParagraph"/>
+      </w:pPr>
+      <w:r>
+        <w:t xml:space="preserve">This variable records how much the MPM has been checked by us.</w:t>
+      </w:r>
+      <w:r>
+        <w:t xml:space="preserve"> </w:t>
+      </w:r>
+      <w:r>
+        <w:t xml:space="preserve">It is a numeric variable that gets incremented by +1 each time the data in a set of matrices for a study are checked. The first time the data are entered, StudyChecked is 0 (it has been</w:t>
+      </w:r>
+      <w:r>
+        <w:t xml:space="preserve"> </w:t>
+      </w:r>
+      <w:r>
+        <w:rPr>
+          <w:i/>
+        </w:rPr>
+        <w:t xml:space="preserve">entered</w:t>
+      </w:r>
+      <w:r>
+        <w:t xml:space="preserve"> </w:t>
+      </w:r>
+      <w:r>
+        <w:t xml:space="preserve">not checked). Then, if for whatever reason we revisit the paper/data to check details, we add 1 to the number. e.g. an study that has been entered, then checked twice should have a value of 2.</w:t>
+      </w:r>
+    </w:p>
+    <w:p>
+      <w:pPr>
+        <w:pStyle w:val="Compact"/>
+        <w:numPr>
+          <w:numId w:val="1007"/>
+          <w:ilvl w:val="0"/>
+        </w:numPr>
+      </w:pPr>
+      <w:r>
+        <w:t xml:space="preserve">0 – Digitized only</w:t>
+      </w:r>
+    </w:p>
+    <w:p>
+      <w:pPr>
+        <w:pStyle w:val="Compact"/>
+        <w:numPr>
+          <w:numId w:val="1007"/>
+          <w:ilvl w:val="0"/>
+        </w:numPr>
+      </w:pPr>
+      <w:r>
+        <w:t xml:space="preserve">1 – Error checked once since digitization</w:t>
+      </w:r>
+    </w:p>
+    <w:p>
+      <w:pPr>
+        <w:pStyle w:val="Compact"/>
+        <w:numPr>
+          <w:numId w:val="1007"/>
+          <w:ilvl w:val="0"/>
+        </w:numPr>
+      </w:pPr>
+      <w:r>
+        <w:t xml:space="preserve">2 – Error checked twice since digitization</w:t>
+      </w:r>
+    </w:p>
+    <w:p>
+      <w:pPr>
+        <w:pStyle w:val="Compact"/>
+        <w:numPr>
+          <w:numId w:val="1007"/>
+          <w:ilvl w:val="0"/>
+        </w:numPr>
+      </w:pPr>
+      <w:r>
+        <w:t xml:space="preserve">3 – Error checked three times since digitization</w:t>
+      </w:r>
+    </w:p>
+    <w:p>
+      <w:pPr>
+        <w:pStyle w:val="Compact"/>
+        <w:numPr>
+          <w:numId w:val="1007"/>
+          <w:ilvl w:val="0"/>
+        </w:numPr>
+      </w:pPr>
+      <w:r>
+        <w:t xml:space="preserve">4 – Etc.</w:t>
+      </w:r>
+    </w:p>
+    <w:p>
+      <w:pPr>
+        <w:pStyle w:val="Heading3"/>
+      </w:pPr>
+      <w:bookmarkStart w:id="44" w:name="note--"/>
+      <w:bookmarkEnd w:id="44"/>
+      <w:r>
+        <w:t xml:space="preserve">NOTE -</w:t>
+      </w:r>
+    </w:p>
+    <w:p>
+      <w:pPr>
+        <w:pStyle w:val="FirstParagraph"/>
+      </w:pPr>
+      <w:r>
+        <w:t xml:space="preserve">In the files we are already using there is some colour coding that we can carry on using in the</w:t>
+      </w:r>
+      <w:r>
+        <w:t xml:space="preserve"> </w:t>
+      </w:r>
+      <w:r>
+        <w:rPr>
+          <w:i/>
+        </w:rPr>
+        <w:t xml:space="preserve">Student</w:t>
+      </w:r>
+      <w:r>
+        <w:t xml:space="preserve"> </w:t>
+      </w:r>
+      <w:r>
+        <w:t xml:space="preserve">column. In this column we use ORANGE color to give some indication of check status:</w:t>
+      </w:r>
+    </w:p>
+    <w:p>
+      <w:pPr>
+        <w:pStyle w:val="BodyText"/>
+      </w:pPr>
+      <w:r>
+        <w:t xml:space="preserve">We will now modify this to two shades of orange:</w:t>
+      </w:r>
+    </w:p>
+    <w:p>
+      <w:pPr>
+        <w:numPr>
+          <w:numId w:val="1008"/>
+          <w:ilvl w:val="0"/>
+        </w:numPr>
+      </w:pPr>
+      <w:r>
+        <w:t xml:space="preserve">LIGHT ORANGE The</w:t>
+      </w:r>
+      <w:r>
+        <w:t xml:space="preserve"> </w:t>
+      </w:r>
+      <w:r>
+        <w:rPr>
+          <w:i/>
+        </w:rPr>
+        <w:t xml:space="preserve">Transferred</w:t>
+      </w:r>
+      <w:r>
+        <w:t xml:space="preserve"> </w:t>
+      </w:r>
+      <w:r>
+        <w:t xml:space="preserve">column has been checked. The entry in that column is correct. If something was missing (see MissingData) author has been contacted again. Everything else is fine.</w:t>
+      </w:r>
+    </w:p>
+    <w:p>
+      <w:pPr>
+        <w:numPr>
+          <w:numId w:val="1008"/>
+          <w:ilvl w:val="0"/>
+        </w:numPr>
+      </w:pPr>
+      <w:r>
+        <w:t xml:space="preserve">DARK ORANGE The</w:t>
+      </w:r>
+      <w:r>
+        <w:t xml:space="preserve"> </w:t>
+      </w:r>
+      <w:r>
+        <w:rPr>
+          <w:i/>
+        </w:rPr>
+        <w:t xml:space="preserve">Transferred</w:t>
+      </w:r>
+      <w:r>
+        <w:t xml:space="preserve"> </w:t>
+      </w:r>
+      <w:r>
+        <w:t xml:space="preserve">column has been checked. The entry in that column is correct but a problem occurred which is explained in the</w:t>
+      </w:r>
+      <w:r>
+        <w:t xml:space="preserve"> </w:t>
+      </w:r>
+      <w:r>
+        <w:rPr>
+          <w:i/>
+        </w:rPr>
+        <w:t xml:space="preserve">Notes</w:t>
+      </w:r>
+      <w:r>
+        <w:t xml:space="preserve"> </w:t>
+      </w:r>
+      <w:r>
+        <w:t xml:space="preserve">column (e.g. no mail address of author found).</w:t>
+      </w:r>
+    </w:p>
+    <w:p>
+      <w:r>
+        <w:pict>
+          <v:rect style="width:0;height:1.5pt" o:hralign="center" o:hrstd="t" o:hr="t"/>
+        </w:pict>
+      </w:r>
+    </w:p>
+    <w:p>
+      <w:pPr>
+        <w:pStyle w:val="Heading2"/>
+      </w:pPr>
+      <w:bookmarkStart w:id="45" w:name="studydifficulty"/>
+      <w:bookmarkEnd w:id="45"/>
+      <w:r>
+        <w:t xml:space="preserve">StudyDifficulty</w:t>
+      </w:r>
+    </w:p>
+    <w:p>
+      <w:pPr>
+        <w:pStyle w:val="FirstParagraph"/>
+      </w:pPr>
+      <w:r>
+        <w:t xml:space="preserve">This indicates how difficult the MPM information was to extract from the paper.</w:t>
+      </w:r>
+      <w:r>
+        <w:t xml:space="preserve"> </w:t>
+      </w:r>
+      <w:r>
+        <w:t xml:space="preserve">It is recorded on a 3 point scale (values of 1, 2, 3), with 1 being easy to 3 being hard. How do we decide on difficulty?</w:t>
+      </w:r>
+    </w:p>
+    <w:p>
+      <w:pPr>
+        <w:pStyle w:val="BodyText"/>
+      </w:pPr>
+      <w:r>
+        <w:t xml:space="preserve">The points below give the characteristics of "easy", "medium" and "hard" studies to digitise. These are not exhaustive, but should allow you to roughly categorise the study you are working on to one of the three levels.</w:t>
+      </w:r>
+    </w:p>
+    <w:p>
+      <w:pPr>
+        <w:pStyle w:val="Heading3"/>
+      </w:pPr>
+      <w:bookmarkStart w:id="46" w:name="easy"/>
+      <w:bookmarkEnd w:id="46"/>
+      <w:r>
+        <w:t xml:space="preserve">1) EASY</w:t>
+      </w:r>
+    </w:p>
+    <w:p>
+      <w:pPr>
+        <w:pStyle w:val="Compact"/>
+        <w:numPr>
+          <w:numId w:val="1009"/>
+          <w:ilvl w:val="0"/>
+        </w:numPr>
+      </w:pPr>
+      <w:r>
+        <w:t xml:space="preserve">MPMs have a single vital rate per matrix element</w:t>
+      </w:r>
+    </w:p>
+    <w:p>
+      <w:pPr>
+        <w:pStyle w:val="Compact"/>
+        <w:numPr>
+          <w:numId w:val="1009"/>
+          <w:ilvl w:val="0"/>
+        </w:numPr>
+      </w:pPr>
+      <w:r>
+        <w:t xml:space="preserve">Not a "Frankenstein matrix"</w:t>
+      </w:r>
+    </w:p>
+    <w:p>
+      <w:pPr>
+        <w:pStyle w:val="Compact"/>
+        <w:numPr>
+          <w:numId w:val="1009"/>
+          <w:ilvl w:val="0"/>
+        </w:numPr>
+      </w:pPr>
+      <w:r>
+        <w:t xml:space="preserve">The MPMs freely available to digitize and it was 100% clear what population, year and/or treatment it was referring too.</w:t>
+      </w:r>
+    </w:p>
+    <w:p>
+      <w:pPr>
+        <w:pStyle w:val="Compact"/>
+        <w:numPr>
+          <w:numId w:val="1009"/>
+          <w:ilvl w:val="0"/>
+        </w:numPr>
+      </w:pPr>
+      <w:r>
+        <w:t xml:space="preserve">No clonality present.</w:t>
+      </w:r>
+    </w:p>
+    <w:p>
+      <w:pPr>
+        <w:pStyle w:val="Compact"/>
+        <w:numPr>
+          <w:numId w:val="1009"/>
+          <w:ilvl w:val="0"/>
+        </w:numPr>
+      </w:pPr>
+      <w:r>
+        <w:t xml:space="preserve">Easy and clearly described life cycle.</w:t>
+      </w:r>
+    </w:p>
+    <w:p>
+      <w:pPr>
+        <w:pStyle w:val="Compact"/>
+        <w:numPr>
+          <w:numId w:val="1009"/>
+          <w:ilvl w:val="0"/>
+        </w:numPr>
+      </w:pPr>
+      <w:r>
+        <w:t xml:space="preserve">Matrix information present in the paper in the form of a matrix/table.</w:t>
+      </w:r>
+    </w:p>
+    <w:p>
+      <w:pPr>
+        <w:pStyle w:val="Compact"/>
+        <w:numPr>
+          <w:numId w:val="1009"/>
+          <w:ilvl w:val="0"/>
+        </w:numPr>
+      </w:pPr>
+      <w:r>
+        <w:t xml:space="preserve">It was NOT necessary to contact the publication authors for clarification or more data.</w:t>
+      </w:r>
+    </w:p>
+    <w:p>
+      <w:pPr>
+        <w:pStyle w:val="Heading3"/>
+      </w:pPr>
+      <w:bookmarkStart w:id="47" w:name="medium"/>
+      <w:bookmarkEnd w:id="47"/>
+      <w:r>
+        <w:t xml:space="preserve">2) MEDIUM</w:t>
+      </w:r>
+    </w:p>
+    <w:p>
+      <w:pPr>
+        <w:pStyle w:val="Compact"/>
+        <w:numPr>
+          <w:numId w:val="1010"/>
+          <w:ilvl w:val="0"/>
+        </w:numPr>
+      </w:pPr>
+      <w:r>
+        <w:t xml:space="preserve">Multiple vital rates per matrix element but calculations of each element from vital rates is clearly described</w:t>
+      </w:r>
+    </w:p>
+    <w:p>
+      <w:pPr>
+        <w:pStyle w:val="Compact"/>
+        <w:numPr>
+          <w:numId w:val="1010"/>
+          <w:ilvl w:val="0"/>
+        </w:numPr>
+      </w:pPr>
+      <w:r>
+        <w:t xml:space="preserve">Frankenstein matrix from clearly distinguishable sources</w:t>
+      </w:r>
+    </w:p>
+    <w:p>
+      <w:pPr>
+        <w:pStyle w:val="Compact"/>
+        <w:numPr>
+          <w:numId w:val="1010"/>
+          <w:ilvl w:val="0"/>
+        </w:numPr>
+      </w:pPr>
+      <w:r>
+        <w:t xml:space="preserve">The matrix was freely available to digitize and it was 100% clear, but the population, year and/or treatment each matrix relates too was unclear but manageable from the literature</w:t>
+      </w:r>
+    </w:p>
+    <w:p>
+      <w:pPr>
+        <w:pStyle w:val="Compact"/>
+        <w:numPr>
+          <w:numId w:val="1010"/>
+          <w:ilvl w:val="0"/>
+        </w:numPr>
+      </w:pPr>
+      <w:r>
+        <w:t xml:space="preserve">Clonality was present and the clonal components were clearly described within the literature and the matrix could therefore be split accurately into component matrices (U, C, F)</w:t>
+      </w:r>
+    </w:p>
+    <w:p>
+      <w:pPr>
+        <w:pStyle w:val="Compact"/>
+        <w:numPr>
+          <w:numId w:val="1010"/>
+          <w:ilvl w:val="0"/>
+        </w:numPr>
+      </w:pPr>
+      <w:r>
+        <w:t xml:space="preserve">Complex life cycle but clear definition of life cycle provided</w:t>
+      </w:r>
+    </w:p>
+    <w:p>
+      <w:pPr>
+        <w:pStyle w:val="Compact"/>
+        <w:numPr>
+          <w:numId w:val="1010"/>
+          <w:ilvl w:val="0"/>
+        </w:numPr>
+      </w:pPr>
+      <w:r>
+        <w:t xml:space="preserve">Matrix not present in the paper and therefore matrix elements needed to be calculated from vital rates and life cycle diagrams</w:t>
+      </w:r>
+    </w:p>
+    <w:p>
+      <w:pPr>
+        <w:pStyle w:val="Heading3"/>
+      </w:pPr>
+      <w:bookmarkStart w:id="48" w:name="hard"/>
+      <w:bookmarkEnd w:id="48"/>
+      <w:r>
+        <w:t xml:space="preserve">3) HARD</w:t>
+      </w:r>
+    </w:p>
+    <w:p>
+      <w:pPr>
+        <w:pStyle w:val="Compact"/>
+        <w:numPr>
+          <w:numId w:val="1011"/>
+          <w:ilvl w:val="0"/>
+        </w:numPr>
+      </w:pPr>
+      <w:r>
+        <w:t xml:space="preserve">Multiple vital rates per matrix element but calculations of each element from vital rates is not described.</w:t>
+      </w:r>
+    </w:p>
+    <w:p>
+      <w:pPr>
+        <w:pStyle w:val="Compact"/>
+        <w:numPr>
+          <w:numId w:val="1011"/>
+          <w:ilvl w:val="0"/>
+        </w:numPr>
+      </w:pPr>
+      <w:r>
+        <w:t xml:space="preserve">Frankenstein matrix with undistinguishable sources.</w:t>
+      </w:r>
+    </w:p>
+    <w:p>
+      <w:pPr>
+        <w:pStyle w:val="Compact"/>
+        <w:numPr>
+          <w:numId w:val="1011"/>
+          <w:ilvl w:val="0"/>
+        </w:numPr>
+      </w:pPr>
+      <w:r>
+        <w:t xml:space="preserve">The matrix was freely available to digitize and it was 100% clear, but the population, year and/or treatment each matrix relates too was undeterminable.</w:t>
+      </w:r>
+    </w:p>
+    <w:p>
+      <w:pPr>
+        <w:pStyle w:val="Compact"/>
+        <w:numPr>
+          <w:numId w:val="1011"/>
+          <w:ilvl w:val="0"/>
+        </w:numPr>
+      </w:pPr>
+      <w:r>
+        <w:t xml:space="preserve">Clonality was present within the matrix but the clonal components were not clearly described within the literature and therefore the matrix could not be split into component matrices (U, C, F).</w:t>
+      </w:r>
+    </w:p>
+    <w:p>
+      <w:pPr>
+        <w:pStyle w:val="Compact"/>
+        <w:numPr>
+          <w:numId w:val="1011"/>
+          <w:ilvl w:val="0"/>
+        </w:numPr>
+      </w:pPr>
+      <w:r>
+        <w:t xml:space="preserve">No information on life cycle available / poor description of life cycle.</w:t>
+      </w:r>
+    </w:p>
+    <w:p>
+      <w:pPr>
+        <w:pStyle w:val="Compact"/>
+        <w:numPr>
+          <w:numId w:val="1011"/>
+          <w:ilvl w:val="0"/>
+        </w:numPr>
+      </w:pPr>
+      <w:r>
+        <w:t xml:space="preserve">Matrix elements had to be calculated from tables.</w:t>
+      </w:r>
+    </w:p>
+    <w:p>
+      <w:pPr>
+        <w:pStyle w:val="Compact"/>
+        <w:numPr>
+          <w:numId w:val="1011"/>
+          <w:ilvl w:val="0"/>
+        </w:numPr>
+      </w:pPr>
+      <w:r>
+        <w:t xml:space="preserve">Vital rates were modeled as a function of other factors, for example, density dependence, weather.</w:t>
+      </w:r>
+    </w:p>
+    <w:p>
+      <w:pPr>
+        <w:pStyle w:val="Compact"/>
+        <w:numPr>
+          <w:numId w:val="1011"/>
+          <w:ilvl w:val="0"/>
+        </w:numPr>
+      </w:pPr>
+      <w:r>
+        <w:t xml:space="preserve">It was necessary to contact the publication authors for clarification or more data.</w:t>
+      </w:r>
+    </w:p>
+    <w:p>
+      <w:r>
+        <w:pict>
+          <v:rect style="width:0;height:1.5pt" o:hralign="center" o:hrstd="t" o:hr="t"/>
+        </w:pict>
+      </w:r>
+    </w:p>
+    <w:p>
+      <w:pPr>
+        <w:pStyle w:val="Heading2"/>
+      </w:pPr>
+      <w:bookmarkStart w:id="49" w:name="organismtype"/>
+      <w:bookmarkEnd w:id="49"/>
+      <w:r>
         <w:t xml:space="preserve">OrganismType</w:t>
       </w:r>
     </w:p>
@@ -1676,8 +2250,8 @@
       <w:pPr>
         <w:pStyle w:val="Heading3"/>
       </w:pPr>
-      <w:bookmarkStart w:id="44" w:name="plants-compadre"/>
-      <w:bookmarkEnd w:id="44"/>
+      <w:bookmarkStart w:id="50" w:name="plants-compadre"/>
+      <w:bookmarkEnd w:id="50"/>
       <w:r>
         <w:t xml:space="preserve">Plants (COMPADRE)</w:t>
       </w:r>
@@ -1717,7 +2291,7 @@
       <w:pPr>
         <w:pStyle w:val="Compact"/>
         <w:numPr>
-          <w:numId w:val="1008"/>
+          <w:numId w:val="1012"/>
           <w:ilvl w:val="0"/>
         </w:numPr>
       </w:pPr>
@@ -1729,7 +2303,7 @@
       <w:pPr>
         <w:pStyle w:val="Compact"/>
         <w:numPr>
-          <w:numId w:val="1008"/>
+          <w:numId w:val="1012"/>
           <w:ilvl w:val="0"/>
         </w:numPr>
       </w:pPr>
@@ -1741,7 +2315,7 @@
       <w:pPr>
         <w:pStyle w:val="Compact"/>
         <w:numPr>
-          <w:numId w:val="1008"/>
+          <w:numId w:val="1012"/>
           <w:ilvl w:val="0"/>
         </w:numPr>
       </w:pPr>
@@ -1753,7 +2327,7 @@
       <w:pPr>
         <w:pStyle w:val="Compact"/>
         <w:numPr>
-          <w:numId w:val="1008"/>
+          <w:numId w:val="1012"/>
           <w:ilvl w:val="0"/>
         </w:numPr>
       </w:pPr>
@@ -1765,7 +2339,7 @@
       <w:pPr>
         <w:pStyle w:val="Compact"/>
         <w:numPr>
-          <w:numId w:val="1008"/>
+          <w:numId w:val="1012"/>
           <w:ilvl w:val="0"/>
         </w:numPr>
       </w:pPr>
@@ -1777,7 +2351,7 @@
       <w:pPr>
         <w:pStyle w:val="Compact"/>
         <w:numPr>
-          <w:numId w:val="1008"/>
+          <w:numId w:val="1012"/>
           <w:ilvl w:val="0"/>
         </w:numPr>
       </w:pPr>
@@ -1789,7 +2363,7 @@
       <w:pPr>
         <w:pStyle w:val="Compact"/>
         <w:numPr>
-          <w:numId w:val="1008"/>
+          <w:numId w:val="1012"/>
           <w:ilvl w:val="0"/>
         </w:numPr>
       </w:pPr>
@@ -1801,7 +2375,7 @@
       <w:pPr>
         <w:pStyle w:val="Compact"/>
         <w:numPr>
-          <w:numId w:val="1008"/>
+          <w:numId w:val="1012"/>
           <w:ilvl w:val="0"/>
         </w:numPr>
       </w:pPr>
@@ -1813,7 +2387,7 @@
       <w:pPr>
         <w:pStyle w:val="Compact"/>
         <w:numPr>
-          <w:numId w:val="1008"/>
+          <w:numId w:val="1012"/>
           <w:ilvl w:val="0"/>
         </w:numPr>
       </w:pPr>
@@ -1825,7 +2399,7 @@
       <w:pPr>
         <w:pStyle w:val="Compact"/>
         <w:numPr>
-          <w:numId w:val="1008"/>
+          <w:numId w:val="1012"/>
           <w:ilvl w:val="0"/>
         </w:numPr>
       </w:pPr>
@@ -1837,7 +2411,7 @@
       <w:pPr>
         <w:pStyle w:val="Compact"/>
         <w:numPr>
-          <w:numId w:val="1008"/>
+          <w:numId w:val="1012"/>
           <w:ilvl w:val="0"/>
         </w:numPr>
       </w:pPr>
@@ -1865,8 +2439,8 @@
       <w:pPr>
         <w:pStyle w:val="Heading3"/>
       </w:pPr>
-      <w:bookmarkStart w:id="45" w:name="animals-comadre"/>
-      <w:bookmarkEnd w:id="45"/>
+      <w:bookmarkStart w:id="51" w:name="animals-comadre"/>
+      <w:bookmarkEnd w:id="51"/>
       <w:r>
         <w:t xml:space="preserve">Animals (COMADRE)</w:t>
       </w:r>
@@ -1909,7 +2483,7 @@
       <w:pPr>
         <w:pStyle w:val="Compact"/>
         <w:numPr>
-          <w:numId w:val="1009"/>
+          <w:numId w:val="1013"/>
           <w:ilvl w:val="0"/>
         </w:numPr>
       </w:pPr>
@@ -1921,7 +2495,7 @@
       <w:pPr>
         <w:pStyle w:val="Compact"/>
         <w:numPr>
-          <w:numId w:val="1009"/>
+          <w:numId w:val="1013"/>
           <w:ilvl w:val="0"/>
         </w:numPr>
       </w:pPr>
@@ -1933,7 +2507,7 @@
       <w:pPr>
         <w:pStyle w:val="Compact"/>
         <w:numPr>
-          <w:numId w:val="1009"/>
+          <w:numId w:val="1013"/>
           <w:ilvl w:val="0"/>
         </w:numPr>
       </w:pPr>
@@ -1945,7 +2519,7 @@
       <w:pPr>
         <w:pStyle w:val="Compact"/>
         <w:numPr>
-          <w:numId w:val="1009"/>
+          <w:numId w:val="1013"/>
           <w:ilvl w:val="0"/>
         </w:numPr>
       </w:pPr>
@@ -1957,7 +2531,7 @@
       <w:pPr>
         <w:pStyle w:val="Compact"/>
         <w:numPr>
-          <w:numId w:val="1009"/>
+          <w:numId w:val="1013"/>
           <w:ilvl w:val="0"/>
         </w:numPr>
       </w:pPr>
@@ -1969,7 +2543,7 @@
       <w:pPr>
         <w:pStyle w:val="Compact"/>
         <w:numPr>
-          <w:numId w:val="1009"/>
+          <w:numId w:val="1013"/>
           <w:ilvl w:val="0"/>
         </w:numPr>
       </w:pPr>
@@ -1981,7 +2555,7 @@
       <w:pPr>
         <w:pStyle w:val="Compact"/>
         <w:numPr>
-          <w:numId w:val="1009"/>
+          <w:numId w:val="1013"/>
           <w:ilvl w:val="0"/>
         </w:numPr>
       </w:pPr>
@@ -1993,7 +2567,7 @@
       <w:pPr>
         <w:pStyle w:val="Compact"/>
         <w:numPr>
-          <w:numId w:val="1009"/>
+          <w:numId w:val="1013"/>
           <w:ilvl w:val="0"/>
         </w:numPr>
       </w:pPr>
@@ -2005,7 +2579,7 @@
       <w:pPr>
         <w:pStyle w:val="Compact"/>
         <w:numPr>
-          <w:numId w:val="1009"/>
+          <w:numId w:val="1013"/>
           <w:ilvl w:val="0"/>
         </w:numPr>
       </w:pPr>
@@ -2017,7 +2591,7 @@
       <w:pPr>
         <w:pStyle w:val="Compact"/>
         <w:numPr>
-          <w:numId w:val="1009"/>
+          <w:numId w:val="1013"/>
           <w:ilvl w:val="0"/>
         </w:numPr>
       </w:pPr>
@@ -2029,7 +2603,7 @@
       <w:pPr>
         <w:pStyle w:val="Compact"/>
         <w:numPr>
-          <w:numId w:val="1009"/>
+          <w:numId w:val="1013"/>
           <w:ilvl w:val="0"/>
         </w:numPr>
       </w:pPr>
@@ -2041,7 +2615,7 @@
       <w:pPr>
         <w:pStyle w:val="Compact"/>
         <w:numPr>
-          <w:numId w:val="1009"/>
+          <w:numId w:val="1013"/>
           <w:ilvl w:val="0"/>
         </w:numPr>
       </w:pPr>
@@ -2053,7 +2627,7 @@
       <w:pPr>
         <w:pStyle w:val="Compact"/>
         <w:numPr>
-          <w:numId w:val="1009"/>
+          <w:numId w:val="1013"/>
           <w:ilvl w:val="0"/>
         </w:numPr>
       </w:pPr>
@@ -2065,7 +2639,7 @@
       <w:pPr>
         <w:pStyle w:val="Compact"/>
         <w:numPr>
-          <w:numId w:val="1009"/>
+          <w:numId w:val="1013"/>
           <w:ilvl w:val="0"/>
         </w:numPr>
       </w:pPr>
@@ -2077,7 +2651,7 @@
       <w:pPr>
         <w:pStyle w:val="Compact"/>
         <w:numPr>
-          <w:numId w:val="1009"/>
+          <w:numId w:val="1013"/>
           <w:ilvl w:val="0"/>
         </w:numPr>
       </w:pPr>
@@ -2089,7 +2663,7 @@
       <w:pPr>
         <w:pStyle w:val="Compact"/>
         <w:numPr>
-          <w:numId w:val="1009"/>
+          <w:numId w:val="1013"/>
           <w:ilvl w:val="0"/>
         </w:numPr>
       </w:pPr>
@@ -2101,7 +2675,7 @@
       <w:pPr>
         <w:pStyle w:val="Compact"/>
         <w:numPr>
-          <w:numId w:val="1009"/>
+          <w:numId w:val="1013"/>
           <w:ilvl w:val="0"/>
         </w:numPr>
       </w:pPr>
@@ -2113,7 +2687,7 @@
       <w:pPr>
         <w:pStyle w:val="Compact"/>
         <w:numPr>
-          <w:numId w:val="1009"/>
+          <w:numId w:val="1013"/>
           <w:ilvl w:val="0"/>
         </w:numPr>
       </w:pPr>
@@ -2125,7 +2699,7 @@
       <w:pPr>
         <w:pStyle w:val="Compact"/>
         <w:numPr>
-          <w:numId w:val="1009"/>
+          <w:numId w:val="1013"/>
           <w:ilvl w:val="0"/>
         </w:numPr>
       </w:pPr>
@@ -2137,7 +2711,7 @@
       <w:pPr>
         <w:pStyle w:val="Compact"/>
         <w:numPr>
-          <w:numId w:val="1009"/>
+          <w:numId w:val="1013"/>
           <w:ilvl w:val="0"/>
         </w:numPr>
       </w:pPr>
@@ -2149,7 +2723,7 @@
       <w:pPr>
         <w:pStyle w:val="Compact"/>
         <w:numPr>
-          <w:numId w:val="1009"/>
+          <w:numId w:val="1013"/>
           <w:ilvl w:val="0"/>
         </w:numPr>
       </w:pPr>
@@ -2161,7 +2735,7 @@
       <w:pPr>
         <w:pStyle w:val="Compact"/>
         <w:numPr>
-          <w:numId w:val="1009"/>
+          <w:numId w:val="1013"/>
           <w:ilvl w:val="0"/>
         </w:numPr>
       </w:pPr>
@@ -2173,7 +2747,7 @@
       <w:pPr>
         <w:pStyle w:val="Compact"/>
         <w:numPr>
-          <w:numId w:val="1009"/>
+          <w:numId w:val="1013"/>
           <w:ilvl w:val="0"/>
         </w:numPr>
       </w:pPr>
@@ -2185,7 +2759,7 @@
       <w:pPr>
         <w:pStyle w:val="Compact"/>
         <w:numPr>
-          <w:numId w:val="1009"/>
+          <w:numId w:val="1013"/>
           <w:ilvl w:val="0"/>
         </w:numPr>
       </w:pPr>
@@ -2197,7 +2771,7 @@
       <w:pPr>
         <w:pStyle w:val="Compact"/>
         <w:numPr>
-          <w:numId w:val="1009"/>
+          <w:numId w:val="1013"/>
           <w:ilvl w:val="0"/>
         </w:numPr>
       </w:pPr>
@@ -2209,7 +2783,7 @@
       <w:pPr>
         <w:pStyle w:val="Compact"/>
         <w:numPr>
-          <w:numId w:val="1009"/>
+          <w:numId w:val="1013"/>
           <w:ilvl w:val="0"/>
         </w:numPr>
       </w:pPr>
@@ -2221,7 +2795,7 @@
       <w:pPr>
         <w:pStyle w:val="Compact"/>
         <w:numPr>
-          <w:numId w:val="1009"/>
+          <w:numId w:val="1013"/>
           <w:ilvl w:val="0"/>
         </w:numPr>
       </w:pPr>
@@ -2233,7 +2807,7 @@
       <w:pPr>
         <w:pStyle w:val="Compact"/>
         <w:numPr>
-          <w:numId w:val="1009"/>
+          <w:numId w:val="1013"/>
           <w:ilvl w:val="0"/>
         </w:numPr>
       </w:pPr>
@@ -2245,7 +2819,7 @@
       <w:pPr>
         <w:pStyle w:val="Compact"/>
         <w:numPr>
-          <w:numId w:val="1009"/>
+          <w:numId w:val="1013"/>
           <w:ilvl w:val="0"/>
         </w:numPr>
       </w:pPr>
@@ -2264,8 +2838,8 @@
       <w:pPr>
         <w:pStyle w:val="Heading2"/>
       </w:pPr>
-      <w:bookmarkStart w:id="46" w:name="speciesauthor"/>
-      <w:bookmarkEnd w:id="46"/>
+      <w:bookmarkStart w:id="52" w:name="speciesauthor"/>
+      <w:bookmarkEnd w:id="52"/>
       <w:r>
         <w:t xml:space="preserve">SpeciesAuthor</w:t>
       </w:r>
@@ -2383,8 +2957,8 @@
       <w:pPr>
         <w:pStyle w:val="Heading2"/>
       </w:pPr>
-      <w:bookmarkStart w:id="47" w:name="commonname"/>
-      <w:bookmarkEnd w:id="47"/>
+      <w:bookmarkStart w:id="53" w:name="commonname"/>
+      <w:bookmarkEnd w:id="53"/>
       <w:r>
         <w:t xml:space="preserve">CommonName</w:t>
       </w:r>
@@ -2408,8 +2982,8 @@
       <w:pPr>
         <w:pStyle w:val="Heading2"/>
       </w:pPr>
-      <w:bookmarkStart w:id="48" w:name="taxonomy-columns"/>
-      <w:bookmarkEnd w:id="48"/>
+      <w:bookmarkStart w:id="54" w:name="taxonomy-columns"/>
+      <w:bookmarkEnd w:id="54"/>
       <w:r>
         <w:t xml:space="preserve">Taxonomy columns</w:t>
       </w:r>
@@ -2419,9 +2993,15 @@
         <w:pStyle w:val="FirstParagraph"/>
       </w:pPr>
       <w:r>
-        <w:t xml:space="preserve">This series of columns includes taxonomic information. Please obtain (and check) this information using The Plant List (</w:t>
-      </w:r>
-      <w:hyperlink r:id="rId49">
+        <w:t xml:space="preserve">This series of columns includes taxonomic information.</w:t>
+      </w:r>
+      <w:r>
+        <w:t xml:space="preserve"> </w:t>
+      </w:r>
+      <w:r>
+        <w:t xml:space="preserve">Please obtain (and check) this information using The Plant List (</w:t>
+      </w:r>
+      <w:hyperlink r:id="rId55">
         <w:r>
           <w:rPr>
             <w:rStyle w:val="Hyperlink"/>
@@ -2432,7 +3012,7 @@
       <w:r>
         <w:t xml:space="preserve">) for plants and the Catalogue of Life (</w:t>
       </w:r>
-      <w:hyperlink r:id="rId50">
+      <w:hyperlink r:id="rId56">
         <w:r>
           <w:rPr>
             <w:rStyle w:val="Hyperlink"/>
@@ -2448,7 +3028,7 @@
       <w:pPr>
         <w:pStyle w:val="Compact"/>
         <w:numPr>
-          <w:numId w:val="1010"/>
+          <w:numId w:val="1014"/>
           <w:ilvl w:val="0"/>
         </w:numPr>
       </w:pPr>
@@ -2460,7 +3040,7 @@
       <w:pPr>
         <w:pStyle w:val="Compact"/>
         <w:numPr>
-          <w:numId w:val="1010"/>
+          <w:numId w:val="1014"/>
           <w:ilvl w:val="0"/>
         </w:numPr>
       </w:pPr>
@@ -2472,7 +3052,7 @@
       <w:pPr>
         <w:pStyle w:val="Compact"/>
         <w:numPr>
-          <w:numId w:val="1010"/>
+          <w:numId w:val="1014"/>
           <w:ilvl w:val="0"/>
         </w:numPr>
       </w:pPr>
@@ -2484,7 +3064,7 @@
       <w:pPr>
         <w:pStyle w:val="Compact"/>
         <w:numPr>
-          <w:numId w:val="1010"/>
+          <w:numId w:val="1014"/>
           <w:ilvl w:val="0"/>
         </w:numPr>
       </w:pPr>
@@ -2496,7 +3076,7 @@
       <w:pPr>
         <w:pStyle w:val="Compact"/>
         <w:numPr>
-          <w:numId w:val="1010"/>
+          <w:numId w:val="1014"/>
           <w:ilvl w:val="0"/>
         </w:numPr>
       </w:pPr>
@@ -2508,7 +3088,7 @@
       <w:pPr>
         <w:pStyle w:val="Compact"/>
         <w:numPr>
-          <w:numId w:val="1010"/>
+          <w:numId w:val="1014"/>
           <w:ilvl w:val="0"/>
         </w:numPr>
       </w:pPr>
@@ -2520,7 +3100,7 @@
       <w:pPr>
         <w:pStyle w:val="Compact"/>
         <w:numPr>
-          <w:numId w:val="1010"/>
+          <w:numId w:val="1014"/>
           <w:ilvl w:val="0"/>
         </w:numPr>
       </w:pPr>
@@ -2532,7 +3112,7 @@
       <w:pPr>
         <w:pStyle w:val="Compact"/>
         <w:numPr>
-          <w:numId w:val="1010"/>
+          <w:numId w:val="1014"/>
           <w:ilvl w:val="0"/>
         </w:numPr>
       </w:pPr>
@@ -2544,7 +3124,7 @@
       <w:pPr>
         <w:pStyle w:val="Compact"/>
         <w:numPr>
-          <w:numId w:val="1010"/>
+          <w:numId w:val="1014"/>
           <w:ilvl w:val="0"/>
         </w:numPr>
       </w:pPr>
@@ -2571,7 +3151,7 @@
       <w:pPr>
         <w:pStyle w:val="Compact"/>
         <w:numPr>
-          <w:numId w:val="1010"/>
+          <w:numId w:val="1014"/>
           <w:ilvl w:val="0"/>
         </w:numPr>
       </w:pPr>
@@ -2611,7 +3191,7 @@
           <wp:inline>
             <wp:extent cx="2374900" cy="6096000"/>
             <wp:effectExtent b="0" l="0" r="0" t="0"/>
-            <wp:docPr descr="" id="1" name="Picture"/>
+            <wp:docPr descr="Taxonomy" id="1" name="Picture"/>
             <a:graphic>
               <a:graphicData uri="http://schemas.openxmlformats.org/drawingml/2006/picture">
                 <pic:pic>
@@ -2622,7 +3202,7 @@
                     </pic:cNvPicPr>
                   </pic:nvPicPr>
                   <pic:blipFill>
-                    <a:blip r:embed="rId51"/>
+                    <a:blip r:embed="rId57"/>
                     <a:stretch>
                       <a:fillRect/>
                     </a:stretch>
@@ -2668,8 +3248,8 @@
       <w:pPr>
         <w:pStyle w:val="Heading2"/>
       </w:pPr>
-      <w:bookmarkStart w:id="52" w:name="authors"/>
-      <w:bookmarkEnd w:id="52"/>
+      <w:bookmarkStart w:id="58" w:name="authors"/>
+      <w:bookmarkEnd w:id="58"/>
       <w:r>
         <w:t xml:space="preserve">Authors</w:t>
       </w:r>
@@ -2679,7 +3259,13 @@
         <w:pStyle w:val="FirstParagraph"/>
       </w:pPr>
       <w:r>
-        <w:t xml:space="preserve">Last name of all authors on the publication. Separate multiple names with "; ". Note that</w:t>
+        <w:t xml:space="preserve">Last name of all authors on the publication. Separate multiple names with "; ".</w:t>
+      </w:r>
+      <w:r>
+        <w:t xml:space="preserve"> </w:t>
+      </w:r>
+      <w:r>
+        <w:t xml:space="preserve">Note that</w:t>
       </w:r>
       <w:r>
         <w:t xml:space="preserve"> </w:t>
@@ -2708,8 +3294,8 @@
       <w:pPr>
         <w:pStyle w:val="Heading2"/>
       </w:pPr>
-      <w:bookmarkStart w:id="53" w:name="journal"/>
-      <w:bookmarkEnd w:id="53"/>
+      <w:bookmarkStart w:id="59" w:name="journal"/>
+      <w:bookmarkEnd w:id="59"/>
       <w:r>
         <w:t xml:space="preserve">Journal</w:t>
       </w:r>
@@ -2724,7 +3310,7 @@
       <w:r>
         <w:t xml:space="preserve"> </w:t>
       </w:r>
-      <w:hyperlink r:id="rId54">
+      <w:hyperlink r:id="rId60">
         <w:r>
           <w:rPr>
             <w:rStyle w:val="Hyperlink"/>
@@ -2748,7 +3334,7 @@
       <w:pPr>
         <w:pStyle w:val="Compact"/>
         <w:numPr>
-          <w:numId w:val="1011"/>
+          <w:numId w:val="1015"/>
           <w:ilvl w:val="0"/>
         </w:numPr>
       </w:pPr>
@@ -2760,7 +3346,7 @@
       <w:pPr>
         <w:pStyle w:val="Compact"/>
         <w:numPr>
-          <w:numId w:val="1011"/>
+          <w:numId w:val="1015"/>
           <w:ilvl w:val="0"/>
         </w:numPr>
       </w:pPr>
@@ -2772,7 +3358,7 @@
       <w:pPr>
         <w:pStyle w:val="Compact"/>
         <w:numPr>
-          <w:numId w:val="1011"/>
+          <w:numId w:val="1015"/>
           <w:ilvl w:val="0"/>
         </w:numPr>
       </w:pPr>
@@ -2784,7 +3370,7 @@
       <w:pPr>
         <w:pStyle w:val="Compact"/>
         <w:numPr>
-          <w:numId w:val="1011"/>
+          <w:numId w:val="1015"/>
           <w:ilvl w:val="0"/>
         </w:numPr>
       </w:pPr>
@@ -2796,7 +3382,7 @@
       <w:pPr>
         <w:pStyle w:val="Compact"/>
         <w:numPr>
-          <w:numId w:val="1011"/>
+          <w:numId w:val="1015"/>
           <w:ilvl w:val="0"/>
         </w:numPr>
       </w:pPr>
@@ -2808,7 +3394,7 @@
       <w:pPr>
         <w:pStyle w:val="Compact"/>
         <w:numPr>
-          <w:numId w:val="1011"/>
+          <w:numId w:val="1015"/>
           <w:ilvl w:val="0"/>
         </w:numPr>
       </w:pPr>
@@ -2820,7 +3406,7 @@
       <w:pPr>
         <w:pStyle w:val="Compact"/>
         <w:numPr>
-          <w:numId w:val="1011"/>
+          <w:numId w:val="1015"/>
           <w:ilvl w:val="0"/>
         </w:numPr>
       </w:pPr>
@@ -2839,8 +3425,8 @@
       <w:pPr>
         <w:pStyle w:val="Heading2"/>
       </w:pPr>
-      <w:bookmarkStart w:id="55" w:name="yearpublication"/>
-      <w:bookmarkEnd w:id="55"/>
+      <w:bookmarkStart w:id="61" w:name="yearpublication"/>
+      <w:bookmarkEnd w:id="61"/>
       <w:r>
         <w:t xml:space="preserve">YearPublication</w:t>
       </w:r>
@@ -2864,8 +3450,8 @@
       <w:pPr>
         <w:pStyle w:val="Heading2"/>
       </w:pPr>
-      <w:bookmarkStart w:id="56" w:name="correspondingauthor"/>
-      <w:bookmarkEnd w:id="56"/>
+      <w:bookmarkStart w:id="62" w:name="correspondingauthor"/>
+      <w:bookmarkEnd w:id="62"/>
       <w:r>
         <w:t xml:space="preserve">CorrespondingAuthor</w:t>
       </w:r>
@@ -2889,8 +3475,8 @@
       <w:pPr>
         <w:pStyle w:val="Heading2"/>
       </w:pPr>
-      <w:bookmarkStart w:id="57" w:name="email"/>
-      <w:bookmarkEnd w:id="57"/>
+      <w:bookmarkStart w:id="63" w:name="email"/>
+      <w:bookmarkEnd w:id="63"/>
       <w:r>
         <w:t xml:space="preserve">Email</w:t>
       </w:r>
@@ -2939,8 +3525,8 @@
       <w:pPr>
         <w:pStyle w:val="Heading2"/>
       </w:pPr>
-      <w:bookmarkStart w:id="58" w:name="contacted"/>
-      <w:bookmarkEnd w:id="58"/>
+      <w:bookmarkStart w:id="64" w:name="contacted"/>
+      <w:bookmarkEnd w:id="64"/>
       <w:r>
         <w:t xml:space="preserve">Contacted</w:t>
       </w:r>
@@ -2981,7 +3567,7 @@
     <w:p>
       <w:pPr>
         <w:numPr>
-          <w:numId w:val="1012"/>
+          <w:numId w:val="1016"/>
           <w:ilvl w:val="0"/>
         </w:numPr>
       </w:pPr>
@@ -2992,7 +3578,7 @@
     <w:p>
       <w:pPr>
         <w:numPr>
-          <w:numId w:val="1012"/>
+          <w:numId w:val="1016"/>
           <w:ilvl w:val="0"/>
         </w:numPr>
       </w:pPr>
@@ -3019,8 +3605,8 @@
       <w:pPr>
         <w:pStyle w:val="Heading2"/>
       </w:pPr>
-      <w:bookmarkStart w:id="59" w:name="contentemail"/>
-      <w:bookmarkEnd w:id="59"/>
+      <w:bookmarkStart w:id="65" w:name="contentemail"/>
+      <w:bookmarkEnd w:id="65"/>
       <w:r>
         <w:t xml:space="preserve">ContentEmail</w:t>
       </w:r>
@@ -3044,8 +3630,8 @@
       <w:pPr>
         <w:pStyle w:val="Heading2"/>
       </w:pPr>
-      <w:bookmarkStart w:id="60" w:name="reply"/>
-      <w:bookmarkEnd w:id="60"/>
+      <w:bookmarkStart w:id="66" w:name="reply"/>
+      <w:bookmarkEnd w:id="66"/>
       <w:r>
         <w:t xml:space="preserve">Reply</w:t>
       </w:r>
@@ -3084,8 +3670,8 @@
       <w:pPr>
         <w:pStyle w:val="Heading2"/>
       </w:pPr>
-      <w:bookmarkStart w:id="61" w:name="doi.isbn"/>
-      <w:bookmarkEnd w:id="61"/>
+      <w:bookmarkStart w:id="67" w:name="doi.isbn"/>
+      <w:bookmarkEnd w:id="67"/>
       <w:r>
         <w:t xml:space="preserve">DOI.ISBN</w:t>
       </w:r>
@@ -3108,7 +3694,7 @@
       <w:r>
         <w:t xml:space="preserve"> </w:t>
       </w:r>
-      <w:hyperlink r:id="rId62">
+      <w:hyperlink r:id="rId68">
         <w:r>
           <w:rPr>
             <w:rStyle w:val="Hyperlink"/>
@@ -3127,7 +3713,7 @@
       <w:pPr>
         <w:pStyle w:val="BodyText"/>
       </w:pPr>
-      <w:hyperlink r:id="rId63">
+      <w:hyperlink r:id="rId69">
         <w:r>
           <w:rPr>
             <w:rStyle w:val="Hyperlink"/>
@@ -3171,8 +3757,8 @@
       <w:pPr>
         <w:pStyle w:val="Heading2"/>
       </w:pPr>
-      <w:bookmarkStart w:id="64" w:name="additionalsource"/>
-      <w:bookmarkEnd w:id="64"/>
+      <w:bookmarkStart w:id="70" w:name="additionalsource"/>
+      <w:bookmarkEnd w:id="70"/>
       <w:r>
         <w:t xml:space="preserve">AdditionalSource</w:t>
       </w:r>
@@ -3182,7 +3768,13 @@
         <w:pStyle w:val="FirstParagraph"/>
       </w:pPr>
       <w:r>
-        <w:t xml:space="preserve">Record additional source(s) used to reconstruct the matrix, or to obtain additional ancillary data. This should be formatted as Lastname Journal YearPublication additional information, e.g. Godinez-Alvarez Bot Rev 2003, or e.g. Schmidt J Ecol 2007 Appendix A1</w:t>
+        <w:t xml:space="preserve">Record additional source(s) used to reconstruct the matrix, or to obtain additional ancillary data.</w:t>
+      </w:r>
+      <w:r>
+        <w:t xml:space="preserve"> </w:t>
+      </w:r>
+      <w:r>
+        <w:t xml:space="preserve">This should be formatted as Lastname Journal YearPublication additional information, e.g. Godinez-Alvarez Bot Rev 2003, or e.g. Schmidt J Ecol 2007 Appendix A1</w:t>
       </w:r>
     </w:p>
     <w:p>
@@ -3196,8 +3788,8 @@
       <w:pPr>
         <w:pStyle w:val="Heading2"/>
       </w:pPr>
-      <w:bookmarkStart w:id="65" w:name="database"/>
-      <w:bookmarkEnd w:id="65"/>
+      <w:bookmarkStart w:id="71" w:name="database"/>
+      <w:bookmarkEnd w:id="71"/>
       <w:r>
         <w:t xml:space="preserve">Database</w:t>
       </w:r>
@@ -3214,7 +3806,7 @@
       <w:pPr>
         <w:pStyle w:val="Compact"/>
         <w:numPr>
-          <w:numId w:val="1013"/>
+          <w:numId w:val="1017"/>
           <w:ilvl w:val="0"/>
         </w:numPr>
       </w:pPr>
@@ -3226,7 +3818,7 @@
       <w:pPr>
         <w:pStyle w:val="Compact"/>
         <w:numPr>
-          <w:numId w:val="1013"/>
+          <w:numId w:val="1017"/>
           <w:ilvl w:val="0"/>
         </w:numPr>
       </w:pPr>
@@ -3238,7 +3830,7 @@
       <w:pPr>
         <w:pStyle w:val="Compact"/>
         <w:numPr>
-          <w:numId w:val="1013"/>
+          <w:numId w:val="1017"/>
           <w:ilvl w:val="0"/>
         </w:numPr>
       </w:pPr>
@@ -3250,7 +3842,7 @@
       <w:pPr>
         <w:pStyle w:val="Compact"/>
         <w:numPr>
-          <w:numId w:val="1013"/>
+          <w:numId w:val="1017"/>
           <w:ilvl w:val="0"/>
         </w:numPr>
       </w:pPr>
@@ -3262,7 +3854,7 @@
       <w:pPr>
         <w:pStyle w:val="Compact"/>
         <w:numPr>
-          <w:numId w:val="1013"/>
+          <w:numId w:val="1017"/>
           <w:ilvl w:val="0"/>
         </w:numPr>
       </w:pPr>
@@ -3281,8 +3873,8 @@
       <w:pPr>
         <w:pStyle w:val="Heading2"/>
       </w:pPr>
-      <w:bookmarkStart w:id="66" w:name="iucnstatus-invasivestatus-conservationstatusus"/>
-      <w:bookmarkEnd w:id="66"/>
+      <w:bookmarkStart w:id="72" w:name="iucnstatus-invasivestatus-conservationstatusus"/>
+      <w:bookmarkEnd w:id="72"/>
       <w:r>
         <w:t xml:space="preserve">IUCNStatus, InvasiveStatus, ConservationStatusUS</w:t>
       </w:r>
@@ -3306,8 +3898,8 @@
       <w:pPr>
         <w:pStyle w:val="Heading2"/>
       </w:pPr>
-      <w:bookmarkStart w:id="67" w:name="ecoregion"/>
-      <w:bookmarkEnd w:id="67"/>
+      <w:bookmarkStart w:id="73" w:name="ecoregion"/>
+      <w:bookmarkEnd w:id="73"/>
       <w:r>
         <w:t xml:space="preserve">Ecoregion</w:t>
       </w:r>
@@ -3335,7 +3927,7 @@
       <w:pPr>
         <w:pStyle w:val="Compact"/>
         <w:numPr>
-          <w:numId w:val="1014"/>
+          <w:numId w:val="1018"/>
           <w:ilvl w:val="0"/>
         </w:numPr>
       </w:pPr>
@@ -3347,7 +3939,7 @@
       <w:pPr>
         <w:pStyle w:val="Compact"/>
         <w:numPr>
-          <w:numId w:val="1014"/>
+          <w:numId w:val="1018"/>
           <w:ilvl w:val="0"/>
         </w:numPr>
       </w:pPr>
@@ -3359,7 +3951,7 @@
       <w:pPr>
         <w:pStyle w:val="Compact"/>
         <w:numPr>
-          <w:numId w:val="1014"/>
+          <w:numId w:val="1018"/>
           <w:ilvl w:val="0"/>
         </w:numPr>
       </w:pPr>
@@ -3371,7 +3963,7 @@
       <w:pPr>
         <w:pStyle w:val="Compact"/>
         <w:numPr>
-          <w:numId w:val="1014"/>
+          <w:numId w:val="1018"/>
           <w:ilvl w:val="0"/>
         </w:numPr>
       </w:pPr>
@@ -3383,7 +3975,7 @@
       <w:pPr>
         <w:pStyle w:val="Compact"/>
         <w:numPr>
-          <w:numId w:val="1014"/>
+          <w:numId w:val="1018"/>
           <w:ilvl w:val="0"/>
         </w:numPr>
       </w:pPr>
@@ -3395,7 +3987,7 @@
       <w:pPr>
         <w:pStyle w:val="Compact"/>
         <w:numPr>
-          <w:numId w:val="1014"/>
+          <w:numId w:val="1018"/>
           <w:ilvl w:val="0"/>
         </w:numPr>
       </w:pPr>
@@ -3407,7 +3999,7 @@
       <w:pPr>
         <w:pStyle w:val="Compact"/>
         <w:numPr>
-          <w:numId w:val="1014"/>
+          <w:numId w:val="1018"/>
           <w:ilvl w:val="0"/>
         </w:numPr>
       </w:pPr>
@@ -3419,7 +4011,7 @@
       <w:pPr>
         <w:pStyle w:val="Compact"/>
         <w:numPr>
-          <w:numId w:val="1014"/>
+          <w:numId w:val="1018"/>
           <w:ilvl w:val="0"/>
         </w:numPr>
       </w:pPr>
@@ -3431,7 +4023,7 @@
       <w:pPr>
         <w:pStyle w:val="Compact"/>
         <w:numPr>
-          <w:numId w:val="1014"/>
+          <w:numId w:val="1018"/>
           <w:ilvl w:val="0"/>
         </w:numPr>
       </w:pPr>
@@ -3443,7 +4035,7 @@
       <w:pPr>
         <w:pStyle w:val="Compact"/>
         <w:numPr>
-          <w:numId w:val="1014"/>
+          <w:numId w:val="1018"/>
           <w:ilvl w:val="0"/>
         </w:numPr>
       </w:pPr>
@@ -3455,7 +4047,7 @@
       <w:pPr>
         <w:pStyle w:val="Compact"/>
         <w:numPr>
-          <w:numId w:val="1014"/>
+          <w:numId w:val="1018"/>
           <w:ilvl w:val="0"/>
         </w:numPr>
       </w:pPr>
@@ -3467,7 +4059,7 @@
       <w:pPr>
         <w:pStyle w:val="Compact"/>
         <w:numPr>
-          <w:numId w:val="1014"/>
+          <w:numId w:val="1018"/>
           <w:ilvl w:val="0"/>
         </w:numPr>
       </w:pPr>
@@ -3479,7 +4071,7 @@
       <w:pPr>
         <w:pStyle w:val="Compact"/>
         <w:numPr>
-          <w:numId w:val="1014"/>
+          <w:numId w:val="1018"/>
           <w:ilvl w:val="0"/>
         </w:numPr>
       </w:pPr>
@@ -3491,7 +4083,7 @@
       <w:pPr>
         <w:pStyle w:val="Compact"/>
         <w:numPr>
-          <w:numId w:val="1014"/>
+          <w:numId w:val="1018"/>
           <w:ilvl w:val="0"/>
         </w:numPr>
       </w:pPr>
@@ -3514,7 +4106,7 @@
       <w:pPr>
         <w:pStyle w:val="Compact"/>
         <w:numPr>
-          <w:numId w:val="1015"/>
+          <w:numId w:val="1019"/>
           <w:ilvl w:val="0"/>
         </w:numPr>
       </w:pPr>
@@ -3526,7 +4118,7 @@
       <w:pPr>
         <w:pStyle w:val="Compact"/>
         <w:numPr>
-          <w:numId w:val="1015"/>
+          <w:numId w:val="1019"/>
           <w:ilvl w:val="0"/>
         </w:numPr>
       </w:pPr>
@@ -3538,7 +4130,7 @@
       <w:pPr>
         <w:pStyle w:val="Compact"/>
         <w:numPr>
-          <w:numId w:val="1015"/>
+          <w:numId w:val="1019"/>
           <w:ilvl w:val="0"/>
         </w:numPr>
       </w:pPr>
@@ -3550,7 +4142,7 @@
       <w:pPr>
         <w:pStyle w:val="Compact"/>
         <w:numPr>
-          <w:numId w:val="1015"/>
+          <w:numId w:val="1019"/>
           <w:ilvl w:val="0"/>
         </w:numPr>
       </w:pPr>
@@ -3562,7 +4154,7 @@
       <w:pPr>
         <w:pStyle w:val="Compact"/>
         <w:numPr>
-          <w:numId w:val="1015"/>
+          <w:numId w:val="1019"/>
           <w:ilvl w:val="0"/>
         </w:numPr>
       </w:pPr>
@@ -3574,7 +4166,7 @@
       <w:pPr>
         <w:pStyle w:val="Compact"/>
         <w:numPr>
-          <w:numId w:val="1015"/>
+          <w:numId w:val="1019"/>
           <w:ilvl w:val="0"/>
         </w:numPr>
       </w:pPr>
@@ -3586,7 +4178,7 @@
       <w:pPr>
         <w:pStyle w:val="Compact"/>
         <w:numPr>
-          <w:numId w:val="1015"/>
+          <w:numId w:val="1019"/>
           <w:ilvl w:val="0"/>
         </w:numPr>
       </w:pPr>
@@ -3609,7 +4201,7 @@
       <w:pPr>
         <w:pStyle w:val="Compact"/>
         <w:numPr>
-          <w:numId w:val="1016"/>
+          <w:numId w:val="1020"/>
           <w:ilvl w:val="0"/>
         </w:numPr>
       </w:pPr>
@@ -3621,7 +4213,7 @@
       <w:pPr>
         <w:pStyle w:val="Compact"/>
         <w:numPr>
-          <w:numId w:val="1016"/>
+          <w:numId w:val="1020"/>
           <w:ilvl w:val="0"/>
         </w:numPr>
       </w:pPr>
@@ -3633,7 +4225,7 @@
       <w:pPr>
         <w:pStyle w:val="Compact"/>
         <w:numPr>
-          <w:numId w:val="1016"/>
+          <w:numId w:val="1020"/>
           <w:ilvl w:val="0"/>
         </w:numPr>
       </w:pPr>
@@ -3645,7 +4237,7 @@
       <w:pPr>
         <w:pStyle w:val="Compact"/>
         <w:numPr>
-          <w:numId w:val="1016"/>
+          <w:numId w:val="1020"/>
           <w:ilvl w:val="0"/>
         </w:numPr>
       </w:pPr>
@@ -3657,7 +4249,7 @@
       <w:pPr>
         <w:pStyle w:val="Compact"/>
         <w:numPr>
-          <w:numId w:val="1016"/>
+          <w:numId w:val="1020"/>
           <w:ilvl w:val="0"/>
         </w:numPr>
       </w:pPr>
@@ -3675,7 +4267,7 @@
       <w:r>
         <w:t xml:space="preserve"> </w:t>
       </w:r>
-      <w:hyperlink r:id="rId68">
+      <w:hyperlink r:id="rId74">
         <w:r>
           <w:rPr>
             <w:rStyle w:val="Hyperlink"/>
@@ -3707,9 +4299,9 @@
       <w:r>
         <w:drawing>
           <wp:inline>
-            <wp:extent cx="5334000" cy="4120650"/>
+            <wp:extent cx="5334000" cy="4121727"/>
             <wp:effectExtent b="0" l="0" r="0" t="0"/>
-            <wp:docPr descr="" id="1" name="Picture"/>
+            <wp:docPr descr="Ecoregions" id="1" name="Picture"/>
             <a:graphic>
               <a:graphicData uri="http://schemas.openxmlformats.org/drawingml/2006/picture">
                 <pic:pic>
@@ -3720,7 +4312,7 @@
                     </pic:cNvPicPr>
                   </pic:nvPicPr>
                   <pic:blipFill>
-                    <a:blip r:embed="rId69"/>
+                    <a:blip r:embed="rId75"/>
                     <a:stretch>
                       <a:fillRect/>
                     </a:stretch>
@@ -3728,7 +4320,7 @@
                   <pic:spPr bwMode="auto">
                     <a:xfrm>
                       <a:off x="0" y="0"/>
-                      <a:ext cx="5334000" cy="4120650"/>
+                      <a:ext cx="5334000" cy="4121727"/>
                     </a:xfrm>
                     <a:prstGeom prst="rect">
                       <a:avLst/>
@@ -3766,8 +4358,8 @@
       <w:pPr>
         <w:pStyle w:val="Heading2"/>
       </w:pPr>
-      <w:bookmarkStart w:id="70" w:name="growthformraunkiaer-p"/>
-      <w:bookmarkEnd w:id="70"/>
+      <w:bookmarkStart w:id="76" w:name="growthformraunkiaer-p"/>
+      <w:bookmarkEnd w:id="76"/>
       <w:r>
         <w:t xml:space="preserve">GrowthFormRaunkiaer (P)</w:t>
       </w:r>
@@ -3807,7 +4399,7 @@
       <w:pPr>
         <w:pStyle w:val="Compact"/>
         <w:numPr>
-          <w:numId w:val="1017"/>
+          <w:numId w:val="1021"/>
           <w:ilvl w:val="0"/>
         </w:numPr>
       </w:pPr>
@@ -3819,7 +4411,7 @@
       <w:pPr>
         <w:pStyle w:val="Compact"/>
         <w:numPr>
-          <w:numId w:val="1017"/>
+          <w:numId w:val="1021"/>
           <w:ilvl w:val="0"/>
         </w:numPr>
       </w:pPr>
@@ -3831,7 +4423,7 @@
       <w:pPr>
         <w:pStyle w:val="Compact"/>
         <w:numPr>
-          <w:numId w:val="1017"/>
+          <w:numId w:val="1021"/>
           <w:ilvl w:val="0"/>
         </w:numPr>
       </w:pPr>
@@ -3843,7 +4435,7 @@
       <w:pPr>
         <w:pStyle w:val="Compact"/>
         <w:numPr>
-          <w:numId w:val="1017"/>
+          <w:numId w:val="1021"/>
           <w:ilvl w:val="0"/>
         </w:numPr>
       </w:pPr>
@@ -3855,7 +4447,7 @@
       <w:pPr>
         <w:pStyle w:val="Compact"/>
         <w:numPr>
-          <w:numId w:val="1017"/>
+          <w:numId w:val="1021"/>
           <w:ilvl w:val="0"/>
         </w:numPr>
       </w:pPr>
@@ -3867,7 +4459,7 @@
       <w:pPr>
         <w:pStyle w:val="Compact"/>
         <w:numPr>
-          <w:numId w:val="1017"/>
+          <w:numId w:val="1021"/>
           <w:ilvl w:val="0"/>
         </w:numPr>
       </w:pPr>
@@ -3879,7 +4471,7 @@
       <w:pPr>
         <w:pStyle w:val="Compact"/>
         <w:numPr>
-          <w:numId w:val="1017"/>
+          <w:numId w:val="1021"/>
           <w:ilvl w:val="0"/>
         </w:numPr>
       </w:pPr>
@@ -3891,7 +4483,7 @@
       <w:pPr>
         <w:pStyle w:val="Compact"/>
         <w:numPr>
-          <w:numId w:val="1017"/>
+          <w:numId w:val="1021"/>
           <w:ilvl w:val="0"/>
         </w:numPr>
       </w:pPr>
@@ -3903,7 +4495,7 @@
       <w:pPr>
         <w:pStyle w:val="Compact"/>
         <w:numPr>
-          <w:numId w:val="1017"/>
+          <w:numId w:val="1021"/>
           <w:ilvl w:val="0"/>
         </w:numPr>
       </w:pPr>
@@ -3915,7 +4507,7 @@
       <w:pPr>
         <w:pStyle w:val="Compact"/>
         <w:numPr>
-          <w:numId w:val="1017"/>
+          <w:numId w:val="1021"/>
           <w:ilvl w:val="0"/>
         </w:numPr>
       </w:pPr>
@@ -3938,9 +4530,9 @@
       <w:r>
         <w:drawing>
           <wp:inline>
-            <wp:extent cx="5334000" cy="2636345"/>
+            <wp:extent cx="5334000" cy="2635672"/>
             <wp:effectExtent b="0" l="0" r="0" t="0"/>
-            <wp:docPr descr="" id="1" name="Picture"/>
+            <wp:docPr descr="Raunkiaer" id="1" name="Picture"/>
             <a:graphic>
               <a:graphicData uri="http://schemas.openxmlformats.org/drawingml/2006/picture">
                 <pic:pic>
@@ -3951,7 +4543,7 @@
                     </pic:cNvPicPr>
                   </pic:nvPicPr>
                   <pic:blipFill>
-                    <a:blip r:embed="rId71"/>
+                    <a:blip r:embed="rId77"/>
                     <a:stretch>
                       <a:fillRect/>
                     </a:stretch>
@@ -3959,7 +4551,7 @@
                   <pic:spPr bwMode="auto">
                     <a:xfrm>
                       <a:off x="0" y="0"/>
-                      <a:ext cx="5334000" cy="2636345"/>
+                      <a:ext cx="5334000" cy="2635672"/>
                     </a:xfrm>
                     <a:prstGeom prst="rect">
                       <a:avLst/>
@@ -3990,7 +4582,7 @@
       <w:pPr>
         <w:pStyle w:val="Compact"/>
         <w:numPr>
-          <w:numId w:val="1018"/>
+          <w:numId w:val="1022"/>
           <w:ilvl w:val="0"/>
         </w:numPr>
       </w:pPr>
@@ -4002,7 +4594,7 @@
       <w:pPr>
         <w:pStyle w:val="Compact"/>
         <w:numPr>
-          <w:numId w:val="1018"/>
+          <w:numId w:val="1022"/>
           <w:ilvl w:val="0"/>
         </w:numPr>
       </w:pPr>
@@ -4014,7 +4606,7 @@
       <w:pPr>
         <w:pStyle w:val="Compact"/>
         <w:numPr>
-          <w:numId w:val="1018"/>
+          <w:numId w:val="1022"/>
           <w:ilvl w:val="0"/>
         </w:numPr>
       </w:pPr>
@@ -4026,7 +4618,7 @@
       <w:pPr>
         <w:pStyle w:val="Compact"/>
         <w:numPr>
-          <w:numId w:val="1018"/>
+          <w:numId w:val="1022"/>
           <w:ilvl w:val="0"/>
         </w:numPr>
       </w:pPr>
@@ -4038,7 +4630,7 @@
       <w:pPr>
         <w:pStyle w:val="Compact"/>
         <w:numPr>
-          <w:numId w:val="1018"/>
+          <w:numId w:val="1022"/>
           <w:ilvl w:val="0"/>
         </w:numPr>
       </w:pPr>
@@ -4050,7 +4642,7 @@
       <w:pPr>
         <w:pStyle w:val="Compact"/>
         <w:numPr>
-          <w:numId w:val="1018"/>
+          <w:numId w:val="1022"/>
           <w:ilvl w:val="0"/>
         </w:numPr>
       </w:pPr>
@@ -4062,7 +4654,7 @@
       <w:pPr>
         <w:pStyle w:val="Compact"/>
         <w:numPr>
-          <w:numId w:val="1018"/>
+          <w:numId w:val="1022"/>
           <w:ilvl w:val="0"/>
         </w:numPr>
       </w:pPr>
@@ -4074,7 +4666,7 @@
       <w:pPr>
         <w:pStyle w:val="Compact"/>
         <w:numPr>
-          <w:numId w:val="1018"/>
+          <w:numId w:val="1022"/>
           <w:ilvl w:val="0"/>
         </w:numPr>
       </w:pPr>
@@ -4086,7 +4678,7 @@
       <w:pPr>
         <w:pStyle w:val="Compact"/>
         <w:numPr>
-          <w:numId w:val="1018"/>
+          <w:numId w:val="1022"/>
           <w:ilvl w:val="0"/>
         </w:numPr>
       </w:pPr>
@@ -4098,7 +4690,7 @@
       <w:pPr>
         <w:pStyle w:val="Compact"/>
         <w:numPr>
-          <w:numId w:val="1018"/>
+          <w:numId w:val="1022"/>
           <w:ilvl w:val="0"/>
         </w:numPr>
       </w:pPr>
@@ -4118,19 +4710,25 @@
       <w:pPr>
         <w:pStyle w:val="Compact"/>
         <w:numPr>
-          <w:numId w:val="1019"/>
-          <w:ilvl w:val="0"/>
-        </w:numPr>
-      </w:pPr>
-      <w:r>
-        <w:t xml:space="preserve">“Tree”, “Palm” and “Liana” are “Nanophanerophyte” (0.25-8 m height), “Mesophanerophyte” (8-30 m height) or “Megaphanerophyte” (&gt;30 m height), depending on their maximum attainable heights as indicated in parentheses. * If you don't get this info from the paper, a quick Google photo search can give you an idea. “Shrub” and “Succulent” are either “Chamaephyte” or (most often) “Nanophanerophyte”, but in some species they be “Mesophanerophyte”.</w:t>
-      </w:r>
-    </w:p>
-    <w:p>
-      <w:pPr>
-        <w:pStyle w:val="Compact"/>
-        <w:numPr>
-          <w:numId w:val="1019"/>
+          <w:numId w:val="1023"/>
+          <w:ilvl w:val="0"/>
+        </w:numPr>
+      </w:pPr>
+      <w:r>
+        <w:t xml:space="preserve">“Tree”, “Palm” and “Liana” are “Nanophanerophyte” (0.25-8 m height), “Mesophanerophyte” (8-30 m height) or “Megaphanerophyte” (&gt;30 m height), depending on their maximum attainable heights as indicated in parentheses. * If you don't get this info from the paper, a quick Google photo search can give you an idea.</w:t>
+      </w:r>
+      <w:r>
+        <w:t xml:space="preserve"> </w:t>
+      </w:r>
+      <w:r>
+        <w:t xml:space="preserve">“Shrub” and “Succulent” are either “Chamaephyte” or (most often) “Nanophanerophyte”, but in some species they be “Mesophanerophyte”.</w:t>
+      </w:r>
+    </w:p>
+    <w:p>
+      <w:pPr>
+        <w:pStyle w:val="Compact"/>
+        <w:numPr>
+          <w:numId w:val="1023"/>
           <w:ilvl w:val="0"/>
         </w:numPr>
       </w:pPr>
@@ -4142,7 +4740,7 @@
       <w:pPr>
         <w:pStyle w:val="Compact"/>
         <w:numPr>
-          <w:numId w:val="1020"/>
+          <w:numId w:val="1024"/>
           <w:ilvl w:val="1"/>
         </w:numPr>
       </w:pPr>
@@ -4154,7 +4752,7 @@
       <w:pPr>
         <w:pStyle w:val="Compact"/>
         <w:numPr>
-          <w:numId w:val="1020"/>
+          <w:numId w:val="1024"/>
           <w:ilvl w:val="1"/>
         </w:numPr>
       </w:pPr>
@@ -4166,7 +4764,7 @@
       <w:pPr>
         <w:pStyle w:val="Compact"/>
         <w:numPr>
-          <w:numId w:val="1020"/>
+          <w:numId w:val="1024"/>
           <w:ilvl w:val="1"/>
         </w:numPr>
       </w:pPr>
@@ -4178,7 +4776,7 @@
       <w:pPr>
         <w:pStyle w:val="Compact"/>
         <w:numPr>
-          <w:numId w:val="1020"/>
+          <w:numId w:val="1024"/>
           <w:ilvl w:val="1"/>
         </w:numPr>
       </w:pPr>
@@ -4190,7 +4788,7 @@
       <w:pPr>
         <w:pStyle w:val="Compact"/>
         <w:numPr>
-          <w:numId w:val="1020"/>
+          <w:numId w:val="1024"/>
           <w:ilvl w:val="1"/>
         </w:numPr>
       </w:pPr>
@@ -4202,7 +4800,7 @@
       <w:pPr>
         <w:pStyle w:val="Compact"/>
         <w:numPr>
-          <w:numId w:val="1019"/>
+          <w:numId w:val="1023"/>
           <w:ilvl w:val="0"/>
         </w:numPr>
       </w:pPr>
@@ -4214,7 +4812,7 @@
       <w:pPr>
         <w:pStyle w:val="Compact"/>
         <w:numPr>
-          <w:numId w:val="1019"/>
+          <w:numId w:val="1023"/>
           <w:ilvl w:val="0"/>
         </w:numPr>
       </w:pPr>
@@ -4226,7 +4824,7 @@
       <w:pPr>
         <w:pStyle w:val="Compact"/>
         <w:numPr>
-          <w:numId w:val="1019"/>
+          <w:numId w:val="1023"/>
           <w:ilvl w:val="0"/>
         </w:numPr>
       </w:pPr>
@@ -4238,7 +4836,7 @@
       <w:pPr>
         <w:pStyle w:val="Compact"/>
         <w:numPr>
-          <w:numId w:val="1019"/>
+          <w:numId w:val="1023"/>
           <w:ilvl w:val="0"/>
         </w:numPr>
       </w:pPr>
@@ -4257,8 +4855,8 @@
       <w:pPr>
         <w:pStyle w:val="Heading2"/>
       </w:pPr>
-      <w:bookmarkStart w:id="72" w:name="purposes"/>
-      <w:bookmarkEnd w:id="72"/>
+      <w:bookmarkStart w:id="78" w:name="purposes"/>
+      <w:bookmarkEnd w:id="78"/>
       <w:r>
         <w:t xml:space="preserve">Purposes</w:t>
       </w:r>
@@ -4298,7 +4896,7 @@
       <w:pPr>
         <w:pStyle w:val="Compact"/>
         <w:numPr>
-          <w:numId w:val="1021"/>
+          <w:numId w:val="1025"/>
           <w:ilvl w:val="0"/>
         </w:numPr>
       </w:pPr>
@@ -4310,7 +4908,7 @@
       <w:pPr>
         <w:pStyle w:val="Compact"/>
         <w:numPr>
-          <w:numId w:val="1021"/>
+          <w:numId w:val="1025"/>
           <w:ilvl w:val="0"/>
         </w:numPr>
       </w:pPr>
@@ -4322,7 +4920,7 @@
       <w:pPr>
         <w:pStyle w:val="Compact"/>
         <w:numPr>
-          <w:numId w:val="1021"/>
+          <w:numId w:val="1025"/>
           <w:ilvl w:val="0"/>
         </w:numPr>
       </w:pPr>
@@ -4334,7 +4932,7 @@
       <w:pPr>
         <w:pStyle w:val="Compact"/>
         <w:numPr>
-          <w:numId w:val="1021"/>
+          <w:numId w:val="1025"/>
           <w:ilvl w:val="0"/>
         </w:numPr>
       </w:pPr>
@@ -4346,7 +4944,7 @@
       <w:pPr>
         <w:pStyle w:val="Compact"/>
         <w:numPr>
-          <w:numId w:val="1021"/>
+          <w:numId w:val="1025"/>
           <w:ilvl w:val="0"/>
         </w:numPr>
       </w:pPr>
@@ -4358,7 +4956,7 @@
       <w:pPr>
         <w:pStyle w:val="Compact"/>
         <w:numPr>
-          <w:numId w:val="1021"/>
+          <w:numId w:val="1025"/>
           <w:ilvl w:val="0"/>
         </w:numPr>
       </w:pPr>
@@ -4370,7 +4968,7 @@
       <w:pPr>
         <w:pStyle w:val="Compact"/>
         <w:numPr>
-          <w:numId w:val="1021"/>
+          <w:numId w:val="1025"/>
           <w:ilvl w:val="0"/>
         </w:numPr>
       </w:pPr>
@@ -4382,7 +4980,7 @@
       <w:pPr>
         <w:pStyle w:val="Compact"/>
         <w:numPr>
-          <w:numId w:val="1021"/>
+          <w:numId w:val="1025"/>
           <w:ilvl w:val="0"/>
         </w:numPr>
       </w:pPr>
@@ -4409,8 +5007,8 @@
       <w:pPr>
         <w:pStyle w:val="Heading2"/>
       </w:pPr>
-      <w:bookmarkStart w:id="73" w:name="treatment"/>
-      <w:bookmarkEnd w:id="73"/>
+      <w:bookmarkStart w:id="79" w:name="treatment"/>
+      <w:bookmarkEnd w:id="79"/>
       <w:r>
         <w:t xml:space="preserve">Treatment</w:t>
       </w:r>
@@ -4420,7 +5018,19 @@
         <w:pStyle w:val="FirstParagraph"/>
       </w:pPr>
       <w:r>
-        <w:t xml:space="preserve">Records any treatments of any kind other than control/unmanipulated. Be concise with the treatment description. Multiple treatments should be separated with a semi-colon ";". Enter "No" if the matrices are only obtained from unmanipulated conditions (for definition of "unmanipulated" see "MatrixTreatment" below).</w:t>
+        <w:t xml:space="preserve">Records any treatments of any kind other than control/unmanipulated.</w:t>
+      </w:r>
+      <w:r>
+        <w:t xml:space="preserve"> </w:t>
+      </w:r>
+      <w:r>
+        <w:t xml:space="preserve">Be concise with the treatment description. Multiple treatments should be separated with a semi-colon ";".</w:t>
+      </w:r>
+      <w:r>
+        <w:t xml:space="preserve"> </w:t>
+      </w:r>
+      <w:r>
+        <w:t xml:space="preserve">Enter "No" if the matrices are only obtained from unmanipulated conditions (for definition of "unmanipulated" see "MatrixTreatment" below).</w:t>
       </w:r>
     </w:p>
     <w:p>
@@ -4434,8 +5044,8 @@
       <w:pPr>
         <w:pStyle w:val="Heading2"/>
       </w:pPr>
-      <w:bookmarkStart w:id="74" w:name="studystart"/>
-      <w:bookmarkEnd w:id="74"/>
+      <w:bookmarkStart w:id="80" w:name="studystart"/>
+      <w:bookmarkEnd w:id="80"/>
       <w:r>
         <w:t xml:space="preserve">StudyStart</w:t>
       </w:r>
@@ -4459,8 +5069,8 @@
       <w:pPr>
         <w:pStyle w:val="Heading2"/>
       </w:pPr>
-      <w:bookmarkStart w:id="75" w:name="studyend"/>
-      <w:bookmarkEnd w:id="75"/>
+      <w:bookmarkStart w:id="81" w:name="studyend"/>
+      <w:bookmarkEnd w:id="81"/>
       <w:r>
         <w:t xml:space="preserve">StudyEnd</w:t>
       </w:r>
@@ -4484,8 +5094,8 @@
       <w:pPr>
         <w:pStyle w:val="Heading2"/>
       </w:pPr>
-      <w:bookmarkStart w:id="76" w:name="studyduration"/>
-      <w:bookmarkEnd w:id="76"/>
+      <w:bookmarkStart w:id="82" w:name="studyduration"/>
+      <w:bookmarkEnd w:id="82"/>
       <w:r>
         <w:t xml:space="preserve">StudyDuration</w:t>
       </w:r>
@@ -4495,7 +5105,13 @@
         <w:pStyle w:val="FirstParagraph"/>
       </w:pPr>
       <w:r>
-        <w:t xml:space="preserve">Records the number of years of observation, e.g. 5. This is calculated as: “StudyEnd” year - “StudyStart” year + 1. The calculation thus overlooks any missing years in the middle of the study period. Note that Excel should calculate the StudyDuration automatically since the formula is already set as default for that column. If it is not calculated by Excel please enter formula (not a calculated number) in case we get better information later.</w:t>
+        <w:t xml:space="preserve">Records the number of years of observation, e.g. 5.</w:t>
+      </w:r>
+      <w:r>
+        <w:t xml:space="preserve"> </w:t>
+      </w:r>
+      <w:r>
+        <w:t xml:space="preserve">This is calculated as: “StudyEnd” year - “StudyStart” year + 1. The calculation thus overlooks any missing years in the middle of the study period. Note that Excel should calculate the StudyDuration automatically since the formula is already set as default for that column. If it is not calculated by Excel please enter formula (not a calculated number) in case we get better information later.</w:t>
       </w:r>
     </w:p>
     <w:p>
@@ -4509,8 +5125,8 @@
       <w:pPr>
         <w:pStyle w:val="Heading2"/>
       </w:pPr>
-      <w:bookmarkStart w:id="77" w:name="annualperiodicity"/>
-      <w:bookmarkEnd w:id="77"/>
+      <w:bookmarkStart w:id="83" w:name="annualperiodicity"/>
+      <w:bookmarkEnd w:id="83"/>
       <w:r>
         <w:t xml:space="preserve">AnnualPeriodicity</w:t>
       </w:r>
@@ -4527,7 +5143,7 @@
       <w:pPr>
         <w:pStyle w:val="Compact"/>
         <w:numPr>
-          <w:numId w:val="1022"/>
+          <w:numId w:val="1026"/>
           <w:ilvl w:val="0"/>
         </w:numPr>
       </w:pPr>
@@ -4539,7 +5155,7 @@
       <w:pPr>
         <w:pStyle w:val="Compact"/>
         <w:numPr>
-          <w:numId w:val="1022"/>
+          <w:numId w:val="1026"/>
           <w:ilvl w:val="0"/>
         </w:numPr>
       </w:pPr>
@@ -4551,7 +5167,7 @@
       <w:pPr>
         <w:pStyle w:val="Compact"/>
         <w:numPr>
-          <w:numId w:val="1022"/>
+          <w:numId w:val="1026"/>
           <w:ilvl w:val="0"/>
         </w:numPr>
       </w:pPr>
@@ -4563,7 +5179,7 @@
       <w:pPr>
         <w:pStyle w:val="Compact"/>
         <w:numPr>
-          <w:numId w:val="1022"/>
+          <w:numId w:val="1026"/>
           <w:ilvl w:val="0"/>
         </w:numPr>
       </w:pPr>
@@ -4583,15 +5199,12 @@
       </w:r>
       <m:oMath>
         <m:r>
-          <m:rPr/>
           <m:t>1</m:t>
         </m:r>
         <m:r>
-          <m:rPr/>
           <m:t>*</m:t>
         </m:r>
         <m:r>
-          <m:rPr/>
           <m:t>N</m:t>
         </m:r>
       </m:oMath>
@@ -4603,23 +5216,18 @@
       </w:r>
       <m:oMath>
         <m:r>
-          <m:rPr/>
           <m:t>1</m:t>
         </m:r>
         <m:r>
-          <m:rPr/>
           <m:t>*</m:t>
         </m:r>
         <m:r>
-          <m:rPr/>
           <m:t>2</m:t>
         </m:r>
         <m:r>
-          <m:rPr/>
           <m:t>=</m:t>
         </m:r>
         <m:r>
-          <m:rPr/>
           <m:t>2</m:t>
         </m:r>
       </m:oMath>
@@ -4631,15 +5239,12 @@
       </w:r>
       <m:oMath>
         <m:r>
-          <m:rPr/>
           <m:t>1</m:t>
         </m:r>
         <m:r>
-          <m:rPr/>
           <m:t>/</m:t>
         </m:r>
         <m:r>
-          <m:rPr/>
           <m:t>Y</m:t>
         </m:r>
       </m:oMath>
@@ -4651,23 +5256,18 @@
       </w:r>
       <m:oMath>
         <m:r>
-          <m:rPr/>
           <m:t>1</m:t>
         </m:r>
         <m:r>
-          <m:rPr/>
           <m:t>/</m:t>
         </m:r>
         <m:r>
-          <m:rPr/>
           <m:t>5</m:t>
         </m:r>
         <m:r>
-          <m:rPr/>
           <m:t>=</m:t>
         </m:r>
         <m:r>
-          <m:rPr/>
           <m:t>0.2</m:t>
         </m:r>
       </m:oMath>
@@ -4686,8 +5286,8 @@
       <w:pPr>
         <w:pStyle w:val="Heading2"/>
       </w:pPr>
-      <w:bookmarkStart w:id="78" w:name="numberpopulations"/>
-      <w:bookmarkEnd w:id="78"/>
+      <w:bookmarkStart w:id="84" w:name="numberpopulations"/>
+      <w:bookmarkEnd w:id="84"/>
       <w:r>
         <w:t xml:space="preserve">NumberPopulations</w:t>
       </w:r>
@@ -4711,8 +5311,8 @@
       <w:pPr>
         <w:pStyle w:val="Heading2"/>
       </w:pPr>
-      <w:bookmarkStart w:id="79" w:name="withinsitereplication"/>
-      <w:bookmarkEnd w:id="79"/>
+      <w:bookmarkStart w:id="85" w:name="withinsitereplication"/>
+      <w:bookmarkEnd w:id="85"/>
       <w:r>
         <w:t xml:space="preserve">WithinSiteReplication</w:t>
       </w:r>
@@ -4754,8 +5354,8 @@
       <w:pPr>
         <w:pStyle w:val="Heading2"/>
       </w:pPr>
-      <w:bookmarkStart w:id="80" w:name="matrixcriteriasize"/>
-      <w:bookmarkEnd w:id="80"/>
+      <w:bookmarkStart w:id="86" w:name="matrixcriteriasize"/>
+      <w:bookmarkEnd w:id="86"/>
       <w:r>
         <w:t xml:space="preserve">MatrixCriteriaSize</w:t>
       </w:r>
@@ -4772,7 +5372,7 @@
       <w:pPr>
         <w:pStyle w:val="Compact"/>
         <w:numPr>
-          <w:numId w:val="1023"/>
+          <w:numId w:val="1027"/>
           <w:ilvl w:val="0"/>
         </w:numPr>
       </w:pPr>
@@ -4784,7 +5384,7 @@
       <w:pPr>
         <w:pStyle w:val="Compact"/>
         <w:numPr>
-          <w:numId w:val="1023"/>
+          <w:numId w:val="1027"/>
           <w:ilvl w:val="0"/>
         </w:numPr>
       </w:pPr>
@@ -4803,8 +5403,8 @@
       <w:pPr>
         <w:pStyle w:val="Heading2"/>
       </w:pPr>
-      <w:bookmarkStart w:id="81" w:name="matrixcriteriaontogeny"/>
-      <w:bookmarkEnd w:id="81"/>
+      <w:bookmarkStart w:id="87" w:name="matrixcriteriaontogeny"/>
+      <w:bookmarkEnd w:id="87"/>
       <w:r>
         <w:t xml:space="preserve">MatrixCriteriaOntogeny</w:t>
       </w:r>
@@ -4821,7 +5421,7 @@
       <w:pPr>
         <w:pStyle w:val="Compact"/>
         <w:numPr>
-          <w:numId w:val="1024"/>
+          <w:numId w:val="1028"/>
           <w:ilvl w:val="0"/>
         </w:numPr>
       </w:pPr>
@@ -4833,7 +5433,7 @@
       <w:pPr>
         <w:pStyle w:val="Compact"/>
         <w:numPr>
-          <w:numId w:val="1024"/>
+          <w:numId w:val="1028"/>
           <w:ilvl w:val="0"/>
         </w:numPr>
       </w:pPr>
@@ -4845,7 +5445,7 @@
       <w:pPr>
         <w:pStyle w:val="Compact"/>
         <w:numPr>
-          <w:numId w:val="1024"/>
+          <w:numId w:val="1028"/>
           <w:ilvl w:val="0"/>
         </w:numPr>
       </w:pPr>
@@ -4864,8 +5464,8 @@
       <w:pPr>
         <w:pStyle w:val="Heading2"/>
       </w:pPr>
-      <w:bookmarkStart w:id="82" w:name="matrixcriteriaage"/>
-      <w:bookmarkEnd w:id="82"/>
+      <w:bookmarkStart w:id="88" w:name="matrixcriteriaage"/>
+      <w:bookmarkEnd w:id="88"/>
       <w:r>
         <w:t xml:space="preserve">MatrixCriteriaAge</w:t>
       </w:r>
@@ -4882,7 +5482,7 @@
       <w:pPr>
         <w:pStyle w:val="Compact"/>
         <w:numPr>
-          <w:numId w:val="1025"/>
+          <w:numId w:val="1029"/>
           <w:ilvl w:val="0"/>
         </w:numPr>
       </w:pPr>
@@ -4894,7 +5494,7 @@
       <w:pPr>
         <w:pStyle w:val="Compact"/>
         <w:numPr>
-          <w:numId w:val="1025"/>
+          <w:numId w:val="1029"/>
           <w:ilvl w:val="0"/>
         </w:numPr>
       </w:pPr>
@@ -4906,7 +5506,7 @@
       <w:pPr>
         <w:pStyle w:val="Compact"/>
         <w:numPr>
-          <w:numId w:val="1025"/>
+          <w:numId w:val="1029"/>
           <w:ilvl w:val="0"/>
         </w:numPr>
       </w:pPr>
@@ -4925,8 +5525,8 @@
       <w:pPr>
         <w:pStyle w:val="Heading1"/>
       </w:pPr>
-      <w:bookmarkStart w:id="83" w:name="stacked-matrix-files"/>
-      <w:bookmarkEnd w:id="83"/>
+      <w:bookmarkStart w:id="89" w:name="stacked-matrix-files"/>
+      <w:bookmarkEnd w:id="89"/>
       <w:r>
         <w:t xml:space="preserve">STACKED MATRIX FILES</w:t>
       </w:r>
@@ -4942,8 +5542,8 @@
       <w:pPr>
         <w:pStyle w:val="Heading2"/>
       </w:pPr>
-      <w:bookmarkStart w:id="84" w:name="enteredby"/>
-      <w:bookmarkEnd w:id="84"/>
+      <w:bookmarkStart w:id="90" w:name="enteredby"/>
+      <w:bookmarkEnd w:id="90"/>
       <w:r>
         <w:t xml:space="preserve">EnteredBy</w:t>
       </w:r>
@@ -4982,8 +5582,8 @@
       <w:pPr>
         <w:pStyle w:val="Heading2"/>
       </w:pPr>
-      <w:bookmarkStart w:id="85" w:name="entereddate"/>
-      <w:bookmarkEnd w:id="85"/>
+      <w:bookmarkStart w:id="91" w:name="entereddate"/>
+      <w:bookmarkEnd w:id="91"/>
       <w:r>
         <w:t xml:space="preserve">EnteredDate</w:t>
       </w:r>
@@ -5022,8 +5622,8 @@
       <w:pPr>
         <w:pStyle w:val="Heading2"/>
       </w:pPr>
-      <w:bookmarkStart w:id="86" w:name="source"/>
-      <w:bookmarkEnd w:id="86"/>
+      <w:bookmarkStart w:id="92" w:name="source"/>
+      <w:bookmarkEnd w:id="92"/>
       <w:r>
         <w:t xml:space="preserve">Source</w:t>
       </w:r>
@@ -5033,14 +5633,20 @@
         <w:pStyle w:val="FirstParagraph"/>
       </w:pPr>
       <w:r>
-        <w:t xml:space="preserve">Origin of data. If sources other than those below are used, a short but useful description should be given. The aim of this column is that everybody can find the related information ASAP e.g. if something needs to be fixed.</w:t>
-      </w:r>
-    </w:p>
-    <w:p>
-      <w:pPr>
-        <w:pStyle w:val="Compact"/>
-        <w:numPr>
-          <w:numId w:val="1026"/>
+        <w:t xml:space="preserve">Origin of data. If sources other than those below are used, a short but useful description should be given.</w:t>
+      </w:r>
+      <w:r>
+        <w:t xml:space="preserve"> </w:t>
+      </w:r>
+      <w:r>
+        <w:t xml:space="preserve">The aim of this column is that everybody can find the related information ASAP e.g. if something needs to be fixed.</w:t>
+      </w:r>
+    </w:p>
+    <w:p>
+      <w:pPr>
+        <w:pStyle w:val="Compact"/>
+        <w:numPr>
+          <w:numId w:val="1030"/>
           <w:ilvl w:val="0"/>
         </w:numPr>
       </w:pPr>
@@ -5052,7 +5658,7 @@
       <w:pPr>
         <w:pStyle w:val="Compact"/>
         <w:numPr>
-          <w:numId w:val="1026"/>
+          <w:numId w:val="1030"/>
           <w:ilvl w:val="0"/>
         </w:numPr>
       </w:pPr>
@@ -5064,7 +5670,7 @@
       <w:pPr>
         <w:pStyle w:val="Compact"/>
         <w:numPr>
-          <w:numId w:val="1026"/>
+          <w:numId w:val="1030"/>
           <w:ilvl w:val="0"/>
         </w:numPr>
       </w:pPr>
@@ -5076,7 +5682,7 @@
       <w:pPr>
         <w:pStyle w:val="Compact"/>
         <w:numPr>
-          <w:numId w:val="1026"/>
+          <w:numId w:val="1030"/>
           <w:ilvl w:val="0"/>
         </w:numPr>
       </w:pPr>
@@ -5112,7 +5718,7 @@
       <w:pPr>
         <w:pStyle w:val="Compact"/>
         <w:numPr>
-          <w:numId w:val="1026"/>
+          <w:numId w:val="1030"/>
           <w:ilvl w:val="0"/>
         </w:numPr>
       </w:pPr>
@@ -5124,7 +5730,7 @@
       <w:pPr>
         <w:pStyle w:val="Compact"/>
         <w:numPr>
-          <w:numId w:val="1026"/>
+          <w:numId w:val="1030"/>
           <w:ilvl w:val="0"/>
         </w:numPr>
       </w:pPr>
@@ -5136,7 +5742,7 @@
       <w:pPr>
         <w:pStyle w:val="Compact"/>
         <w:numPr>
-          <w:numId w:val="1026"/>
+          <w:numId w:val="1030"/>
           <w:ilvl w:val="0"/>
         </w:numPr>
       </w:pPr>
@@ -5155,8 +5761,8 @@
       <w:pPr>
         <w:pStyle w:val="Heading2"/>
       </w:pPr>
-      <w:bookmarkStart w:id="87" w:name="speciesauthor-1"/>
-      <w:bookmarkEnd w:id="87"/>
+      <w:bookmarkStart w:id="93" w:name="speciesauthor-1"/>
+      <w:bookmarkEnd w:id="93"/>
       <w:r>
         <w:t xml:space="preserve">SpeciesAuthor</w:t>
       </w:r>
@@ -5195,8 +5801,8 @@
       <w:pPr>
         <w:pStyle w:val="Heading2"/>
       </w:pPr>
-      <w:bookmarkStart w:id="88" w:name="studiedsex"/>
-      <w:bookmarkEnd w:id="88"/>
+      <w:bookmarkStart w:id="94" w:name="studiedsex"/>
+      <w:bookmarkEnd w:id="94"/>
       <w:r>
         <w:t xml:space="preserve">StudiedSex</w:t>
       </w:r>
@@ -5213,7 +5819,7 @@
       <w:pPr>
         <w:pStyle w:val="Compact"/>
         <w:numPr>
-          <w:numId w:val="1027"/>
+          <w:numId w:val="1031"/>
           <w:ilvl w:val="0"/>
         </w:numPr>
       </w:pPr>
@@ -5225,7 +5831,7 @@
       <w:pPr>
         <w:pStyle w:val="Compact"/>
         <w:numPr>
-          <w:numId w:val="1027"/>
+          <w:numId w:val="1031"/>
           <w:ilvl w:val="0"/>
         </w:numPr>
       </w:pPr>
@@ -5237,7 +5843,7 @@
       <w:pPr>
         <w:pStyle w:val="Compact"/>
         <w:numPr>
-          <w:numId w:val="1027"/>
+          <w:numId w:val="1031"/>
           <w:ilvl w:val="0"/>
         </w:numPr>
       </w:pPr>
@@ -5249,7 +5855,7 @@
       <w:pPr>
         <w:pStyle w:val="Compact"/>
         <w:numPr>
-          <w:numId w:val="1027"/>
+          <w:numId w:val="1031"/>
           <w:ilvl w:val="0"/>
         </w:numPr>
       </w:pPr>
@@ -5261,7 +5867,7 @@
       <w:pPr>
         <w:pStyle w:val="Compact"/>
         <w:numPr>
-          <w:numId w:val="1027"/>
+          <w:numId w:val="1031"/>
           <w:ilvl w:val="0"/>
         </w:numPr>
       </w:pPr>
@@ -5273,7 +5879,7 @@
       <w:pPr>
         <w:pStyle w:val="Compact"/>
         <w:numPr>
-          <w:numId w:val="1027"/>
+          <w:numId w:val="1031"/>
           <w:ilvl w:val="0"/>
         </w:numPr>
       </w:pPr>
@@ -5292,8 +5898,8 @@
       <w:pPr>
         <w:pStyle w:val="Heading2"/>
       </w:pPr>
-      <w:bookmarkStart w:id="89" w:name="matrixcomposite"/>
-      <w:bookmarkEnd w:id="89"/>
+      <w:bookmarkStart w:id="95" w:name="matrixcomposite"/>
+      <w:bookmarkEnd w:id="95"/>
       <w:r>
         <w:t xml:space="preserve">MatrixComposite</w:t>
       </w:r>
@@ -5310,7 +5916,7 @@
       <w:pPr>
         <w:pStyle w:val="Compact"/>
         <w:numPr>
-          <w:numId w:val="1028"/>
+          <w:numId w:val="1032"/>
           <w:ilvl w:val="0"/>
         </w:numPr>
       </w:pPr>
@@ -5322,7 +5928,7 @@
       <w:pPr>
         <w:pStyle w:val="Compact"/>
         <w:numPr>
-          <w:numId w:val="1028"/>
+          <w:numId w:val="1032"/>
           <w:ilvl w:val="0"/>
         </w:numPr>
       </w:pPr>
@@ -5350,7 +5956,7 @@
     <w:p>
       <w:pPr>
         <w:numPr>
-          <w:numId w:val="1029"/>
+          <w:numId w:val="1033"/>
           <w:ilvl w:val="0"/>
         </w:numPr>
       </w:pPr>
@@ -5361,7 +5967,7 @@
     <w:p>
       <w:pPr>
         <w:numPr>
-          <w:numId w:val="1029"/>
+          <w:numId w:val="1033"/>
           <w:ilvl w:val="0"/>
         </w:numPr>
       </w:pPr>
@@ -5386,7 +5992,7 @@
           <wp:inline>
             <wp:extent cx="5334000" cy="4519083"/>
             <wp:effectExtent b="0" l="0" r="0" t="0"/>
-            <wp:docPr descr="" id="1" name="Picture"/>
+            <wp:docPr descr="Matrix Composite" id="1" name="Picture"/>
             <a:graphic>
               <a:graphicData uri="http://schemas.openxmlformats.org/drawingml/2006/picture">
                 <pic:pic>
@@ -5397,7 +6003,7 @@
                     </pic:cNvPicPr>
                   </pic:nvPicPr>
                   <pic:blipFill>
-                    <a:blip r:embed="rId90"/>
+                    <a:blip r:embed="rId96"/>
                     <a:stretch>
                       <a:fillRect/>
                     </a:stretch>
@@ -5457,8 +6063,8 @@
       <w:pPr>
         <w:pStyle w:val="Heading2"/>
       </w:pPr>
-      <w:bookmarkStart w:id="91" w:name="matrixtreatment"/>
-      <w:bookmarkEnd w:id="91"/>
+      <w:bookmarkStart w:id="97" w:name="matrixtreatment"/>
+      <w:bookmarkEnd w:id="97"/>
       <w:r>
         <w:t xml:space="preserve">MatrixTreatment</w:t>
       </w:r>
@@ -5474,7 +6080,7 @@
     <w:p>
       <w:pPr>
         <w:numPr>
-          <w:numId w:val="1030"/>
+          <w:numId w:val="1034"/>
           <w:ilvl w:val="0"/>
         </w:numPr>
       </w:pPr>
@@ -5494,7 +6100,7 @@
     <w:p>
       <w:pPr>
         <w:numPr>
-          <w:numId w:val="1030"/>
+          <w:numId w:val="1034"/>
           <w:ilvl w:val="0"/>
         </w:numPr>
       </w:pPr>
@@ -5528,8 +6134,8 @@
       <w:pPr>
         <w:pStyle w:val="Heading2"/>
       </w:pPr>
-      <w:bookmarkStart w:id="92" w:name="matrixcaptivity"/>
-      <w:bookmarkEnd w:id="92"/>
+      <w:bookmarkStart w:id="98" w:name="matrixcaptivity"/>
+      <w:bookmarkEnd w:id="98"/>
       <w:r>
         <w:t xml:space="preserve">MatrixCaptivity</w:t>
       </w:r>
@@ -5546,7 +6152,7 @@
       <w:pPr>
         <w:pStyle w:val="Compact"/>
         <w:numPr>
-          <w:numId w:val="1031"/>
+          <w:numId w:val="1035"/>
           <w:ilvl w:val="0"/>
         </w:numPr>
       </w:pPr>
@@ -5567,7 +6173,7 @@
       <w:pPr>
         <w:pStyle w:val="Compact"/>
         <w:numPr>
-          <w:numId w:val="1031"/>
+          <w:numId w:val="1035"/>
           <w:ilvl w:val="0"/>
         </w:numPr>
       </w:pPr>
@@ -5588,7 +6194,7 @@
       <w:pPr>
         <w:pStyle w:val="Compact"/>
         <w:numPr>
-          <w:numId w:val="1031"/>
+          <w:numId w:val="1035"/>
           <w:ilvl w:val="0"/>
         </w:numPr>
       </w:pPr>
@@ -5609,7 +6215,7 @@
       <w:pPr>
         <w:pStyle w:val="Compact"/>
         <w:numPr>
-          <w:numId w:val="1031"/>
+          <w:numId w:val="1035"/>
           <w:ilvl w:val="0"/>
         </w:numPr>
       </w:pPr>
@@ -5637,8 +6243,8 @@
       <w:pPr>
         <w:pStyle w:val="Heading2"/>
       </w:pPr>
-      <w:bookmarkStart w:id="93" w:name="yearseasonmonth"/>
-      <w:bookmarkEnd w:id="93"/>
+      <w:bookmarkStart w:id="99" w:name="yearseasonmonth"/>
+      <w:bookmarkEnd w:id="99"/>
       <w:r>
         <w:t xml:space="preserve">YEAR/SEASON/MONTH</w:t>
       </w:r>
@@ -5655,8 +6261,8 @@
       <w:pPr>
         <w:pStyle w:val="Heading3"/>
       </w:pPr>
-      <w:bookmarkStart w:id="94" w:name="matrixstartyear"/>
-      <w:bookmarkEnd w:id="94"/>
+      <w:bookmarkStart w:id="100" w:name="matrixstartyear"/>
+      <w:bookmarkEnd w:id="100"/>
       <w:r>
         <w:t xml:space="preserve">MatrixStartYear</w:t>
       </w:r>
@@ -5673,7 +6279,6 @@
       </w:r>
       <m:oMath>
         <m:r>
-          <m:rPr/>
           <m:t>t</m:t>
         </m:r>
       </m:oMath>
@@ -5688,7 +6293,6 @@
       </w:r>
       <m:oMath>
         <m:r>
-          <m:rPr/>
           <m:t>t</m:t>
         </m:r>
       </m:oMath>
@@ -5703,15 +6307,12 @@
       </w:r>
       <m:oMath>
         <m:r>
-          <m:rPr/>
           <m:t>t</m:t>
         </m:r>
         <m:r>
-          <m:rPr/>
           <m:t>+</m:t>
         </m:r>
         <m:r>
-          <m:rPr/>
           <m:t>1</m:t>
         </m:r>
       </m:oMath>
@@ -5730,8 +6331,8 @@
       <w:pPr>
         <w:pStyle w:val="Heading2"/>
       </w:pPr>
-      <w:bookmarkStart w:id="95" w:name="matrixstartseason"/>
-      <w:bookmarkEnd w:id="95"/>
+      <w:bookmarkStart w:id="101" w:name="matrixstartseason"/>
+      <w:bookmarkEnd w:id="101"/>
       <w:r>
         <w:t xml:space="preserve">MatrixStartSeason</w:t>
       </w:r>
@@ -5748,7 +6349,6 @@
       </w:r>
       <m:oMath>
         <m:r>
-          <m:rPr/>
           <m:t>s</m:t>
         </m:r>
       </m:oMath>
@@ -5763,7 +6363,6 @@
       </w:r>
       <m:oMath>
         <m:r>
-          <m:rPr/>
           <m:t>s</m:t>
         </m:r>
       </m:oMath>
@@ -5778,15 +6377,12 @@
       </w:r>
       <m:oMath>
         <m:r>
-          <m:rPr/>
           <m:t>s</m:t>
         </m:r>
         <m:r>
-          <m:rPr/>
           <m:t>+</m:t>
         </m:r>
         <m:r>
-          <m:rPr/>
           <m:t>1</m:t>
         </m:r>
       </m:oMath>
@@ -5825,7 +6421,7 @@
       <w:pPr>
         <w:pStyle w:val="Compact"/>
         <w:numPr>
-          <w:numId w:val="1032"/>
+          <w:numId w:val="1036"/>
           <w:ilvl w:val="0"/>
         </w:numPr>
       </w:pPr>
@@ -5837,7 +6433,7 @@
       <w:pPr>
         <w:pStyle w:val="Compact"/>
         <w:numPr>
-          <w:numId w:val="1032"/>
+          <w:numId w:val="1036"/>
           <w:ilvl w:val="0"/>
         </w:numPr>
       </w:pPr>
@@ -5849,7 +6445,7 @@
       <w:pPr>
         <w:pStyle w:val="Compact"/>
         <w:numPr>
-          <w:numId w:val="1032"/>
+          <w:numId w:val="1036"/>
           <w:ilvl w:val="0"/>
         </w:numPr>
       </w:pPr>
@@ -5861,7 +6457,7 @@
       <w:pPr>
         <w:pStyle w:val="Compact"/>
         <w:numPr>
-          <w:numId w:val="1032"/>
+          <w:numId w:val="1036"/>
           <w:ilvl w:val="0"/>
         </w:numPr>
       </w:pPr>
@@ -5880,8 +6476,8 @@
       <w:pPr>
         <w:pStyle w:val="Heading2"/>
       </w:pPr>
-      <w:bookmarkStart w:id="96" w:name="matrixstartmonth"/>
-      <w:bookmarkEnd w:id="96"/>
+      <w:bookmarkStart w:id="102" w:name="matrixstartmonth"/>
+      <w:bookmarkEnd w:id="102"/>
       <w:r>
         <w:t xml:space="preserve">MatrixStartMonth</w:t>
       </w:r>
@@ -5898,7 +6494,6 @@
       </w:r>
       <m:oMath>
         <m:r>
-          <m:rPr/>
           <m:t>m</m:t>
         </m:r>
       </m:oMath>
@@ -5913,7 +6508,6 @@
       </w:r>
       <m:oMath>
         <m:r>
-          <m:rPr/>
           <m:t>m</m:t>
         </m:r>
       </m:oMath>
@@ -5928,15 +6522,12 @@
       </w:r>
       <m:oMath>
         <m:r>
-          <m:rPr/>
           <m:t>m</m:t>
         </m:r>
         <m:r>
-          <m:rPr/>
           <m:t>+</m:t>
         </m:r>
         <m:r>
-          <m:rPr/>
           <m:t>1</m:t>
         </m:r>
       </m:oMath>
@@ -5945,7 +6536,7 @@
       <w:pPr>
         <w:pStyle w:val="Compact"/>
         <w:numPr>
-          <w:numId w:val="1033"/>
+          <w:numId w:val="1037"/>
           <w:ilvl w:val="0"/>
         </w:numPr>
       </w:pPr>
@@ -5957,7 +6548,7 @@
       <w:pPr>
         <w:pStyle w:val="Compact"/>
         <w:numPr>
-          <w:numId w:val="1033"/>
+          <w:numId w:val="1037"/>
           <w:ilvl w:val="0"/>
         </w:numPr>
       </w:pPr>
@@ -5969,7 +6560,7 @@
       <w:pPr>
         <w:pStyle w:val="Compact"/>
         <w:numPr>
-          <w:numId w:val="1033"/>
+          <w:numId w:val="1037"/>
           <w:ilvl w:val="0"/>
         </w:numPr>
       </w:pPr>
@@ -5981,7 +6572,7 @@
       <w:pPr>
         <w:pStyle w:val="Compact"/>
         <w:numPr>
-          <w:numId w:val="1033"/>
+          <w:numId w:val="1037"/>
           <w:ilvl w:val="0"/>
         </w:numPr>
       </w:pPr>
@@ -5993,7 +6584,7 @@
       <w:pPr>
         <w:pStyle w:val="Compact"/>
         <w:numPr>
-          <w:numId w:val="1033"/>
+          <w:numId w:val="1037"/>
           <w:ilvl w:val="0"/>
         </w:numPr>
       </w:pPr>
@@ -6005,7 +6596,7 @@
       <w:pPr>
         <w:pStyle w:val="Compact"/>
         <w:numPr>
-          <w:numId w:val="1033"/>
+          <w:numId w:val="1037"/>
           <w:ilvl w:val="0"/>
         </w:numPr>
       </w:pPr>
@@ -6017,7 +6608,7 @@
       <w:pPr>
         <w:pStyle w:val="Compact"/>
         <w:numPr>
-          <w:numId w:val="1033"/>
+          <w:numId w:val="1037"/>
           <w:ilvl w:val="0"/>
         </w:numPr>
       </w:pPr>
@@ -6029,7 +6620,7 @@
       <w:pPr>
         <w:pStyle w:val="Compact"/>
         <w:numPr>
-          <w:numId w:val="1033"/>
+          <w:numId w:val="1037"/>
           <w:ilvl w:val="0"/>
         </w:numPr>
       </w:pPr>
@@ -6041,7 +6632,7 @@
       <w:pPr>
         <w:pStyle w:val="Compact"/>
         <w:numPr>
-          <w:numId w:val="1033"/>
+          <w:numId w:val="1037"/>
           <w:ilvl w:val="0"/>
         </w:numPr>
       </w:pPr>
@@ -6053,7 +6644,7 @@
       <w:pPr>
         <w:pStyle w:val="Compact"/>
         <w:numPr>
-          <w:numId w:val="1033"/>
+          <w:numId w:val="1037"/>
           <w:ilvl w:val="0"/>
         </w:numPr>
       </w:pPr>
@@ -6065,7 +6656,7 @@
       <w:pPr>
         <w:pStyle w:val="Compact"/>
         <w:numPr>
-          <w:numId w:val="1033"/>
+          <w:numId w:val="1037"/>
           <w:ilvl w:val="0"/>
         </w:numPr>
       </w:pPr>
@@ -6077,7 +6668,7 @@
       <w:pPr>
         <w:pStyle w:val="Compact"/>
         <w:numPr>
-          <w:numId w:val="1033"/>
+          <w:numId w:val="1037"/>
           <w:ilvl w:val="0"/>
         </w:numPr>
       </w:pPr>
@@ -6096,8 +6687,8 @@
       <w:pPr>
         <w:pStyle w:val="Heading2"/>
       </w:pPr>
-      <w:bookmarkStart w:id="97" w:name="matrixendyear"/>
-      <w:bookmarkEnd w:id="97"/>
+      <w:bookmarkStart w:id="103" w:name="matrixendyear"/>
+      <w:bookmarkEnd w:id="103"/>
       <w:r>
         <w:t xml:space="preserve">MatrixEndYear</w:t>
       </w:r>
@@ -6114,15 +6705,12 @@
       </w:r>
       <m:oMath>
         <m:r>
-          <m:rPr/>
           <m:t>t</m:t>
         </m:r>
         <m:r>
-          <m:rPr/>
           <m:t>+</m:t>
         </m:r>
         <m:r>
-          <m:rPr/>
           <m:t>1</m:t>
         </m:r>
       </m:oMath>
@@ -6137,7 +6725,6 @@
       </w:r>
       <m:oMath>
         <m:r>
-          <m:rPr/>
           <m:t>t</m:t>
         </m:r>
       </m:oMath>
@@ -6152,15 +6739,12 @@
       </w:r>
       <m:oMath>
         <m:r>
-          <m:rPr/>
           <m:t>t</m:t>
         </m:r>
         <m:r>
-          <m:rPr/>
           <m:t>+</m:t>
         </m:r>
         <m:r>
-          <m:rPr/>
           <m:t>1</m:t>
         </m:r>
       </m:oMath>
@@ -6179,8 +6763,8 @@
       <w:pPr>
         <w:pStyle w:val="Heading2"/>
       </w:pPr>
-      <w:bookmarkStart w:id="98" w:name="matrixendseason"/>
-      <w:bookmarkEnd w:id="98"/>
+      <w:bookmarkStart w:id="104" w:name="matrixendseason"/>
+      <w:bookmarkEnd w:id="104"/>
       <w:r>
         <w:t xml:space="preserve">MatrixEndSeason</w:t>
       </w:r>
@@ -6197,7 +6781,7 @@
       <w:pPr>
         <w:pStyle w:val="Compact"/>
         <w:numPr>
-          <w:numId w:val="1034"/>
+          <w:numId w:val="1038"/>
           <w:ilvl w:val="0"/>
         </w:numPr>
       </w:pPr>
@@ -6209,7 +6793,7 @@
       <w:pPr>
         <w:pStyle w:val="Compact"/>
         <w:numPr>
-          <w:numId w:val="1034"/>
+          <w:numId w:val="1038"/>
           <w:ilvl w:val="0"/>
         </w:numPr>
       </w:pPr>
@@ -6221,7 +6805,7 @@
       <w:pPr>
         <w:pStyle w:val="Compact"/>
         <w:numPr>
-          <w:numId w:val="1034"/>
+          <w:numId w:val="1038"/>
           <w:ilvl w:val="0"/>
         </w:numPr>
       </w:pPr>
@@ -6233,7 +6817,7 @@
       <w:pPr>
         <w:pStyle w:val="Compact"/>
         <w:numPr>
-          <w:numId w:val="1034"/>
+          <w:numId w:val="1038"/>
           <w:ilvl w:val="0"/>
         </w:numPr>
       </w:pPr>
@@ -6252,8 +6836,8 @@
       <w:pPr>
         <w:pStyle w:val="Heading2"/>
       </w:pPr>
-      <w:bookmarkStart w:id="99" w:name="matrixendmonth"/>
-      <w:bookmarkEnd w:id="99"/>
+      <w:bookmarkStart w:id="105" w:name="matrixendmonth"/>
+      <w:bookmarkEnd w:id="105"/>
       <w:r>
         <w:t xml:space="preserve">MatrixEndMonth</w:t>
       </w:r>
@@ -6270,7 +6854,6 @@
       </w:r>
       <m:oMath>
         <m:r>
-          <m:rPr/>
           <m:t>m</m:t>
         </m:r>
       </m:oMath>
@@ -6285,15 +6868,12 @@
       </w:r>
       <m:oMath>
         <m:r>
-          <m:rPr/>
           <m:t>m</m:t>
         </m:r>
         <m:r>
-          <m:rPr/>
           <m:t>+</m:t>
         </m:r>
         <m:r>
-          <m:rPr/>
           <m:t>1</m:t>
         </m:r>
       </m:oMath>
@@ -6308,7 +6888,6 @@
       </w:r>
       <m:oMath>
         <m:r>
-          <m:rPr/>
           <m:t>m</m:t>
         </m:r>
       </m:oMath>
@@ -6323,15 +6902,12 @@
       </w:r>
       <m:oMath>
         <m:r>
-          <m:rPr/>
           <m:t>m</m:t>
         </m:r>
         <m:r>
-          <m:rPr/>
           <m:t>+</m:t>
         </m:r>
         <m:r>
-          <m:rPr/>
           <m:t>1</m:t>
         </m:r>
       </m:oMath>
@@ -6343,7 +6919,7 @@
       <w:pPr>
         <w:pStyle w:val="Compact"/>
         <w:numPr>
-          <w:numId w:val="1035"/>
+          <w:numId w:val="1039"/>
           <w:ilvl w:val="0"/>
         </w:numPr>
       </w:pPr>
@@ -6355,7 +6931,7 @@
       <w:pPr>
         <w:pStyle w:val="Compact"/>
         <w:numPr>
-          <w:numId w:val="1035"/>
+          <w:numId w:val="1039"/>
           <w:ilvl w:val="0"/>
         </w:numPr>
       </w:pPr>
@@ -6367,7 +6943,7 @@
       <w:pPr>
         <w:pStyle w:val="Compact"/>
         <w:numPr>
-          <w:numId w:val="1035"/>
+          <w:numId w:val="1039"/>
           <w:ilvl w:val="0"/>
         </w:numPr>
       </w:pPr>
@@ -6379,7 +6955,7 @@
       <w:pPr>
         <w:pStyle w:val="Compact"/>
         <w:numPr>
-          <w:numId w:val="1035"/>
+          <w:numId w:val="1039"/>
           <w:ilvl w:val="0"/>
         </w:numPr>
       </w:pPr>
@@ -6391,7 +6967,7 @@
       <w:pPr>
         <w:pStyle w:val="Compact"/>
         <w:numPr>
-          <w:numId w:val="1035"/>
+          <w:numId w:val="1039"/>
           <w:ilvl w:val="0"/>
         </w:numPr>
       </w:pPr>
@@ -6403,7 +6979,7 @@
       <w:pPr>
         <w:pStyle w:val="Compact"/>
         <w:numPr>
-          <w:numId w:val="1035"/>
+          <w:numId w:val="1039"/>
           <w:ilvl w:val="0"/>
         </w:numPr>
       </w:pPr>
@@ -6415,7 +6991,7 @@
       <w:pPr>
         <w:pStyle w:val="Compact"/>
         <w:numPr>
-          <w:numId w:val="1035"/>
+          <w:numId w:val="1039"/>
           <w:ilvl w:val="0"/>
         </w:numPr>
       </w:pPr>
@@ -6427,7 +7003,7 @@
       <w:pPr>
         <w:pStyle w:val="Compact"/>
         <w:numPr>
-          <w:numId w:val="1035"/>
+          <w:numId w:val="1039"/>
           <w:ilvl w:val="0"/>
         </w:numPr>
       </w:pPr>
@@ -6439,7 +7015,7 @@
       <w:pPr>
         <w:pStyle w:val="Compact"/>
         <w:numPr>
-          <w:numId w:val="1035"/>
+          <w:numId w:val="1039"/>
           <w:ilvl w:val="0"/>
         </w:numPr>
       </w:pPr>
@@ -6451,7 +7027,7 @@
       <w:pPr>
         <w:pStyle w:val="Compact"/>
         <w:numPr>
-          <w:numId w:val="1035"/>
+          <w:numId w:val="1039"/>
           <w:ilvl w:val="0"/>
         </w:numPr>
       </w:pPr>
@@ -6463,7 +7039,7 @@
       <w:pPr>
         <w:pStyle w:val="Compact"/>
         <w:numPr>
-          <w:numId w:val="1035"/>
+          <w:numId w:val="1039"/>
           <w:ilvl w:val="0"/>
         </w:numPr>
       </w:pPr>
@@ -6475,7 +7051,7 @@
       <w:pPr>
         <w:pStyle w:val="Compact"/>
         <w:numPr>
-          <w:numId w:val="1035"/>
+          <w:numId w:val="1039"/>
           <w:ilvl w:val="0"/>
         </w:numPr>
       </w:pPr>
@@ -6518,9 +7094,9 @@
       <w:r>
         <w:drawing>
           <wp:inline>
-            <wp:extent cx="3835400" cy="2933700"/>
+            <wp:extent cx="3840479" cy="2945330"/>
             <wp:effectExtent b="0" l="0" r="0" t="0"/>
-            <wp:docPr descr="" id="1" name="Picture"/>
+            <wp:docPr descr="Alaria" id="1" name="Picture"/>
             <a:graphic>
               <a:graphicData uri="http://schemas.openxmlformats.org/drawingml/2006/picture">
                 <pic:pic>
@@ -6531,7 +7107,7 @@
                     </pic:cNvPicPr>
                   </pic:nvPicPr>
                   <pic:blipFill>
-                    <a:blip r:embed="rId100"/>
+                    <a:blip r:embed="rId106"/>
                     <a:stretch>
                       <a:fillRect/>
                     </a:stretch>
@@ -6539,7 +7115,7 @@
                   <pic:spPr bwMode="auto">
                     <a:xfrm>
                       <a:off x="0" y="0"/>
-                      <a:ext cx="3835400" cy="2933700"/>
+                      <a:ext cx="3840479" cy="2945330"/>
                     </a:xfrm>
                     <a:prstGeom prst="rect">
                       <a:avLst/>
@@ -6577,8 +7153,8 @@
       <w:pPr>
         <w:pStyle w:val="Heading2"/>
       </w:pPr>
-      <w:bookmarkStart w:id="101" w:name="matrixpopulation"/>
-      <w:bookmarkEnd w:id="101"/>
+      <w:bookmarkStart w:id="107" w:name="matrixpopulation"/>
+      <w:bookmarkEnd w:id="107"/>
       <w:r>
         <w:t xml:space="preserve">MatrixPopulation</w:t>
       </w:r>
@@ -6602,8 +7178,8 @@
       <w:pPr>
         <w:pStyle w:val="Heading2"/>
       </w:pPr>
-      <w:bookmarkStart w:id="102" w:name="geolocation-columns"/>
-      <w:bookmarkEnd w:id="102"/>
+      <w:bookmarkStart w:id="108" w:name="geolocation-columns"/>
+      <w:bookmarkEnd w:id="108"/>
       <w:r>
         <w:t xml:space="preserve">Geolocation columns</w:t>
       </w:r>
@@ -6649,8 +7225,8 @@
       <w:pPr>
         <w:pStyle w:val="Heading3"/>
       </w:pPr>
-      <w:bookmarkStart w:id="103" w:name="latdeg-latmin-latsec"/>
-      <w:bookmarkEnd w:id="103"/>
+      <w:bookmarkStart w:id="109" w:name="latdeg-latmin-latsec"/>
+      <w:bookmarkEnd w:id="109"/>
       <w:r>
         <w:t xml:space="preserve">LatDeg / LatMin / LatSec</w:t>
       </w:r>
@@ -6660,7 +7236,13 @@
         <w:pStyle w:val="FirstParagraph"/>
       </w:pPr>
       <w:r>
-        <w:t xml:space="preserve">Record the degree (0-90), minute (0-60) and second (0-60) values of the locations of the matrix. If no LatSec is available type in a zero. This means: the value “0” may mean precise values are not available! If the geolocation is given as e.g. 58° 06' N 17° 26' E we do not enter "06" into the LatMin / LatSec column but only "6".</w:t>
+        <w:t xml:space="preserve">Record the degree (0-90), minute (0-60) and second (0-60) values of the locations of the matrix.</w:t>
+      </w:r>
+      <w:r>
+        <w:t xml:space="preserve"> </w:t>
+      </w:r>
+      <w:r>
+        <w:t xml:space="preserve">If no LatSec is available type in a zero. This means: the value “0” may mean precise values are not available! If the geolocation is given as e.g. 58° 06' N 17° 26' E we do not enter "06" into the LatMin / LatSec column but only "6".</w:t>
       </w:r>
       <w:r>
         <w:t xml:space="preserve"> </w:t>
@@ -6682,8 +7264,8 @@
       <w:pPr>
         <w:pStyle w:val="Heading3"/>
       </w:pPr>
-      <w:bookmarkStart w:id="104" w:name="latns"/>
-      <w:bookmarkEnd w:id="104"/>
+      <w:bookmarkStart w:id="110" w:name="latns"/>
+      <w:bookmarkEnd w:id="110"/>
       <w:r>
         <w:t xml:space="preserve">LatNS</w:t>
       </w:r>
@@ -6700,7 +7282,7 @@
       <w:pPr>
         <w:pStyle w:val="Compact"/>
         <w:numPr>
-          <w:numId w:val="1036"/>
+          <w:numId w:val="1040"/>
           <w:ilvl w:val="0"/>
         </w:numPr>
       </w:pPr>
@@ -6712,7 +7294,7 @@
       <w:pPr>
         <w:pStyle w:val="Compact"/>
         <w:numPr>
-          <w:numId w:val="1036"/>
+          <w:numId w:val="1040"/>
           <w:ilvl w:val="0"/>
         </w:numPr>
       </w:pPr>
@@ -6741,8 +7323,8 @@
       <w:pPr>
         <w:pStyle w:val="Heading3"/>
       </w:pPr>
-      <w:bookmarkStart w:id="105" w:name="londeg-lonmin-lonsec"/>
-      <w:bookmarkEnd w:id="105"/>
+      <w:bookmarkStart w:id="111" w:name="londeg-lonmin-lonsec"/>
+      <w:bookmarkEnd w:id="111"/>
       <w:r>
         <w:t xml:space="preserve">LonDeg / LonMin / LonSec</w:t>
       </w:r>
@@ -6759,8 +7341,8 @@
       <w:pPr>
         <w:pStyle w:val="Heading3"/>
       </w:pPr>
-      <w:bookmarkStart w:id="106" w:name="lonwe"/>
-      <w:bookmarkEnd w:id="106"/>
+      <w:bookmarkStart w:id="112" w:name="lonwe"/>
+      <w:bookmarkEnd w:id="112"/>
       <w:r>
         <w:t xml:space="preserve">LonWE</w:t>
       </w:r>
@@ -6777,7 +7359,7 @@
       <w:pPr>
         <w:pStyle w:val="Compact"/>
         <w:numPr>
-          <w:numId w:val="1037"/>
+          <w:numId w:val="1041"/>
           <w:ilvl w:val="0"/>
         </w:numPr>
       </w:pPr>
@@ -6789,7 +7371,7 @@
       <w:pPr>
         <w:pStyle w:val="Compact"/>
         <w:numPr>
-          <w:numId w:val="1037"/>
+          <w:numId w:val="1041"/>
           <w:ilvl w:val="0"/>
         </w:numPr>
       </w:pPr>
@@ -6824,7 +7406,7 @@
       <w:r>
         <w:t xml:space="preserve"> </w:t>
       </w:r>
-      <w:hyperlink r:id="rId107">
+      <w:hyperlink r:id="rId113">
         <w:r>
           <w:rPr>
             <w:rStyle w:val="Hyperlink"/>
@@ -6837,8 +7419,8 @@
       <w:pPr>
         <w:pStyle w:val="Heading3"/>
       </w:pPr>
-      <w:bookmarkStart w:id="108" w:name="altitude"/>
-      <w:bookmarkEnd w:id="108"/>
+      <w:bookmarkStart w:id="114" w:name="altitude"/>
+      <w:bookmarkEnd w:id="114"/>
       <w:r>
         <w:t xml:space="preserve">Altitude</w:t>
       </w:r>
@@ -6875,9 +7457,9 @@
       <w:r>
         <w:drawing>
           <wp:inline>
-            <wp:extent cx="5334000" cy="2259781"/>
+            <wp:extent cx="5334000" cy="2267384"/>
             <wp:effectExtent b="0" l="0" r="0" t="0"/>
-            <wp:docPr descr="" id="1" name="Picture"/>
+            <wp:docPr descr="Altitude" id="1" name="Picture"/>
             <a:graphic>
               <a:graphicData uri="http://schemas.openxmlformats.org/drawingml/2006/picture">
                 <pic:pic>
@@ -6888,7 +7470,7 @@
                     </pic:cNvPicPr>
                   </pic:nvPicPr>
                   <pic:blipFill>
-                    <a:blip r:embed="rId109"/>
+                    <a:blip r:embed="rId115"/>
                     <a:stretch>
                       <a:fillRect/>
                     </a:stretch>
@@ -6896,7 +7478,7 @@
                   <pic:spPr bwMode="auto">
                     <a:xfrm>
                       <a:off x="0" y="0"/>
-                      <a:ext cx="5334000" cy="2259781"/>
+                      <a:ext cx="5334000" cy="2267384"/>
                     </a:xfrm>
                     <a:prstGeom prst="rect">
                       <a:avLst/>
@@ -6927,8 +7509,8 @@
       <w:pPr>
         <w:pStyle w:val="Heading3"/>
       </w:pPr>
-      <w:bookmarkStart w:id="110" w:name="country"/>
-      <w:bookmarkEnd w:id="110"/>
+      <w:bookmarkStart w:id="116" w:name="country"/>
+      <w:bookmarkEnd w:id="116"/>
       <w:r>
         <w:t xml:space="preserve">Country</w:t>
       </w:r>
@@ -6943,7 +7525,7 @@
       <w:r>
         <w:t xml:space="preserve"> </w:t>
       </w:r>
-      <w:hyperlink r:id="rId111">
+      <w:hyperlink r:id="rId117">
         <w:r>
           <w:rPr>
             <w:rStyle w:val="Hyperlink"/>
@@ -6967,8 +7549,8 @@
       <w:pPr>
         <w:pStyle w:val="Heading3"/>
       </w:pPr>
-      <w:bookmarkStart w:id="112" w:name="continent"/>
-      <w:bookmarkEnd w:id="112"/>
+      <w:bookmarkStart w:id="118" w:name="continent"/>
+      <w:bookmarkEnd w:id="118"/>
       <w:r>
         <w:t xml:space="preserve">Continent</w:t>
       </w:r>
@@ -6985,7 +7567,7 @@
       <w:pPr>
         <w:pStyle w:val="Compact"/>
         <w:numPr>
-          <w:numId w:val="1038"/>
+          <w:numId w:val="1042"/>
           <w:ilvl w:val="0"/>
         </w:numPr>
       </w:pPr>
@@ -6997,7 +7579,7 @@
       <w:pPr>
         <w:pStyle w:val="Compact"/>
         <w:numPr>
-          <w:numId w:val="1038"/>
+          <w:numId w:val="1042"/>
           <w:ilvl w:val="0"/>
         </w:numPr>
       </w:pPr>
@@ -7009,7 +7591,7 @@
       <w:pPr>
         <w:pStyle w:val="Compact"/>
         <w:numPr>
-          <w:numId w:val="1038"/>
+          <w:numId w:val="1042"/>
           <w:ilvl w:val="0"/>
         </w:numPr>
       </w:pPr>
@@ -7021,7 +7603,7 @@
       <w:pPr>
         <w:pStyle w:val="Compact"/>
         <w:numPr>
-          <w:numId w:val="1038"/>
+          <w:numId w:val="1042"/>
           <w:ilvl w:val="0"/>
         </w:numPr>
       </w:pPr>
@@ -7033,7 +7615,7 @@
       <w:pPr>
         <w:pStyle w:val="Compact"/>
         <w:numPr>
-          <w:numId w:val="1038"/>
+          <w:numId w:val="1042"/>
           <w:ilvl w:val="0"/>
         </w:numPr>
       </w:pPr>
@@ -7045,7 +7627,7 @@
       <w:pPr>
         <w:pStyle w:val="Compact"/>
         <w:numPr>
-          <w:numId w:val="1038"/>
+          <w:numId w:val="1042"/>
           <w:ilvl w:val="0"/>
         </w:numPr>
       </w:pPr>
@@ -7057,7 +7639,7 @@
       <w:pPr>
         <w:pStyle w:val="Compact"/>
         <w:numPr>
-          <w:numId w:val="1038"/>
+          <w:numId w:val="1042"/>
           <w:ilvl w:val="0"/>
         </w:numPr>
       </w:pPr>
@@ -7067,7 +7649,7 @@
       <w:r>
         <w:t xml:space="preserve"> </w:t>
       </w:r>
-      <w:hyperlink r:id="rId113">
+      <w:hyperlink r:id="rId119">
         <w:r>
           <w:rPr>
             <w:rStyle w:val="Hyperlink"/>
@@ -7083,8 +7665,8 @@
       <w:pPr>
         <w:pStyle w:val="Heading3"/>
       </w:pPr>
-      <w:bookmarkStart w:id="114" w:name="general-notes-on-location-information"/>
-      <w:bookmarkEnd w:id="114"/>
+      <w:bookmarkStart w:id="120" w:name="general-notes-on-location-information"/>
+      <w:bookmarkEnd w:id="120"/>
       <w:r>
         <w:t xml:space="preserve">General notes on location information</w:t>
       </w:r>
@@ -7153,9 +7735,9 @@
       <w:r>
         <w:drawing>
           <wp:inline>
-            <wp:extent cx="3695700" cy="2336800"/>
+            <wp:extent cx="3705726" cy="2348564"/>
             <wp:effectExtent b="0" l="0" r="0" t="0"/>
-            <wp:docPr descr="" id="1" name="Picture"/>
+            <wp:docPr descr="Geolocation" id="1" name="Picture"/>
             <a:graphic>
               <a:graphicData uri="http://schemas.openxmlformats.org/drawingml/2006/picture">
                 <pic:pic>
@@ -7166,7 +7748,7 @@
                     </pic:cNvPicPr>
                   </pic:nvPicPr>
                   <pic:blipFill>
-                    <a:blip r:embed="rId115"/>
+                    <a:blip r:embed="rId121"/>
                     <a:stretch>
                       <a:fillRect/>
                     </a:stretch>
@@ -7174,7 +7756,7 @@
                   <pic:spPr bwMode="auto">
                     <a:xfrm>
                       <a:off x="0" y="0"/>
-                      <a:ext cx="3695700" cy="2336800"/>
+                      <a:ext cx="3705726" cy="2348564"/>
                     </a:xfrm>
                     <a:prstGeom prst="rect">
                       <a:avLst/>
@@ -7212,8 +7794,8 @@
       <w:pPr>
         <w:pStyle w:val="Heading2"/>
       </w:pPr>
-      <w:bookmarkStart w:id="116" w:name="matrixsplit"/>
-      <w:bookmarkEnd w:id="116"/>
+      <w:bookmarkStart w:id="122" w:name="matrixsplit"/>
+      <w:bookmarkEnd w:id="122"/>
       <w:r>
         <w:t xml:space="preserve">MatrixSplit</w:t>
       </w:r>
@@ -7230,7 +7812,7 @@
       <w:pPr>
         <w:pStyle w:val="Compact"/>
         <w:numPr>
-          <w:numId w:val="1039"/>
+          <w:numId w:val="1043"/>
           <w:ilvl w:val="0"/>
         </w:numPr>
       </w:pPr>
@@ -7242,7 +7824,7 @@
       <w:pPr>
         <w:pStyle w:val="Compact"/>
         <w:numPr>
-          <w:numId w:val="1039"/>
+          <w:numId w:val="1043"/>
           <w:ilvl w:val="0"/>
         </w:numPr>
       </w:pPr>
@@ -7277,9 +7859,9 @@
       <w:r>
         <w:drawing>
           <wp:inline>
-            <wp:extent cx="5334000" cy="1125799"/>
+            <wp:extent cx="5334000" cy="1130625"/>
             <wp:effectExtent b="0" l="0" r="0" t="0"/>
-            <wp:docPr descr="" id="1" name="Picture"/>
+            <wp:docPr descr="Splitting" id="1" name="Picture"/>
             <a:graphic>
               <a:graphicData uri="http://schemas.openxmlformats.org/drawingml/2006/picture">
                 <pic:pic>
@@ -7290,7 +7872,7 @@
                     </pic:cNvPicPr>
                   </pic:nvPicPr>
                   <pic:blipFill>
-                    <a:blip r:embed="rId117"/>
+                    <a:blip r:embed="rId123"/>
                     <a:stretch>
                       <a:fillRect/>
                     </a:stretch>
@@ -7298,7 +7880,7 @@
                   <pic:spPr bwMode="auto">
                     <a:xfrm>
                       <a:off x="0" y="0"/>
-                      <a:ext cx="5334000" cy="1125799"/>
+                      <a:ext cx="5334000" cy="1130625"/>
                     </a:xfrm>
                     <a:prstGeom prst="rect">
                       <a:avLst/>
@@ -7352,9 +7934,9 @@
       <w:r>
         <w:drawing>
           <wp:inline>
-            <wp:extent cx="3733800" cy="1536700"/>
+            <wp:extent cx="3734602" cy="1540042"/>
             <wp:effectExtent b="0" l="0" r="0" t="0"/>
-            <wp:docPr descr="" id="1" name="Picture"/>
+            <wp:docPr descr="Splitting" id="1" name="Picture"/>
             <a:graphic>
               <a:graphicData uri="http://schemas.openxmlformats.org/drawingml/2006/picture">
                 <pic:pic>
@@ -7365,7 +7947,7 @@
                     </pic:cNvPicPr>
                   </pic:nvPicPr>
                   <pic:blipFill>
-                    <a:blip r:embed="rId118"/>
+                    <a:blip r:embed="rId124"/>
                     <a:stretch>
                       <a:fillRect/>
                     </a:stretch>
@@ -7373,7 +7955,7 @@
                   <pic:spPr bwMode="auto">
                     <a:xfrm>
                       <a:off x="0" y="0"/>
-                      <a:ext cx="3733800" cy="1536700"/>
+                      <a:ext cx="3734602" cy="1540042"/>
                     </a:xfrm>
                     <a:prstGeom prst="rect">
                       <a:avLst/>
@@ -7415,9 +7997,9 @@
       <w:r>
         <w:drawing>
           <wp:inline>
-            <wp:extent cx="5334000" cy="7540879"/>
+            <wp:extent cx="5334000" cy="7548966"/>
             <wp:effectExtent b="0" l="0" r="0" t="0"/>
-            <wp:docPr descr="" id="1" name="Picture"/>
+            <wp:docPr descr="Life cycle" id="1" name="Picture"/>
             <a:graphic>
               <a:graphicData uri="http://schemas.openxmlformats.org/drawingml/2006/picture">
                 <pic:pic>
@@ -7428,7 +8010,7 @@
                     </pic:cNvPicPr>
                   </pic:nvPicPr>
                   <pic:blipFill>
-                    <a:blip r:embed="rId119"/>
+                    <a:blip r:embed="rId125"/>
                     <a:stretch>
                       <a:fillRect/>
                     </a:stretch>
@@ -7436,7 +8018,7 @@
                   <pic:spPr bwMode="auto">
                     <a:xfrm>
                       <a:off x="0" y="0"/>
-                      <a:ext cx="5334000" cy="7540879"/>
+                      <a:ext cx="5334000" cy="7548966"/>
                     </a:xfrm>
                     <a:prstGeom prst="rect">
                       <a:avLst/>
@@ -7458,7 +8040,13 @@
         <w:t xml:space="preserve"> </w:t>
       </w:r>
       <w:r>
-        <w:t xml:space="preserve">************************************************ ## MatrixFec</w:t>
+        <w:t xml:space="preserve">************************************************</w:t>
+      </w:r>
+      <w:r>
+        <w:t xml:space="preserve"> </w:t>
+      </w:r>
+      <w:r>
+        <w:t xml:space="preserve">## MatrixFec</w:t>
       </w:r>
     </w:p>
     <w:p>
@@ -7473,7 +8061,7 @@
       <w:pPr>
         <w:pStyle w:val="Compact"/>
         <w:numPr>
-          <w:numId w:val="1040"/>
+          <w:numId w:val="1044"/>
           <w:ilvl w:val="0"/>
         </w:numPr>
       </w:pPr>
@@ -7485,7 +8073,7 @@
       <w:pPr>
         <w:pStyle w:val="Compact"/>
         <w:numPr>
-          <w:numId w:val="1040"/>
+          <w:numId w:val="1044"/>
           <w:ilvl w:val="0"/>
         </w:numPr>
       </w:pPr>
@@ -7497,7 +8085,7 @@
       <w:pPr>
         <w:pStyle w:val="Compact"/>
         <w:numPr>
-          <w:numId w:val="1040"/>
+          <w:numId w:val="1044"/>
           <w:ilvl w:val="0"/>
         </w:numPr>
       </w:pPr>
@@ -7516,8 +8104,8 @@
       <w:pPr>
         <w:pStyle w:val="Heading2"/>
       </w:pPr>
-      <w:bookmarkStart w:id="120" w:name="observation"/>
-      <w:bookmarkEnd w:id="120"/>
+      <w:bookmarkStart w:id="126" w:name="observation"/>
+      <w:bookmarkEnd w:id="126"/>
       <w:r>
         <w:t xml:space="preserve">Observation</w:t>
       </w:r>
@@ -7542,7 +8130,7 @@
       <w:pPr>
         <w:pStyle w:val="Compact"/>
         <w:numPr>
-          <w:numId w:val="1041"/>
+          <w:numId w:val="1045"/>
           <w:ilvl w:val="0"/>
         </w:numPr>
       </w:pPr>
@@ -7554,7 +8142,7 @@
       <w:pPr>
         <w:pStyle w:val="Compact"/>
         <w:numPr>
-          <w:numId w:val="1041"/>
+          <w:numId w:val="1045"/>
           <w:ilvl w:val="0"/>
         </w:numPr>
       </w:pPr>
@@ -7566,7 +8154,7 @@
       <w:pPr>
         <w:pStyle w:val="Compact"/>
         <w:numPr>
-          <w:numId w:val="1041"/>
+          <w:numId w:val="1045"/>
           <w:ilvl w:val="0"/>
         </w:numPr>
       </w:pPr>
@@ -7578,7 +8166,7 @@
       <w:pPr>
         <w:pStyle w:val="Compact"/>
         <w:numPr>
-          <w:numId w:val="1041"/>
+          <w:numId w:val="1045"/>
           <w:ilvl w:val="0"/>
         </w:numPr>
       </w:pPr>
@@ -7590,7 +8178,7 @@
       <w:pPr>
         <w:pStyle w:val="Compact"/>
         <w:numPr>
-          <w:numId w:val="1041"/>
+          <w:numId w:val="1045"/>
           <w:ilvl w:val="0"/>
         </w:numPr>
       </w:pPr>
@@ -7602,7 +8190,7 @@
       <w:pPr>
         <w:pStyle w:val="Compact"/>
         <w:numPr>
-          <w:numId w:val="1041"/>
+          <w:numId w:val="1045"/>
           <w:ilvl w:val="0"/>
         </w:numPr>
       </w:pPr>
@@ -7614,7 +8202,7 @@
       <w:pPr>
         <w:pStyle w:val="Compact"/>
         <w:numPr>
-          <w:numId w:val="1041"/>
+          <w:numId w:val="1045"/>
           <w:ilvl w:val="0"/>
         </w:numPr>
       </w:pPr>
@@ -7626,7 +8214,7 @@
       <w:pPr>
         <w:pStyle w:val="Compact"/>
         <w:numPr>
-          <w:numId w:val="1041"/>
+          <w:numId w:val="1045"/>
           <w:ilvl w:val="0"/>
         </w:numPr>
       </w:pPr>
@@ -7665,8 +8253,8 @@
       <w:pPr>
         <w:pStyle w:val="Heading2"/>
       </w:pPr>
-      <w:bookmarkStart w:id="121" w:name="matrixclassorganized"/>
-      <w:bookmarkEnd w:id="121"/>
+      <w:bookmarkStart w:id="127" w:name="matrixclassorganized"/>
+      <w:bookmarkEnd w:id="127"/>
       <w:r>
         <w:t xml:space="preserve">MatrixClassOrganized</w:t>
       </w:r>
@@ -7683,7 +8271,7 @@
       <w:pPr>
         <w:pStyle w:val="Compact"/>
         <w:numPr>
-          <w:numId w:val="1042"/>
+          <w:numId w:val="1046"/>
           <w:ilvl w:val="0"/>
         </w:numPr>
       </w:pPr>
@@ -7695,7 +8283,7 @@
       <w:pPr>
         <w:pStyle w:val="Compact"/>
         <w:numPr>
-          <w:numId w:val="1042"/>
+          <w:numId w:val="1046"/>
           <w:ilvl w:val="0"/>
         </w:numPr>
       </w:pPr>
@@ -7707,7 +8295,7 @@
       <w:pPr>
         <w:pStyle w:val="Compact"/>
         <w:numPr>
-          <w:numId w:val="1042"/>
+          <w:numId w:val="1046"/>
           <w:ilvl w:val="0"/>
         </w:numPr>
       </w:pPr>
@@ -7726,8 +8314,8 @@
       <w:pPr>
         <w:pStyle w:val="Heading2"/>
       </w:pPr>
-      <w:bookmarkStart w:id="122" w:name="matrixclassauthor"/>
-      <w:bookmarkEnd w:id="122"/>
+      <w:bookmarkStart w:id="128" w:name="matrixclassauthor"/>
+      <w:bookmarkEnd w:id="128"/>
       <w:r>
         <w:t xml:space="preserve">MatrixClassAuthor</w:t>
       </w:r>
@@ -7761,7 +8349,7 @@
       <w:pPr>
         <w:pStyle w:val="Compact"/>
         <w:numPr>
-          <w:numId w:val="1043"/>
+          <w:numId w:val="1047"/>
           <w:ilvl w:val="0"/>
         </w:numPr>
       </w:pPr>
@@ -7773,7 +8361,7 @@
       <w:pPr>
         <w:pStyle w:val="Compact"/>
         <w:numPr>
-          <w:numId w:val="1043"/>
+          <w:numId w:val="1047"/>
           <w:ilvl w:val="0"/>
         </w:numPr>
       </w:pPr>
@@ -7785,7 +8373,7 @@
       <w:pPr>
         <w:pStyle w:val="Compact"/>
         <w:numPr>
-          <w:numId w:val="1043"/>
+          <w:numId w:val="1047"/>
           <w:ilvl w:val="0"/>
         </w:numPr>
       </w:pPr>
@@ -7797,7 +8385,7 @@
       <w:pPr>
         <w:pStyle w:val="Compact"/>
         <w:numPr>
-          <w:numId w:val="1043"/>
+          <w:numId w:val="1047"/>
           <w:ilvl w:val="0"/>
         </w:numPr>
       </w:pPr>
@@ -7809,7 +8397,7 @@
       <w:pPr>
         <w:pStyle w:val="Compact"/>
         <w:numPr>
-          <w:numId w:val="1043"/>
+          <w:numId w:val="1047"/>
           <w:ilvl w:val="0"/>
         </w:numPr>
       </w:pPr>
@@ -7821,7 +8409,7 @@
       <w:pPr>
         <w:pStyle w:val="Compact"/>
         <w:numPr>
-          <w:numId w:val="1043"/>
+          <w:numId w:val="1047"/>
           <w:ilvl w:val="0"/>
         </w:numPr>
       </w:pPr>
@@ -7833,7 +8421,7 @@
       <w:pPr>
         <w:pStyle w:val="Compact"/>
         <w:numPr>
-          <w:numId w:val="1043"/>
+          <w:numId w:val="1047"/>
           <w:ilvl w:val="0"/>
         </w:numPr>
       </w:pPr>
@@ -7845,7 +8433,7 @@
       <w:pPr>
         <w:pStyle w:val="Compact"/>
         <w:numPr>
-          <w:numId w:val="1043"/>
+          <w:numId w:val="1047"/>
           <w:ilvl w:val="0"/>
         </w:numPr>
       </w:pPr>
@@ -7857,7 +8445,7 @@
       <w:pPr>
         <w:pStyle w:val="Compact"/>
         <w:numPr>
-          <w:numId w:val="1043"/>
+          <w:numId w:val="1047"/>
           <w:ilvl w:val="0"/>
         </w:numPr>
       </w:pPr>
@@ -7876,8 +8464,8 @@
       <w:pPr>
         <w:pStyle w:val="Heading2"/>
       </w:pPr>
-      <w:bookmarkStart w:id="123" w:name="matrixclassnumber"/>
-      <w:bookmarkEnd w:id="123"/>
+      <w:bookmarkStart w:id="129" w:name="matrixclassnumber"/>
+      <w:bookmarkEnd w:id="129"/>
       <w:r>
         <w:t xml:space="preserve">MatrixClassNumber</w:t>
       </w:r>
@@ -7903,7 +8491,6 @@
       </w:r>
       <m:oMath>
         <m:r>
-          <m:rPr/>
           <m:t>n</m:t>
         </m:r>
       </m:oMath>
@@ -7915,7 +8502,6 @@
       </w:r>
       <m:oMath>
         <m:r>
-          <m:rPr/>
           <m:t>n</m:t>
         </m:r>
       </m:oMath>
@@ -7937,8 +8523,8 @@
       <w:pPr>
         <w:pStyle w:val="Heading2"/>
       </w:pPr>
-      <w:bookmarkStart w:id="124" w:name="matumatfmatc"/>
-      <w:bookmarkEnd w:id="124"/>
+      <w:bookmarkStart w:id="130" w:name="matumatfmatc"/>
+      <w:bookmarkEnd w:id="130"/>
       <w:r>
         <w:t xml:space="preserve">matU/matF/matC/</w:t>
       </w:r>
@@ -7954,7 +8540,7 @@
     <w:p>
       <w:pPr>
         <w:numPr>
-          <w:numId w:val="1044"/>
+          <w:numId w:val="1048"/>
           <w:ilvl w:val="0"/>
         </w:numPr>
       </w:pPr>
@@ -7965,7 +8551,7 @@
     <w:p>
       <w:pPr>
         <w:numPr>
-          <w:numId w:val="1044"/>
+          <w:numId w:val="1048"/>
           <w:ilvl w:val="0"/>
         </w:numPr>
       </w:pPr>
@@ -7976,7 +8562,7 @@
     <w:p>
       <w:pPr>
         <w:numPr>
-          <w:numId w:val="1044"/>
+          <w:numId w:val="1048"/>
           <w:ilvl w:val="0"/>
         </w:numPr>
       </w:pPr>
@@ -7987,7 +8573,7 @@
     <w:p>
       <w:pPr>
         <w:numPr>
-          <w:numId w:val="1044"/>
+          <w:numId w:val="1048"/>
           <w:ilvl w:val="0"/>
         </w:numPr>
       </w:pPr>
@@ -8046,8 +8632,8 @@
       <w:pPr>
         <w:pStyle w:val="Heading2"/>
       </w:pPr>
-      <w:bookmarkStart w:id="125" w:name="color-coding"/>
-      <w:bookmarkEnd w:id="125"/>
+      <w:bookmarkStart w:id="131" w:name="color-coding"/>
+      <w:bookmarkEnd w:id="131"/>
       <w:r>
         <w:t xml:space="preserve">Color coding</w:t>
       </w:r>
@@ -8084,9 +8670,9 @@
       <w:r>
         <w:drawing>
           <wp:inline>
-            <wp:extent cx="5003800" cy="2374900"/>
+            <wp:extent cx="5005136" cy="2387065"/>
             <wp:effectExtent b="0" l="0" r="0" t="0"/>
-            <wp:docPr descr="" id="1" name="Picture"/>
+            <wp:docPr descr="Unique" id="1" name="Picture"/>
             <a:graphic>
               <a:graphicData uri="http://schemas.openxmlformats.org/drawingml/2006/picture">
                 <pic:pic>
@@ -8097,7 +8683,7 @@
                     </pic:cNvPicPr>
                   </pic:nvPicPr>
                   <pic:blipFill>
-                    <a:blip r:embed="rId126"/>
+                    <a:blip r:embed="rId132"/>
                     <a:stretch>
                       <a:fillRect/>
                     </a:stretch>
@@ -8105,7 +8691,7 @@
                   <pic:spPr bwMode="auto">
                     <a:xfrm>
                       <a:off x="0" y="0"/>
-                      <a:ext cx="5003800" cy="2374900"/>
+                      <a:ext cx="5005136" cy="2387065"/>
                     </a:xfrm>
                     <a:prstGeom prst="rect">
                       <a:avLst/>
@@ -8156,9 +8742,9 @@
       <w:r>
         <w:drawing>
           <wp:inline>
-            <wp:extent cx="5334000" cy="900545"/>
+            <wp:extent cx="5334000" cy="909403"/>
             <wp:effectExtent b="0" l="0" r="0" t="0"/>
-            <wp:docPr descr="" id="1" name="Picture"/>
+            <wp:docPr descr="Mixed" id="1" name="Picture"/>
             <a:graphic>
               <a:graphicData uri="http://schemas.openxmlformats.org/drawingml/2006/picture">
                 <pic:pic>
@@ -8169,7 +8755,7 @@
                     </pic:cNvPicPr>
                   </pic:nvPicPr>
                   <pic:blipFill>
-                    <a:blip r:embed="rId127"/>
+                    <a:blip r:embed="rId133"/>
                     <a:stretch>
                       <a:fillRect/>
                     </a:stretch>
@@ -8177,7 +8763,7 @@
                   <pic:spPr bwMode="auto">
                     <a:xfrm>
                       <a:off x="0" y="0"/>
-                      <a:ext cx="5334000" cy="900545"/>
+                      <a:ext cx="5334000" cy="909403"/>
                     </a:xfrm>
                     <a:prstGeom prst="rect">
                       <a:avLst/>
@@ -8222,9 +8808,9 @@
       <w:r>
         <w:drawing>
           <wp:inline>
-            <wp:extent cx="5334000" cy="1093906"/>
+            <wp:extent cx="5334000" cy="1099038"/>
             <wp:effectExtent b="0" l="0" r="0" t="0"/>
-            <wp:docPr descr="" id="1" name="Picture"/>
+            <wp:docPr descr="Other" id="1" name="Picture"/>
             <a:graphic>
               <a:graphicData uri="http://schemas.openxmlformats.org/drawingml/2006/picture">
                 <pic:pic>
@@ -8235,7 +8821,7 @@
                     </pic:cNvPicPr>
                   </pic:nvPicPr>
                   <pic:blipFill>
-                    <a:blip r:embed="rId128"/>
+                    <a:blip r:embed="rId134"/>
                     <a:stretch>
                       <a:fillRect/>
                     </a:stretch>
@@ -8243,7 +8829,7 @@
                   <pic:spPr bwMode="auto">
                     <a:xfrm>
                       <a:off x="0" y="0"/>
-                      <a:ext cx="5334000" cy="1093906"/>
+                      <a:ext cx="5334000" cy="1099038"/>
                     </a:xfrm>
                     <a:prstGeom prst="rect">
                       <a:avLst/>
@@ -8284,27 +8870,22 @@
         <m:sSub>
           <m:e>
             <m:r>
-              <m:rPr/>
               <m:t>a</m:t>
             </m:r>
           </m:e>
           <m:sub>
             <m:r>
-              <m:rPr/>
               <m:t>i</m:t>
             </m:r>
             <m:r>
-              <m:rPr/>
               <m:t>j</m:t>
             </m:r>
           </m:sub>
         </m:sSub>
         <m:r>
-          <m:rPr/>
           <m:t>&gt;</m:t>
         </m:r>
         <m:r>
-          <m:rPr/>
           <m:t>0</m:t>
         </m:r>
       </m:oMath>
@@ -8356,9 +8937,9 @@
       <w:r>
         <w:drawing>
           <wp:inline>
-            <wp:extent cx="5334000" cy="2146522"/>
+            <wp:extent cx="5334000" cy="2147737"/>
             <wp:effectExtent b="0" l="0" r="0" t="0"/>
-            <wp:docPr descr="" id="1" name="Picture"/>
+            <wp:docPr descr="Example" id="1" name="Picture"/>
             <a:graphic>
               <a:graphicData uri="http://schemas.openxmlformats.org/drawingml/2006/picture">
                 <pic:pic>
@@ -8369,7 +8950,7 @@
                     </pic:cNvPicPr>
                   </pic:nvPicPr>
                   <pic:blipFill>
-                    <a:blip r:embed="rId129"/>
+                    <a:blip r:embed="rId135"/>
                     <a:stretch>
                       <a:fillRect/>
                     </a:stretch>
@@ -8377,7 +8958,7 @@
                   <pic:spPr bwMode="auto">
                     <a:xfrm>
                       <a:off x="0" y="0"/>
-                      <a:ext cx="5334000" cy="2146522"/>
+                      <a:ext cx="5334000" cy="2147737"/>
                     </a:xfrm>
                     <a:prstGeom prst="rect">
                       <a:avLst/>
@@ -8519,7 +9100,7 @@
     </w:lvl>
   </w:abstractNum>
   <w:abstractNum w:abstractNumId="990">
-    <w:nsid w:val="6e3ae189"/>
+    <w:nsid w:val="f373962a"/>
     <w:multiLevelType w:val="multilevel"/>
     <w:lvl w:ilvl="0">
       <w:numFmt w:val="bullet"/>
@@ -8600,7 +9181,7 @@
     </w:lvl>
   </w:abstractNum>
   <w:abstractNum w:abstractNumId="991">
-    <w:nsid w:val="6f66aaba"/>
+    <w:nsid w:val="c4ba7d35"/>
     <w:multiLevelType w:val="multilevel"/>
     <w:lvl w:ilvl="0">
       <w:numFmt w:val="bullet"/>
@@ -8681,7 +9262,7 @@
     </w:lvl>
   </w:abstractNum>
   <w:abstractNum w:abstractNumId="99411">
-    <w:nsid w:val="c1515b06"/>
+    <w:nsid w:val="f4e265a5"/>
     <w:multiLevelType w:val="multilevel"/>
     <w:lvl w:ilvl="0">
       <w:start w:val="1"/>
@@ -8826,6 +9407,18 @@
     <w:abstractNumId w:val="991"/>
   </w:num>
   <w:num w:numId="1018">
+    <w:abstractNumId w:val="991"/>
+  </w:num>
+  <w:num w:numId="1019">
+    <w:abstractNumId w:val="991"/>
+  </w:num>
+  <w:num w:numId="1020">
+    <w:abstractNumId w:val="991"/>
+  </w:num>
+  <w:num w:numId="1021">
+    <w:abstractNumId w:val="991"/>
+  </w:num>
+  <w:num w:numId="1022">
     <w:abstractNumId w:val="99411"/>
     <w:lvlOverride w:ilvl="0">
       <w:startOverride w:val="1"/>
@@ -8848,18 +9441,6 @@
     <w:lvlOverride w:ilvl="6">
       <w:startOverride w:val="1"/>
     </w:lvlOverride>
-  </w:num>
-  <w:num w:numId="1019">
-    <w:abstractNumId w:val="991"/>
-  </w:num>
-  <w:num w:numId="1020">
-    <w:abstractNumId w:val="991"/>
-  </w:num>
-  <w:num w:numId="1021">
-    <w:abstractNumId w:val="991"/>
-  </w:num>
-  <w:num w:numId="1022">
-    <w:abstractNumId w:val="991"/>
   </w:num>
   <w:num w:numId="1023">
     <w:abstractNumId w:val="991"/>
@@ -8889,6 +9470,18 @@
     <w:abstractNumId w:val="991"/>
   </w:num>
   <w:num w:numId="1032">
+    <w:abstractNumId w:val="991"/>
+  </w:num>
+  <w:num w:numId="1033">
+    <w:abstractNumId w:val="991"/>
+  </w:num>
+  <w:num w:numId="1034">
+    <w:abstractNumId w:val="991"/>
+  </w:num>
+  <w:num w:numId="1035">
+    <w:abstractNumId w:val="991"/>
+  </w:num>
+  <w:num w:numId="1036">
     <w:abstractNumId w:val="99411"/>
     <w:lvlOverride w:ilvl="0">
       <w:startOverride w:val="1"/>
@@ -8912,7 +9505,7 @@
       <w:startOverride w:val="1"/>
     </w:lvlOverride>
   </w:num>
-  <w:num w:numId="1033">
+  <w:num w:numId="1037">
     <w:abstractNumId w:val="99411"/>
     <w:lvlOverride w:ilvl="0">
       <w:startOverride w:val="1"/>
@@ -8936,7 +9529,7 @@
       <w:startOverride w:val="1"/>
     </w:lvlOverride>
   </w:num>
-  <w:num w:numId="1034">
+  <w:num w:numId="1038">
     <w:abstractNumId w:val="99411"/>
     <w:lvlOverride w:ilvl="0">
       <w:startOverride w:val="1"/>
@@ -8960,7 +9553,7 @@
       <w:startOverride w:val="1"/>
     </w:lvlOverride>
   </w:num>
-  <w:num w:numId="1035">
+  <w:num w:numId="1039">
     <w:abstractNumId w:val="99411"/>
     <w:lvlOverride w:ilvl="0">
       <w:startOverride w:val="1"/>
@@ -8984,18 +9577,6 @@
       <w:startOverride w:val="1"/>
     </w:lvlOverride>
   </w:num>
-  <w:num w:numId="1036">
-    <w:abstractNumId w:val="991"/>
-  </w:num>
-  <w:num w:numId="1037">
-    <w:abstractNumId w:val="991"/>
-  </w:num>
-  <w:num w:numId="1038">
-    <w:abstractNumId w:val="991"/>
-  </w:num>
-  <w:num w:numId="1039">
-    <w:abstractNumId w:val="991"/>
-  </w:num>
   <w:num w:numId="1040">
     <w:abstractNumId w:val="991"/>
   </w:num>
@@ -9009,6 +9590,18 @@
     <w:abstractNumId w:val="991"/>
   </w:num>
   <w:num w:numId="1044">
+    <w:abstractNumId w:val="991"/>
+  </w:num>
+  <w:num w:numId="1045">
+    <w:abstractNumId w:val="991"/>
+  </w:num>
+  <w:num w:numId="1046">
+    <w:abstractNumId w:val="991"/>
+  </w:num>
+  <w:num w:numId="1047">
+    <w:abstractNumId w:val="991"/>
+  </w:num>
+  <w:num w:numId="1048">
     <w:abstractNumId w:val="991"/>
   </w:num>
 </w:numbering>
@@ -9414,7 +10007,6 @@
     <w:link w:val="VerbatimChar"/>
     <w:pPr>
       <w:wordWrap w:val="off"/>
-      <w:noProof/>
       <w:shd w:val="clear" w:fill="f8f8f8"/>
     </w:pPr>
   </w:style>

</xml_diff>

<commit_message>
Added reference to http://www.algaebase.org as source for algae taxonomy.
</commit_message>
<xml_diff>
--- a/Protocol/COMPADRE_COMADRE_Data_Digitisation_Protocol.docx
+++ b/Protocol/COMPADRE_COMADRE_Data_Digitisation_Protocol.docx
@@ -33,13 +33,13 @@
         <w:pStyle w:val="Date"/>
       </w:pPr>
       <w:r>
-        <w:t xml:space="preserve">January</w:t>
-      </w:r>
-      <w:r>
-        <w:t xml:space="preserve"> </w:t>
-      </w:r>
-      <w:r>
-        <w:t xml:space="preserve">10</w:t>
+        <w:t xml:space="preserve">February</w:t>
+      </w:r>
+      <w:r>
+        <w:t xml:space="preserve"> </w:t>
+      </w:r>
+      <w:r>
+        <w:t xml:space="preserve">07</w:t>
       </w:r>
       <w:r>
         <w:t xml:space="preserve"> </w:t>
@@ -3021,7 +3021,21 @@
         </w:r>
       </w:hyperlink>
       <w:r>
-        <w:t xml:space="preserve">) for animals.</w:t>
+        <w:t xml:space="preserve">) for animals. For algae, you can use</w:t>
+      </w:r>
+      <w:r>
+        <w:t xml:space="preserve"> </w:t>
+      </w:r>
+      <w:hyperlink r:id="rId57">
+        <w:r>
+          <w:rPr>
+            <w:rStyle w:val="Hyperlink"/>
+          </w:rPr>
+          <w:t xml:space="preserve">http://www.algaebase.org</w:t>
+        </w:r>
+      </w:hyperlink>
+      <w:r>
+        <w:t xml:space="preserve">.</w:t>
       </w:r>
     </w:p>
     <w:p>
@@ -3202,7 +3216,7 @@
                     </pic:cNvPicPr>
                   </pic:nvPicPr>
                   <pic:blipFill>
-                    <a:blip r:embed="rId57"/>
+                    <a:blip r:embed="rId58"/>
                     <a:stretch>
                       <a:fillRect/>
                     </a:stretch>
@@ -3248,8 +3262,8 @@
       <w:pPr>
         <w:pStyle w:val="Heading2"/>
       </w:pPr>
-      <w:bookmarkStart w:id="58" w:name="authors"/>
-      <w:bookmarkEnd w:id="58"/>
+      <w:bookmarkStart w:id="59" w:name="authors"/>
+      <w:bookmarkEnd w:id="59"/>
       <w:r>
         <w:t xml:space="preserve">Authors</w:t>
       </w:r>
@@ -3294,8 +3308,8 @@
       <w:pPr>
         <w:pStyle w:val="Heading2"/>
       </w:pPr>
-      <w:bookmarkStart w:id="59" w:name="journal"/>
-      <w:bookmarkEnd w:id="59"/>
+      <w:bookmarkStart w:id="60" w:name="journal"/>
+      <w:bookmarkEnd w:id="60"/>
       <w:r>
         <w:t xml:space="preserve">Journal</w:t>
       </w:r>
@@ -3310,7 +3324,7 @@
       <w:r>
         <w:t xml:space="preserve"> </w:t>
       </w:r>
-      <w:hyperlink r:id="rId60">
+      <w:hyperlink r:id="rId61">
         <w:r>
           <w:rPr>
             <w:rStyle w:val="Hyperlink"/>
@@ -3425,8 +3439,8 @@
       <w:pPr>
         <w:pStyle w:val="Heading2"/>
       </w:pPr>
-      <w:bookmarkStart w:id="61" w:name="yearpublication"/>
-      <w:bookmarkEnd w:id="61"/>
+      <w:bookmarkStart w:id="62" w:name="yearpublication"/>
+      <w:bookmarkEnd w:id="62"/>
       <w:r>
         <w:t xml:space="preserve">YearPublication</w:t>
       </w:r>
@@ -3450,8 +3464,8 @@
       <w:pPr>
         <w:pStyle w:val="Heading2"/>
       </w:pPr>
-      <w:bookmarkStart w:id="62" w:name="correspondingauthor"/>
-      <w:bookmarkEnd w:id="62"/>
+      <w:bookmarkStart w:id="63" w:name="correspondingauthor"/>
+      <w:bookmarkEnd w:id="63"/>
       <w:r>
         <w:t xml:space="preserve">CorrespondingAuthor</w:t>
       </w:r>
@@ -3475,8 +3489,8 @@
       <w:pPr>
         <w:pStyle w:val="Heading2"/>
       </w:pPr>
-      <w:bookmarkStart w:id="63" w:name="email"/>
-      <w:bookmarkEnd w:id="63"/>
+      <w:bookmarkStart w:id="64" w:name="email"/>
+      <w:bookmarkEnd w:id="64"/>
       <w:r>
         <w:t xml:space="preserve">Email</w:t>
       </w:r>
@@ -3525,8 +3539,8 @@
       <w:pPr>
         <w:pStyle w:val="Heading2"/>
       </w:pPr>
-      <w:bookmarkStart w:id="64" w:name="contacted"/>
-      <w:bookmarkEnd w:id="64"/>
+      <w:bookmarkStart w:id="65" w:name="contacted"/>
+      <w:bookmarkEnd w:id="65"/>
       <w:r>
         <w:t xml:space="preserve">Contacted</w:t>
       </w:r>
@@ -3605,8 +3619,8 @@
       <w:pPr>
         <w:pStyle w:val="Heading2"/>
       </w:pPr>
-      <w:bookmarkStart w:id="65" w:name="contentemail"/>
-      <w:bookmarkEnd w:id="65"/>
+      <w:bookmarkStart w:id="66" w:name="contentemail"/>
+      <w:bookmarkEnd w:id="66"/>
       <w:r>
         <w:t xml:space="preserve">ContentEmail</w:t>
       </w:r>
@@ -3630,8 +3644,8 @@
       <w:pPr>
         <w:pStyle w:val="Heading2"/>
       </w:pPr>
-      <w:bookmarkStart w:id="66" w:name="reply"/>
-      <w:bookmarkEnd w:id="66"/>
+      <w:bookmarkStart w:id="67" w:name="reply"/>
+      <w:bookmarkEnd w:id="67"/>
       <w:r>
         <w:t xml:space="preserve">Reply</w:t>
       </w:r>
@@ -3670,8 +3684,8 @@
       <w:pPr>
         <w:pStyle w:val="Heading2"/>
       </w:pPr>
-      <w:bookmarkStart w:id="67" w:name="doi.isbn"/>
-      <w:bookmarkEnd w:id="67"/>
+      <w:bookmarkStart w:id="68" w:name="doi.isbn"/>
+      <w:bookmarkEnd w:id="68"/>
       <w:r>
         <w:t xml:space="preserve">DOI.ISBN</w:t>
       </w:r>
@@ -3694,7 +3708,7 @@
       <w:r>
         <w:t xml:space="preserve"> </w:t>
       </w:r>
-      <w:hyperlink r:id="rId68">
+      <w:hyperlink r:id="rId69">
         <w:r>
           <w:rPr>
             <w:rStyle w:val="Hyperlink"/>
@@ -3713,7 +3727,7 @@
       <w:pPr>
         <w:pStyle w:val="BodyText"/>
       </w:pPr>
-      <w:hyperlink r:id="rId69">
+      <w:hyperlink r:id="rId70">
         <w:r>
           <w:rPr>
             <w:rStyle w:val="Hyperlink"/>
@@ -3757,8 +3771,8 @@
       <w:pPr>
         <w:pStyle w:val="Heading2"/>
       </w:pPr>
-      <w:bookmarkStart w:id="70" w:name="additionalsource"/>
-      <w:bookmarkEnd w:id="70"/>
+      <w:bookmarkStart w:id="71" w:name="additionalsource"/>
+      <w:bookmarkEnd w:id="71"/>
       <w:r>
         <w:t xml:space="preserve">AdditionalSource</w:t>
       </w:r>
@@ -3788,8 +3802,8 @@
       <w:pPr>
         <w:pStyle w:val="Heading2"/>
       </w:pPr>
-      <w:bookmarkStart w:id="71" w:name="database"/>
-      <w:bookmarkEnd w:id="71"/>
+      <w:bookmarkStart w:id="72" w:name="database"/>
+      <w:bookmarkEnd w:id="72"/>
       <w:r>
         <w:t xml:space="preserve">Database</w:t>
       </w:r>
@@ -3873,8 +3887,8 @@
       <w:pPr>
         <w:pStyle w:val="Heading2"/>
       </w:pPr>
-      <w:bookmarkStart w:id="72" w:name="iucnstatus-invasivestatus-conservationstatusus"/>
-      <w:bookmarkEnd w:id="72"/>
+      <w:bookmarkStart w:id="73" w:name="iucnstatus-invasivestatus-conservationstatusus"/>
+      <w:bookmarkEnd w:id="73"/>
       <w:r>
         <w:t xml:space="preserve">IUCNStatus, InvasiveStatus, ConservationStatusUS</w:t>
       </w:r>
@@ -3898,8 +3912,8 @@
       <w:pPr>
         <w:pStyle w:val="Heading2"/>
       </w:pPr>
-      <w:bookmarkStart w:id="73" w:name="ecoregion"/>
-      <w:bookmarkEnd w:id="73"/>
+      <w:bookmarkStart w:id="74" w:name="ecoregion"/>
+      <w:bookmarkEnd w:id="74"/>
       <w:r>
         <w:t xml:space="preserve">Ecoregion</w:t>
       </w:r>
@@ -4267,7 +4281,7 @@
       <w:r>
         <w:t xml:space="preserve"> </w:t>
       </w:r>
-      <w:hyperlink r:id="rId74">
+      <w:hyperlink r:id="rId75">
         <w:r>
           <w:rPr>
             <w:rStyle w:val="Hyperlink"/>
@@ -4312,7 +4326,7 @@
                     </pic:cNvPicPr>
                   </pic:nvPicPr>
                   <pic:blipFill>
-                    <a:blip r:embed="rId75"/>
+                    <a:blip r:embed="rId76"/>
                     <a:stretch>
                       <a:fillRect/>
                     </a:stretch>
@@ -4358,8 +4372,8 @@
       <w:pPr>
         <w:pStyle w:val="Heading2"/>
       </w:pPr>
-      <w:bookmarkStart w:id="76" w:name="growthformraunkiaer-p"/>
-      <w:bookmarkEnd w:id="76"/>
+      <w:bookmarkStart w:id="77" w:name="growthformraunkiaer-p"/>
+      <w:bookmarkEnd w:id="77"/>
       <w:r>
         <w:t xml:space="preserve">GrowthFormRaunkiaer (P)</w:t>
       </w:r>
@@ -4543,7 +4557,7 @@
                     </pic:cNvPicPr>
                   </pic:nvPicPr>
                   <pic:blipFill>
-                    <a:blip r:embed="rId77"/>
+                    <a:blip r:embed="rId78"/>
                     <a:stretch>
                       <a:fillRect/>
                     </a:stretch>
@@ -4855,8 +4869,8 @@
       <w:pPr>
         <w:pStyle w:val="Heading2"/>
       </w:pPr>
-      <w:bookmarkStart w:id="78" w:name="purposes"/>
-      <w:bookmarkEnd w:id="78"/>
+      <w:bookmarkStart w:id="79" w:name="purposes"/>
+      <w:bookmarkEnd w:id="79"/>
       <w:r>
         <w:t xml:space="preserve">Purposes</w:t>
       </w:r>
@@ -5007,8 +5021,8 @@
       <w:pPr>
         <w:pStyle w:val="Heading2"/>
       </w:pPr>
-      <w:bookmarkStart w:id="79" w:name="treatment"/>
-      <w:bookmarkEnd w:id="79"/>
+      <w:bookmarkStart w:id="80" w:name="treatment"/>
+      <w:bookmarkEnd w:id="80"/>
       <w:r>
         <w:t xml:space="preserve">Treatment</w:t>
       </w:r>
@@ -5044,8 +5058,8 @@
       <w:pPr>
         <w:pStyle w:val="Heading2"/>
       </w:pPr>
-      <w:bookmarkStart w:id="80" w:name="studystart"/>
-      <w:bookmarkEnd w:id="80"/>
+      <w:bookmarkStart w:id="81" w:name="studystart"/>
+      <w:bookmarkEnd w:id="81"/>
       <w:r>
         <w:t xml:space="preserve">StudyStart</w:t>
       </w:r>
@@ -5069,8 +5083,8 @@
       <w:pPr>
         <w:pStyle w:val="Heading2"/>
       </w:pPr>
-      <w:bookmarkStart w:id="81" w:name="studyend"/>
-      <w:bookmarkEnd w:id="81"/>
+      <w:bookmarkStart w:id="82" w:name="studyend"/>
+      <w:bookmarkEnd w:id="82"/>
       <w:r>
         <w:t xml:space="preserve">StudyEnd</w:t>
       </w:r>
@@ -5094,8 +5108,8 @@
       <w:pPr>
         <w:pStyle w:val="Heading2"/>
       </w:pPr>
-      <w:bookmarkStart w:id="82" w:name="studyduration"/>
-      <w:bookmarkEnd w:id="82"/>
+      <w:bookmarkStart w:id="83" w:name="studyduration"/>
+      <w:bookmarkEnd w:id="83"/>
       <w:r>
         <w:t xml:space="preserve">StudyDuration</w:t>
       </w:r>
@@ -5125,8 +5139,8 @@
       <w:pPr>
         <w:pStyle w:val="Heading2"/>
       </w:pPr>
-      <w:bookmarkStart w:id="83" w:name="annualperiodicity"/>
-      <w:bookmarkEnd w:id="83"/>
+      <w:bookmarkStart w:id="84" w:name="annualperiodicity"/>
+      <w:bookmarkEnd w:id="84"/>
       <w:r>
         <w:t xml:space="preserve">AnnualPeriodicity</w:t>
       </w:r>
@@ -5286,8 +5300,8 @@
       <w:pPr>
         <w:pStyle w:val="Heading2"/>
       </w:pPr>
-      <w:bookmarkStart w:id="84" w:name="numberpopulations"/>
-      <w:bookmarkEnd w:id="84"/>
+      <w:bookmarkStart w:id="85" w:name="numberpopulations"/>
+      <w:bookmarkEnd w:id="85"/>
       <w:r>
         <w:t xml:space="preserve">NumberPopulations</w:t>
       </w:r>
@@ -5311,8 +5325,8 @@
       <w:pPr>
         <w:pStyle w:val="Heading2"/>
       </w:pPr>
-      <w:bookmarkStart w:id="85" w:name="withinsitereplication"/>
-      <w:bookmarkEnd w:id="85"/>
+      <w:bookmarkStart w:id="86" w:name="withinsitereplication"/>
+      <w:bookmarkEnd w:id="86"/>
       <w:r>
         <w:t xml:space="preserve">WithinSiteReplication</w:t>
       </w:r>
@@ -5354,8 +5368,8 @@
       <w:pPr>
         <w:pStyle w:val="Heading2"/>
       </w:pPr>
-      <w:bookmarkStart w:id="86" w:name="matrixcriteriasize"/>
-      <w:bookmarkEnd w:id="86"/>
+      <w:bookmarkStart w:id="87" w:name="matrixcriteriasize"/>
+      <w:bookmarkEnd w:id="87"/>
       <w:r>
         <w:t xml:space="preserve">MatrixCriteriaSize</w:t>
       </w:r>
@@ -5403,8 +5417,8 @@
       <w:pPr>
         <w:pStyle w:val="Heading2"/>
       </w:pPr>
-      <w:bookmarkStart w:id="87" w:name="matrixcriteriaontogeny"/>
-      <w:bookmarkEnd w:id="87"/>
+      <w:bookmarkStart w:id="88" w:name="matrixcriteriaontogeny"/>
+      <w:bookmarkEnd w:id="88"/>
       <w:r>
         <w:t xml:space="preserve">MatrixCriteriaOntogeny</w:t>
       </w:r>
@@ -5464,8 +5478,8 @@
       <w:pPr>
         <w:pStyle w:val="Heading2"/>
       </w:pPr>
-      <w:bookmarkStart w:id="88" w:name="matrixcriteriaage"/>
-      <w:bookmarkEnd w:id="88"/>
+      <w:bookmarkStart w:id="89" w:name="matrixcriteriaage"/>
+      <w:bookmarkEnd w:id="89"/>
       <w:r>
         <w:t xml:space="preserve">MatrixCriteriaAge</w:t>
       </w:r>
@@ -5525,8 +5539,8 @@
       <w:pPr>
         <w:pStyle w:val="Heading1"/>
       </w:pPr>
-      <w:bookmarkStart w:id="89" w:name="stacked-matrix-files"/>
-      <w:bookmarkEnd w:id="89"/>
+      <w:bookmarkStart w:id="90" w:name="stacked-matrix-files"/>
+      <w:bookmarkEnd w:id="90"/>
       <w:r>
         <w:t xml:space="preserve">STACKED MATRIX FILES</w:t>
       </w:r>
@@ -5542,8 +5556,8 @@
       <w:pPr>
         <w:pStyle w:val="Heading2"/>
       </w:pPr>
-      <w:bookmarkStart w:id="90" w:name="enteredby"/>
-      <w:bookmarkEnd w:id="90"/>
+      <w:bookmarkStart w:id="91" w:name="enteredby"/>
+      <w:bookmarkEnd w:id="91"/>
       <w:r>
         <w:t xml:space="preserve">EnteredBy</w:t>
       </w:r>
@@ -5582,8 +5596,8 @@
       <w:pPr>
         <w:pStyle w:val="Heading2"/>
       </w:pPr>
-      <w:bookmarkStart w:id="91" w:name="entereddate"/>
-      <w:bookmarkEnd w:id="91"/>
+      <w:bookmarkStart w:id="92" w:name="entereddate"/>
+      <w:bookmarkEnd w:id="92"/>
       <w:r>
         <w:t xml:space="preserve">EnteredDate</w:t>
       </w:r>
@@ -5622,8 +5636,8 @@
       <w:pPr>
         <w:pStyle w:val="Heading2"/>
       </w:pPr>
-      <w:bookmarkStart w:id="92" w:name="source"/>
-      <w:bookmarkEnd w:id="92"/>
+      <w:bookmarkStart w:id="93" w:name="source"/>
+      <w:bookmarkEnd w:id="93"/>
       <w:r>
         <w:t xml:space="preserve">Source</w:t>
       </w:r>
@@ -5761,8 +5775,8 @@
       <w:pPr>
         <w:pStyle w:val="Heading2"/>
       </w:pPr>
-      <w:bookmarkStart w:id="93" w:name="speciesauthor-1"/>
-      <w:bookmarkEnd w:id="93"/>
+      <w:bookmarkStart w:id="94" w:name="speciesauthor-1"/>
+      <w:bookmarkEnd w:id="94"/>
       <w:r>
         <w:t xml:space="preserve">SpeciesAuthor</w:t>
       </w:r>
@@ -5801,8 +5815,8 @@
       <w:pPr>
         <w:pStyle w:val="Heading2"/>
       </w:pPr>
-      <w:bookmarkStart w:id="94" w:name="studiedsex"/>
-      <w:bookmarkEnd w:id="94"/>
+      <w:bookmarkStart w:id="95" w:name="studiedsex"/>
+      <w:bookmarkEnd w:id="95"/>
       <w:r>
         <w:t xml:space="preserve">StudiedSex</w:t>
       </w:r>
@@ -5898,8 +5912,8 @@
       <w:pPr>
         <w:pStyle w:val="Heading2"/>
       </w:pPr>
-      <w:bookmarkStart w:id="95" w:name="matrixcomposite"/>
-      <w:bookmarkEnd w:id="95"/>
+      <w:bookmarkStart w:id="96" w:name="matrixcomposite"/>
+      <w:bookmarkEnd w:id="96"/>
       <w:r>
         <w:t xml:space="preserve">MatrixComposite</w:t>
       </w:r>
@@ -6003,7 +6017,7 @@
                     </pic:cNvPicPr>
                   </pic:nvPicPr>
                   <pic:blipFill>
-                    <a:blip r:embed="rId96"/>
+                    <a:blip r:embed="rId97"/>
                     <a:stretch>
                       <a:fillRect/>
                     </a:stretch>
@@ -6063,8 +6077,8 @@
       <w:pPr>
         <w:pStyle w:val="Heading2"/>
       </w:pPr>
-      <w:bookmarkStart w:id="97" w:name="matrixtreatment"/>
-      <w:bookmarkEnd w:id="97"/>
+      <w:bookmarkStart w:id="98" w:name="matrixtreatment"/>
+      <w:bookmarkEnd w:id="98"/>
       <w:r>
         <w:t xml:space="preserve">MatrixTreatment</w:t>
       </w:r>
@@ -6134,8 +6148,8 @@
       <w:pPr>
         <w:pStyle w:val="Heading2"/>
       </w:pPr>
-      <w:bookmarkStart w:id="98" w:name="matrixcaptivity"/>
-      <w:bookmarkEnd w:id="98"/>
+      <w:bookmarkStart w:id="99" w:name="matrixcaptivity"/>
+      <w:bookmarkEnd w:id="99"/>
       <w:r>
         <w:t xml:space="preserve">MatrixCaptivity</w:t>
       </w:r>
@@ -6243,8 +6257,8 @@
       <w:pPr>
         <w:pStyle w:val="Heading2"/>
       </w:pPr>
-      <w:bookmarkStart w:id="99" w:name="yearseasonmonth"/>
-      <w:bookmarkEnd w:id="99"/>
+      <w:bookmarkStart w:id="100" w:name="yearseasonmonth"/>
+      <w:bookmarkEnd w:id="100"/>
       <w:r>
         <w:t xml:space="preserve">YEAR/SEASON/MONTH</w:t>
       </w:r>
@@ -6261,8 +6275,8 @@
       <w:pPr>
         <w:pStyle w:val="Heading3"/>
       </w:pPr>
-      <w:bookmarkStart w:id="100" w:name="matrixstartyear"/>
-      <w:bookmarkEnd w:id="100"/>
+      <w:bookmarkStart w:id="101" w:name="matrixstartyear"/>
+      <w:bookmarkEnd w:id="101"/>
       <w:r>
         <w:t xml:space="preserve">MatrixStartYear</w:t>
       </w:r>
@@ -6331,8 +6345,8 @@
       <w:pPr>
         <w:pStyle w:val="Heading2"/>
       </w:pPr>
-      <w:bookmarkStart w:id="101" w:name="matrixstartseason"/>
-      <w:bookmarkEnd w:id="101"/>
+      <w:bookmarkStart w:id="102" w:name="matrixstartseason"/>
+      <w:bookmarkEnd w:id="102"/>
       <w:r>
         <w:t xml:space="preserve">MatrixStartSeason</w:t>
       </w:r>
@@ -6476,8 +6490,8 @@
       <w:pPr>
         <w:pStyle w:val="Heading2"/>
       </w:pPr>
-      <w:bookmarkStart w:id="102" w:name="matrixstartmonth"/>
-      <w:bookmarkEnd w:id="102"/>
+      <w:bookmarkStart w:id="103" w:name="matrixstartmonth"/>
+      <w:bookmarkEnd w:id="103"/>
       <w:r>
         <w:t xml:space="preserve">MatrixStartMonth</w:t>
       </w:r>
@@ -6687,8 +6701,8 @@
       <w:pPr>
         <w:pStyle w:val="Heading2"/>
       </w:pPr>
-      <w:bookmarkStart w:id="103" w:name="matrixendyear"/>
-      <w:bookmarkEnd w:id="103"/>
+      <w:bookmarkStart w:id="104" w:name="matrixendyear"/>
+      <w:bookmarkEnd w:id="104"/>
       <w:r>
         <w:t xml:space="preserve">MatrixEndYear</w:t>
       </w:r>
@@ -6763,8 +6777,8 @@
       <w:pPr>
         <w:pStyle w:val="Heading2"/>
       </w:pPr>
-      <w:bookmarkStart w:id="104" w:name="matrixendseason"/>
-      <w:bookmarkEnd w:id="104"/>
+      <w:bookmarkStart w:id="105" w:name="matrixendseason"/>
+      <w:bookmarkEnd w:id="105"/>
       <w:r>
         <w:t xml:space="preserve">MatrixEndSeason</w:t>
       </w:r>
@@ -6836,8 +6850,8 @@
       <w:pPr>
         <w:pStyle w:val="Heading2"/>
       </w:pPr>
-      <w:bookmarkStart w:id="105" w:name="matrixendmonth"/>
-      <w:bookmarkEnd w:id="105"/>
+      <w:bookmarkStart w:id="106" w:name="matrixendmonth"/>
+      <w:bookmarkEnd w:id="106"/>
       <w:r>
         <w:t xml:space="preserve">MatrixEndMonth</w:t>
       </w:r>
@@ -7107,7 +7121,7 @@
                     </pic:cNvPicPr>
                   </pic:nvPicPr>
                   <pic:blipFill>
-                    <a:blip r:embed="rId106"/>
+                    <a:blip r:embed="rId107"/>
                     <a:stretch>
                       <a:fillRect/>
                     </a:stretch>
@@ -7153,8 +7167,8 @@
       <w:pPr>
         <w:pStyle w:val="Heading2"/>
       </w:pPr>
-      <w:bookmarkStart w:id="107" w:name="matrixpopulation"/>
-      <w:bookmarkEnd w:id="107"/>
+      <w:bookmarkStart w:id="108" w:name="matrixpopulation"/>
+      <w:bookmarkEnd w:id="108"/>
       <w:r>
         <w:t xml:space="preserve">MatrixPopulation</w:t>
       </w:r>
@@ -7178,8 +7192,8 @@
       <w:pPr>
         <w:pStyle w:val="Heading2"/>
       </w:pPr>
-      <w:bookmarkStart w:id="108" w:name="geolocation-columns"/>
-      <w:bookmarkEnd w:id="108"/>
+      <w:bookmarkStart w:id="109" w:name="geolocation-columns"/>
+      <w:bookmarkEnd w:id="109"/>
       <w:r>
         <w:t xml:space="preserve">Geolocation columns</w:t>
       </w:r>
@@ -7225,8 +7239,8 @@
       <w:pPr>
         <w:pStyle w:val="Heading3"/>
       </w:pPr>
-      <w:bookmarkStart w:id="109" w:name="latdeg-latmin-latsec"/>
-      <w:bookmarkEnd w:id="109"/>
+      <w:bookmarkStart w:id="110" w:name="latdeg-latmin-latsec"/>
+      <w:bookmarkEnd w:id="110"/>
       <w:r>
         <w:t xml:space="preserve">LatDeg / LatMin / LatSec</w:t>
       </w:r>
@@ -7264,8 +7278,8 @@
       <w:pPr>
         <w:pStyle w:val="Heading3"/>
       </w:pPr>
-      <w:bookmarkStart w:id="110" w:name="latns"/>
-      <w:bookmarkEnd w:id="110"/>
+      <w:bookmarkStart w:id="111" w:name="latns"/>
+      <w:bookmarkEnd w:id="111"/>
       <w:r>
         <w:t xml:space="preserve">LatNS</w:t>
       </w:r>
@@ -7323,8 +7337,8 @@
       <w:pPr>
         <w:pStyle w:val="Heading3"/>
       </w:pPr>
-      <w:bookmarkStart w:id="111" w:name="londeg-lonmin-lonsec"/>
-      <w:bookmarkEnd w:id="111"/>
+      <w:bookmarkStart w:id="112" w:name="londeg-lonmin-lonsec"/>
+      <w:bookmarkEnd w:id="112"/>
       <w:r>
         <w:t xml:space="preserve">LonDeg / LonMin / LonSec</w:t>
       </w:r>
@@ -7341,8 +7355,8 @@
       <w:pPr>
         <w:pStyle w:val="Heading3"/>
       </w:pPr>
-      <w:bookmarkStart w:id="112" w:name="lonwe"/>
-      <w:bookmarkEnd w:id="112"/>
+      <w:bookmarkStart w:id="113" w:name="lonwe"/>
+      <w:bookmarkEnd w:id="113"/>
       <w:r>
         <w:t xml:space="preserve">LonWE</w:t>
       </w:r>
@@ -7406,7 +7420,7 @@
       <w:r>
         <w:t xml:space="preserve"> </w:t>
       </w:r>
-      <w:hyperlink r:id="rId113">
+      <w:hyperlink r:id="rId114">
         <w:r>
           <w:rPr>
             <w:rStyle w:val="Hyperlink"/>
@@ -7419,8 +7433,8 @@
       <w:pPr>
         <w:pStyle w:val="Heading3"/>
       </w:pPr>
-      <w:bookmarkStart w:id="114" w:name="altitude"/>
-      <w:bookmarkEnd w:id="114"/>
+      <w:bookmarkStart w:id="115" w:name="altitude"/>
+      <w:bookmarkEnd w:id="115"/>
       <w:r>
         <w:t xml:space="preserve">Altitude</w:t>
       </w:r>
@@ -7470,7 +7484,7 @@
                     </pic:cNvPicPr>
                   </pic:nvPicPr>
                   <pic:blipFill>
-                    <a:blip r:embed="rId115"/>
+                    <a:blip r:embed="rId116"/>
                     <a:stretch>
                       <a:fillRect/>
                     </a:stretch>
@@ -7509,8 +7523,8 @@
       <w:pPr>
         <w:pStyle w:val="Heading3"/>
       </w:pPr>
-      <w:bookmarkStart w:id="116" w:name="country"/>
-      <w:bookmarkEnd w:id="116"/>
+      <w:bookmarkStart w:id="117" w:name="country"/>
+      <w:bookmarkEnd w:id="117"/>
       <w:r>
         <w:t xml:space="preserve">Country</w:t>
       </w:r>
@@ -7525,7 +7539,7 @@
       <w:r>
         <w:t xml:space="preserve"> </w:t>
       </w:r>
-      <w:hyperlink r:id="rId117">
+      <w:hyperlink r:id="rId118">
         <w:r>
           <w:rPr>
             <w:rStyle w:val="Hyperlink"/>
@@ -7549,8 +7563,8 @@
       <w:pPr>
         <w:pStyle w:val="Heading3"/>
       </w:pPr>
-      <w:bookmarkStart w:id="118" w:name="continent"/>
-      <w:bookmarkEnd w:id="118"/>
+      <w:bookmarkStart w:id="119" w:name="continent"/>
+      <w:bookmarkEnd w:id="119"/>
       <w:r>
         <w:t xml:space="preserve">Continent</w:t>
       </w:r>
@@ -7649,7 +7663,7 @@
       <w:r>
         <w:t xml:space="preserve"> </w:t>
       </w:r>
-      <w:hyperlink r:id="rId119">
+      <w:hyperlink r:id="rId120">
         <w:r>
           <w:rPr>
             <w:rStyle w:val="Hyperlink"/>
@@ -7665,8 +7679,8 @@
       <w:pPr>
         <w:pStyle w:val="Heading3"/>
       </w:pPr>
-      <w:bookmarkStart w:id="120" w:name="general-notes-on-location-information"/>
-      <w:bookmarkEnd w:id="120"/>
+      <w:bookmarkStart w:id="121" w:name="general-notes-on-location-information"/>
+      <w:bookmarkEnd w:id="121"/>
       <w:r>
         <w:t xml:space="preserve">General notes on location information</w:t>
       </w:r>
@@ -7748,7 +7762,7 @@
                     </pic:cNvPicPr>
                   </pic:nvPicPr>
                   <pic:blipFill>
-                    <a:blip r:embed="rId121"/>
+                    <a:blip r:embed="rId122"/>
                     <a:stretch>
                       <a:fillRect/>
                     </a:stretch>
@@ -7794,8 +7808,8 @@
       <w:pPr>
         <w:pStyle w:val="Heading2"/>
       </w:pPr>
-      <w:bookmarkStart w:id="122" w:name="matrixsplit"/>
-      <w:bookmarkEnd w:id="122"/>
+      <w:bookmarkStart w:id="123" w:name="matrixsplit"/>
+      <w:bookmarkEnd w:id="123"/>
       <w:r>
         <w:t xml:space="preserve">MatrixSplit</w:t>
       </w:r>
@@ -7872,7 +7886,7 @@
                     </pic:cNvPicPr>
                   </pic:nvPicPr>
                   <pic:blipFill>
-                    <a:blip r:embed="rId123"/>
+                    <a:blip r:embed="rId124"/>
                     <a:stretch>
                       <a:fillRect/>
                     </a:stretch>
@@ -7947,7 +7961,7 @@
                     </pic:cNvPicPr>
                   </pic:nvPicPr>
                   <pic:blipFill>
-                    <a:blip r:embed="rId124"/>
+                    <a:blip r:embed="rId125"/>
                     <a:stretch>
                       <a:fillRect/>
                     </a:stretch>
@@ -8010,7 +8024,7 @@
                     </pic:cNvPicPr>
                   </pic:nvPicPr>
                   <pic:blipFill>
-                    <a:blip r:embed="rId125"/>
+                    <a:blip r:embed="rId126"/>
                     <a:stretch>
                       <a:fillRect/>
                     </a:stretch>
@@ -8104,8 +8118,8 @@
       <w:pPr>
         <w:pStyle w:val="Heading2"/>
       </w:pPr>
-      <w:bookmarkStart w:id="126" w:name="observation"/>
-      <w:bookmarkEnd w:id="126"/>
+      <w:bookmarkStart w:id="127" w:name="observation"/>
+      <w:bookmarkEnd w:id="127"/>
       <w:r>
         <w:t xml:space="preserve">Observation</w:t>
       </w:r>
@@ -8253,8 +8267,8 @@
       <w:pPr>
         <w:pStyle w:val="Heading2"/>
       </w:pPr>
-      <w:bookmarkStart w:id="127" w:name="matrixclassorganized"/>
-      <w:bookmarkEnd w:id="127"/>
+      <w:bookmarkStart w:id="128" w:name="matrixclassorganized"/>
+      <w:bookmarkEnd w:id="128"/>
       <w:r>
         <w:t xml:space="preserve">MatrixClassOrganized</w:t>
       </w:r>
@@ -8314,8 +8328,8 @@
       <w:pPr>
         <w:pStyle w:val="Heading2"/>
       </w:pPr>
-      <w:bookmarkStart w:id="128" w:name="matrixclassauthor"/>
-      <w:bookmarkEnd w:id="128"/>
+      <w:bookmarkStart w:id="129" w:name="matrixclassauthor"/>
+      <w:bookmarkEnd w:id="129"/>
       <w:r>
         <w:t xml:space="preserve">MatrixClassAuthor</w:t>
       </w:r>
@@ -8464,8 +8478,8 @@
       <w:pPr>
         <w:pStyle w:val="Heading2"/>
       </w:pPr>
-      <w:bookmarkStart w:id="129" w:name="matrixclassnumber"/>
-      <w:bookmarkEnd w:id="129"/>
+      <w:bookmarkStart w:id="130" w:name="matrixclassnumber"/>
+      <w:bookmarkEnd w:id="130"/>
       <w:r>
         <w:t xml:space="preserve">MatrixClassNumber</w:t>
       </w:r>
@@ -8523,8 +8537,8 @@
       <w:pPr>
         <w:pStyle w:val="Heading2"/>
       </w:pPr>
-      <w:bookmarkStart w:id="130" w:name="matumatfmatc"/>
-      <w:bookmarkEnd w:id="130"/>
+      <w:bookmarkStart w:id="131" w:name="matumatfmatc"/>
+      <w:bookmarkEnd w:id="131"/>
       <w:r>
         <w:t xml:space="preserve">matU/matF/matC/</w:t>
       </w:r>
@@ -8632,8 +8646,8 @@
       <w:pPr>
         <w:pStyle w:val="Heading2"/>
       </w:pPr>
-      <w:bookmarkStart w:id="131" w:name="color-coding"/>
-      <w:bookmarkEnd w:id="131"/>
+      <w:bookmarkStart w:id="132" w:name="color-coding"/>
+      <w:bookmarkEnd w:id="132"/>
       <w:r>
         <w:t xml:space="preserve">Color coding</w:t>
       </w:r>
@@ -8683,7 +8697,7 @@
                     </pic:cNvPicPr>
                   </pic:nvPicPr>
                   <pic:blipFill>
-                    <a:blip r:embed="rId132"/>
+                    <a:blip r:embed="rId133"/>
                     <a:stretch>
                       <a:fillRect/>
                     </a:stretch>
@@ -8755,7 +8769,7 @@
                     </pic:cNvPicPr>
                   </pic:nvPicPr>
                   <pic:blipFill>
-                    <a:blip r:embed="rId133"/>
+                    <a:blip r:embed="rId134"/>
                     <a:stretch>
                       <a:fillRect/>
                     </a:stretch>
@@ -8821,7 +8835,7 @@
                     </pic:cNvPicPr>
                   </pic:nvPicPr>
                   <pic:blipFill>
-                    <a:blip r:embed="rId134"/>
+                    <a:blip r:embed="rId135"/>
                     <a:stretch>
                       <a:fillRect/>
                     </a:stretch>
@@ -8950,7 +8964,7 @@
                     </pic:cNvPicPr>
                   </pic:nvPicPr>
                   <pic:blipFill>
-                    <a:blip r:embed="rId135"/>
+                    <a:blip r:embed="rId136"/>
                     <a:stretch>
                       <a:fillRect/>
                     </a:stretch>
@@ -9100,7 +9114,7 @@
     </w:lvl>
   </w:abstractNum>
   <w:abstractNum w:abstractNumId="990">
-    <w:nsid w:val="f373962a"/>
+    <w:nsid w:val="15ed8206"/>
     <w:multiLevelType w:val="multilevel"/>
     <w:lvl w:ilvl="0">
       <w:numFmt w:val="bullet"/>
@@ -9181,7 +9195,7 @@
     </w:lvl>
   </w:abstractNum>
   <w:abstractNum w:abstractNumId="991">
-    <w:nsid w:val="c4ba7d35"/>
+    <w:nsid w:val="34bf04c9"/>
     <w:multiLevelType w:val="multilevel"/>
     <w:lvl w:ilvl="0">
       <w:numFmt w:val="bullet"/>
@@ -9262,7 +9276,7 @@
     </w:lvl>
   </w:abstractNum>
   <w:abstractNum w:abstractNumId="99411">
-    <w:nsid w:val="f4e265a5"/>
+    <w:nsid w:val="93235214"/>
     <w:multiLevelType w:val="multilevel"/>
     <w:lvl w:ilvl="0">
       <w:start w:val="1"/>

</xml_diff>

<commit_message>
Fixed typos found by Sandra
</commit_message>
<xml_diff>
--- a/Protocol/COMPADRE_COMADRE_Data_Digitisation_Protocol.docx
+++ b/Protocol/COMPADRE_COMADRE_Data_Digitisation_Protocol.docx
@@ -39,7 +39,7 @@
         <w:t xml:space="preserve"> </w:t>
       </w:r>
       <w:r>
-        <w:t xml:space="preserve">03</w:t>
+        <w:t xml:space="preserve">06</w:t>
       </w:r>
       <w:r>
         <w:t xml:space="preserve"> </w:t>
@@ -3417,7 +3417,7 @@
         </w:numPr>
       </w:pPr>
       <w:r>
-        <w:t xml:space="preserve">Journal Abbreviation (e.g. J. Ecol. for Journal of Ecology) - Where the data come from a scientific journal article, the abbreviated journal name is given. We use the standard abbreviation of the journal using the BIOSIS Format.</w:t>
+        <w:t xml:space="preserve">Journal Abbreviation (e.g. J Ecol for Journal of Ecology) - Where the data come from a scientific journal article, the abbreviated journal name is given. We use the standard abbreviation of the journal using the BIOSIS Format.</w:t>
       </w:r>
     </w:p>
     <w:p>
@@ -7511,7 +7511,7 @@
         <w:pStyle w:val="FirstParagraph"/>
       </w:pPr>
       <w:r>
-        <w:t xml:space="preserve">Altitude of studied population in m = Height above sea level of specific population in meters e.g. 208m.</w:t>
+        <w:t xml:space="preserve">Altitude of studied population in m = Height above sea level of specific population in meters e.g. 208 (without "m").</w:t>
       </w:r>
     </w:p>
     <w:p>
@@ -9185,7 +9185,7 @@
     </w:lvl>
   </w:abstractNum>
   <w:abstractNum w:abstractNumId="990">
-    <w:nsid w:val="27aacfc0"/>
+    <w:nsid w:val="fc918d92"/>
     <w:multiLevelType w:val="multilevel"/>
     <w:lvl w:ilvl="0">
       <w:numFmt w:val="bullet"/>
@@ -9266,7 +9266,7 @@
     </w:lvl>
   </w:abstractNum>
   <w:abstractNum w:abstractNumId="991">
-    <w:nsid w:val="7ba92b49"/>
+    <w:nsid w:val="20afa127"/>
     <w:multiLevelType w:val="multilevel"/>
     <w:lvl w:ilvl="0">
       <w:numFmt w:val="bullet"/>
@@ -9347,7 +9347,7 @@
     </w:lvl>
   </w:abstractNum>
   <w:abstractNum w:abstractNumId="99411">
-    <w:nsid w:val="151a2db0"/>
+    <w:nsid w:val="991693d2"/>
     <w:multiLevelType w:val="multilevel"/>
     <w:lvl w:ilvl="0">
       <w:start w:val="1"/>

</xml_diff>

<commit_message>
Compiled new version of protocol
</commit_message>
<xml_diff>
--- a/Protocol/COMPADRE_COMADRE_Data_Digitisation_Protocol.docx
+++ b/Protocol/COMPADRE_COMADRE_Data_Digitisation_Protocol.docx
@@ -33,13 +33,13 @@
         <w:pStyle w:val="Date"/>
       </w:pPr>
       <w:r>
-        <w:t xml:space="preserve">July</w:t>
-      </w:r>
-      <w:r>
-        <w:t xml:space="preserve"> </w:t>
-      </w:r>
-      <w:r>
-        <w:t xml:space="preserve">03</w:t>
+        <w:t xml:space="preserve">August</w:t>
+      </w:r>
+      <w:r>
+        <w:t xml:space="preserve"> </w:t>
+      </w:r>
+      <w:r>
+        <w:t xml:space="preserve">24</w:t>
       </w:r>
       <w:r>
         <w:t xml:space="preserve"> </w:t>
@@ -804,6 +804,54 @@
         </w:numPr>
       </w:pPr>
       <w:r>
+        <w:t xml:space="preserve">MatrixStartYear</w:t>
+      </w:r>
+    </w:p>
+    <w:p>
+      <w:pPr>
+        <w:pStyle w:val="Compact"/>
+        <w:numPr>
+          <w:numId w:val="1002"/>
+          <w:ilvl w:val="0"/>
+        </w:numPr>
+      </w:pPr>
+      <w:r>
+        <w:t xml:space="preserve">MatrixEndYear</w:t>
+      </w:r>
+    </w:p>
+    <w:p>
+      <w:pPr>
+        <w:pStyle w:val="Compact"/>
+        <w:numPr>
+          <w:numId w:val="1002"/>
+          <w:ilvl w:val="0"/>
+        </w:numPr>
+      </w:pPr>
+      <w:r>
+        <w:t xml:space="preserve">MatrixStartMonth</w:t>
+      </w:r>
+    </w:p>
+    <w:p>
+      <w:pPr>
+        <w:pStyle w:val="Compact"/>
+        <w:numPr>
+          <w:numId w:val="1002"/>
+          <w:ilvl w:val="0"/>
+        </w:numPr>
+      </w:pPr>
+      <w:r>
+        <w:t xml:space="preserve">MatrixEndMonth</w:t>
+      </w:r>
+    </w:p>
+    <w:p>
+      <w:pPr>
+        <w:pStyle w:val="Compact"/>
+        <w:numPr>
+          <w:numId w:val="1002"/>
+          <w:ilvl w:val="0"/>
+        </w:numPr>
+      </w:pPr>
+      <w:r>
         <w:t xml:space="preserve">NumberPopulations</w:t>
       </w:r>
     </w:p>
@@ -869,7 +917,7 @@
     </w:p>
     <w:p>
       <w:pPr>
-        <w:pStyle w:val="Heading2"/>
+        <w:pStyle w:val="Heading1"/>
       </w:pPr>
       <w:bookmarkStart w:id="34" w:name="references"/>
       <w:bookmarkEnd w:id="34"/>
@@ -9185,7 +9233,7 @@
     </w:lvl>
   </w:abstractNum>
   <w:abstractNum w:abstractNumId="990">
-    <w:nsid w:val="27aacfc0"/>
+    <w:nsid w:val="7cfef26a"/>
     <w:multiLevelType w:val="multilevel"/>
     <w:lvl w:ilvl="0">
       <w:numFmt w:val="bullet"/>
@@ -9266,7 +9314,7 @@
     </w:lvl>
   </w:abstractNum>
   <w:abstractNum w:abstractNumId="991">
-    <w:nsid w:val="7ba92b49"/>
+    <w:nsid w:val="c993683d"/>
     <w:multiLevelType w:val="multilevel"/>
     <w:lvl w:ilvl="0">
       <w:numFmt w:val="bullet"/>
@@ -9347,7 +9395,7 @@
     </w:lvl>
   </w:abstractNum>
   <w:abstractNum w:abstractNumId="99411">
-    <w:nsid w:val="151a2db0"/>
+    <w:nsid w:val="a969e91b"/>
     <w:multiLevelType w:val="multilevel"/>
     <w:lvl w:ilvl="0">
       <w:start w:val="1"/>

</xml_diff>

<commit_message>
Compiled new HTML, PDF and WORD versions of the protocol
</commit_message>
<xml_diff>
--- a/Protocol/COMPADRE_COMADRE_Data_Digitisation_Protocol.docx
+++ b/Protocol/COMPADRE_COMADRE_Data_Digitisation_Protocol.docx
@@ -33,13 +33,13 @@
         <w:pStyle w:val="Date"/>
       </w:pPr>
       <w:r>
-        <w:t xml:space="preserve">August</w:t>
-      </w:r>
-      <w:r>
-        <w:t xml:space="preserve"> </w:t>
-      </w:r>
-      <w:r>
-        <w:t xml:space="preserve">24</w:t>
+        <w:t xml:space="preserve">October</w:t>
+      </w:r>
+      <w:r>
+        <w:t xml:space="preserve"> </w:t>
+      </w:r>
+      <w:r>
+        <w:t xml:space="preserve">11</w:t>
       </w:r>
       <w:r>
         <w:t xml:space="preserve"> </w:t>
@@ -3317,7 +3317,7 @@
           <wp:inline>
             <wp:extent cx="2374900" cy="6096000"/>
             <wp:effectExtent b="0" l="0" r="0" t="0"/>
-            <wp:docPr descr="Taxonomy" id="1" name="Picture"/>
+            <wp:docPr descr="Taxonomy" title="" id="1" name="Picture"/>
             <a:graphic>
               <a:graphicData uri="http://schemas.openxmlformats.org/drawingml/2006/picture">
                 <pic:pic>
@@ -4427,7 +4427,7 @@
           <wp:inline>
             <wp:extent cx="5334000" cy="4121727"/>
             <wp:effectExtent b="0" l="0" r="0" t="0"/>
-            <wp:docPr descr="Ecoregions" id="1" name="Picture"/>
+            <wp:docPr descr="Ecoregions" title="" id="1" name="Picture"/>
             <a:graphic>
               <a:graphicData uri="http://schemas.openxmlformats.org/drawingml/2006/picture">
                 <pic:pic>
@@ -4658,7 +4658,7 @@
           <wp:inline>
             <wp:extent cx="5334000" cy="2635672"/>
             <wp:effectExtent b="0" l="0" r="0" t="0"/>
-            <wp:docPr descr="Raunkiaer" id="1" name="Picture"/>
+            <wp:docPr descr="Raunkiaer" title="" id="1" name="Picture"/>
             <a:graphic>
               <a:graphicData uri="http://schemas.openxmlformats.org/drawingml/2006/picture">
                 <pic:pic>
@@ -5262,7 +5262,13 @@
         <w:pStyle w:val="FirstParagraph"/>
       </w:pPr>
       <w:r>
-        <w:t xml:space="preserve">Frequency with which seasonal or annual the matrix population model was constructed. For example:</w:t>
+        <w:t xml:space="preserve">The periodicity of the transition matrix presented in the paper.</w:t>
+      </w:r>
+      <w:r>
+        <w:t xml:space="preserve"> </w:t>
+      </w:r>
+      <w:r>
+        <w:t xml:space="preserve">For example:</w:t>
       </w:r>
     </w:p>
     <w:p>
@@ -5274,7 +5280,7 @@
         </w:numPr>
       </w:pPr>
       <w:r>
-        <w:t xml:space="preserve">1 - Once a year</w:t>
+        <w:t xml:space="preserve">1 - A yearly time-step</w:t>
       </w:r>
     </w:p>
     <w:p>
@@ -5286,7 +5292,7 @@
         </w:numPr>
       </w:pPr>
       <w:r>
-        <w:t xml:space="preserve">2 - Twice per year (e.g. in January and in June)</w:t>
+        <w:t xml:space="preserve">2 - A 6-month time step where the model increments twice per year (e.g. in January and in June)</w:t>
       </w:r>
     </w:p>
     <w:p>
@@ -5298,7 +5304,7 @@
         </w:numPr>
       </w:pPr>
       <w:r>
-        <w:t xml:space="preserve">0.2 - Once every five years</w:t>
+        <w:t xml:space="preserve">0.2 - A 5 year time step where the model increments once every 5 years (often seen in models for trees).</w:t>
       </w:r>
     </w:p>
     <w:p>
@@ -5318,7 +5324,34 @@
         <w:pStyle w:val="FirstParagraph"/>
       </w:pPr>
       <w:r>
-        <w:t xml:space="preserve">Annual periodicities can be calculated as follows: If the study site has been visited more than once a year calculate</w:t>
+        <w:t xml:space="preserve">Annual periodicities often,</w:t>
+      </w:r>
+      <w:r>
+        <w:t xml:space="preserve"> </w:t>
+      </w:r>
+      <w:r>
+        <w:rPr>
+          <w:i/>
+        </w:rPr>
+        <w:t xml:space="preserve">but not always</w:t>
+      </w:r>
+      <w:r>
+        <w:t xml:space="preserve">, correspond to the frequency of fieldwork visits. If that is the case, the</w:t>
+      </w:r>
+      <w:r>
+        <w:t xml:space="preserve"> </w:t>
+      </w:r>
+      <w:r>
+        <w:rPr>
+          <w:rStyle w:val="VerbatimChar"/>
+        </w:rPr>
+        <w:t xml:space="preserve">AnnualPeriodicicy</w:t>
+      </w:r>
+      <w:r>
+        <w:t xml:space="preserve"> </w:t>
+      </w:r>
+      <w:r>
+        <w:t xml:space="preserve">can be calculated as follows: If the study site has been visited more than once a year calculate</w:t>
       </w:r>
       <w:r>
         <w:t xml:space="preserve"> </w:t>
@@ -6118,7 +6151,7 @@
           <wp:inline>
             <wp:extent cx="5334000" cy="4519083"/>
             <wp:effectExtent b="0" l="0" r="0" t="0"/>
-            <wp:docPr descr="Matrix Composite" id="1" name="Picture"/>
+            <wp:docPr descr="Matrix Composite" title="" id="1" name="Picture"/>
             <a:graphic>
               <a:graphicData uri="http://schemas.openxmlformats.org/drawingml/2006/picture">
                 <pic:pic>
@@ -7225,7 +7258,7 @@
           <wp:inline>
             <wp:extent cx="3840479" cy="2945330"/>
             <wp:effectExtent b="0" l="0" r="0" t="0"/>
-            <wp:docPr descr="Alaria" id="1" name="Picture"/>
+            <wp:docPr descr="Alaria" title="" id="1" name="Picture"/>
             <a:graphic>
               <a:graphicData uri="http://schemas.openxmlformats.org/drawingml/2006/picture">
                 <pic:pic>
@@ -7588,7 +7621,7 @@
           <wp:inline>
             <wp:extent cx="5334000" cy="2267384"/>
             <wp:effectExtent b="0" l="0" r="0" t="0"/>
-            <wp:docPr descr="Altitude" id="1" name="Picture"/>
+            <wp:docPr descr="Altitude" title="" id="1" name="Picture"/>
             <a:graphic>
               <a:graphicData uri="http://schemas.openxmlformats.org/drawingml/2006/picture">
                 <pic:pic>
@@ -7866,7 +7899,7 @@
           <wp:inline>
             <wp:extent cx="3705726" cy="2348564"/>
             <wp:effectExtent b="0" l="0" r="0" t="0"/>
-            <wp:docPr descr="Geolocation" id="1" name="Picture"/>
+            <wp:docPr descr="Geolocation" title="" id="1" name="Picture"/>
             <a:graphic>
               <a:graphicData uri="http://schemas.openxmlformats.org/drawingml/2006/picture">
                 <pic:pic>
@@ -7990,7 +8023,7 @@
           <wp:inline>
             <wp:extent cx="5334000" cy="1130625"/>
             <wp:effectExtent b="0" l="0" r="0" t="0"/>
-            <wp:docPr descr="Splitting" id="1" name="Picture"/>
+            <wp:docPr descr="Splitting" title="" id="1" name="Picture"/>
             <a:graphic>
               <a:graphicData uri="http://schemas.openxmlformats.org/drawingml/2006/picture">
                 <pic:pic>
@@ -8065,7 +8098,7 @@
           <wp:inline>
             <wp:extent cx="3734602" cy="1540042"/>
             <wp:effectExtent b="0" l="0" r="0" t="0"/>
-            <wp:docPr descr="Splitting" id="1" name="Picture"/>
+            <wp:docPr descr="Splitting" title="" id="1" name="Picture"/>
             <a:graphic>
               <a:graphicData uri="http://schemas.openxmlformats.org/drawingml/2006/picture">
                 <pic:pic>
@@ -8128,7 +8161,7 @@
           <wp:inline>
             <wp:extent cx="5334000" cy="7548966"/>
             <wp:effectExtent b="0" l="0" r="0" t="0"/>
-            <wp:docPr descr="Life cycle" id="1" name="Picture"/>
+            <wp:docPr descr="Life cycle" title="" id="1" name="Picture"/>
             <a:graphic>
               <a:graphicData uri="http://schemas.openxmlformats.org/drawingml/2006/picture">
                 <pic:pic>
@@ -8805,7 +8838,7 @@
           <wp:inline>
             <wp:extent cx="5005136" cy="2387065"/>
             <wp:effectExtent b="0" l="0" r="0" t="0"/>
-            <wp:docPr descr="Unique" id="1" name="Picture"/>
+            <wp:docPr descr="Unique" title="" id="1" name="Picture"/>
             <a:graphic>
               <a:graphicData uri="http://schemas.openxmlformats.org/drawingml/2006/picture">
                 <pic:pic>
@@ -8877,7 +8910,7 @@
           <wp:inline>
             <wp:extent cx="5334000" cy="909403"/>
             <wp:effectExtent b="0" l="0" r="0" t="0"/>
-            <wp:docPr descr="Mixed" id="1" name="Picture"/>
+            <wp:docPr descr="Mixed" title="" id="1" name="Picture"/>
             <a:graphic>
               <a:graphicData uri="http://schemas.openxmlformats.org/drawingml/2006/picture">
                 <pic:pic>
@@ -8943,7 +8976,7 @@
           <wp:inline>
             <wp:extent cx="5334000" cy="1099038"/>
             <wp:effectExtent b="0" l="0" r="0" t="0"/>
-            <wp:docPr descr="Other" id="1" name="Picture"/>
+            <wp:docPr descr="Other" title="" id="1" name="Picture"/>
             <a:graphic>
               <a:graphicData uri="http://schemas.openxmlformats.org/drawingml/2006/picture">
                 <pic:pic>
@@ -9072,7 +9105,7 @@
           <wp:inline>
             <wp:extent cx="5334000" cy="2147737"/>
             <wp:effectExtent b="0" l="0" r="0" t="0"/>
-            <wp:docPr descr="Example" id="1" name="Picture"/>
+            <wp:docPr descr="Example" title="" id="1" name="Picture"/>
             <a:graphic>
               <a:graphicData uri="http://schemas.openxmlformats.org/drawingml/2006/picture">
                 <pic:pic>
@@ -9233,7 +9266,7 @@
     </w:lvl>
   </w:abstractNum>
   <w:abstractNum w:abstractNumId="990">
-    <w:nsid w:val="7cfef26a"/>
+    <w:nsid w:val="fbb8ed8f"/>
     <w:multiLevelType w:val="multilevel"/>
     <w:lvl w:ilvl="0">
       <w:numFmt w:val="bullet"/>
@@ -9314,7 +9347,7 @@
     </w:lvl>
   </w:abstractNum>
   <w:abstractNum w:abstractNumId="991">
-    <w:nsid w:val="c993683d"/>
+    <w:nsid w:val="6bc69212"/>
     <w:multiLevelType w:val="multilevel"/>
     <w:lvl w:ilvl="0">
       <w:numFmt w:val="bullet"/>
@@ -9395,7 +9428,7 @@
     </w:lvl>
   </w:abstractNum>
   <w:abstractNum w:abstractNumId="99411">
-    <w:nsid w:val="a969e91b"/>
+    <w:nsid w:val="800b6b7f"/>
     <w:multiLevelType w:val="multilevel"/>
     <w:lvl w:ilvl="0">
       <w:start w:val="1"/>

</xml_diff>